<commit_message>
delete operator, server-side/client-side programming, scripting language
</commit_message>
<xml_diff>
--- a/Resumen_final_JS_-_Lanford_Gabriel_Murillo.docx
+++ b/Resumen_final_JS_-_Lanford_Gabriel_Murillo.docx
@@ -454,31 +454,67 @@
       <w:r>
         <w:rPr>
           <w:noProof/>
-        </w:rPr>
-        <w:pict>
-          <v:shapetype id="_x0000_t75" coordsize="21600,21600" o:spt="75" o:preferrelative="t" path="m@4@5l@4@11@9@11@9@5xe" filled="f" stroked="f">
-            <v:stroke joinstyle="miter"/>
-            <v:formulas>
-              <v:f eqn="if lineDrawn pixelLineWidth 0"/>
-              <v:f eqn="sum @0 1 0"/>
-              <v:f eqn="sum 0 0 @1"/>
-              <v:f eqn="prod @2 1 2"/>
-              <v:f eqn="prod @3 21600 pixelWidth"/>
-              <v:f eqn="prod @3 21600 pixelHeight"/>
-              <v:f eqn="sum @0 0 1"/>
-              <v:f eqn="prod @6 1 2"/>
-              <v:f eqn="prod @7 21600 pixelWidth"/>
-              <v:f eqn="sum @8 21600 0"/>
-              <v:f eqn="prod @7 21600 pixelHeight"/>
-              <v:f eqn="sum @10 21600 0"/>
-            </v:formulas>
-            <v:path o:extrusionok="f" gradientshapeok="t" o:connecttype="rect"/>
-            <o:lock v:ext="edit" aspectratio="t"/>
-          </v:shapetype>
-          <v:shape id="_x0000_s1027" type="#_x0000_t75" style="position:absolute;margin-left:-78.6pt;margin-top:46pt;width:646.1pt;height:442.75pt;z-index:-251655680;mso-position-horizontal-relative:text;mso-position-vertical-relative:text">
-            <v:imagedata r:id="rId11" o:title="Screen Shot 2015-01-17 at 10"/>
-          </v:shape>
-        </w:pict>
+          <w:lang w:eastAsia="es-ES"/>
+        </w:rPr>
+        <w:drawing>
+          <wp:anchor distT="0" distB="0" distL="114300" distR="114300" simplePos="0" relativeHeight="251660800" behindDoc="1" locked="0" layoutInCell="1" allowOverlap="1">
+            <wp:simplePos x="0" y="0"/>
+            <wp:positionH relativeFrom="column">
+              <wp:posOffset>-998220</wp:posOffset>
+            </wp:positionH>
+            <wp:positionV relativeFrom="paragraph">
+              <wp:posOffset>584200</wp:posOffset>
+            </wp:positionV>
+            <wp:extent cx="8205470" cy="5622925"/>
+            <wp:effectExtent l="0" t="0" r="5080" b="0"/>
+            <wp:wrapNone/>
+            <wp:docPr id="12" name="Imagen 12" descr="Screen Shot 2015-01-17 at 10"/>
+            <wp:cNvGraphicFramePr>
+              <a:graphicFrameLocks xmlns:a="http://schemas.openxmlformats.org/drawingml/2006/main" noChangeAspect="1"/>
+            </wp:cNvGraphicFramePr>
+            <a:graphic xmlns:a="http://schemas.openxmlformats.org/drawingml/2006/main">
+              <a:graphicData uri="http://schemas.openxmlformats.org/drawingml/2006/picture">
+                <pic:pic xmlns:pic="http://schemas.openxmlformats.org/drawingml/2006/picture">
+                  <pic:nvPicPr>
+                    <pic:cNvPr id="0" name="Picture 3" descr="Screen Shot 2015-01-17 at 10"/>
+                    <pic:cNvPicPr>
+                      <a:picLocks noChangeAspect="1" noChangeArrowheads="1"/>
+                    </pic:cNvPicPr>
+                  </pic:nvPicPr>
+                  <pic:blipFill>
+                    <a:blip r:embed="rId11">
+                      <a:extLst>
+                        <a:ext uri="{28A0092B-C50C-407E-A947-70E740481C1C}">
+                          <a14:useLocalDpi xmlns:a14="http://schemas.microsoft.com/office/drawing/2010/main" val="0"/>
+                        </a:ext>
+                      </a:extLst>
+                    </a:blip>
+                    <a:srcRect/>
+                    <a:stretch>
+                      <a:fillRect/>
+                    </a:stretch>
+                  </pic:blipFill>
+                  <pic:spPr bwMode="auto">
+                    <a:xfrm>
+                      <a:off x="0" y="0"/>
+                      <a:ext cx="8205470" cy="5622925"/>
+                    </a:xfrm>
+                    <a:prstGeom prst="rect">
+                      <a:avLst/>
+                    </a:prstGeom>
+                    <a:noFill/>
+                  </pic:spPr>
+                </pic:pic>
+              </a:graphicData>
+            </a:graphic>
+            <wp14:sizeRelH relativeFrom="page">
+              <wp14:pctWidth>0</wp14:pctWidth>
+            </wp14:sizeRelH>
+            <wp14:sizeRelV relativeFrom="page">
+              <wp14:pctHeight>0</wp14:pctHeight>
+            </wp14:sizeRelV>
+          </wp:anchor>
+        </w:drawing>
       </w:r>
       <w:r>
         <w:rPr>
@@ -1042,7 +1078,7 @@
           <w:lang w:eastAsia="es-ES"/>
         </w:rPr>
         <w:drawing>
-          <wp:anchor distT="0" distB="0" distL="114300" distR="114300" simplePos="0" relativeHeight="251656704" behindDoc="1" locked="0" layoutInCell="1" allowOverlap="1" wp14:anchorId="0D451C99" wp14:editId="2F66D65A">
+          <wp:anchor distT="0" distB="0" distL="114300" distR="114300" simplePos="0" relativeHeight="251656704" behindDoc="1" locked="0" layoutInCell="1" allowOverlap="1" wp14:anchorId="05882F45" wp14:editId="548A17D9">
             <wp:simplePos x="0" y="0"/>
             <wp:positionH relativeFrom="column">
               <wp:posOffset>5105400</wp:posOffset>
@@ -1484,7 +1520,7 @@
           <w:lang w:eastAsia="es-ES"/>
         </w:rPr>
         <w:drawing>
-          <wp:anchor distT="0" distB="0" distL="114300" distR="114300" simplePos="0" relativeHeight="251659776" behindDoc="1" locked="0" layoutInCell="1" allowOverlap="1" wp14:anchorId="0A86B39C" wp14:editId="6CA5166D">
+          <wp:anchor distT="0" distB="0" distL="114300" distR="114300" simplePos="0" relativeHeight="251659776" behindDoc="1" locked="0" layoutInCell="1" allowOverlap="1" wp14:anchorId="50C1B8FF" wp14:editId="32E2EE52">
             <wp:simplePos x="0" y="0"/>
             <wp:positionH relativeFrom="column">
               <wp:posOffset>5102225</wp:posOffset>
@@ -2808,10 +2844,370 @@
       <w:pPr>
         <w:rPr>
           <w:rFonts w:cs="Arial"/>
-          <w:sz w:val="24"/>
-          <w:szCs w:val="24"/>
-        </w:rPr>
-      </w:pPr>
+          <w:b/>
+          <w:sz w:val="40"/>
+          <w:szCs w:val="40"/>
+        </w:rPr>
+      </w:pPr>
+      <w:r>
+        <w:rPr>
+          <w:rFonts w:cs="Arial"/>
+          <w:b/>
+          <w:sz w:val="40"/>
+          <w:szCs w:val="40"/>
+        </w:rPr>
+        <w:t>Que es V8?</w:t>
+      </w:r>
+    </w:p>
+    <w:p>
+      <w:pPr>
+        <w:rPr>
+          <w:rFonts w:cs="Arial"/>
+          <w:sz w:val="24"/>
+          <w:szCs w:val="24"/>
+        </w:rPr>
+      </w:pPr>
+      <w:r>
+        <w:rPr>
+          <w:rStyle w:val="apple-converted-space"/>
+          <w:rFonts w:cs="Arial"/>
+          <w:color w:val="252525"/>
+          <w:sz w:val="24"/>
+          <w:szCs w:val="24"/>
+          <w:shd w:val="clear" w:color="auto" w:fill="FFFFFF"/>
+        </w:rPr>
+        <w:t>E</w:t>
+      </w:r>
+      <w:r>
+        <w:rPr>
+          <w:rFonts w:cs="Arial"/>
+          <w:color w:val="252525"/>
+          <w:sz w:val="24"/>
+          <w:szCs w:val="24"/>
+          <w:shd w:val="clear" w:color="auto" w:fill="FFFFFF"/>
+        </w:rPr>
+        <w:t xml:space="preserve">s un motor </w:t>
+      </w:r>
+      <w:r>
+        <w:rPr>
+          <w:rFonts w:cs="Arial"/>
+          <w:color w:val="252525"/>
+          <w:sz w:val="24"/>
+          <w:szCs w:val="24"/>
+          <w:shd w:val="clear" w:color="auto" w:fill="FFFFFF"/>
+        </w:rPr>
+        <w:t>OpenSource</w:t>
+      </w:r>
+      <w:r>
+        <w:rPr>
+          <w:rStyle w:val="apple-converted-space"/>
+          <w:rFonts w:cs="Arial"/>
+          <w:color w:val="252525"/>
+          <w:sz w:val="24"/>
+          <w:szCs w:val="24"/>
+          <w:shd w:val="clear" w:color="auto" w:fill="FFFFFF"/>
+        </w:rPr>
+        <w:t> </w:t>
+      </w:r>
+      <w:r>
+        <w:rPr>
+          <w:rFonts w:cs="Arial"/>
+          <w:color w:val="252525"/>
+          <w:sz w:val="24"/>
+          <w:szCs w:val="24"/>
+          <w:shd w:val="clear" w:color="auto" w:fill="FFFFFF"/>
+        </w:rPr>
+        <w:t>para</w:t>
+      </w:r>
+      <w:r>
+        <w:rPr>
+          <w:rStyle w:val="apple-converted-space"/>
+          <w:rFonts w:cs="Arial"/>
+          <w:color w:val="252525"/>
+          <w:sz w:val="24"/>
+          <w:szCs w:val="24"/>
+          <w:shd w:val="clear" w:color="auto" w:fill="FFFFFF"/>
+        </w:rPr>
+        <w:t> </w:t>
+      </w:r>
+      <w:r>
+        <w:rPr>
+          <w:rFonts w:cs="Arial"/>
+          <w:sz w:val="24"/>
+          <w:szCs w:val="24"/>
+          <w:shd w:val="clear" w:color="auto" w:fill="FFFFFF"/>
+        </w:rPr>
+        <w:t>JS</w:t>
+      </w:r>
+      <w:r>
+        <w:rPr>
+          <w:rStyle w:val="apple-converted-space"/>
+          <w:rFonts w:cs="Arial"/>
+          <w:color w:val="252525"/>
+          <w:sz w:val="24"/>
+          <w:szCs w:val="24"/>
+          <w:shd w:val="clear" w:color="auto" w:fill="FFFFFF"/>
+        </w:rPr>
+        <w:t> </w:t>
+      </w:r>
+      <w:r>
+        <w:rPr>
+          <w:rFonts w:cs="Arial"/>
+          <w:color w:val="252525"/>
+          <w:sz w:val="24"/>
+          <w:szCs w:val="24"/>
+          <w:shd w:val="clear" w:color="auto" w:fill="FFFFFF"/>
+        </w:rPr>
+        <w:t>creado por</w:t>
+      </w:r>
+      <w:r>
+        <w:rPr>
+          <w:rStyle w:val="apple-converted-space"/>
+          <w:rFonts w:cs="Arial"/>
+          <w:color w:val="252525"/>
+          <w:sz w:val="24"/>
+          <w:szCs w:val="24"/>
+          <w:shd w:val="clear" w:color="auto" w:fill="FFFFFF"/>
+        </w:rPr>
+        <w:t> </w:t>
+      </w:r>
+      <w:r>
+        <w:rPr>
+          <w:rFonts w:cs="Arial"/>
+          <w:sz w:val="24"/>
+          <w:szCs w:val="24"/>
+          <w:shd w:val="clear" w:color="auto" w:fill="FFFFFF"/>
+        </w:rPr>
+        <w:t>Google</w:t>
+      </w:r>
+      <w:r>
+        <w:rPr>
+          <w:rFonts w:cs="Arial"/>
+          <w:color w:val="252525"/>
+          <w:sz w:val="24"/>
+          <w:szCs w:val="24"/>
+          <w:shd w:val="clear" w:color="auto" w:fill="FFFFFF"/>
+        </w:rPr>
+        <w:t>, siendo su</w:t>
+      </w:r>
+      <w:r>
+        <w:rPr>
+          <w:rStyle w:val="apple-converted-space"/>
+          <w:rFonts w:cs="Arial"/>
+          <w:color w:val="252525"/>
+          <w:sz w:val="24"/>
+          <w:szCs w:val="24"/>
+          <w:shd w:val="clear" w:color="auto" w:fill="FFFFFF"/>
+        </w:rPr>
+        <w:t> </w:t>
+      </w:r>
+      <w:r>
+        <w:rPr>
+          <w:rFonts w:cs="Arial"/>
+          <w:sz w:val="24"/>
+          <w:szCs w:val="24"/>
+          <w:shd w:val="clear" w:color="auto" w:fill="FFFFFF"/>
+        </w:rPr>
+        <w:t>programador</w:t>
+      </w:r>
+      <w:r>
+        <w:rPr>
+          <w:rStyle w:val="apple-converted-space"/>
+          <w:rFonts w:cs="Arial"/>
+          <w:color w:val="252525"/>
+          <w:sz w:val="24"/>
+          <w:szCs w:val="24"/>
+          <w:shd w:val="clear" w:color="auto" w:fill="FFFFFF"/>
+        </w:rPr>
+        <w:t> </w:t>
+      </w:r>
+      <w:r>
+        <w:rPr>
+          <w:rFonts w:cs="Arial"/>
+          <w:color w:val="252525"/>
+          <w:sz w:val="24"/>
+          <w:szCs w:val="24"/>
+          <w:shd w:val="clear" w:color="auto" w:fill="FFFFFF"/>
+        </w:rPr>
+        <w:t>jefe Lars Bak.</w:t>
+      </w:r>
+      <w:r>
+        <w:rPr>
+          <w:rFonts w:cs="Arial"/>
+          <w:color w:val="252525"/>
+          <w:sz w:val="24"/>
+          <w:szCs w:val="24"/>
+          <w:shd w:val="clear" w:color="auto" w:fill="FFFFFF"/>
+        </w:rPr>
+        <w:t xml:space="preserve"> </w:t>
+      </w:r>
+      <w:r>
+        <w:rPr>
+          <w:rFonts w:ascii="Arial" w:hAnsi="Arial" w:cs="Arial"/>
+          <w:color w:val="252525"/>
+          <w:sz w:val="21"/>
+          <w:szCs w:val="21"/>
+          <w:shd w:val="clear" w:color="auto" w:fill="FFFFFF"/>
+        </w:rPr>
+        <w:t>Está escrito en</w:t>
+      </w:r>
+      <w:r>
+        <w:rPr>
+          <w:rStyle w:val="apple-converted-space"/>
+          <w:rFonts w:ascii="Arial" w:hAnsi="Arial" w:cs="Arial"/>
+          <w:color w:val="252525"/>
+          <w:sz w:val="21"/>
+          <w:szCs w:val="21"/>
+          <w:shd w:val="clear" w:color="auto" w:fill="FFFFFF"/>
+        </w:rPr>
+        <w:t> </w:t>
+      </w:r>
+      <w:r>
+        <w:rPr>
+          <w:rFonts w:ascii="Arial" w:hAnsi="Arial" w:cs="Arial"/>
+          <w:sz w:val="21"/>
+          <w:szCs w:val="21"/>
+          <w:shd w:val="clear" w:color="auto" w:fill="FFFFFF"/>
+        </w:rPr>
+        <w:t>C++</w:t>
+      </w:r>
+      <w:r>
+        <w:t xml:space="preserve"> e </w:t>
+      </w:r>
+      <w:r>
+        <w:rPr>
+          <w:rFonts w:ascii="Arial" w:hAnsi="Arial" w:cs="Arial"/>
+          <w:color w:val="252525"/>
+          <w:sz w:val="21"/>
+          <w:szCs w:val="21"/>
+          <w:shd w:val="clear" w:color="auto" w:fill="FFFFFF"/>
+        </w:rPr>
+        <w:t>Implementa</w:t>
+      </w:r>
+      <w:r>
+        <w:rPr>
+          <w:rStyle w:val="apple-converted-space"/>
+          <w:rFonts w:ascii="Arial" w:hAnsi="Arial" w:cs="Arial"/>
+          <w:color w:val="252525"/>
+          <w:sz w:val="21"/>
+          <w:szCs w:val="21"/>
+          <w:shd w:val="clear" w:color="auto" w:fill="FFFFFF"/>
+        </w:rPr>
+        <w:t> </w:t>
+      </w:r>
+      <w:r>
+        <w:rPr>
+          <w:rFonts w:ascii="Arial" w:hAnsi="Arial" w:cs="Arial"/>
+          <w:sz w:val="21"/>
+          <w:szCs w:val="21"/>
+          <w:shd w:val="clear" w:color="auto" w:fill="FFFFFF"/>
+        </w:rPr>
+        <w:t>ECMAScript</w:t>
+      </w:r>
+      <w:r>
+        <w:rPr>
+          <w:rStyle w:val="apple-converted-space"/>
+          <w:rFonts w:ascii="Arial" w:hAnsi="Arial" w:cs="Arial"/>
+          <w:color w:val="252525"/>
+          <w:sz w:val="21"/>
+          <w:szCs w:val="21"/>
+          <w:shd w:val="clear" w:color="auto" w:fill="FFFFFF"/>
+        </w:rPr>
+        <w:t> </w:t>
+      </w:r>
+      <w:r>
+        <w:rPr>
+          <w:rFonts w:ascii="Arial" w:hAnsi="Arial" w:cs="Arial"/>
+          <w:color w:val="252525"/>
+          <w:sz w:val="21"/>
+          <w:szCs w:val="21"/>
+          <w:shd w:val="clear" w:color="auto" w:fill="FFFFFF"/>
+        </w:rPr>
+        <w:t>como</w:t>
+      </w:r>
+      <w:r>
+        <w:rPr>
+          <w:rFonts w:ascii="Arial" w:hAnsi="Arial" w:cs="Arial"/>
+          <w:color w:val="252525"/>
+          <w:sz w:val="21"/>
+          <w:szCs w:val="21"/>
+          <w:shd w:val="clear" w:color="auto" w:fill="FFFFFF"/>
+        </w:rPr>
+        <w:t xml:space="preserve"> norma</w:t>
+      </w:r>
+      <w:r>
+        <w:rPr>
+          <w:rFonts w:ascii="Arial" w:hAnsi="Arial" w:cs="Arial"/>
+          <w:color w:val="252525"/>
+          <w:sz w:val="21"/>
+          <w:szCs w:val="21"/>
+          <w:shd w:val="clear" w:color="auto" w:fill="FFFFFF"/>
+        </w:rPr>
+        <w:t xml:space="preserve"> </w:t>
+      </w:r>
+      <w:proofErr w:type="spellStart"/>
+      <w:r>
+        <w:rPr>
+          <w:rFonts w:ascii="Arial" w:hAnsi="Arial" w:cs="Arial"/>
+          <w:color w:val="252525"/>
+          <w:sz w:val="21"/>
+          <w:szCs w:val="21"/>
+          <w:shd w:val="clear" w:color="auto" w:fill="FFFFFF"/>
+        </w:rPr>
+        <w:t>especifica</w:t>
+      </w:r>
+      <w:proofErr w:type="spellEnd"/>
+      <w:r>
+        <w:rPr>
+          <w:rStyle w:val="apple-converted-space"/>
+          <w:rFonts w:ascii="Arial" w:hAnsi="Arial" w:cs="Arial"/>
+          <w:color w:val="252525"/>
+          <w:sz w:val="21"/>
+          <w:szCs w:val="21"/>
+          <w:shd w:val="clear" w:color="auto" w:fill="FFFFFF"/>
+        </w:rPr>
+        <w:t> </w:t>
+      </w:r>
+      <w:r>
+        <w:rPr>
+          <w:rFonts w:ascii="Arial" w:hAnsi="Arial" w:cs="Arial"/>
+          <w:sz w:val="21"/>
+          <w:szCs w:val="21"/>
+          <w:shd w:val="clear" w:color="auto" w:fill="FFFFFF"/>
+        </w:rPr>
+        <w:t>ECMA-262</w:t>
+      </w:r>
+      <w:r>
+        <w:rPr>
+          <w:rStyle w:val="apple-converted-space"/>
+          <w:rFonts w:ascii="Arial" w:hAnsi="Arial" w:cs="Arial"/>
+          <w:color w:val="252525"/>
+          <w:sz w:val="21"/>
+          <w:szCs w:val="21"/>
+          <w:shd w:val="clear" w:color="auto" w:fill="FFFFFF"/>
+        </w:rPr>
+        <w:t> </w:t>
+      </w:r>
+      <w:r>
+        <w:rPr>
+          <w:rFonts w:ascii="Arial" w:hAnsi="Arial" w:cs="Arial"/>
+          <w:color w:val="252525"/>
+          <w:sz w:val="21"/>
+          <w:szCs w:val="21"/>
+          <w:shd w:val="clear" w:color="auto" w:fill="FFFFFF"/>
+        </w:rPr>
+        <w:t>5</w:t>
+      </w:r>
+      <w:r>
+        <w:rPr>
+          <w:rFonts w:ascii="Arial" w:hAnsi="Arial" w:cs="Arial"/>
+          <w:color w:val="252525"/>
+          <w:sz w:val="21"/>
+          <w:szCs w:val="21"/>
+          <w:shd w:val="clear" w:color="auto" w:fill="FFFFFF"/>
+        </w:rPr>
+        <w:t>.</w:t>
+      </w:r>
     </w:p>
     <w:p>
       <w:pPr>
@@ -2853,63 +3249,227 @@
       <w:r>
         <w:rPr>
           <w:noProof/>
+          <w:lang w:eastAsia="es-ES"/>
+        </w:rPr>
+        <w:drawing>
+          <wp:anchor distT="0" distB="0" distL="114300" distR="114300" simplePos="0" relativeHeight="251662848" behindDoc="0" locked="0" layoutInCell="1" allowOverlap="1">
+            <wp:simplePos x="0" y="0"/>
+            <wp:positionH relativeFrom="column">
+              <wp:posOffset>-925195</wp:posOffset>
+            </wp:positionH>
+            <wp:positionV relativeFrom="paragraph">
+              <wp:posOffset>-756920</wp:posOffset>
+            </wp:positionV>
+            <wp:extent cx="7277735" cy="8684895"/>
+            <wp:effectExtent l="0" t="0" r="0" b="1905"/>
+            <wp:wrapNone/>
+            <wp:docPr id="11" name="Imagen 11" descr="variables y operadores"/>
+            <wp:cNvGraphicFramePr>
+              <a:graphicFrameLocks xmlns:a="http://schemas.openxmlformats.org/drawingml/2006/main" noChangeAspect="1"/>
+            </wp:cNvGraphicFramePr>
+            <a:graphic xmlns:a="http://schemas.openxmlformats.org/drawingml/2006/main">
+              <a:graphicData uri="http://schemas.openxmlformats.org/drawingml/2006/picture">
+                <pic:pic xmlns:pic="http://schemas.openxmlformats.org/drawingml/2006/picture">
+                  <pic:nvPicPr>
+                    <pic:cNvPr id="0" name="Picture 4" descr="variables y operadores"/>
+                    <pic:cNvPicPr>
+                      <a:picLocks noChangeAspect="1" noChangeArrowheads="1"/>
+                    </pic:cNvPicPr>
+                  </pic:nvPicPr>
+                  <pic:blipFill>
+                    <a:blip r:embed="rId12">
+                      <a:extLst>
+                        <a:ext uri="{28A0092B-C50C-407E-A947-70E740481C1C}">
+                          <a14:useLocalDpi xmlns:a14="http://schemas.microsoft.com/office/drawing/2010/main" val="0"/>
+                        </a:ext>
+                      </a:extLst>
+                    </a:blip>
+                    <a:srcRect/>
+                    <a:stretch>
+                      <a:fillRect/>
+                    </a:stretch>
+                  </pic:blipFill>
+                  <pic:spPr bwMode="auto">
+                    <a:xfrm>
+                      <a:off x="0" y="0"/>
+                      <a:ext cx="7277735" cy="8684895"/>
+                    </a:xfrm>
+                    <a:prstGeom prst="rect">
+                      <a:avLst/>
+                    </a:prstGeom>
+                    <a:noFill/>
+                  </pic:spPr>
+                </pic:pic>
+              </a:graphicData>
+            </a:graphic>
+            <wp14:sizeRelH relativeFrom="page">
+              <wp14:pctWidth>0</wp14:pctWidth>
+            </wp14:sizeRelH>
+            <wp14:sizeRelV relativeFrom="page">
+              <wp14:pctHeight>0</wp14:pctHeight>
+            </wp14:sizeRelV>
+          </wp:anchor>
+        </w:drawing>
+      </w:r>
+    </w:p>
+    <w:p>
+      <w:pPr>
+        <w:rPr>
+          <w:rFonts w:cs="Arial"/>
+          <w:sz w:val="24"/>
+          <w:szCs w:val="24"/>
+          <w:u w:val="single"/>
+        </w:rPr>
+      </w:pPr>
+      <w:r>
+        <w:rPr>
+          <w:rFonts w:cs="Arial"/>
+          <w:sz w:val="24"/>
+          <w:szCs w:val="24"/>
+          <w:u w:val="single"/>
+        </w:rPr>
+        <w:br w:type="page"/>
+      </w:r>
+    </w:p>
+    <w:p>
+      <w:pPr>
+        <w:rPr>
+          <w:rFonts w:cs="Arial"/>
+          <w:sz w:val="24"/>
+          <w:szCs w:val="24"/>
+          <w:u w:val="single"/>
+        </w:rPr>
+      </w:pPr>
+      <w:r>
+        <w:rPr>
+          <w:noProof/>
+          <w:lang w:eastAsia="es-ES"/>
         </w:rPr>
         <w:lastRenderedPageBreak/>
-        <w:pict>
-          <v:shape id="_x0000_s1028" type="#_x0000_t75" style="position:absolute;margin-left:-72.85pt;margin-top:-59.6pt;width:573.05pt;height:683.85pt;z-index:251662848;mso-position-horizontal-relative:text;mso-position-vertical-relative:text">
-            <v:imagedata r:id="rId12" o:title="variables y operadores"/>
-          </v:shape>
-        </w:pict>
-      </w:r>
-    </w:p>
-    <w:p>
-      <w:pPr>
-        <w:rPr>
-          <w:rFonts w:cs="Arial"/>
-          <w:sz w:val="24"/>
-          <w:szCs w:val="24"/>
-          <w:u w:val="single"/>
-        </w:rPr>
-      </w:pPr>
-      <w:r>
-        <w:rPr>
-          <w:rFonts w:cs="Arial"/>
-          <w:sz w:val="24"/>
-          <w:szCs w:val="24"/>
-          <w:u w:val="single"/>
-        </w:rPr>
-        <w:br w:type="page"/>
-      </w:r>
-    </w:p>
-    <w:p>
-      <w:pPr>
-        <w:rPr>
-          <w:rFonts w:cs="Arial"/>
-          <w:sz w:val="24"/>
-          <w:szCs w:val="24"/>
-          <w:u w:val="single"/>
-        </w:rPr>
-      </w:pPr>
+        <w:drawing>
+          <wp:anchor distT="0" distB="0" distL="114300" distR="114300" simplePos="0" relativeHeight="251666944" behindDoc="0" locked="0" layoutInCell="1" allowOverlap="1">
+            <wp:simplePos x="0" y="0"/>
+            <wp:positionH relativeFrom="column">
+              <wp:posOffset>-60960</wp:posOffset>
+            </wp:positionH>
+            <wp:positionV relativeFrom="paragraph">
+              <wp:posOffset>4491990</wp:posOffset>
+            </wp:positionV>
+            <wp:extent cx="5400040" cy="1345565"/>
+            <wp:effectExtent l="0" t="0" r="0" b="6985"/>
+            <wp:wrapNone/>
+            <wp:docPr id="10" name="Imagen 10" descr="Screen Shot 2015-01-24 at 9.30"/>
+            <wp:cNvGraphicFramePr>
+              <a:graphicFrameLocks xmlns:a="http://schemas.openxmlformats.org/drawingml/2006/main" noChangeAspect="1"/>
+            </wp:cNvGraphicFramePr>
+            <a:graphic xmlns:a="http://schemas.openxmlformats.org/drawingml/2006/main">
+              <a:graphicData uri="http://schemas.openxmlformats.org/drawingml/2006/picture">
+                <pic:pic xmlns:pic="http://schemas.openxmlformats.org/drawingml/2006/picture">
+                  <pic:nvPicPr>
+                    <pic:cNvPr id="0" name="Picture 6" descr="Screen Shot 2015-01-24 at 9.30"/>
+                    <pic:cNvPicPr>
+                      <a:picLocks noChangeAspect="1" noChangeArrowheads="1"/>
+                    </pic:cNvPicPr>
+                  </pic:nvPicPr>
+                  <pic:blipFill>
+                    <a:blip r:embed="rId13">
+                      <a:extLst>
+                        <a:ext uri="{28A0092B-C50C-407E-A947-70E740481C1C}">
+                          <a14:useLocalDpi xmlns:a14="http://schemas.microsoft.com/office/drawing/2010/main" val="0"/>
+                        </a:ext>
+                      </a:extLst>
+                    </a:blip>
+                    <a:srcRect/>
+                    <a:stretch>
+                      <a:fillRect/>
+                    </a:stretch>
+                  </pic:blipFill>
+                  <pic:spPr bwMode="auto">
+                    <a:xfrm>
+                      <a:off x="0" y="0"/>
+                      <a:ext cx="5400040" cy="1345565"/>
+                    </a:xfrm>
+                    <a:prstGeom prst="rect">
+                      <a:avLst/>
+                    </a:prstGeom>
+                    <a:noFill/>
+                  </pic:spPr>
+                </pic:pic>
+              </a:graphicData>
+            </a:graphic>
+            <wp14:sizeRelH relativeFrom="page">
+              <wp14:pctWidth>0</wp14:pctWidth>
+            </wp14:sizeRelH>
+            <wp14:sizeRelV relativeFrom="page">
+              <wp14:pctHeight>0</wp14:pctHeight>
+            </wp14:sizeRelV>
+          </wp:anchor>
+        </w:drawing>
+      </w:r>
       <w:r>
         <w:rPr>
           <w:noProof/>
-        </w:rPr>
-        <w:lastRenderedPageBreak/>
-        <w:pict>
-          <v:shape id="_x0000_s1030" type="#_x0000_t75" style="position:absolute;margin-left:-4.8pt;margin-top:353.7pt;width:425.2pt;height:105.95pt;z-index:251666944;mso-position-horizontal-relative:text;mso-position-vertical-relative:text">
-            <v:imagedata r:id="rId13" o:title="Screen Shot 2015-01-24 at 9.30"/>
-          </v:shape>
-        </w:pict>
-      </w:r>
-      <w:r>
-        <w:rPr>
-          <w:noProof/>
-        </w:rPr>
-        <w:pict>
-          <v:shape id="_x0000_s1029" type="#_x0000_t75" style="position:absolute;margin-left:-68.8pt;margin-top:-42.75pt;width:563.9pt;height:374.95pt;z-index:251664896;mso-position-horizontal-relative:text;mso-position-vertical-relative:text">
-            <v:imagedata r:id="rId14" o:title="Screen Shot 2015-01-24 at 9.03"/>
-          </v:shape>
-        </w:pict>
+          <w:lang w:eastAsia="es-ES"/>
+        </w:rPr>
+        <w:drawing>
+          <wp:anchor distT="0" distB="0" distL="114300" distR="114300" simplePos="0" relativeHeight="251664896" behindDoc="0" locked="0" layoutInCell="1" allowOverlap="1">
+            <wp:simplePos x="0" y="0"/>
+            <wp:positionH relativeFrom="column">
+              <wp:posOffset>-873760</wp:posOffset>
+            </wp:positionH>
+            <wp:positionV relativeFrom="paragraph">
+              <wp:posOffset>-542925</wp:posOffset>
+            </wp:positionV>
+            <wp:extent cx="7161530" cy="4761865"/>
+            <wp:effectExtent l="0" t="0" r="1270" b="635"/>
+            <wp:wrapNone/>
+            <wp:docPr id="9" name="Imagen 9" descr="Screen Shot 2015-01-24 at 9.03"/>
+            <wp:cNvGraphicFramePr>
+              <a:graphicFrameLocks xmlns:a="http://schemas.openxmlformats.org/drawingml/2006/main" noChangeAspect="1"/>
+            </wp:cNvGraphicFramePr>
+            <a:graphic xmlns:a="http://schemas.openxmlformats.org/drawingml/2006/main">
+              <a:graphicData uri="http://schemas.openxmlformats.org/drawingml/2006/picture">
+                <pic:pic xmlns:pic="http://schemas.openxmlformats.org/drawingml/2006/picture">
+                  <pic:nvPicPr>
+                    <pic:cNvPr id="0" name="Picture 5" descr="Screen Shot 2015-01-24 at 9.03"/>
+                    <pic:cNvPicPr>
+                      <a:picLocks noChangeAspect="1" noChangeArrowheads="1"/>
+                    </pic:cNvPicPr>
+                  </pic:nvPicPr>
+                  <pic:blipFill>
+                    <a:blip r:embed="rId14">
+                      <a:extLst>
+                        <a:ext uri="{28A0092B-C50C-407E-A947-70E740481C1C}">
+                          <a14:useLocalDpi xmlns:a14="http://schemas.microsoft.com/office/drawing/2010/main" val="0"/>
+                        </a:ext>
+                      </a:extLst>
+                    </a:blip>
+                    <a:srcRect/>
+                    <a:stretch>
+                      <a:fillRect/>
+                    </a:stretch>
+                  </pic:blipFill>
+                  <pic:spPr bwMode="auto">
+                    <a:xfrm>
+                      <a:off x="0" y="0"/>
+                      <a:ext cx="7161530" cy="4761865"/>
+                    </a:xfrm>
+                    <a:prstGeom prst="rect">
+                      <a:avLst/>
+                    </a:prstGeom>
+                    <a:noFill/>
+                  </pic:spPr>
+                </pic:pic>
+              </a:graphicData>
+            </a:graphic>
+            <wp14:sizeRelH relativeFrom="page">
+              <wp14:pctWidth>0</wp14:pctWidth>
+            </wp14:sizeRelH>
+            <wp14:sizeRelV relativeFrom="page">
+              <wp14:pctHeight>0</wp14:pctHeight>
+            </wp14:sizeRelV>
+          </wp:anchor>
+        </w:drawing>
       </w:r>
       <w:r>
         <w:rPr>
@@ -2919,7 +3479,7 @@
         <mc:AlternateContent>
           <mc:Choice Requires="wps">
             <w:drawing>
-              <wp:inline distT="0" distB="0" distL="0" distR="0" wp14:anchorId="220BDF6A" wp14:editId="3C86AD84">
+              <wp:inline distT="0" distB="0" distL="0" distR="0" wp14:anchorId="28D8683E" wp14:editId="1123EAF1">
                 <wp:extent cx="301625" cy="301625"/>
                 <wp:effectExtent l="0" t="0" r="0" b="0"/>
                 <wp:docPr id="7" name="Rectángulo 7" descr="http://matricula.parquelalibertad.org/pluginfile.php/661/mod_resource/content/0/Screen%20Shot%202015-01-24%20at%209.30.25%20AM.png"/>
@@ -3399,10 +3959,250 @@
       <w:r>
         <w:rPr>
           <w:noProof/>
+          <w:lang w:eastAsia="es-ES"/>
+        </w:rPr>
+        <w:drawing>
+          <wp:anchor distT="0" distB="0" distL="114300" distR="114300" simplePos="0" relativeHeight="251668992" behindDoc="1" locked="0" layoutInCell="1" allowOverlap="0">
+            <wp:simplePos x="0" y="0"/>
+            <wp:positionH relativeFrom="column">
+              <wp:align>center</wp:align>
+            </wp:positionH>
+            <wp:positionV relativeFrom="paragraph">
+              <wp:posOffset>0</wp:posOffset>
+            </wp:positionV>
+            <wp:extent cx="7611745" cy="4387215"/>
+            <wp:effectExtent l="0" t="0" r="8255" b="0"/>
+            <wp:wrapNone/>
+            <wp:docPr id="8" name="Imagen 8" descr="Screen Shot 2015-01-24 at 9.05"/>
+            <wp:cNvGraphicFramePr>
+              <a:graphicFrameLocks xmlns:a="http://schemas.openxmlformats.org/drawingml/2006/main" noChangeAspect="1"/>
+            </wp:cNvGraphicFramePr>
+            <a:graphic xmlns:a="http://schemas.openxmlformats.org/drawingml/2006/main">
+              <a:graphicData uri="http://schemas.openxmlformats.org/drawingml/2006/picture">
+                <pic:pic xmlns:pic="http://schemas.openxmlformats.org/drawingml/2006/picture">
+                  <pic:nvPicPr>
+                    <pic:cNvPr id="0" name="Picture 7" descr="Screen Shot 2015-01-24 at 9.05"/>
+                    <pic:cNvPicPr>
+                      <a:picLocks noChangeAspect="1" noChangeArrowheads="1"/>
+                    </pic:cNvPicPr>
+                  </pic:nvPicPr>
+                  <pic:blipFill>
+                    <a:blip r:embed="rId15">
+                      <a:extLst>
+                        <a:ext uri="{28A0092B-C50C-407E-A947-70E740481C1C}">
+                          <a14:useLocalDpi xmlns:a14="http://schemas.microsoft.com/office/drawing/2010/main" val="0"/>
+                        </a:ext>
+                      </a:extLst>
+                    </a:blip>
+                    <a:srcRect/>
+                    <a:stretch>
+                      <a:fillRect/>
+                    </a:stretch>
+                  </pic:blipFill>
+                  <pic:spPr bwMode="auto">
+                    <a:xfrm>
+                      <a:off x="0" y="0"/>
+                      <a:ext cx="7611745" cy="4387215"/>
+                    </a:xfrm>
+                    <a:prstGeom prst="rect">
+                      <a:avLst/>
+                    </a:prstGeom>
+                    <a:noFill/>
+                  </pic:spPr>
+                </pic:pic>
+              </a:graphicData>
+            </a:graphic>
+            <wp14:sizeRelH relativeFrom="page">
+              <wp14:pctWidth>0</wp14:pctWidth>
+            </wp14:sizeRelH>
+            <wp14:sizeRelV relativeFrom="page">
+              <wp14:pctHeight>0</wp14:pctHeight>
+            </wp14:sizeRelV>
+          </wp:anchor>
+        </w:drawing>
+      </w:r>
+    </w:p>
+    <w:p>
+      <w:pPr>
+        <w:rPr>
+          <w:rFonts w:cs="Arial"/>
+          <w:sz w:val="24"/>
+          <w:szCs w:val="24"/>
+        </w:rPr>
+      </w:pPr>
+    </w:p>
+    <w:p>
+      <w:pPr>
+        <w:rPr>
+          <w:rFonts w:cs="Arial"/>
+          <w:sz w:val="24"/>
+          <w:szCs w:val="24"/>
+        </w:rPr>
+      </w:pPr>
+    </w:p>
+    <w:p>
+      <w:pPr>
+        <w:rPr>
+          <w:rFonts w:cs="Arial"/>
+          <w:sz w:val="24"/>
+          <w:szCs w:val="24"/>
+        </w:rPr>
+      </w:pPr>
+    </w:p>
+    <w:p>
+      <w:pPr>
+        <w:rPr>
+          <w:rFonts w:cs="Arial"/>
+          <w:sz w:val="24"/>
+          <w:szCs w:val="24"/>
+        </w:rPr>
+      </w:pPr>
+    </w:p>
+    <w:p>
+      <w:pPr>
+        <w:rPr>
+          <w:rFonts w:cs="Arial"/>
+          <w:sz w:val="24"/>
+          <w:szCs w:val="24"/>
+        </w:rPr>
+      </w:pPr>
+    </w:p>
+    <w:p>
+      <w:pPr>
+        <w:rPr>
+          <w:rFonts w:cs="Arial"/>
+          <w:sz w:val="24"/>
+          <w:szCs w:val="24"/>
+        </w:rPr>
+      </w:pPr>
+    </w:p>
+    <w:p>
+      <w:pPr>
+        <w:rPr>
+          <w:rFonts w:cs="Arial"/>
+          <w:sz w:val="24"/>
+          <w:szCs w:val="24"/>
+        </w:rPr>
+      </w:pPr>
+    </w:p>
+    <w:p>
+      <w:pPr>
+        <w:rPr>
+          <w:rFonts w:cs="Arial"/>
+          <w:sz w:val="24"/>
+          <w:szCs w:val="24"/>
+        </w:rPr>
+      </w:pPr>
+    </w:p>
+    <w:p>
+      <w:pPr>
+        <w:rPr>
+          <w:rFonts w:cs="Arial"/>
+          <w:sz w:val="24"/>
+          <w:szCs w:val="24"/>
+        </w:rPr>
+      </w:pPr>
+    </w:p>
+    <w:p>
+      <w:pPr>
+        <w:rPr>
+          <w:rFonts w:cs="Arial"/>
+          <w:sz w:val="24"/>
+          <w:szCs w:val="24"/>
+        </w:rPr>
+      </w:pPr>
+    </w:p>
+    <w:p>
+      <w:pPr>
+        <w:rPr>
+          <w:rFonts w:cs="Arial"/>
+          <w:sz w:val="24"/>
+          <w:szCs w:val="24"/>
+        </w:rPr>
+      </w:pPr>
+    </w:p>
+    <w:p>
+      <w:pPr>
+        <w:rPr>
+          <w:rFonts w:cs="Arial"/>
+          <w:sz w:val="24"/>
+          <w:szCs w:val="24"/>
+        </w:rPr>
+      </w:pPr>
+    </w:p>
+    <w:p>
+      <w:pPr>
+        <w:rPr>
+          <w:rFonts w:cs="Arial"/>
+          <w:b/>
+          <w:sz w:val="40"/>
+          <w:szCs w:val="40"/>
+        </w:rPr>
+      </w:pPr>
+      <w:r>
+        <w:rPr>
+          <w:rFonts w:cs="Arial"/>
+          <w:b/>
+          <w:sz w:val="40"/>
+          <w:szCs w:val="40"/>
+        </w:rPr>
+        <w:t xml:space="preserve">Operador </w:t>
+      </w:r>
+      <w:proofErr w:type="spellStart"/>
+      <w:r>
+        <w:rPr>
+          <w:rFonts w:cs="Arial"/>
+          <w:b/>
+          <w:sz w:val="40"/>
+          <w:szCs w:val="40"/>
+        </w:rPr>
+        <w:t>Delete</w:t>
+      </w:r>
+      <w:proofErr w:type="spellEnd"/>
+      <w:r>
+        <w:rPr>
+          <w:rFonts w:cs="Arial"/>
+          <w:b/>
+          <w:sz w:val="40"/>
+          <w:szCs w:val="40"/>
+        </w:rPr>
+        <w:t>:</w:t>
+      </w:r>
+    </w:p>
+    <w:p>
+      <w:pPr>
+        <w:rPr>
+          <w:rFonts w:cs="Arial"/>
+          <w:sz w:val="24"/>
+          <w:szCs w:val="24"/>
+        </w:rPr>
+      </w:pPr>
+      <w:r>
+        <w:rPr>
+          <w:noProof/>
         </w:rPr>
         <w:pict>
-          <v:shape id="_x0000_s1031" type="#_x0000_t75" style="position:absolute;margin-left:0;margin-top:0;width:599.35pt;height:345.45pt;z-index:-251647488;mso-position-horizontal:center;mso-position-horizontal-relative:text;mso-position-vertical:absolute;mso-position-vertical-relative:text" o:allowoverlap="f">
-            <v:imagedata r:id="rId15" o:title="Screen Shot 2015-01-24 at 9.05"/>
+          <v:shapetype id="_x0000_t75" coordsize="21600,21600" o:spt="75" o:preferrelative="t" path="m@4@5l@4@11@9@11@9@5xe" filled="f" stroked="f">
+            <v:stroke joinstyle="miter"/>
+            <v:formulas>
+              <v:f eqn="if lineDrawn pixelLineWidth 0"/>
+              <v:f eqn="sum @0 1 0"/>
+              <v:f eqn="sum 0 0 @1"/>
+              <v:f eqn="prod @2 1 2"/>
+              <v:f eqn="prod @3 21600 pixelWidth"/>
+              <v:f eqn="prod @3 21600 pixelHeight"/>
+              <v:f eqn="sum @0 0 1"/>
+              <v:f eqn="prod @6 1 2"/>
+              <v:f eqn="prod @7 21600 pixelWidth"/>
+              <v:f eqn="sum @8 21600 0"/>
+              <v:f eqn="prod @7 21600 pixelHeight"/>
+              <v:f eqn="sum @10 21600 0"/>
+            </v:formulas>
+            <v:path o:extrusionok="f" gradientshapeok="t" o:connecttype="rect"/>
+            <o:lock v:ext="edit" aspectratio="t"/>
+          </v:shapetype>
+          <v:shape id="_x0000_s1032" type="#_x0000_t75" style="position:absolute;margin-left:-75.4pt;margin-top:17pt;width:572.6pt;height:110.7pt;z-index:-251645440;mso-position-horizontal-relative:text;mso-position-vertical-relative:text">
+            <v:imagedata r:id="rId16" o:title="Screen Shot 2015-01-24 at 9.06.47 AM"/>
           </v:shape>
         </w:pict>
       </w:r>
@@ -3492,48 +4292,800 @@
       <w:pPr>
         <w:rPr>
           <w:rFonts w:cs="Arial"/>
-          <w:sz w:val="24"/>
-          <w:szCs w:val="24"/>
-        </w:rPr>
-      </w:pPr>
-    </w:p>
-    <w:p>
-      <w:pPr>
-        <w:rPr>
-          <w:rFonts w:cs="Arial"/>
-          <w:sz w:val="24"/>
-          <w:szCs w:val="24"/>
-        </w:rPr>
-      </w:pPr>
-    </w:p>
-    <w:p>
-      <w:pPr>
-        <w:rPr>
-          <w:rFonts w:cs="Arial"/>
-          <w:sz w:val="24"/>
-          <w:szCs w:val="24"/>
-        </w:rPr>
-      </w:pPr>
-    </w:p>
-    <w:p>
-      <w:pPr>
-        <w:rPr>
-          <w:rFonts w:cs="Arial"/>
-          <w:sz w:val="24"/>
-          <w:szCs w:val="24"/>
-        </w:rPr>
-      </w:pPr>
-    </w:p>
-    <w:p>
-      <w:pPr>
-        <w:rPr>
-          <w:rFonts w:cs="Arial"/>
-          <w:sz w:val="24"/>
-          <w:szCs w:val="24"/>
-        </w:rPr>
-      </w:pPr>
+          <w:b/>
+          <w:sz w:val="40"/>
+          <w:szCs w:val="40"/>
+          <w:lang w:val="en-US"/>
+        </w:rPr>
+      </w:pPr>
+      <w:r>
+        <w:rPr>
+          <w:rFonts w:cs="Arial"/>
+          <w:b/>
+          <w:sz w:val="40"/>
+          <w:szCs w:val="40"/>
+          <w:lang w:val="en-US"/>
+        </w:rPr>
+        <w:lastRenderedPageBreak/>
+        <w:t>Server-side &amp; Client-</w:t>
+      </w:r>
+      <w:r>
+        <w:rPr>
+          <w:rFonts w:cs="Arial"/>
+          <w:b/>
+          <w:sz w:val="40"/>
+          <w:szCs w:val="40"/>
+          <w:lang w:val="en-US"/>
+        </w:rPr>
+        <w:t>side programming:</w:t>
+      </w:r>
+    </w:p>
+    <w:p>
+      <w:pPr>
+        <w:rPr>
+          <w:rFonts w:cs="Arial"/>
+          <w:sz w:val="24"/>
+          <w:szCs w:val="24"/>
+        </w:rPr>
+      </w:pPr>
+      <w:r>
+        <w:rPr>
+          <w:rFonts w:cs="Arial"/>
+          <w:sz w:val="24"/>
+          <w:szCs w:val="24"/>
+        </w:rPr>
+        <w:t>El desarrollo web es todo acerca de la comunicación. En este caso, la comunicación entre dos partes, a través del protocolo HTTP:</w:t>
+      </w:r>
+    </w:p>
+    <w:p>
+      <w:pPr>
+        <w:rPr>
+          <w:rFonts w:cs="Arial"/>
+          <w:sz w:val="24"/>
+          <w:szCs w:val="24"/>
+        </w:rPr>
+      </w:pPr>
+      <w:r>
+        <w:rPr>
+          <w:rFonts w:cs="Arial"/>
+          <w:sz w:val="24"/>
+          <w:szCs w:val="24"/>
+        </w:rPr>
+        <w:t>El servidor - Esta parte es responsable de servir páginas.</w:t>
+      </w:r>
+    </w:p>
+    <w:p>
+      <w:pPr>
+        <w:rPr>
+          <w:rFonts w:cs="Arial"/>
+          <w:sz w:val="24"/>
+          <w:szCs w:val="24"/>
+        </w:rPr>
+      </w:pPr>
+      <w:r>
+        <w:rPr>
+          <w:rFonts w:cs="Arial"/>
+          <w:sz w:val="24"/>
+          <w:szCs w:val="24"/>
+        </w:rPr>
+        <w:t>El cliente - Esta parte solicita páginas desde el servidor, y los muestra al usuario. En la mayoría de los casos, el cliente es un navegador web.</w:t>
+      </w:r>
+    </w:p>
+    <w:p>
+      <w:pPr>
+        <w:rPr>
+          <w:rFonts w:cs="Arial"/>
+          <w:sz w:val="24"/>
+          <w:szCs w:val="24"/>
+        </w:rPr>
+      </w:pPr>
+      <w:r>
+        <w:rPr>
+          <w:rFonts w:cs="Arial"/>
+          <w:sz w:val="24"/>
+          <w:szCs w:val="24"/>
+        </w:rPr>
+        <w:t>El Usuario - El usuario utiliza el cliente con el fin de navegar por la web, rellenar formularios, ver videos en línea, etc.</w:t>
+      </w:r>
+    </w:p>
+    <w:p>
+      <w:pPr>
+        <w:rPr>
+          <w:rFonts w:cs="Arial"/>
+          <w:sz w:val="24"/>
+          <w:szCs w:val="24"/>
+        </w:rPr>
+      </w:pPr>
+      <w:r>
+        <w:rPr>
+          <w:rFonts w:cs="Arial"/>
+          <w:sz w:val="24"/>
+          <w:szCs w:val="24"/>
+        </w:rPr>
+        <w:t>La programación de cada lado, se refiere al código que se ejecuta en la máquina específica, del servidor o el cliente de.</w:t>
+      </w:r>
+    </w:p>
+    <w:p>
+      <w:pPr>
+        <w:rPr>
+          <w:rFonts w:cs="Arial"/>
+          <w:b/>
+          <w:sz w:val="40"/>
+          <w:szCs w:val="40"/>
+        </w:rPr>
+      </w:pPr>
+      <w:r>
+        <w:rPr>
+          <w:rFonts w:cs="Arial"/>
+          <w:b/>
+          <w:sz w:val="40"/>
+          <w:szCs w:val="40"/>
+        </w:rPr>
+        <w:t xml:space="preserve">Algunos lenguajes de programación comunes en </w:t>
+      </w:r>
+      <w:r>
+        <w:rPr>
+          <w:rFonts w:cs="Arial"/>
+          <w:b/>
+          <w:sz w:val="40"/>
+          <w:szCs w:val="40"/>
+        </w:rPr>
+        <w:t>Server-</w:t>
+      </w:r>
+      <w:proofErr w:type="spellStart"/>
+      <w:r>
+        <w:rPr>
+          <w:rFonts w:cs="Arial"/>
+          <w:b/>
+          <w:sz w:val="40"/>
+          <w:szCs w:val="40"/>
+        </w:rPr>
+        <w:t>side</w:t>
+      </w:r>
+      <w:proofErr w:type="spellEnd"/>
+      <w:r>
+        <w:rPr>
+          <w:rFonts w:cs="Arial"/>
+          <w:b/>
+          <w:sz w:val="40"/>
+          <w:szCs w:val="40"/>
+        </w:rPr>
+        <w:t>:</w:t>
+      </w:r>
+    </w:p>
+    <w:p>
+      <w:pPr>
+        <w:pStyle w:val="Prrafodelista"/>
+        <w:numPr>
+          <w:ilvl w:val="0"/>
+          <w:numId w:val="2"/>
+        </w:numPr>
+        <w:rPr>
+          <w:rFonts w:cs="Arial"/>
+          <w:sz w:val="24"/>
+          <w:szCs w:val="24"/>
+          <w:lang w:val="en-US"/>
+        </w:rPr>
+      </w:pPr>
+      <w:r>
+        <w:rPr>
+          <w:rFonts w:cs="Arial"/>
+          <w:sz w:val="24"/>
+          <w:szCs w:val="24"/>
+          <w:lang w:val="en-US"/>
+        </w:rPr>
+        <w:t>PHP</w:t>
+      </w:r>
+    </w:p>
+    <w:p>
+      <w:pPr>
+        <w:pStyle w:val="Prrafodelista"/>
+        <w:numPr>
+          <w:ilvl w:val="0"/>
+          <w:numId w:val="2"/>
+        </w:numPr>
+        <w:rPr>
+          <w:rFonts w:cs="Arial"/>
+          <w:sz w:val="24"/>
+          <w:szCs w:val="24"/>
+          <w:lang w:val="en-US"/>
+        </w:rPr>
+      </w:pPr>
+      <w:r>
+        <w:rPr>
+          <w:rFonts w:cs="Arial"/>
+          <w:sz w:val="24"/>
+          <w:szCs w:val="24"/>
+          <w:lang w:val="en-US"/>
+        </w:rPr>
+        <w:t>ASP.Net in C#, C++, or Visual Basic.</w:t>
+      </w:r>
+    </w:p>
+    <w:p>
+      <w:pPr>
+        <w:pStyle w:val="Prrafodelista"/>
+        <w:numPr>
+          <w:ilvl w:val="0"/>
+          <w:numId w:val="2"/>
+        </w:numPr>
+        <w:rPr>
+          <w:rFonts w:cs="Arial"/>
+          <w:sz w:val="24"/>
+          <w:szCs w:val="24"/>
+        </w:rPr>
+      </w:pPr>
+      <w:r>
+        <w:rPr>
+          <w:rFonts w:cs="Arial"/>
+          <w:sz w:val="24"/>
+          <w:szCs w:val="24"/>
+          <w:lang w:val="en-US"/>
+        </w:rPr>
+        <w:t xml:space="preserve">Nearly any language (C++, C#, Java). </w:t>
+      </w:r>
+      <w:r>
+        <w:rPr>
+          <w:rFonts w:cs="Arial"/>
+          <w:sz w:val="24"/>
+          <w:szCs w:val="24"/>
+          <w:lang w:val="en-US"/>
+        </w:rPr>
+        <w:t xml:space="preserve"> </w:t>
+      </w:r>
+      <w:r>
+        <w:rPr>
+          <w:rFonts w:cs="Arial"/>
+          <w:sz w:val="24"/>
+          <w:szCs w:val="24"/>
+        </w:rPr>
+        <w:t>No están diseñados especí</w:t>
+      </w:r>
+      <w:r>
+        <w:rPr>
+          <w:rFonts w:cs="Arial"/>
+          <w:sz w:val="24"/>
+          <w:szCs w:val="24"/>
+        </w:rPr>
+        <w:t>ficamente para esta tarea, pero son ocasionalmente usados para aplicaciones y servicios a nivel web</w:t>
+      </w:r>
+      <w:r>
+        <w:rPr>
+          <w:rFonts w:cs="Arial"/>
+          <w:sz w:val="24"/>
+          <w:szCs w:val="24"/>
+        </w:rPr>
+        <w:t>.</w:t>
+      </w:r>
+    </w:p>
+    <w:p>
+      <w:pPr>
+        <w:rPr>
+          <w:rFonts w:cs="Arial"/>
+          <w:b/>
+          <w:sz w:val="40"/>
+          <w:szCs w:val="40"/>
+        </w:rPr>
+      </w:pPr>
+      <w:r>
+        <w:rPr>
+          <w:rFonts w:cs="Arial"/>
+          <w:b/>
+          <w:sz w:val="40"/>
+          <w:szCs w:val="40"/>
+        </w:rPr>
+        <w:t xml:space="preserve">Algunos lenguajes de programación comunes en </w:t>
+      </w:r>
+      <w:proofErr w:type="spellStart"/>
+      <w:r>
+        <w:rPr>
+          <w:rFonts w:cs="Arial"/>
+          <w:b/>
+          <w:sz w:val="40"/>
+          <w:szCs w:val="40"/>
+        </w:rPr>
+        <w:t>Client</w:t>
+      </w:r>
+      <w:r>
+        <w:rPr>
+          <w:rFonts w:cs="Arial"/>
+          <w:b/>
+          <w:sz w:val="40"/>
+          <w:szCs w:val="40"/>
+        </w:rPr>
+        <w:t>-side</w:t>
+      </w:r>
+      <w:proofErr w:type="spellEnd"/>
+      <w:r>
+        <w:rPr>
+          <w:rFonts w:cs="Arial"/>
+          <w:b/>
+          <w:sz w:val="40"/>
+          <w:szCs w:val="40"/>
+        </w:rPr>
+        <w:t>:</w:t>
+      </w:r>
+    </w:p>
+    <w:p>
+      <w:pPr>
+        <w:pStyle w:val="Prrafodelista"/>
+        <w:numPr>
+          <w:ilvl w:val="0"/>
+          <w:numId w:val="6"/>
+        </w:numPr>
+        <w:rPr>
+          <w:rFonts w:cs="Arial"/>
+          <w:sz w:val="24"/>
+          <w:szCs w:val="24"/>
+        </w:rPr>
+      </w:pPr>
+      <w:r>
+        <w:rPr>
+          <w:rFonts w:cs="Arial"/>
+          <w:sz w:val="24"/>
+          <w:szCs w:val="24"/>
+        </w:rPr>
+        <w:t>JavaScript (pri</w:t>
+      </w:r>
+      <w:r>
+        <w:rPr>
+          <w:rFonts w:cs="Arial"/>
+          <w:sz w:val="24"/>
+          <w:szCs w:val="24"/>
+        </w:rPr>
+        <w:t>ncipalmente</w:t>
+      </w:r>
+      <w:r>
+        <w:rPr>
+          <w:rFonts w:cs="Arial"/>
+          <w:sz w:val="24"/>
+          <w:szCs w:val="24"/>
+        </w:rPr>
+        <w:t>)</w:t>
+      </w:r>
+    </w:p>
+    <w:p>
+      <w:pPr>
+        <w:pStyle w:val="Prrafodelista"/>
+        <w:numPr>
+          <w:ilvl w:val="0"/>
+          <w:numId w:val="6"/>
+        </w:numPr>
+        <w:rPr>
+          <w:rFonts w:cs="Arial"/>
+          <w:sz w:val="24"/>
+          <w:szCs w:val="24"/>
+        </w:rPr>
+      </w:pPr>
+      <w:r>
+        <w:rPr>
+          <w:rFonts w:cs="Arial"/>
+          <w:sz w:val="24"/>
+          <w:szCs w:val="24"/>
+        </w:rPr>
+        <w:t>HTML*</w:t>
+      </w:r>
+    </w:p>
+    <w:p>
+      <w:pPr>
+        <w:pStyle w:val="Prrafodelista"/>
+        <w:numPr>
+          <w:ilvl w:val="0"/>
+          <w:numId w:val="6"/>
+        </w:numPr>
+        <w:rPr>
+          <w:rFonts w:cs="Arial"/>
+          <w:sz w:val="24"/>
+          <w:szCs w:val="24"/>
+        </w:rPr>
+      </w:pPr>
+      <w:r>
+        <w:rPr>
+          <w:rFonts w:cs="Arial"/>
+          <w:sz w:val="24"/>
+          <w:szCs w:val="24"/>
+        </w:rPr>
+        <w:t>CSS*</w:t>
+      </w:r>
+    </w:p>
+    <w:p>
+      <w:pPr>
+        <w:pStyle w:val="Prrafodelista"/>
+        <w:numPr>
+          <w:ilvl w:val="0"/>
+          <w:numId w:val="6"/>
+        </w:numPr>
+        <w:rPr>
+          <w:rFonts w:cs="Arial"/>
+          <w:sz w:val="24"/>
+          <w:szCs w:val="24"/>
+        </w:rPr>
+      </w:pPr>
+      <w:r>
+        <w:rPr>
+          <w:rFonts w:cs="Arial"/>
+          <w:sz w:val="24"/>
+          <w:szCs w:val="24"/>
+        </w:rPr>
+        <w:t>Cualquier lenguaje que corra en un dispositivo cliente</w:t>
+      </w:r>
+      <w:r>
+        <w:rPr>
+          <w:rFonts w:cs="Arial"/>
+          <w:sz w:val="24"/>
+          <w:szCs w:val="24"/>
+        </w:rPr>
+        <w:t xml:space="preserve"> y que interactúe con un servicio remoto es un lenguaje </w:t>
+      </w:r>
+      <w:proofErr w:type="spellStart"/>
+      <w:r>
+        <w:rPr>
+          <w:rFonts w:cs="Arial"/>
+          <w:sz w:val="24"/>
+          <w:szCs w:val="24"/>
+        </w:rPr>
+        <w:t>Client-side</w:t>
+      </w:r>
+      <w:proofErr w:type="spellEnd"/>
+      <w:r>
+        <w:rPr>
+          <w:rFonts w:cs="Arial"/>
+          <w:sz w:val="24"/>
+          <w:szCs w:val="24"/>
+        </w:rPr>
+        <w:t>.</w:t>
+      </w:r>
+    </w:p>
+    <w:p>
+      <w:pPr>
+        <w:pStyle w:val="Prrafodelista"/>
+        <w:numPr>
+          <w:ilvl w:val="0"/>
+          <w:numId w:val="6"/>
+        </w:numPr>
+        <w:rPr>
+          <w:rFonts w:cs="Arial"/>
+          <w:sz w:val="24"/>
+          <w:szCs w:val="24"/>
+        </w:rPr>
+      </w:pPr>
+      <w:r>
+        <w:rPr>
+          <w:rFonts w:cs="Arial"/>
+          <w:sz w:val="24"/>
+          <w:szCs w:val="24"/>
+        </w:rPr>
+        <w:t xml:space="preserve">HTML y CSS no son realmente </w:t>
+      </w:r>
+      <w:r>
+        <w:rPr>
+          <w:rFonts w:cs="Arial"/>
+          <w:sz w:val="24"/>
+          <w:szCs w:val="24"/>
+        </w:rPr>
+        <w:t>lenguajes de programación. Estos son</w:t>
+      </w:r>
+      <w:r>
+        <w:rPr>
+          <w:rFonts w:cs="Arial"/>
+          <w:sz w:val="24"/>
+          <w:szCs w:val="24"/>
+        </w:rPr>
+        <w:t xml:space="preserve"> formas de</w:t>
+      </w:r>
+      <w:r>
+        <w:rPr>
+          <w:rFonts w:cs="Arial"/>
+          <w:sz w:val="24"/>
+          <w:szCs w:val="24"/>
+        </w:rPr>
+        <w:t xml:space="preserve">                                                                        sintaxis de m</w:t>
+      </w:r>
+      <w:r>
+        <w:rPr>
+          <w:rFonts w:cs="Arial"/>
+          <w:sz w:val="24"/>
+          <w:szCs w:val="24"/>
+        </w:rPr>
+        <w:t>arcado por las cuales el cliente</w:t>
+      </w:r>
+      <w:r>
+        <w:rPr>
+          <w:rFonts w:cs="Arial"/>
+          <w:sz w:val="24"/>
+          <w:szCs w:val="24"/>
+        </w:rPr>
+        <w:t xml:space="preserve"> </w:t>
+      </w:r>
+      <w:proofErr w:type="spellStart"/>
+      <w:r>
+        <w:rPr>
+          <w:rFonts w:cs="Arial"/>
+          <w:sz w:val="24"/>
+          <w:szCs w:val="24"/>
+        </w:rPr>
+        <w:t>renderiza</w:t>
+      </w:r>
+      <w:proofErr w:type="spellEnd"/>
+      <w:r>
+        <w:rPr>
+          <w:rFonts w:cs="Arial"/>
+          <w:sz w:val="24"/>
+          <w:szCs w:val="24"/>
+        </w:rPr>
+        <w:t xml:space="preserve"> la página para el usuario.</w:t>
+      </w:r>
+    </w:p>
+    <w:p>
+      <w:pPr>
+        <w:rPr>
+          <w:rFonts w:cs="Arial"/>
+          <w:sz w:val="24"/>
+          <w:szCs w:val="24"/>
+        </w:rPr>
+      </w:pPr>
+    </w:p>
+    <w:p>
+      <w:pPr>
+        <w:rPr>
+          <w:rFonts w:cs="Arial"/>
+          <w:sz w:val="24"/>
+          <w:szCs w:val="24"/>
+        </w:rPr>
+      </w:pPr>
+    </w:p>
+    <w:p>
+      <w:pPr>
+        <w:rPr>
+          <w:rFonts w:cs="Arial"/>
+          <w:sz w:val="24"/>
+          <w:szCs w:val="24"/>
+        </w:rPr>
+      </w:pPr>
+    </w:p>
+    <w:p>
+      <w:pPr>
+        <w:rPr>
+          <w:rFonts w:cs="Arial"/>
+          <w:sz w:val="24"/>
+          <w:szCs w:val="24"/>
+        </w:rPr>
+      </w:pPr>
+    </w:p>
+    <w:p>
+      <w:pPr>
+        <w:rPr>
+          <w:rFonts w:cs="Arial"/>
+          <w:b/>
+          <w:sz w:val="40"/>
+          <w:szCs w:val="40"/>
+        </w:rPr>
+      </w:pPr>
+      <w:r>
+        <w:rPr>
+          <w:rFonts w:cs="Arial"/>
+          <w:b/>
+          <w:sz w:val="40"/>
+          <w:szCs w:val="40"/>
+        </w:rPr>
+        <w:lastRenderedPageBreak/>
+        <w:t xml:space="preserve">¿Qué es un </w:t>
+      </w:r>
+      <w:r>
+        <w:rPr>
+          <w:rFonts w:cs="Arial"/>
+          <w:b/>
+          <w:sz w:val="40"/>
+          <w:szCs w:val="40"/>
+        </w:rPr>
+        <w:t xml:space="preserve">Scripting </w:t>
+      </w:r>
+      <w:proofErr w:type="spellStart"/>
+      <w:r>
+        <w:rPr>
+          <w:rFonts w:cs="Arial"/>
+          <w:b/>
+          <w:sz w:val="40"/>
+          <w:szCs w:val="40"/>
+        </w:rPr>
+        <w:t>language</w:t>
+      </w:r>
+      <w:proofErr w:type="spellEnd"/>
+      <w:r>
+        <w:rPr>
+          <w:rFonts w:cs="Arial"/>
+          <w:b/>
+          <w:sz w:val="40"/>
+          <w:szCs w:val="40"/>
+        </w:rPr>
+        <w:t>?</w:t>
+      </w:r>
+    </w:p>
+    <w:p>
+      <w:pPr>
+        <w:rPr>
+          <w:rFonts w:cs="Arial"/>
+          <w:sz w:val="24"/>
+          <w:szCs w:val="24"/>
+        </w:rPr>
+      </w:pPr>
+      <w:r>
+        <w:rPr>
+          <w:rFonts w:cs="Arial"/>
+          <w:sz w:val="24"/>
+          <w:szCs w:val="24"/>
+        </w:rPr>
+        <w:t>Un lenguaje scripting es un tipo de lenguaje de programación que es generalmente interpretado</w:t>
+      </w:r>
+      <w:r>
+        <w:rPr>
+          <w:rFonts w:cs="Arial"/>
+          <w:sz w:val="24"/>
+          <w:szCs w:val="24"/>
+        </w:rPr>
+        <w:t xml:space="preserve"> en lugar de ser compilado</w:t>
+      </w:r>
       <w:bookmarkStart w:id="0" w:name="_GoBack"/>
       <w:bookmarkEnd w:id="0"/>
+      <w:r>
+        <w:rPr>
+          <w:rFonts w:cs="Arial"/>
+          <w:sz w:val="24"/>
+          <w:szCs w:val="24"/>
+        </w:rPr>
+        <w:t>.</w:t>
+      </w:r>
+    </w:p>
+    <w:p>
+      <w:pPr>
+        <w:rPr>
+          <w:rFonts w:cs="Arial"/>
+          <w:sz w:val="24"/>
+          <w:szCs w:val="24"/>
+        </w:rPr>
+      </w:pPr>
+      <w:r>
+        <w:rPr>
+          <w:rFonts w:cs="Arial"/>
+          <w:sz w:val="24"/>
+          <w:szCs w:val="24"/>
+        </w:rPr>
+        <w:t>L</w:t>
+      </w:r>
+      <w:r>
+        <w:rPr>
+          <w:rFonts w:cs="Arial"/>
+          <w:sz w:val="24"/>
+          <w:szCs w:val="24"/>
+        </w:rPr>
+        <w:t>os programas compilados, son convertidos de forma permanente a un código especial antes de que puedan ejecutarse (proceso de compilación). En cambio los scripts permanecen en su forma original (su código fuente en forma de texto) y son interpretados comando por comando cada vez que se ejecutan. De todas maneras, los scripts pueden ser compilados también, aunque no es usual.</w:t>
+      </w:r>
+    </w:p>
+    <w:p>
+      <w:pPr>
+        <w:rPr>
+          <w:rFonts w:cs="Arial"/>
+          <w:sz w:val="24"/>
+          <w:szCs w:val="24"/>
+        </w:rPr>
+      </w:pPr>
+      <w:r>
+        <w:rPr>
+          <w:rFonts w:cs="Arial"/>
+          <w:sz w:val="24"/>
+          <w:szCs w:val="24"/>
+        </w:rPr>
+        <w:t xml:space="preserve">Características de los lenguajes scripting </w:t>
+      </w:r>
+    </w:p>
+    <w:p>
+      <w:pPr>
+        <w:pStyle w:val="Prrafodelista"/>
+        <w:numPr>
+          <w:ilvl w:val="0"/>
+          <w:numId w:val="6"/>
+        </w:numPr>
+        <w:rPr>
+          <w:rFonts w:cs="Arial"/>
+          <w:sz w:val="24"/>
+          <w:szCs w:val="24"/>
+        </w:rPr>
+      </w:pPr>
+      <w:r>
+        <w:rPr>
+          <w:rFonts w:cs="Arial"/>
+          <w:sz w:val="24"/>
+          <w:szCs w:val="24"/>
+        </w:rPr>
+        <w:t xml:space="preserve">Los scripts suelen escribirse más fácilmente, pero con un costo sobre su ejecución. </w:t>
+      </w:r>
+    </w:p>
+    <w:p>
+      <w:pPr>
+        <w:pStyle w:val="Prrafodelista"/>
+        <w:numPr>
+          <w:ilvl w:val="0"/>
+          <w:numId w:val="6"/>
+        </w:numPr>
+        <w:rPr>
+          <w:rFonts w:cs="Arial"/>
+          <w:sz w:val="24"/>
+          <w:szCs w:val="24"/>
+        </w:rPr>
+      </w:pPr>
+      <w:r>
+        <w:rPr>
+          <w:rFonts w:cs="Arial"/>
+          <w:sz w:val="24"/>
+          <w:szCs w:val="24"/>
+        </w:rPr>
+        <w:t xml:space="preserve">Suelen implementarse con intérpretes en lugar de compiladores. </w:t>
+      </w:r>
+    </w:p>
+    <w:p>
+      <w:pPr>
+        <w:pStyle w:val="Prrafodelista"/>
+        <w:numPr>
+          <w:ilvl w:val="0"/>
+          <w:numId w:val="6"/>
+        </w:numPr>
+        <w:rPr>
+          <w:rFonts w:cs="Arial"/>
+          <w:sz w:val="24"/>
+          <w:szCs w:val="24"/>
+        </w:rPr>
+      </w:pPr>
+      <w:r>
+        <w:rPr>
+          <w:rFonts w:cs="Arial"/>
+          <w:sz w:val="24"/>
+          <w:szCs w:val="24"/>
+        </w:rPr>
+        <w:t xml:space="preserve">Tienen fuerte comunicación con componentes escritos en otros lenguajes. </w:t>
+      </w:r>
+    </w:p>
+    <w:p>
+      <w:pPr>
+        <w:pStyle w:val="Prrafodelista"/>
+        <w:numPr>
+          <w:ilvl w:val="0"/>
+          <w:numId w:val="6"/>
+        </w:numPr>
+        <w:rPr>
+          <w:rFonts w:cs="Arial"/>
+          <w:sz w:val="24"/>
+          <w:szCs w:val="24"/>
+        </w:rPr>
+      </w:pPr>
+      <w:r>
+        <w:rPr>
+          <w:rFonts w:cs="Arial"/>
+          <w:sz w:val="24"/>
+          <w:szCs w:val="24"/>
+        </w:rPr>
+        <w:t xml:space="preserve">Los scripts suelen ser almacenados como texto sin formato. </w:t>
+      </w:r>
+    </w:p>
+    <w:p>
+      <w:pPr>
+        <w:pStyle w:val="Prrafodelista"/>
+        <w:numPr>
+          <w:ilvl w:val="0"/>
+          <w:numId w:val="6"/>
+        </w:numPr>
+        <w:rPr>
+          <w:rFonts w:cs="Arial"/>
+          <w:sz w:val="24"/>
+          <w:szCs w:val="24"/>
+        </w:rPr>
+      </w:pPr>
+      <w:r>
+        <w:rPr>
+          <w:rFonts w:cs="Arial"/>
+          <w:sz w:val="24"/>
+          <w:szCs w:val="24"/>
+        </w:rPr>
+        <w:t>Los códigos suelen ser más pequeños que el equivalente en un lenguaje de programación compilado.</w:t>
+      </w:r>
     </w:p>
     <w:sectPr>
       <w:pgSz w:w="11906" w:h="16838"/>
@@ -3598,6 +5150,119 @@
 <file path=word/numbering.xml><?xml version="1.0" encoding="utf-8"?>
 <w:numbering xmlns:wpc="http://schemas.microsoft.com/office/word/2010/wordprocessingCanvas" xmlns:mc="http://schemas.openxmlformats.org/markup-compatibility/2006" xmlns:o="urn:schemas-microsoft-com:office:office" xmlns:r="http://schemas.openxmlformats.org/officeDocument/2006/relationships" xmlns:m="http://schemas.openxmlformats.org/officeDocument/2006/math" xmlns:v="urn:schemas-microsoft-com:vml" xmlns:wp14="http://schemas.microsoft.com/office/word/2010/wordprocessingDrawing" xmlns:wp="http://schemas.openxmlformats.org/drawingml/2006/wordprocessingDrawing" xmlns:w10="urn:schemas-microsoft-com:office:word" xmlns:w="http://schemas.openxmlformats.org/wordprocessingml/2006/main" xmlns:w14="http://schemas.microsoft.com/office/word/2010/wordml" xmlns:wpg="http://schemas.microsoft.com/office/word/2010/wordprocessingGroup" xmlns:wpi="http://schemas.microsoft.com/office/word/2010/wordprocessingInk" xmlns:wne="http://schemas.microsoft.com/office/word/2006/wordml" xmlns:wps="http://schemas.microsoft.com/office/word/2010/wordprocessingShape" mc:Ignorable="w14 wp14">
   <w:abstractNum w:abstractNumId="0">
+    <w:nsid w:val="06A34CD6"/>
+    <w:multiLevelType w:val="hybridMultilevel"/>
+    <w:tmpl w:val="06B6F156"/>
+    <w:lvl w:ilvl="0" w:tplc="0C0A0001">
+      <w:start w:val="1"/>
+      <w:numFmt w:val="bullet"/>
+      <w:lvlText w:val=""/>
+      <w:lvlJc w:val="left"/>
+      <w:pPr>
+        <w:ind w:left="720" w:hanging="360"/>
+      </w:pPr>
+      <w:rPr>
+        <w:rFonts w:ascii="Symbol" w:hAnsi="Symbol" w:hint="default"/>
+      </w:rPr>
+    </w:lvl>
+    <w:lvl w:ilvl="1" w:tplc="0C0A0003" w:tentative="1">
+      <w:start w:val="1"/>
+      <w:numFmt w:val="bullet"/>
+      <w:lvlText w:val="o"/>
+      <w:lvlJc w:val="left"/>
+      <w:pPr>
+        <w:ind w:left="1440" w:hanging="360"/>
+      </w:pPr>
+      <w:rPr>
+        <w:rFonts w:ascii="Courier New" w:hAnsi="Courier New" w:cs="Courier New" w:hint="default"/>
+      </w:rPr>
+    </w:lvl>
+    <w:lvl w:ilvl="2" w:tplc="0C0A0005" w:tentative="1">
+      <w:start w:val="1"/>
+      <w:numFmt w:val="bullet"/>
+      <w:lvlText w:val=""/>
+      <w:lvlJc w:val="left"/>
+      <w:pPr>
+        <w:ind w:left="2160" w:hanging="360"/>
+      </w:pPr>
+      <w:rPr>
+        <w:rFonts w:ascii="Wingdings" w:hAnsi="Wingdings" w:hint="default"/>
+      </w:rPr>
+    </w:lvl>
+    <w:lvl w:ilvl="3" w:tplc="0C0A0001" w:tentative="1">
+      <w:start w:val="1"/>
+      <w:numFmt w:val="bullet"/>
+      <w:lvlText w:val=""/>
+      <w:lvlJc w:val="left"/>
+      <w:pPr>
+        <w:ind w:left="2880" w:hanging="360"/>
+      </w:pPr>
+      <w:rPr>
+        <w:rFonts w:ascii="Symbol" w:hAnsi="Symbol" w:hint="default"/>
+      </w:rPr>
+    </w:lvl>
+    <w:lvl w:ilvl="4" w:tplc="0C0A0003" w:tentative="1">
+      <w:start w:val="1"/>
+      <w:numFmt w:val="bullet"/>
+      <w:lvlText w:val="o"/>
+      <w:lvlJc w:val="left"/>
+      <w:pPr>
+        <w:ind w:left="3600" w:hanging="360"/>
+      </w:pPr>
+      <w:rPr>
+        <w:rFonts w:ascii="Courier New" w:hAnsi="Courier New" w:cs="Courier New" w:hint="default"/>
+      </w:rPr>
+    </w:lvl>
+    <w:lvl w:ilvl="5" w:tplc="0C0A0005" w:tentative="1">
+      <w:start w:val="1"/>
+      <w:numFmt w:val="bullet"/>
+      <w:lvlText w:val=""/>
+      <w:lvlJc w:val="left"/>
+      <w:pPr>
+        <w:ind w:left="4320" w:hanging="360"/>
+      </w:pPr>
+      <w:rPr>
+        <w:rFonts w:ascii="Wingdings" w:hAnsi="Wingdings" w:hint="default"/>
+      </w:rPr>
+    </w:lvl>
+    <w:lvl w:ilvl="6" w:tplc="0C0A0001" w:tentative="1">
+      <w:start w:val="1"/>
+      <w:numFmt w:val="bullet"/>
+      <w:lvlText w:val=""/>
+      <w:lvlJc w:val="left"/>
+      <w:pPr>
+        <w:ind w:left="5040" w:hanging="360"/>
+      </w:pPr>
+      <w:rPr>
+        <w:rFonts w:ascii="Symbol" w:hAnsi="Symbol" w:hint="default"/>
+      </w:rPr>
+    </w:lvl>
+    <w:lvl w:ilvl="7" w:tplc="0C0A0003" w:tentative="1">
+      <w:start w:val="1"/>
+      <w:numFmt w:val="bullet"/>
+      <w:lvlText w:val="o"/>
+      <w:lvlJc w:val="left"/>
+      <w:pPr>
+        <w:ind w:left="5760" w:hanging="360"/>
+      </w:pPr>
+      <w:rPr>
+        <w:rFonts w:ascii="Courier New" w:hAnsi="Courier New" w:cs="Courier New" w:hint="default"/>
+      </w:rPr>
+    </w:lvl>
+    <w:lvl w:ilvl="8" w:tplc="0C0A0005" w:tentative="1">
+      <w:start w:val="1"/>
+      <w:numFmt w:val="bullet"/>
+      <w:lvlText w:val=""/>
+      <w:lvlJc w:val="left"/>
+      <w:pPr>
+        <w:ind w:left="6480" w:hanging="360"/>
+      </w:pPr>
+      <w:rPr>
+        <w:rFonts w:ascii="Wingdings" w:hAnsi="Wingdings" w:hint="default"/>
+      </w:rPr>
+    </w:lvl>
+  </w:abstractNum>
+  <w:abstractNum w:abstractNumId="1">
     <w:nsid w:val="1CE825DA"/>
     <w:multiLevelType w:val="hybridMultilevel"/>
     <w:tmpl w:val="8C9844FC"/>
@@ -3709,7 +5374,7 @@
       </w:rPr>
     </w:lvl>
   </w:abstractNum>
-  <w:abstractNum w:abstractNumId="1">
+  <w:abstractNum w:abstractNumId="2">
     <w:nsid w:val="35676AB1"/>
     <w:multiLevelType w:val="hybridMultilevel"/>
     <w:tmpl w:val="8FE840A8"/>
@@ -3822,10 +5487,10 @@
       </w:rPr>
     </w:lvl>
   </w:abstractNum>
-  <w:abstractNum w:abstractNumId="2">
+  <w:abstractNum w:abstractNumId="3">
     <w:nsid w:val="3CEC5D0F"/>
     <w:multiLevelType w:val="hybridMultilevel"/>
-    <w:tmpl w:val="DACC605C"/>
+    <w:tmpl w:val="ABF43192"/>
     <w:lvl w:ilvl="0" w:tplc="0C0A0001">
       <w:start w:val="1"/>
       <w:numFmt w:val="bullet"/>
@@ -3935,7 +5600,7 @@
       </w:rPr>
     </w:lvl>
   </w:abstractNum>
-  <w:abstractNum w:abstractNumId="3">
+  <w:abstractNum w:abstractNumId="4">
     <w:nsid w:val="3E463E79"/>
     <w:multiLevelType w:val="hybridMultilevel"/>
     <w:tmpl w:val="F5AEAFE6"/>
@@ -4047,7 +5712,7 @@
       </w:rPr>
     </w:lvl>
   </w:abstractNum>
-  <w:abstractNum w:abstractNumId="4">
+  <w:abstractNum w:abstractNumId="5">
     <w:nsid w:val="574B2740"/>
     <w:multiLevelType w:val="hybridMultilevel"/>
     <w:tmpl w:val="114AA640"/>
@@ -4159,19 +5824,138 @@
       </w:rPr>
     </w:lvl>
   </w:abstractNum>
+  <w:abstractNum w:abstractNumId="6">
+    <w:nsid w:val="66202F9D"/>
+    <w:multiLevelType w:val="hybridMultilevel"/>
+    <w:tmpl w:val="C4687426"/>
+    <w:lvl w:ilvl="0" w:tplc="0C0A0001">
+      <w:start w:val="1"/>
+      <w:numFmt w:val="bullet"/>
+      <w:lvlText w:val=""/>
+      <w:lvlJc w:val="left"/>
+      <w:pPr>
+        <w:ind w:left="720" w:hanging="360"/>
+      </w:pPr>
+      <w:rPr>
+        <w:rFonts w:ascii="Symbol" w:hAnsi="Symbol" w:hint="default"/>
+      </w:rPr>
+    </w:lvl>
+    <w:lvl w:ilvl="1" w:tplc="0C0A0003" w:tentative="1">
+      <w:start w:val="1"/>
+      <w:numFmt w:val="bullet"/>
+      <w:lvlText w:val="o"/>
+      <w:lvlJc w:val="left"/>
+      <w:pPr>
+        <w:ind w:left="1440" w:hanging="360"/>
+      </w:pPr>
+      <w:rPr>
+        <w:rFonts w:ascii="Courier New" w:hAnsi="Courier New" w:cs="Courier New" w:hint="default"/>
+      </w:rPr>
+    </w:lvl>
+    <w:lvl w:ilvl="2" w:tplc="0C0A0005" w:tentative="1">
+      <w:start w:val="1"/>
+      <w:numFmt w:val="bullet"/>
+      <w:lvlText w:val=""/>
+      <w:lvlJc w:val="left"/>
+      <w:pPr>
+        <w:ind w:left="2160" w:hanging="360"/>
+      </w:pPr>
+      <w:rPr>
+        <w:rFonts w:ascii="Wingdings" w:hAnsi="Wingdings" w:hint="default"/>
+      </w:rPr>
+    </w:lvl>
+    <w:lvl w:ilvl="3" w:tplc="0C0A0001" w:tentative="1">
+      <w:start w:val="1"/>
+      <w:numFmt w:val="bullet"/>
+      <w:lvlText w:val=""/>
+      <w:lvlJc w:val="left"/>
+      <w:pPr>
+        <w:ind w:left="2880" w:hanging="360"/>
+      </w:pPr>
+      <w:rPr>
+        <w:rFonts w:ascii="Symbol" w:hAnsi="Symbol" w:hint="default"/>
+      </w:rPr>
+    </w:lvl>
+    <w:lvl w:ilvl="4" w:tplc="0C0A0003" w:tentative="1">
+      <w:start w:val="1"/>
+      <w:numFmt w:val="bullet"/>
+      <w:lvlText w:val="o"/>
+      <w:lvlJc w:val="left"/>
+      <w:pPr>
+        <w:ind w:left="3600" w:hanging="360"/>
+      </w:pPr>
+      <w:rPr>
+        <w:rFonts w:ascii="Courier New" w:hAnsi="Courier New" w:cs="Courier New" w:hint="default"/>
+      </w:rPr>
+    </w:lvl>
+    <w:lvl w:ilvl="5" w:tplc="0C0A0005" w:tentative="1">
+      <w:start w:val="1"/>
+      <w:numFmt w:val="bullet"/>
+      <w:lvlText w:val=""/>
+      <w:lvlJc w:val="left"/>
+      <w:pPr>
+        <w:ind w:left="4320" w:hanging="360"/>
+      </w:pPr>
+      <w:rPr>
+        <w:rFonts w:ascii="Wingdings" w:hAnsi="Wingdings" w:hint="default"/>
+      </w:rPr>
+    </w:lvl>
+    <w:lvl w:ilvl="6" w:tplc="0C0A0001" w:tentative="1">
+      <w:start w:val="1"/>
+      <w:numFmt w:val="bullet"/>
+      <w:lvlText w:val=""/>
+      <w:lvlJc w:val="left"/>
+      <w:pPr>
+        <w:ind w:left="5040" w:hanging="360"/>
+      </w:pPr>
+      <w:rPr>
+        <w:rFonts w:ascii="Symbol" w:hAnsi="Symbol" w:hint="default"/>
+      </w:rPr>
+    </w:lvl>
+    <w:lvl w:ilvl="7" w:tplc="0C0A0003" w:tentative="1">
+      <w:start w:val="1"/>
+      <w:numFmt w:val="bullet"/>
+      <w:lvlText w:val="o"/>
+      <w:lvlJc w:val="left"/>
+      <w:pPr>
+        <w:ind w:left="5760" w:hanging="360"/>
+      </w:pPr>
+      <w:rPr>
+        <w:rFonts w:ascii="Courier New" w:hAnsi="Courier New" w:cs="Courier New" w:hint="default"/>
+      </w:rPr>
+    </w:lvl>
+    <w:lvl w:ilvl="8" w:tplc="0C0A0005" w:tentative="1">
+      <w:start w:val="1"/>
+      <w:numFmt w:val="bullet"/>
+      <w:lvlText w:val=""/>
+      <w:lvlJc w:val="left"/>
+      <w:pPr>
+        <w:ind w:left="6480" w:hanging="360"/>
+      </w:pPr>
+      <w:rPr>
+        <w:rFonts w:ascii="Wingdings" w:hAnsi="Wingdings" w:hint="default"/>
+      </w:rPr>
+    </w:lvl>
+  </w:abstractNum>
   <w:num w:numId="1">
+    <w:abstractNumId w:val="5"/>
+  </w:num>
+  <w:num w:numId="2">
+    <w:abstractNumId w:val="3"/>
+  </w:num>
+  <w:num w:numId="3">
+    <w:abstractNumId w:val="2"/>
+  </w:num>
+  <w:num w:numId="4">
     <w:abstractNumId w:val="4"/>
   </w:num>
-  <w:num w:numId="2">
-    <w:abstractNumId w:val="2"/>
-  </w:num>
-  <w:num w:numId="3">
+  <w:num w:numId="5">
     <w:abstractNumId w:val="1"/>
   </w:num>
-  <w:num w:numId="4">
-    <w:abstractNumId w:val="3"/>
+  <w:num w:numId="6">
+    <w:abstractNumId w:val="6"/>
   </w:num>
-  <w:num w:numId="5">
+  <w:num w:numId="7">
     <w:abstractNumId w:val="0"/>
   </w:num>
 </w:numbering>
@@ -4340,7 +6124,6 @@
   <w:style w:type="character" w:default="1" w:styleId="Fuentedeprrafopredeter">
     <w:name w:val="Default Paragraph Font"/>
     <w:uiPriority w:val="1"/>
-    <w:semiHidden/>
     <w:unhideWhenUsed/>
   </w:style>
   <w:style w:type="table" w:default="1" w:styleId="Tablanormal">
@@ -4502,6 +6285,61 @@
       <w:lang w:eastAsia="es-ES"/>
     </w:rPr>
   </w:style>
+  <w:style w:type="character" w:customStyle="1" w:styleId="apple-converted-space">
+    <w:name w:val="apple-converted-space"/>
+    <w:basedOn w:val="Fuentedeprrafopredeter"/>
+    <w:rsid w:val="00E14AA5"/>
+  </w:style>
+  <w:style w:type="paragraph" w:styleId="HTMLconformatoprevio">
+    <w:name w:val="HTML Preformatted"/>
+    <w:basedOn w:val="Normal"/>
+    <w:link w:val="HTMLconformatoprevioCar"/>
+    <w:uiPriority w:val="99"/>
+    <w:semiHidden/>
+    <w:unhideWhenUsed/>
+    <w:rsid w:val="00472D3B"/>
+    <w:pPr>
+      <w:tabs>
+        <w:tab w:val="left" w:pos="916"/>
+        <w:tab w:val="left" w:pos="1832"/>
+        <w:tab w:val="left" w:pos="2748"/>
+        <w:tab w:val="left" w:pos="3664"/>
+        <w:tab w:val="left" w:pos="4580"/>
+        <w:tab w:val="left" w:pos="5496"/>
+        <w:tab w:val="left" w:pos="6412"/>
+        <w:tab w:val="left" w:pos="7328"/>
+        <w:tab w:val="left" w:pos="8244"/>
+        <w:tab w:val="left" w:pos="9160"/>
+        <w:tab w:val="left" w:pos="10076"/>
+        <w:tab w:val="left" w:pos="10992"/>
+        <w:tab w:val="left" w:pos="11908"/>
+        <w:tab w:val="left" w:pos="12824"/>
+        <w:tab w:val="left" w:pos="13740"/>
+        <w:tab w:val="left" w:pos="14656"/>
+      </w:tabs>
+      <w:spacing w:after="0" w:line="240" w:lineRule="auto"/>
+    </w:pPr>
+    <w:rPr>
+      <w:rFonts w:ascii="Courier New" w:eastAsia="Times New Roman" w:hAnsi="Courier New" w:cs="Courier New"/>
+      <w:sz w:val="20"/>
+      <w:szCs w:val="20"/>
+      <w:lang w:eastAsia="es-ES"/>
+    </w:rPr>
+  </w:style>
+  <w:style w:type="character" w:customStyle="1" w:styleId="HTMLconformatoprevioCar">
+    <w:name w:val="HTML con formato previo Car"/>
+    <w:basedOn w:val="Fuentedeprrafopredeter"/>
+    <w:link w:val="HTMLconformatoprevio"/>
+    <w:uiPriority w:val="99"/>
+    <w:semiHidden/>
+    <w:rsid w:val="00472D3B"/>
+    <w:rPr>
+      <w:rFonts w:ascii="Courier New" w:eastAsia="Times New Roman" w:hAnsi="Courier New" w:cs="Courier New"/>
+      <w:sz w:val="20"/>
+      <w:szCs w:val="20"/>
+      <w:lang w:eastAsia="es-ES"/>
+    </w:rPr>
+  </w:style>
 </w:styles>
 </file>
 
@@ -4668,7 +6506,6 @@
   <w:style w:type="character" w:default="1" w:styleId="Fuentedeprrafopredeter">
     <w:name w:val="Default Paragraph Font"/>
     <w:uiPriority w:val="1"/>
-    <w:semiHidden/>
     <w:unhideWhenUsed/>
   </w:style>
   <w:style w:type="table" w:default="1" w:styleId="Tablanormal">
@@ -4827,6 +6664,61 @@
       <w:rFonts w:ascii="Times New Roman" w:eastAsia="Times New Roman" w:hAnsi="Times New Roman" w:cs="Times New Roman"/>
       <w:sz w:val="24"/>
       <w:szCs w:val="24"/>
+      <w:lang w:eastAsia="es-ES"/>
+    </w:rPr>
+  </w:style>
+  <w:style w:type="character" w:customStyle="1" w:styleId="apple-converted-space">
+    <w:name w:val="apple-converted-space"/>
+    <w:basedOn w:val="Fuentedeprrafopredeter"/>
+    <w:rsid w:val="00E14AA5"/>
+  </w:style>
+  <w:style w:type="paragraph" w:styleId="HTMLconformatoprevio">
+    <w:name w:val="HTML Preformatted"/>
+    <w:basedOn w:val="Normal"/>
+    <w:link w:val="HTMLconformatoprevioCar"/>
+    <w:uiPriority w:val="99"/>
+    <w:semiHidden/>
+    <w:unhideWhenUsed/>
+    <w:rsid w:val="00472D3B"/>
+    <w:pPr>
+      <w:tabs>
+        <w:tab w:val="left" w:pos="916"/>
+        <w:tab w:val="left" w:pos="1832"/>
+        <w:tab w:val="left" w:pos="2748"/>
+        <w:tab w:val="left" w:pos="3664"/>
+        <w:tab w:val="left" w:pos="4580"/>
+        <w:tab w:val="left" w:pos="5496"/>
+        <w:tab w:val="left" w:pos="6412"/>
+        <w:tab w:val="left" w:pos="7328"/>
+        <w:tab w:val="left" w:pos="8244"/>
+        <w:tab w:val="left" w:pos="9160"/>
+        <w:tab w:val="left" w:pos="10076"/>
+        <w:tab w:val="left" w:pos="10992"/>
+        <w:tab w:val="left" w:pos="11908"/>
+        <w:tab w:val="left" w:pos="12824"/>
+        <w:tab w:val="left" w:pos="13740"/>
+        <w:tab w:val="left" w:pos="14656"/>
+      </w:tabs>
+      <w:spacing w:after="0" w:line="240" w:lineRule="auto"/>
+    </w:pPr>
+    <w:rPr>
+      <w:rFonts w:ascii="Courier New" w:eastAsia="Times New Roman" w:hAnsi="Courier New" w:cs="Courier New"/>
+      <w:sz w:val="20"/>
+      <w:szCs w:val="20"/>
+      <w:lang w:eastAsia="es-ES"/>
+    </w:rPr>
+  </w:style>
+  <w:style w:type="character" w:customStyle="1" w:styleId="HTMLconformatoprevioCar">
+    <w:name w:val="HTML con formato previo Car"/>
+    <w:basedOn w:val="Fuentedeprrafopredeter"/>
+    <w:link w:val="HTMLconformatoprevio"/>
+    <w:uiPriority w:val="99"/>
+    <w:semiHidden/>
+    <w:rsid w:val="00472D3B"/>
+    <w:rPr>
+      <w:rFonts w:ascii="Courier New" w:eastAsia="Times New Roman" w:hAnsi="Courier New" w:cs="Courier New"/>
+      <w:sz w:val="20"/>
+      <w:szCs w:val="20"/>
       <w:lang w:eastAsia="es-ES"/>
     </w:rPr>
   </w:style>
@@ -5123,7 +7015,7 @@
 </file>
 
 <file path=customXml/itemProps1.xml><?xml version="1.0" encoding="utf-8"?>
-<ds:datastoreItem xmlns:ds="http://schemas.openxmlformats.org/officeDocument/2006/customXml" ds:itemID="{B1D810FE-1A6A-4CD1-A5AD-4D1B28918748}">
+<ds:datastoreItem xmlns:ds="http://schemas.openxmlformats.org/officeDocument/2006/customXml" ds:itemID="{A216C763-1ACA-4EC4-9ADF-4F2029AD0885}">
   <ds:schemaRefs>
     <ds:schemaRef ds:uri="http://schemas.openxmlformats.org/officeDocument/2006/bibliography"/>
   </ds:schemaRefs>

</xml_diff>

<commit_message>
avance de closures, modules y correcciones
</commit_message>
<xml_diff>
--- a/Resumen_final_JS_-_Lanford_Gabriel_Murillo.docx
+++ b/Resumen_final_JS_-_Lanford_Gabriel_Murillo.docx
@@ -33,7 +33,7 @@
       <w:r>
         <w:rPr>
           <w:noProof/>
-          <w:lang w:eastAsia="es-ES"/>
+          <w:lang w:val="es-CR" w:eastAsia="es-CR"/>
         </w:rPr>
         <mc:AlternateContent>
           <mc:Choice Requires="wps">
@@ -116,7 +116,7 @@
       <w:r>
         <w:rPr>
           <w:noProof/>
-          <w:lang w:eastAsia="es-ES"/>
+          <w:lang w:val="es-CR" w:eastAsia="es-CR"/>
         </w:rPr>
         <w:drawing>
           <wp:anchor distT="0" distB="0" distL="114300" distR="114300" simplePos="0" relativeHeight="251654656" behindDoc="1" locked="0" layoutInCell="1" allowOverlap="1" wp14:anchorId="69849F08" wp14:editId="1FD5F330">
@@ -290,7 +290,7 @@
       <w:r>
         <w:rPr>
           <w:noProof/>
-          <w:lang w:eastAsia="es-ES"/>
+          <w:lang w:val="es-CR" w:eastAsia="es-CR"/>
         </w:rPr>
         <w:drawing>
           <wp:anchor distT="0" distB="0" distL="114300" distR="114300" simplePos="0" relativeHeight="251658752" behindDoc="1" locked="1" layoutInCell="1" allowOverlap="1" wp14:anchorId="5C63BD05" wp14:editId="79573E15">
@@ -385,7 +385,7 @@
       <w:r>
         <w:rPr>
           <w:noProof/>
-          <w:lang w:eastAsia="es-ES"/>
+          <w:lang w:val="es-CR" w:eastAsia="es-CR"/>
         </w:rPr>
         <w:lastRenderedPageBreak/>
         <w:drawing>
@@ -454,7 +454,7 @@
       <w:r>
         <w:rPr>
           <w:noProof/>
-          <w:lang w:eastAsia="es-ES"/>
+          <w:lang w:val="es-CR" w:eastAsia="es-CR"/>
         </w:rPr>
         <w:drawing>
           <wp:anchor distT="0" distB="0" distL="114300" distR="114300" simplePos="0" relativeHeight="251660800" behindDoc="1" locked="0" layoutInCell="1" allowOverlap="1">
@@ -1075,7 +1075,7 @@
           <w:noProof/>
           <w:sz w:val="24"/>
           <w:szCs w:val="24"/>
-          <w:lang w:eastAsia="es-ES"/>
+          <w:lang w:val="es-CR" w:eastAsia="es-CR"/>
         </w:rPr>
         <w:drawing>
           <wp:anchor distT="0" distB="0" distL="114300" distR="114300" simplePos="0" relativeHeight="251656704" behindDoc="1" locked="0" layoutInCell="1" allowOverlap="1" wp14:anchorId="05882F45" wp14:editId="548A17D9">
@@ -1517,7 +1517,7 @@
           <w:noProof/>
           <w:sz w:val="24"/>
           <w:szCs w:val="24"/>
-          <w:lang w:eastAsia="es-ES"/>
+          <w:lang w:val="es-CR" w:eastAsia="es-CR"/>
         </w:rPr>
         <w:drawing>
           <wp:anchor distT="0" distB="0" distL="114300" distR="114300" simplePos="0" relativeHeight="251659776" behindDoc="1" locked="0" layoutInCell="1" allowOverlap="1" wp14:anchorId="50C1B8FF" wp14:editId="32E2EE52">
@@ -1596,7 +1596,15 @@
           <w:sz w:val="52"/>
           <w:szCs w:val="52"/>
         </w:rPr>
-        <w:t>Invocaci</w:t>
+        <w:t>Patrones de i</w:t>
+      </w:r>
+      <w:r>
+        <w:rPr>
+          <w:b/>
+          <w:sz w:val="52"/>
+          <w:szCs w:val="52"/>
+        </w:rPr>
+        <w:t>nvocaci</w:t>
       </w:r>
       <w:r>
         <w:rPr>
@@ -2448,7 +2456,7 @@
           <w:noProof/>
           <w:sz w:val="24"/>
           <w:szCs w:val="24"/>
-          <w:lang w:eastAsia="es-ES"/>
+          <w:lang w:val="es-CR" w:eastAsia="es-CR"/>
         </w:rPr>
         <w:drawing>
           <wp:anchor distT="0" distB="0" distL="114300" distR="114300" simplePos="0" relativeHeight="251677184" behindDoc="1" locked="0" layoutInCell="1" allowOverlap="1" wp14:anchorId="06646AB2" wp14:editId="555DD28E">
@@ -3010,7 +3018,7 @@
           <w:noProof/>
           <w:sz w:val="24"/>
           <w:szCs w:val="24"/>
-          <w:lang w:eastAsia="es-ES"/>
+          <w:lang w:val="es-CR" w:eastAsia="es-CR"/>
         </w:rPr>
         <w:drawing>
           <wp:anchor distT="0" distB="0" distL="114300" distR="114300" simplePos="0" relativeHeight="251679232" behindDoc="1" locked="0" layoutInCell="1" allowOverlap="1" wp14:anchorId="5A547FFE" wp14:editId="76BF2C5B">
@@ -3442,7 +3450,7 @@
       <w:r>
         <w:rPr>
           <w:noProof/>
-          <w:lang w:eastAsia="es-ES"/>
+          <w:lang w:val="es-CR" w:eastAsia="es-CR"/>
         </w:rPr>
         <w:drawing>
           <wp:anchor distT="0" distB="0" distL="114300" distR="114300" simplePos="0" relativeHeight="251662848" behindDoc="0" locked="0" layoutInCell="1" allowOverlap="1">
@@ -3528,7 +3536,7 @@
           <w:noProof/>
           <w:sz w:val="24"/>
           <w:szCs w:val="24"/>
-          <w:lang w:eastAsia="es-ES"/>
+          <w:lang w:val="es-CR" w:eastAsia="es-CR"/>
         </w:rPr>
         <w:drawing>
           <wp:anchor distT="0" distB="0" distL="114300" distR="114300" simplePos="0" relativeHeight="251681280" behindDoc="1" locked="0" layoutInCell="1" allowOverlap="1" wp14:anchorId="5A547FFE" wp14:editId="76BF2C5B">
@@ -3614,7 +3622,7 @@
       <w:r>
         <w:rPr>
           <w:noProof/>
-          <w:lang w:eastAsia="es-ES"/>
+          <w:lang w:val="es-CR" w:eastAsia="es-CR"/>
         </w:rPr>
         <w:lastRenderedPageBreak/>
         <w:drawing>
@@ -3680,7 +3688,7 @@
       <w:r>
         <w:rPr>
           <w:noProof/>
-          <w:lang w:eastAsia="es-ES"/>
+          <w:lang w:val="es-CR" w:eastAsia="es-CR"/>
         </w:rPr>
         <w:drawing>
           <wp:anchor distT="0" distB="0" distL="114300" distR="114300" simplePos="0" relativeHeight="251664896" behindDoc="0" locked="0" layoutInCell="1" allowOverlap="1">
@@ -3745,7 +3753,7 @@
       <w:r>
         <w:rPr>
           <w:noProof/>
-          <w:lang w:eastAsia="es-ES"/>
+          <w:lang w:val="es-CR" w:eastAsia="es-CR"/>
         </w:rPr>
         <mc:AlternateContent>
           <mc:Choice Requires="wps">
@@ -4167,7 +4175,7 @@
           <w:noProof/>
           <w:sz w:val="24"/>
           <w:szCs w:val="24"/>
-          <w:lang w:eastAsia="es-ES"/>
+          <w:lang w:val="es-CR" w:eastAsia="es-CR"/>
         </w:rPr>
         <w:drawing>
           <wp:anchor distT="0" distB="0" distL="114300" distR="114300" simplePos="0" relativeHeight="251683328" behindDoc="1" locked="0" layoutInCell="1" allowOverlap="1" wp14:anchorId="5A547FFE" wp14:editId="76BF2C5B">
@@ -4301,7 +4309,7 @@
       <w:r>
         <w:rPr>
           <w:noProof/>
-          <w:lang w:eastAsia="es-ES"/>
+          <w:lang w:val="es-CR" w:eastAsia="es-CR"/>
         </w:rPr>
         <w:drawing>
           <wp:anchor distT="0" distB="0" distL="114300" distR="114300" simplePos="0" relativeHeight="251668992" behindDoc="1" locked="0" layoutInCell="1" allowOverlap="0">
@@ -4553,7 +4561,7 @@
           <w:noProof/>
           <w:sz w:val="24"/>
           <w:szCs w:val="24"/>
-          <w:lang w:eastAsia="es-ES"/>
+          <w:lang w:val="es-CR" w:eastAsia="es-CR"/>
         </w:rPr>
         <w:drawing>
           <wp:anchor distT="0" distB="0" distL="114300" distR="114300" simplePos="0" relativeHeight="251685376" behindDoc="1" locked="0" layoutInCell="1" allowOverlap="1" wp14:anchorId="5A547FFE" wp14:editId="76BF2C5B">
@@ -4670,21 +4678,35 @@
           <w:b/>
           <w:sz w:val="40"/>
           <w:szCs w:val="40"/>
-        </w:rPr>
-      </w:pPr>
+          <w:lang w:val="en-US"/>
+        </w:rPr>
+      </w:pPr>
+      <w:proofErr w:type="spellStart"/>
       <w:r>
         <w:rPr>
           <w:rFonts w:cs="Arial"/>
           <w:b/>
           <w:sz w:val="40"/>
           <w:szCs w:val="40"/>
-        </w:rPr>
-        <w:t>Objeto Date:</w:t>
+          <w:lang w:val="en-US"/>
+        </w:rPr>
+        <w:t>Objeto</w:t>
+      </w:r>
+      <w:proofErr w:type="spellEnd"/>
+      <w:r>
+        <w:rPr>
+          <w:rFonts w:cs="Arial"/>
+          <w:b/>
+          <w:sz w:val="40"/>
+          <w:szCs w:val="40"/>
+          <w:lang w:val="en-US"/>
+        </w:rPr>
+        <w:t xml:space="preserve"> Date:</w:t>
       </w:r>
       <w:r>
         <w:rPr>
           <w:noProof/>
-          <w:lang w:eastAsia="es-ES"/>
+          <w:lang w:val="es-CR" w:eastAsia="es-CR"/>
         </w:rPr>
         <w:drawing>
           <wp:anchor distT="0" distB="0" distL="114300" distR="114300" simplePos="0" relativeHeight="251675136" behindDoc="1" locked="0" layoutInCell="1" allowOverlap="1" wp14:anchorId="66C33E45" wp14:editId="6B38C66A">
@@ -4757,15 +4779,17 @@
           <w:rFonts w:cs="Arial"/>
           <w:sz w:val="24"/>
           <w:szCs w:val="24"/>
-        </w:rPr>
-      </w:pPr>
-    </w:p>
-    <w:p>
-      <w:pPr>
-        <w:rPr>
-          <w:rFonts w:cs="Arial"/>
-          <w:sz w:val="24"/>
-          <w:szCs w:val="24"/>
+          <w:lang w:val="en-US"/>
+        </w:rPr>
+      </w:pPr>
+    </w:p>
+    <w:p>
+      <w:pPr>
+        <w:rPr>
+          <w:rFonts w:cs="Arial"/>
+          <w:sz w:val="24"/>
+          <w:szCs w:val="24"/>
+          <w:lang w:val="en-US"/>
         </w:rPr>
       </w:pPr>
     </w:p>
@@ -5163,7 +5187,7 @@
           <w:noProof/>
           <w:sz w:val="24"/>
           <w:szCs w:val="24"/>
-          <w:lang w:eastAsia="es-ES"/>
+          <w:lang w:val="es-CR" w:eastAsia="es-CR"/>
         </w:rPr>
         <w:drawing>
           <wp:anchor distT="0" distB="0" distL="114300" distR="114300" simplePos="0" relativeHeight="251687424" behindDoc="1" locked="0" layoutInCell="1" allowOverlap="1" wp14:anchorId="5A547FFE" wp14:editId="76BF2C5B">
@@ -5777,52 +5801,18 @@
           <w:b/>
           <w:sz w:val="52"/>
           <w:szCs w:val="52"/>
-          <w:lang w:val="en-US"/>
-        </w:rPr>
-      </w:pPr>
-      <w:proofErr w:type="spellStart"/>
+          <w:lang w:val="es-CR"/>
+        </w:rPr>
+      </w:pPr>
       <w:r>
         <w:rPr>
           <w:rFonts w:cs="Arial"/>
           <w:b/>
           <w:sz w:val="52"/>
           <w:szCs w:val="52"/>
-          <w:lang w:val="en-US"/>
-        </w:rPr>
-        <w:t>Precedencia</w:t>
-      </w:r>
-      <w:proofErr w:type="spellEnd"/>
-      <w:r>
-        <w:rPr>
-          <w:rFonts w:cs="Arial"/>
-          <w:b/>
-          <w:sz w:val="52"/>
-          <w:szCs w:val="52"/>
-          <w:lang w:val="en-US"/>
-        </w:rPr>
-        <w:t xml:space="preserve"> de </w:t>
-      </w:r>
-      <w:proofErr w:type="spellStart"/>
-      <w:r>
-        <w:rPr>
-          <w:rFonts w:cs="Arial"/>
-          <w:b/>
-          <w:sz w:val="52"/>
-          <w:szCs w:val="52"/>
-          <w:lang w:val="en-US"/>
-        </w:rPr>
-        <w:t>operadores</w:t>
-      </w:r>
-      <w:proofErr w:type="spellEnd"/>
-      <w:r>
-        <w:rPr>
-          <w:rFonts w:cs="Arial"/>
-          <w:b/>
-          <w:sz w:val="52"/>
-          <w:szCs w:val="52"/>
-          <w:lang w:val="en-US"/>
-        </w:rPr>
-        <w:t>:</w:t>
+          <w:lang w:val="es-CR"/>
+        </w:rPr>
+        <w:t>Precedencia de operadores:</w:t>
       </w:r>
     </w:p>
     <w:p>
@@ -6345,7 +6335,7 @@
           <w:noProof/>
           <w:sz w:val="24"/>
           <w:szCs w:val="24"/>
-          <w:lang w:eastAsia="es-ES"/>
+          <w:lang w:val="es-CR" w:eastAsia="es-CR"/>
         </w:rPr>
         <w:drawing>
           <wp:anchor distT="0" distB="0" distL="114300" distR="114300" simplePos="0" relativeHeight="251689472" behindDoc="1" locked="0" layoutInCell="1" allowOverlap="1" wp14:anchorId="5A547FFE" wp14:editId="76BF2C5B">
@@ -6423,17 +6413,28 @@
       <w:pPr>
         <w:rPr>
           <w:rFonts w:cs="Arial"/>
-          <w:sz w:val="24"/>
-          <w:szCs w:val="24"/>
-        </w:rPr>
-      </w:pPr>
-      <w:r>
-        <w:rPr>
-          <w:rFonts w:cs="Arial"/>
           <w:b/>
           <w:sz w:val="40"/>
           <w:szCs w:val="40"/>
         </w:rPr>
+      </w:pPr>
+    </w:p>
+    <w:p>
+      <w:pPr>
+        <w:rPr>
+          <w:rFonts w:cs="Arial"/>
+          <w:sz w:val="24"/>
+          <w:szCs w:val="24"/>
+        </w:rPr>
+      </w:pPr>
+      <w:r>
+        <w:rPr>
+          <w:rFonts w:cs="Arial"/>
+          <w:b/>
+          <w:sz w:val="40"/>
+          <w:szCs w:val="40"/>
+        </w:rPr>
+        <w:lastRenderedPageBreak/>
         <w:t>Tabla de Precedencia</w:t>
       </w:r>
     </w:p>
@@ -6451,7 +6452,6 @@
           <w:sz w:val="24"/>
           <w:szCs w:val="24"/>
         </w:rPr>
-        <w:lastRenderedPageBreak/>
         <w:t>Esta tabla está ordenada desde el nivel má</w:t>
       </w:r>
       <w:r>
@@ -12242,7 +12242,7 @@
           <w:noProof/>
           <w:sz w:val="52"/>
           <w:szCs w:val="52"/>
-          <w:lang w:eastAsia="es-ES"/>
+          <w:lang w:val="es-CR" w:eastAsia="es-CR"/>
         </w:rPr>
         <w:lastRenderedPageBreak/>
         <w:drawing>
@@ -12505,7 +12505,7 @@
       <w:r>
         <w:rPr>
           <w:noProof/>
-          <w:lang w:eastAsia="es-ES"/>
+          <w:lang w:val="es-CR" w:eastAsia="es-CR"/>
         </w:rPr>
         <w:drawing>
           <wp:inline distT="0" distB="0" distL="0" distR="0" wp14:anchorId="72641324" wp14:editId="7FB80BEC">
@@ -12809,7 +12809,7 @@
           <w:b/>
           <w:sz w:val="52"/>
           <w:szCs w:val="52"/>
-          <w:lang w:val="en-US"/>
+          <w:lang w:val="es-CR"/>
         </w:rPr>
       </w:pPr>
       <w:r>
@@ -12818,9 +12818,31 @@
           <w:b/>
           <w:sz w:val="52"/>
           <w:szCs w:val="52"/>
-          <w:lang w:val="en-US"/>
-        </w:rPr>
-        <w:t>Use Strict:</w:t>
+          <w:lang w:val="es-CR"/>
+        </w:rPr>
+        <w:t xml:space="preserve">Use </w:t>
+      </w:r>
+      <w:proofErr w:type="spellStart"/>
+      <w:r>
+        <w:rPr>
+          <w:rFonts w:cs="Arial"/>
+          <w:b/>
+          <w:sz w:val="52"/>
+          <w:szCs w:val="52"/>
+          <w:lang w:val="es-CR"/>
+        </w:rPr>
+        <w:t>Strict</w:t>
+      </w:r>
+      <w:proofErr w:type="spellEnd"/>
+      <w:r>
+        <w:rPr>
+          <w:rFonts w:cs="Arial"/>
+          <w:b/>
+          <w:sz w:val="52"/>
+          <w:szCs w:val="52"/>
+          <w:lang w:val="es-CR"/>
+        </w:rPr>
+        <w:t>:</w:t>
       </w:r>
     </w:p>
     <w:p>
@@ -13650,7 +13672,7 @@
       <w:r>
         <w:rPr>
           <w:noProof/>
-          <w:lang w:eastAsia="es-ES"/>
+          <w:lang w:val="es-CR" w:eastAsia="es-CR"/>
         </w:rPr>
         <w:drawing>
           <wp:inline distT="0" distB="0" distL="0" distR="0" wp14:anchorId="48FBC630" wp14:editId="53E969F2">
@@ -13719,7 +13741,7 @@
       <w:r>
         <w:rPr>
           <w:noProof/>
-          <w:lang w:eastAsia="es-ES"/>
+          <w:lang w:val="es-CR" w:eastAsia="es-CR"/>
         </w:rPr>
         <w:drawing>
           <wp:inline distT="0" distB="0" distL="0" distR="0" wp14:anchorId="101C8BC5" wp14:editId="322ABF8A">
@@ -13933,7 +13955,7 @@
       <w:r>
         <w:rPr>
           <w:noProof/>
-          <w:lang w:eastAsia="es-ES"/>
+          <w:lang w:val="es-CR" w:eastAsia="es-CR"/>
         </w:rPr>
         <w:drawing>
           <wp:inline distT="0" distB="0" distL="0" distR="0" wp14:anchorId="1B43EC26" wp14:editId="515C8A66">
@@ -13971,18 +13993,3649 @@
           </wp:inline>
         </w:drawing>
       </w:r>
+    </w:p>
+    <w:p>
+      <w:pPr>
+        <w:spacing w:line="240" w:lineRule="auto"/>
+        <w:rPr>
+          <w:rFonts w:cs="Arial"/>
+          <w:sz w:val="24"/>
+          <w:szCs w:val="24"/>
+        </w:rPr>
+      </w:pPr>
+    </w:p>
+    <w:p>
+      <w:pPr>
+        <w:spacing w:line="240" w:lineRule="auto"/>
+        <w:rPr>
+          <w:rFonts w:cs="Arial"/>
+          <w:sz w:val="24"/>
+          <w:szCs w:val="24"/>
+        </w:rPr>
+      </w:pPr>
+    </w:p>
+    <w:p>
+      <w:pPr>
+        <w:spacing w:line="240" w:lineRule="auto"/>
+        <w:rPr>
+          <w:rFonts w:cs="Arial"/>
+          <w:sz w:val="24"/>
+          <w:szCs w:val="24"/>
+        </w:rPr>
+      </w:pPr>
+    </w:p>
+    <w:p>
+      <w:pPr>
+        <w:spacing w:line="240" w:lineRule="auto"/>
+        <w:rPr>
+          <w:rFonts w:cs="Arial"/>
+          <w:sz w:val="24"/>
+          <w:szCs w:val="24"/>
+        </w:rPr>
+      </w:pPr>
+    </w:p>
+    <w:p>
+      <w:pPr>
+        <w:spacing w:line="240" w:lineRule="auto"/>
+        <w:rPr>
+          <w:rFonts w:cs="Arial"/>
+          <w:sz w:val="24"/>
+          <w:szCs w:val="24"/>
+        </w:rPr>
+      </w:pPr>
+      <w:r>
+        <w:rPr>
+          <w:b/>
+          <w:noProof/>
+          <w:sz w:val="52"/>
+          <w:szCs w:val="52"/>
+          <w:lang w:val="es-CR" w:eastAsia="es-CR"/>
+        </w:rPr>
+        <w:drawing>
+          <wp:anchor distT="0" distB="0" distL="114300" distR="114300" simplePos="0" relativeHeight="251693568" behindDoc="1" locked="0" layoutInCell="1" allowOverlap="1" wp14:anchorId="7612C0F6" wp14:editId="488196C0">
+            <wp:simplePos x="0" y="0"/>
+            <wp:positionH relativeFrom="column">
+              <wp:posOffset>5241925</wp:posOffset>
+            </wp:positionH>
+            <wp:positionV relativeFrom="paragraph">
+              <wp:posOffset>38735</wp:posOffset>
+            </wp:positionV>
+            <wp:extent cx="1383030" cy="1383030"/>
+            <wp:effectExtent l="0" t="0" r="7620" b="7620"/>
+            <wp:wrapThrough wrapText="bothSides">
+              <wp:wrapPolygon edited="0">
+                <wp:start x="0" y="0"/>
+                <wp:lineTo x="0" y="21421"/>
+                <wp:lineTo x="21421" y="21421"/>
+                <wp:lineTo x="21421" y="0"/>
+                <wp:lineTo x="0" y="0"/>
+              </wp:wrapPolygon>
+            </wp:wrapThrough>
+            <wp:docPr id="13" name="Imagen 13"/>
+            <wp:cNvGraphicFramePr>
+              <a:graphicFrameLocks xmlns:a="http://schemas.openxmlformats.org/drawingml/2006/main" noChangeAspect="1"/>
+            </wp:cNvGraphicFramePr>
+            <a:graphic xmlns:a="http://schemas.openxmlformats.org/drawingml/2006/main">
+              <a:graphicData uri="http://schemas.openxmlformats.org/drawingml/2006/picture">
+                <pic:pic xmlns:pic="http://schemas.openxmlformats.org/drawingml/2006/picture">
+                  <pic:nvPicPr>
+                    <pic:cNvPr id="0" name="Picture 5"/>
+                    <pic:cNvPicPr>
+                      <a:picLocks noChangeAspect="1" noChangeArrowheads="1"/>
+                    </pic:cNvPicPr>
+                  </pic:nvPicPr>
+                  <pic:blipFill>
+                    <a:blip r:embed="rId10" cstate="print">
+                      <a:extLst>
+                        <a:ext uri="{28A0092B-C50C-407E-A947-70E740481C1C}">
+                          <a14:useLocalDpi xmlns:a14="http://schemas.microsoft.com/office/drawing/2010/main" val="0"/>
+                        </a:ext>
+                      </a:extLst>
+                    </a:blip>
+                    <a:srcRect/>
+                    <a:stretch>
+                      <a:fillRect/>
+                    </a:stretch>
+                  </pic:blipFill>
+                  <pic:spPr bwMode="auto">
+                    <a:xfrm>
+                      <a:off x="0" y="0"/>
+                      <a:ext cx="1383030" cy="1383030"/>
+                    </a:xfrm>
+                    <a:prstGeom prst="rect">
+                      <a:avLst/>
+                    </a:prstGeom>
+                    <a:noFill/>
+                    <a:ln>
+                      <a:noFill/>
+                    </a:ln>
+                  </pic:spPr>
+                </pic:pic>
+              </a:graphicData>
+            </a:graphic>
+            <wp14:sizeRelH relativeFrom="page">
+              <wp14:pctWidth>0</wp14:pctWidth>
+            </wp14:sizeRelH>
+            <wp14:sizeRelV relativeFrom="page">
+              <wp14:pctHeight>0</wp14:pctHeight>
+            </wp14:sizeRelV>
+          </wp:anchor>
+        </w:drawing>
+      </w:r>
+    </w:p>
+    <w:p>
+      <w:pPr>
+        <w:spacing w:line="240" w:lineRule="auto"/>
+        <w:rPr>
+          <w:rFonts w:cs="Arial"/>
+          <w:b/>
+          <w:sz w:val="52"/>
+          <w:szCs w:val="52"/>
+        </w:rPr>
+      </w:pPr>
+      <w:proofErr w:type="spellStart"/>
+      <w:r>
+        <w:rPr>
+          <w:rFonts w:cs="Arial"/>
+          <w:b/>
+          <w:sz w:val="52"/>
+          <w:szCs w:val="52"/>
+        </w:rPr>
+        <w:lastRenderedPageBreak/>
+        <w:t>Timing</w:t>
+      </w:r>
+      <w:proofErr w:type="spellEnd"/>
+    </w:p>
+    <w:p>
+      <w:pPr>
+        <w:spacing w:line="240" w:lineRule="auto"/>
+        <w:rPr>
+          <w:rFonts w:cs="Consolas"/>
+          <w:color w:val="000000"/>
+          <w:sz w:val="24"/>
+          <w:szCs w:val="24"/>
+          <w:shd w:val="clear" w:color="auto" w:fill="FFFFFF"/>
+        </w:rPr>
+      </w:pPr>
+      <w:r>
+        <w:rPr>
+          <w:rFonts w:cs="Consolas"/>
+          <w:color w:val="000000"/>
+          <w:sz w:val="24"/>
+          <w:szCs w:val="24"/>
+          <w:shd w:val="clear" w:color="auto" w:fill="FFFFFF"/>
+        </w:rPr>
+        <w:drawing>
+          <wp:anchor distT="0" distB="0" distL="114300" distR="114300" simplePos="0" relativeHeight="251695616" behindDoc="1" locked="0" layoutInCell="1" allowOverlap="1" wp14:anchorId="05B3CAE7" wp14:editId="5D7BAA53">
+            <wp:simplePos x="0" y="0"/>
+            <wp:positionH relativeFrom="column">
+              <wp:posOffset>5241925</wp:posOffset>
+            </wp:positionH>
+            <wp:positionV relativeFrom="paragraph">
+              <wp:posOffset>8554085</wp:posOffset>
+            </wp:positionV>
+            <wp:extent cx="1383030" cy="1383030"/>
+            <wp:effectExtent l="0" t="0" r="7620" b="7620"/>
+            <wp:wrapThrough wrapText="bothSides">
+              <wp:wrapPolygon edited="0">
+                <wp:start x="0" y="0"/>
+                <wp:lineTo x="0" y="21421"/>
+                <wp:lineTo x="21421" y="21421"/>
+                <wp:lineTo x="21421" y="0"/>
+                <wp:lineTo x="0" y="0"/>
+              </wp:wrapPolygon>
+            </wp:wrapThrough>
+            <wp:docPr id="21" name="Imagen 21"/>
+            <wp:cNvGraphicFramePr>
+              <a:graphicFrameLocks xmlns:a="http://schemas.openxmlformats.org/drawingml/2006/main" noChangeAspect="1"/>
+            </wp:cNvGraphicFramePr>
+            <a:graphic xmlns:a="http://schemas.openxmlformats.org/drawingml/2006/main">
+              <a:graphicData uri="http://schemas.openxmlformats.org/drawingml/2006/picture">
+                <pic:pic xmlns:pic="http://schemas.openxmlformats.org/drawingml/2006/picture">
+                  <pic:nvPicPr>
+                    <pic:cNvPr id="0" name="Picture 5"/>
+                    <pic:cNvPicPr>
+                      <a:picLocks noChangeAspect="1" noChangeArrowheads="1"/>
+                    </pic:cNvPicPr>
+                  </pic:nvPicPr>
+                  <pic:blipFill>
+                    <a:blip r:embed="rId10" cstate="print">
+                      <a:extLst>
+                        <a:ext uri="{28A0092B-C50C-407E-A947-70E740481C1C}">
+                          <a14:useLocalDpi xmlns:a14="http://schemas.microsoft.com/office/drawing/2010/main" val="0"/>
+                        </a:ext>
+                      </a:extLst>
+                    </a:blip>
+                    <a:srcRect/>
+                    <a:stretch>
+                      <a:fillRect/>
+                    </a:stretch>
+                  </pic:blipFill>
+                  <pic:spPr bwMode="auto">
+                    <a:xfrm>
+                      <a:off x="0" y="0"/>
+                      <a:ext cx="1383030" cy="1383030"/>
+                    </a:xfrm>
+                    <a:prstGeom prst="rect">
+                      <a:avLst/>
+                    </a:prstGeom>
+                    <a:noFill/>
+                    <a:ln>
+                      <a:noFill/>
+                    </a:ln>
+                  </pic:spPr>
+                </pic:pic>
+              </a:graphicData>
+            </a:graphic>
+            <wp14:sizeRelH relativeFrom="page">
+              <wp14:pctWidth>0</wp14:pctWidth>
+            </wp14:sizeRelH>
+            <wp14:sizeRelV relativeFrom="page">
+              <wp14:pctHeight>0</wp14:pctHeight>
+            </wp14:sizeRelV>
+          </wp:anchor>
+        </w:drawing>
+      </w:r>
+      <w:r>
+        <w:rPr>
+          <w:rFonts w:cs="Consolas"/>
+          <w:color w:val="000000"/>
+          <w:sz w:val="24"/>
+          <w:szCs w:val="24"/>
+          <w:shd w:val="clear" w:color="auto" w:fill="FFFFFF"/>
+        </w:rPr>
+        <w:t>Con JS, es posible ejecutar código en intervalos de tiempo específicos. Esto se conoce como “</w:t>
+      </w:r>
+      <w:proofErr w:type="spellStart"/>
+      <w:r>
+        <w:rPr>
+          <w:rFonts w:cs="Consolas"/>
+          <w:color w:val="000000"/>
+          <w:sz w:val="24"/>
+          <w:szCs w:val="24"/>
+          <w:shd w:val="clear" w:color="auto" w:fill="FFFFFF"/>
+        </w:rPr>
+        <w:t>timing</w:t>
+      </w:r>
+      <w:proofErr w:type="spellEnd"/>
+      <w:r>
+        <w:rPr>
+          <w:rFonts w:cs="Consolas"/>
+          <w:color w:val="000000"/>
+          <w:sz w:val="24"/>
+          <w:szCs w:val="24"/>
+          <w:shd w:val="clear" w:color="auto" w:fill="FFFFFF"/>
+        </w:rPr>
+        <w:t xml:space="preserve"> </w:t>
+      </w:r>
+      <w:proofErr w:type="spellStart"/>
+      <w:r>
+        <w:rPr>
+          <w:rFonts w:cs="Consolas"/>
+          <w:color w:val="000000"/>
+          <w:sz w:val="24"/>
+          <w:szCs w:val="24"/>
+          <w:shd w:val="clear" w:color="auto" w:fill="FFFFFF"/>
+        </w:rPr>
+        <w:t>events</w:t>
+      </w:r>
+      <w:proofErr w:type="spellEnd"/>
+      <w:r>
+        <w:rPr>
+          <w:rFonts w:cs="Consolas"/>
+          <w:color w:val="000000"/>
+          <w:sz w:val="24"/>
+          <w:szCs w:val="24"/>
+          <w:shd w:val="clear" w:color="auto" w:fill="FFFFFF"/>
+        </w:rPr>
+        <w:t>”.</w:t>
+      </w:r>
+    </w:p>
+    <w:p>
+      <w:pPr>
+        <w:spacing w:line="240" w:lineRule="auto"/>
+        <w:rPr>
+          <w:rFonts w:cs="Consolas"/>
+          <w:color w:val="000000"/>
+          <w:sz w:val="24"/>
+          <w:szCs w:val="24"/>
+          <w:shd w:val="clear" w:color="auto" w:fill="FFFFFF"/>
+        </w:rPr>
+      </w:pPr>
+      <w:r>
+        <w:rPr>
+          <w:rFonts w:cs="Consolas"/>
+          <w:color w:val="000000"/>
+          <w:sz w:val="24"/>
+          <w:szCs w:val="24"/>
+          <w:shd w:val="clear" w:color="auto" w:fill="FFFFFF"/>
+        </w:rPr>
+        <w:t>Es muy simple temporizar eventos en JS, los 2 métodos clave que se usan son los siguientes:</w:t>
+      </w:r>
+    </w:p>
+    <w:p>
+      <w:pPr>
+        <w:spacing w:line="240" w:lineRule="auto"/>
+        <w:rPr>
+          <w:rFonts w:cs="Consolas"/>
+          <w:color w:val="000000"/>
+          <w:sz w:val="24"/>
+          <w:szCs w:val="24"/>
+          <w:shd w:val="clear" w:color="auto" w:fill="FFFFFF"/>
+        </w:rPr>
+      </w:pPr>
+      <w:proofErr w:type="spellStart"/>
+      <w:proofErr w:type="gramStart"/>
+      <w:r>
+        <w:rPr>
+          <w:rFonts w:cs="Consolas"/>
+          <w:b/>
+          <w:color w:val="000000"/>
+          <w:sz w:val="24"/>
+          <w:szCs w:val="24"/>
+          <w:shd w:val="clear" w:color="auto" w:fill="FFFFFF"/>
+        </w:rPr>
+        <w:t>setinterval</w:t>
+      </w:r>
+      <w:proofErr w:type="spellEnd"/>
+      <w:proofErr w:type="gramEnd"/>
+      <w:r>
+        <w:rPr>
+          <w:rFonts w:cs="Consolas"/>
+          <w:b/>
+          <w:color w:val="000000"/>
+          <w:sz w:val="24"/>
+          <w:szCs w:val="24"/>
+          <w:shd w:val="clear" w:color="auto" w:fill="FFFFFF"/>
+        </w:rPr>
+        <w:t>()</w:t>
+      </w:r>
+      <w:r>
+        <w:rPr>
+          <w:rFonts w:cs="Consolas"/>
+          <w:b/>
+          <w:color w:val="000000"/>
+          <w:sz w:val="24"/>
+          <w:szCs w:val="24"/>
+          <w:shd w:val="clear" w:color="auto" w:fill="FFFFFF"/>
+        </w:rPr>
+        <w:t xml:space="preserve"> </w:t>
+      </w:r>
+      <w:r>
+        <w:rPr>
+          <w:rFonts w:cs="Consolas"/>
+          <w:color w:val="000000"/>
+          <w:sz w:val="24"/>
+          <w:szCs w:val="24"/>
+          <w:shd w:val="clear" w:color="auto" w:fill="FFFFFF"/>
+        </w:rPr>
+        <w:t>– Ejecuta una función una y otra vez, en intervalos específicos de tiempo.</w:t>
+      </w:r>
+    </w:p>
+    <w:p>
+      <w:pPr>
+        <w:spacing w:line="240" w:lineRule="auto"/>
+        <w:rPr>
+          <w:rFonts w:cs="Consolas"/>
+          <w:color w:val="000000"/>
+          <w:sz w:val="24"/>
+          <w:szCs w:val="24"/>
+          <w:shd w:val="clear" w:color="auto" w:fill="FFFFFF"/>
+        </w:rPr>
+      </w:pPr>
+      <w:r>
+        <w:rPr>
+          <w:noProof/>
+          <w:lang w:val="es-CR" w:eastAsia="es-CR"/>
+        </w:rPr>
+        <w:drawing>
+          <wp:inline distT="0" distB="0" distL="0" distR="0" wp14:anchorId="108707C4" wp14:editId="2741A40D">
+            <wp:extent cx="4095750" cy="1066800"/>
+            <wp:effectExtent l="0" t="0" r="0" b="0"/>
+            <wp:docPr id="28" name="Imagen 28"/>
+            <wp:cNvGraphicFramePr>
+              <a:graphicFrameLocks xmlns:a="http://schemas.openxmlformats.org/drawingml/2006/main" noChangeAspect="1"/>
+            </wp:cNvGraphicFramePr>
+            <a:graphic xmlns:a="http://schemas.openxmlformats.org/drawingml/2006/main">
+              <a:graphicData uri="http://schemas.openxmlformats.org/drawingml/2006/picture">
+                <pic:pic xmlns:pic="http://schemas.openxmlformats.org/drawingml/2006/picture">
+                  <pic:nvPicPr>
+                    <pic:cNvPr id="0" name=""/>
+                    <pic:cNvPicPr/>
+                  </pic:nvPicPr>
+                  <pic:blipFill>
+                    <a:blip r:embed="rId68"/>
+                    <a:stretch>
+                      <a:fillRect/>
+                    </a:stretch>
+                  </pic:blipFill>
+                  <pic:spPr>
+                    <a:xfrm>
+                      <a:off x="0" y="0"/>
+                      <a:ext cx="4095750" cy="1066800"/>
+                    </a:xfrm>
+                    <a:prstGeom prst="rect">
+                      <a:avLst/>
+                    </a:prstGeom>
+                  </pic:spPr>
+                </pic:pic>
+              </a:graphicData>
+            </a:graphic>
+          </wp:inline>
+        </w:drawing>
+      </w:r>
+    </w:p>
+    <w:p>
+      <w:pPr>
+        <w:spacing w:line="240" w:lineRule="auto"/>
+        <w:rPr>
+          <w:rFonts w:cs="Consolas"/>
+          <w:color w:val="000000"/>
+          <w:sz w:val="24"/>
+          <w:szCs w:val="24"/>
+          <w:shd w:val="clear" w:color="auto" w:fill="FFFFFF"/>
+        </w:rPr>
+      </w:pPr>
+      <w:proofErr w:type="spellStart"/>
+      <w:proofErr w:type="gramStart"/>
+      <w:r>
+        <w:rPr>
+          <w:rFonts w:cs="Consolas"/>
+          <w:b/>
+          <w:color w:val="000000"/>
+          <w:sz w:val="24"/>
+          <w:szCs w:val="24"/>
+          <w:shd w:val="clear" w:color="auto" w:fill="FFFFFF"/>
+        </w:rPr>
+        <w:t>setTimeout</w:t>
+      </w:r>
+      <w:proofErr w:type="spellEnd"/>
+      <w:proofErr w:type="gramEnd"/>
+      <w:r>
+        <w:rPr>
+          <w:rFonts w:cs="Consolas"/>
+          <w:b/>
+          <w:color w:val="000000"/>
+          <w:sz w:val="24"/>
+          <w:szCs w:val="24"/>
+          <w:shd w:val="clear" w:color="auto" w:fill="FFFFFF"/>
+        </w:rPr>
+        <w:t>()</w:t>
+      </w:r>
+      <w:r>
+        <w:rPr>
+          <w:rFonts w:cs="Consolas"/>
+          <w:color w:val="000000"/>
+          <w:sz w:val="24"/>
+          <w:szCs w:val="24"/>
+          <w:shd w:val="clear" w:color="auto" w:fill="FFFFFF"/>
+        </w:rPr>
+        <w:t xml:space="preserve"> – Ejecuta la función una vez, después de haber esperado una cantidad específica de milisegundos.</w:t>
+      </w:r>
+    </w:p>
+    <w:p>
+      <w:pPr>
+        <w:spacing w:line="240" w:lineRule="auto"/>
+        <w:rPr>
+          <w:rFonts w:cs="Consolas"/>
+          <w:color w:val="000000"/>
+          <w:sz w:val="24"/>
+          <w:szCs w:val="24"/>
+          <w:shd w:val="clear" w:color="auto" w:fill="FFFFFF"/>
+        </w:rPr>
+      </w:pPr>
+      <w:r>
+        <w:rPr>
+          <w:noProof/>
+          <w:lang w:val="es-CR" w:eastAsia="es-CR"/>
+        </w:rPr>
+        <w:drawing>
+          <wp:inline distT="0" distB="0" distL="0" distR="0" wp14:anchorId="491EEE23" wp14:editId="75B00BAB">
+            <wp:extent cx="5400040" cy="932390"/>
+            <wp:effectExtent l="0" t="0" r="0" b="1270"/>
+            <wp:docPr id="29" name="Imagen 29"/>
+            <wp:cNvGraphicFramePr>
+              <a:graphicFrameLocks xmlns:a="http://schemas.openxmlformats.org/drawingml/2006/main" noChangeAspect="1"/>
+            </wp:cNvGraphicFramePr>
+            <a:graphic xmlns:a="http://schemas.openxmlformats.org/drawingml/2006/main">
+              <a:graphicData uri="http://schemas.openxmlformats.org/drawingml/2006/picture">
+                <pic:pic xmlns:pic="http://schemas.openxmlformats.org/drawingml/2006/picture">
+                  <pic:nvPicPr>
+                    <pic:cNvPr id="0" name=""/>
+                    <pic:cNvPicPr/>
+                  </pic:nvPicPr>
+                  <pic:blipFill>
+                    <a:blip r:embed="rId69"/>
+                    <a:stretch>
+                      <a:fillRect/>
+                    </a:stretch>
+                  </pic:blipFill>
+                  <pic:spPr>
+                    <a:xfrm>
+                      <a:off x="0" y="0"/>
+                      <a:ext cx="5400040" cy="932390"/>
+                    </a:xfrm>
+                    <a:prstGeom prst="rect">
+                      <a:avLst/>
+                    </a:prstGeom>
+                  </pic:spPr>
+                </pic:pic>
+              </a:graphicData>
+            </a:graphic>
+          </wp:inline>
+        </w:drawing>
+      </w:r>
+    </w:p>
+    <w:p>
+      <w:pPr>
+        <w:spacing w:line="240" w:lineRule="auto"/>
+        <w:rPr>
+          <w:rFonts w:cs="Consolas"/>
+          <w:color w:val="000000"/>
+          <w:sz w:val="24"/>
+          <w:szCs w:val="24"/>
+          <w:shd w:val="clear" w:color="auto" w:fill="FFFFFF"/>
+        </w:rPr>
+      </w:pPr>
+      <w:r>
+        <w:rPr>
+          <w:rFonts w:cs="Consolas"/>
+          <w:color w:val="000000"/>
+          <w:sz w:val="24"/>
+          <w:szCs w:val="24"/>
+          <w:shd w:val="clear" w:color="auto" w:fill="FFFFFF"/>
+        </w:rPr>
+        <w:t xml:space="preserve">NOTA: </w:t>
+      </w:r>
+      <w:r>
+        <w:rPr>
+          <w:rFonts w:cs="Consolas"/>
+          <w:color w:val="000000"/>
+          <w:sz w:val="24"/>
+          <w:szCs w:val="24"/>
+          <w:shd w:val="clear" w:color="auto" w:fill="FFFFFF"/>
+        </w:rPr>
+        <w:t xml:space="preserve">El </w:t>
+      </w:r>
+      <w:proofErr w:type="spellStart"/>
+      <w:proofErr w:type="gramStart"/>
+      <w:r>
+        <w:rPr>
+          <w:rFonts w:cs="Consolas"/>
+          <w:color w:val="000000"/>
+          <w:sz w:val="24"/>
+          <w:szCs w:val="24"/>
+          <w:shd w:val="clear" w:color="auto" w:fill="FFFFFF"/>
+        </w:rPr>
+        <w:t>set</w:t>
+      </w:r>
+      <w:r>
+        <w:rPr>
+          <w:rFonts w:cs="Consolas"/>
+          <w:color w:val="000000"/>
+          <w:sz w:val="24"/>
+          <w:szCs w:val="24"/>
+          <w:shd w:val="clear" w:color="auto" w:fill="FFFFFF"/>
+        </w:rPr>
+        <w:t>Interval</w:t>
+      </w:r>
+      <w:proofErr w:type="spellEnd"/>
+      <w:r>
+        <w:rPr>
+          <w:rFonts w:cs="Consolas"/>
+          <w:color w:val="000000"/>
+          <w:sz w:val="24"/>
+          <w:szCs w:val="24"/>
+          <w:shd w:val="clear" w:color="auto" w:fill="FFFFFF"/>
+        </w:rPr>
+        <w:t>(</w:t>
+      </w:r>
+      <w:proofErr w:type="gramEnd"/>
+      <w:r>
+        <w:rPr>
+          <w:rFonts w:cs="Consolas"/>
+          <w:color w:val="000000"/>
+          <w:sz w:val="24"/>
+          <w:szCs w:val="24"/>
+          <w:shd w:val="clear" w:color="auto" w:fill="FFFFFF"/>
+        </w:rPr>
+        <w:t xml:space="preserve">) y </w:t>
+      </w:r>
+      <w:proofErr w:type="spellStart"/>
+      <w:r>
+        <w:rPr>
+          <w:rFonts w:cs="Consolas"/>
+          <w:color w:val="000000"/>
+          <w:sz w:val="24"/>
+          <w:szCs w:val="24"/>
+          <w:shd w:val="clear" w:color="auto" w:fill="FFFFFF"/>
+        </w:rPr>
+        <w:t>setTimeout</w:t>
+      </w:r>
+      <w:proofErr w:type="spellEnd"/>
+      <w:r>
+        <w:rPr>
+          <w:rFonts w:cs="Consolas"/>
+          <w:color w:val="000000"/>
+          <w:sz w:val="24"/>
+          <w:szCs w:val="24"/>
+          <w:shd w:val="clear" w:color="auto" w:fill="FFFFFF"/>
+        </w:rPr>
+        <w:t xml:space="preserve">() son </w:t>
+      </w:r>
+      <w:r>
+        <w:rPr>
+          <w:rFonts w:cs="Consolas"/>
+          <w:color w:val="000000"/>
+          <w:sz w:val="24"/>
+          <w:szCs w:val="24"/>
+          <w:shd w:val="clear" w:color="auto" w:fill="FFFFFF"/>
+        </w:rPr>
+        <w:t>dos</w:t>
+      </w:r>
+      <w:r>
+        <w:rPr>
+          <w:rFonts w:cs="Consolas"/>
+          <w:color w:val="000000"/>
+          <w:sz w:val="24"/>
+          <w:szCs w:val="24"/>
+          <w:shd w:val="clear" w:color="auto" w:fill="FFFFFF"/>
+        </w:rPr>
+        <w:t xml:space="preserve"> métodos del </w:t>
+      </w:r>
+      <w:r>
+        <w:rPr>
+          <w:rFonts w:cs="Consolas"/>
+          <w:color w:val="000000"/>
+          <w:sz w:val="24"/>
+          <w:szCs w:val="24"/>
+          <w:shd w:val="clear" w:color="auto" w:fill="FFFFFF"/>
+        </w:rPr>
+        <w:t>DOM HTML.</w:t>
+      </w:r>
+    </w:p>
+    <w:p>
+      <w:pPr>
+        <w:spacing w:line="240" w:lineRule="auto"/>
+        <w:rPr>
+          <w:noProof/>
+          <w:lang w:val="es-CR" w:eastAsia="es-CR"/>
+        </w:rPr>
+      </w:pPr>
+    </w:p>
+    <w:p>
+      <w:pPr>
+        <w:spacing w:line="240" w:lineRule="auto"/>
+        <w:rPr>
+          <w:noProof/>
+          <w:lang w:val="es-CR" w:eastAsia="es-CR"/>
+        </w:rPr>
+      </w:pPr>
+    </w:p>
+    <w:p>
+      <w:pPr>
+        <w:spacing w:line="240" w:lineRule="auto"/>
+        <w:rPr>
+          <w:noProof/>
+          <w:lang w:val="es-CR" w:eastAsia="es-CR"/>
+        </w:rPr>
+      </w:pPr>
+    </w:p>
+    <w:p>
+      <w:pPr>
+        <w:spacing w:line="240" w:lineRule="auto"/>
+        <w:rPr>
+          <w:noProof/>
+          <w:lang w:val="es-CR" w:eastAsia="es-CR"/>
+        </w:rPr>
+      </w:pPr>
+    </w:p>
+    <w:p>
+      <w:pPr>
+        <w:spacing w:line="240" w:lineRule="auto"/>
+        <w:rPr>
+          <w:noProof/>
+          <w:lang w:val="es-CR" w:eastAsia="es-CR"/>
+        </w:rPr>
+      </w:pPr>
+    </w:p>
+    <w:p>
+      <w:pPr>
+        <w:spacing w:line="240" w:lineRule="auto"/>
+        <w:rPr>
+          <w:noProof/>
+          <w:lang w:val="es-CR" w:eastAsia="es-CR"/>
+        </w:rPr>
+      </w:pPr>
+    </w:p>
+    <w:p>
+      <w:pPr>
+        <w:spacing w:line="240" w:lineRule="auto"/>
+        <w:rPr>
+          <w:noProof/>
+          <w:lang w:val="es-CR" w:eastAsia="es-CR"/>
+        </w:rPr>
+      </w:pPr>
+    </w:p>
+    <w:p>
+      <w:pPr>
+        <w:spacing w:line="240" w:lineRule="auto"/>
+        <w:rPr>
+          <w:noProof/>
+          <w:lang w:val="es-CR" w:eastAsia="es-CR"/>
+        </w:rPr>
+      </w:pPr>
+    </w:p>
+    <w:p>
+      <w:pPr>
+        <w:spacing w:line="240" w:lineRule="auto"/>
+        <w:rPr>
+          <w:noProof/>
+          <w:lang w:val="es-CR" w:eastAsia="es-CR"/>
+        </w:rPr>
+      </w:pPr>
+    </w:p>
+    <w:p>
+      <w:pPr>
+        <w:spacing w:line="240" w:lineRule="auto"/>
+        <w:rPr>
+          <w:rFonts w:cs="Consolas"/>
+          <w:color w:val="000000"/>
+          <w:sz w:val="24"/>
+          <w:szCs w:val="24"/>
+          <w:shd w:val="clear" w:color="auto" w:fill="FFFFFF"/>
+          <w:lang w:val="en-US"/>
+        </w:rPr>
+      </w:pPr>
+      <w:r>
+        <w:rPr>
+          <w:noProof/>
+          <w:lang w:val="es-CR" w:eastAsia="es-CR"/>
+        </w:rPr>
+        <w:lastRenderedPageBreak/>
+        <w:drawing>
+          <wp:inline distT="0" distB="0" distL="0" distR="0" wp14:anchorId="4AE8E72E" wp14:editId="7DADA396">
+            <wp:extent cx="5276850" cy="7534275"/>
+            <wp:effectExtent l="0" t="0" r="0" b="9525"/>
+            <wp:docPr id="30" name="Imagen 30"/>
+            <wp:cNvGraphicFramePr>
+              <a:graphicFrameLocks xmlns:a="http://schemas.openxmlformats.org/drawingml/2006/main" noChangeAspect="1"/>
+            </wp:cNvGraphicFramePr>
+            <a:graphic xmlns:a="http://schemas.openxmlformats.org/drawingml/2006/main">
+              <a:graphicData uri="http://schemas.openxmlformats.org/drawingml/2006/picture">
+                <pic:pic xmlns:pic="http://schemas.openxmlformats.org/drawingml/2006/picture">
+                  <pic:nvPicPr>
+                    <pic:cNvPr id="0" name=""/>
+                    <pic:cNvPicPr/>
+                  </pic:nvPicPr>
+                  <pic:blipFill>
+                    <a:blip r:embed="rId70"/>
+                    <a:stretch>
+                      <a:fillRect/>
+                    </a:stretch>
+                  </pic:blipFill>
+                  <pic:spPr>
+                    <a:xfrm>
+                      <a:off x="0" y="0"/>
+                      <a:ext cx="5276850" cy="7534275"/>
+                    </a:xfrm>
+                    <a:prstGeom prst="rect">
+                      <a:avLst/>
+                    </a:prstGeom>
+                  </pic:spPr>
+                </pic:pic>
+              </a:graphicData>
+            </a:graphic>
+          </wp:inline>
+        </w:drawing>
+      </w:r>
+      <w:r>
+        <w:rPr>
+          <w:rFonts w:cs="Consolas"/>
+          <w:color w:val="000000"/>
+          <w:sz w:val="24"/>
+          <w:szCs w:val="24"/>
+          <w:shd w:val="clear" w:color="auto" w:fill="FFFFFF"/>
+        </w:rPr>
+        <w:drawing>
+          <wp:anchor distT="0" distB="0" distL="114300" distR="114300" simplePos="0" relativeHeight="251697664" behindDoc="1" locked="0" layoutInCell="1" allowOverlap="1" wp14:anchorId="121B54A3" wp14:editId="3D8A9FBF">
+            <wp:simplePos x="0" y="0"/>
+            <wp:positionH relativeFrom="column">
+              <wp:posOffset>5241925</wp:posOffset>
+            </wp:positionH>
+            <wp:positionV relativeFrom="paragraph">
+              <wp:posOffset>8554085</wp:posOffset>
+            </wp:positionV>
+            <wp:extent cx="1383030" cy="1383030"/>
+            <wp:effectExtent l="0" t="0" r="7620" b="7620"/>
+            <wp:wrapThrough wrapText="bothSides">
+              <wp:wrapPolygon edited="0">
+                <wp:start x="0" y="0"/>
+                <wp:lineTo x="0" y="21421"/>
+                <wp:lineTo x="21421" y="21421"/>
+                <wp:lineTo x="21421" y="0"/>
+                <wp:lineTo x="0" y="0"/>
+              </wp:wrapPolygon>
+            </wp:wrapThrough>
+            <wp:docPr id="31" name="Imagen 31"/>
+            <wp:cNvGraphicFramePr>
+              <a:graphicFrameLocks xmlns:a="http://schemas.openxmlformats.org/drawingml/2006/main" noChangeAspect="1"/>
+            </wp:cNvGraphicFramePr>
+            <a:graphic xmlns:a="http://schemas.openxmlformats.org/drawingml/2006/main">
+              <a:graphicData uri="http://schemas.openxmlformats.org/drawingml/2006/picture">
+                <pic:pic xmlns:pic="http://schemas.openxmlformats.org/drawingml/2006/picture">
+                  <pic:nvPicPr>
+                    <pic:cNvPr id="0" name="Picture 5"/>
+                    <pic:cNvPicPr>
+                      <a:picLocks noChangeAspect="1" noChangeArrowheads="1"/>
+                    </pic:cNvPicPr>
+                  </pic:nvPicPr>
+                  <pic:blipFill>
+                    <a:blip r:embed="rId10" cstate="print">
+                      <a:extLst>
+                        <a:ext uri="{28A0092B-C50C-407E-A947-70E740481C1C}">
+                          <a14:useLocalDpi xmlns:a14="http://schemas.microsoft.com/office/drawing/2010/main" val="0"/>
+                        </a:ext>
+                      </a:extLst>
+                    </a:blip>
+                    <a:srcRect/>
+                    <a:stretch>
+                      <a:fillRect/>
+                    </a:stretch>
+                  </pic:blipFill>
+                  <pic:spPr bwMode="auto">
+                    <a:xfrm>
+                      <a:off x="0" y="0"/>
+                      <a:ext cx="1383030" cy="1383030"/>
+                    </a:xfrm>
+                    <a:prstGeom prst="rect">
+                      <a:avLst/>
+                    </a:prstGeom>
+                    <a:noFill/>
+                    <a:ln>
+                      <a:noFill/>
+                    </a:ln>
+                  </pic:spPr>
+                </pic:pic>
+              </a:graphicData>
+            </a:graphic>
+            <wp14:sizeRelH relativeFrom="page">
+              <wp14:pctWidth>0</wp14:pctWidth>
+            </wp14:sizeRelH>
+            <wp14:sizeRelV relativeFrom="page">
+              <wp14:pctHeight>0</wp14:pctHeight>
+            </wp14:sizeRelV>
+          </wp:anchor>
+        </w:drawing>
+      </w:r>
+    </w:p>
+    <w:p>
+      <w:pPr>
+        <w:rPr>
+          <w:rFonts w:cs="Consolas"/>
+          <w:sz w:val="24"/>
+          <w:szCs w:val="24"/>
+          <w:lang w:val="en-US"/>
+        </w:rPr>
+      </w:pPr>
+    </w:p>
+    <w:p>
+      <w:pPr>
+        <w:rPr>
+          <w:rFonts w:cs="Consolas"/>
+          <w:sz w:val="24"/>
+          <w:szCs w:val="24"/>
+          <w:lang w:val="en-US"/>
+        </w:rPr>
+      </w:pPr>
+    </w:p>
+    <w:p>
+      <w:pPr>
+        <w:rPr>
+          <w:rFonts w:cs="Consolas"/>
+          <w:sz w:val="24"/>
+          <w:szCs w:val="24"/>
+          <w:lang w:val="en-US"/>
+        </w:rPr>
+      </w:pPr>
+    </w:p>
+    <w:p>
+      <w:pPr>
+        <w:spacing w:line="240" w:lineRule="auto"/>
+        <w:rPr>
+          <w:rFonts w:cs="Arial"/>
+          <w:b/>
+          <w:sz w:val="52"/>
+          <w:szCs w:val="52"/>
+        </w:rPr>
+      </w:pPr>
+      <w:proofErr w:type="spellStart"/>
+      <w:r>
+        <w:rPr>
+          <w:rFonts w:cs="Arial"/>
+          <w:b/>
+          <w:sz w:val="52"/>
+          <w:szCs w:val="52"/>
+        </w:rPr>
+        <w:lastRenderedPageBreak/>
+        <w:t>Closure</w:t>
+      </w:r>
+      <w:proofErr w:type="spellEnd"/>
+    </w:p>
+    <w:p>
+      <w:pPr>
+        <w:spacing w:line="240" w:lineRule="auto"/>
+        <w:rPr>
+          <w:rFonts w:cs="Consolas"/>
+          <w:color w:val="000000"/>
+          <w:sz w:val="24"/>
+          <w:szCs w:val="24"/>
+          <w:shd w:val="clear" w:color="auto" w:fill="FFFFFF"/>
+        </w:rPr>
+      </w:pPr>
+      <w:r>
+        <w:rPr>
+          <w:rFonts w:cs="Consolas"/>
+          <w:color w:val="000000"/>
+          <w:sz w:val="24"/>
+          <w:szCs w:val="24"/>
+          <w:shd w:val="clear" w:color="auto" w:fill="FFFFFF"/>
+        </w:rPr>
+        <w:t xml:space="preserve">Las variables de JS pueden pertenecer tanto al </w:t>
+      </w:r>
+      <w:proofErr w:type="spellStart"/>
+      <w:r>
+        <w:rPr>
+          <w:rFonts w:cs="Consolas"/>
+          <w:color w:val="000000"/>
+          <w:sz w:val="24"/>
+          <w:szCs w:val="24"/>
+          <w:shd w:val="clear" w:color="auto" w:fill="FFFFFF"/>
+        </w:rPr>
+        <w:t>scope</w:t>
+      </w:r>
+      <w:proofErr w:type="spellEnd"/>
+      <w:r>
+        <w:rPr>
+          <w:rFonts w:cs="Consolas"/>
+          <w:color w:val="000000"/>
+          <w:sz w:val="24"/>
+          <w:szCs w:val="24"/>
+          <w:shd w:val="clear" w:color="auto" w:fill="FFFFFF"/>
+        </w:rPr>
+        <w:t xml:space="preserve"> local como al global.</w:t>
+      </w:r>
+    </w:p>
+    <w:p>
+      <w:pPr>
+        <w:spacing w:line="240" w:lineRule="auto"/>
+        <w:rPr>
+          <w:rFonts w:cs="Consolas"/>
+          <w:color w:val="000000"/>
+          <w:sz w:val="24"/>
+          <w:szCs w:val="24"/>
+          <w:shd w:val="clear" w:color="auto" w:fill="FFFFFF"/>
+        </w:rPr>
+      </w:pPr>
+      <w:r>
+        <w:rPr>
+          <w:rFonts w:cs="Consolas"/>
+          <w:color w:val="000000"/>
+          <w:sz w:val="24"/>
+          <w:szCs w:val="24"/>
+          <w:shd w:val="clear" w:color="auto" w:fill="FFFFFF"/>
+        </w:rPr>
+        <w:t xml:space="preserve">Las variables privadas se pueden crear gracias por medio de </w:t>
+      </w:r>
+      <w:proofErr w:type="spellStart"/>
+      <w:r>
+        <w:rPr>
+          <w:rFonts w:cs="Consolas"/>
+          <w:color w:val="000000"/>
+          <w:sz w:val="24"/>
+          <w:szCs w:val="24"/>
+          <w:shd w:val="clear" w:color="auto" w:fill="FFFFFF"/>
+        </w:rPr>
+        <w:t>closures</w:t>
+      </w:r>
+      <w:proofErr w:type="spellEnd"/>
+      <w:r>
+        <w:rPr>
+          <w:rFonts w:cs="Consolas"/>
+          <w:color w:val="000000"/>
+          <w:sz w:val="24"/>
+          <w:szCs w:val="24"/>
+          <w:shd w:val="clear" w:color="auto" w:fill="FFFFFF"/>
+        </w:rPr>
+        <w:t>.</w:t>
+      </w:r>
+    </w:p>
+    <w:p>
+      <w:pPr>
+        <w:spacing w:line="240" w:lineRule="auto"/>
+        <w:rPr>
+          <w:rFonts w:cs="Consolas"/>
+          <w:color w:val="000000"/>
+          <w:sz w:val="24"/>
+          <w:szCs w:val="24"/>
+          <w:shd w:val="clear" w:color="auto" w:fill="FFFFFF"/>
+        </w:rPr>
+      </w:pPr>
+      <w:r>
+        <w:rPr>
+          <w:rFonts w:cs="Consolas"/>
+          <w:color w:val="000000"/>
+          <w:sz w:val="24"/>
+          <w:szCs w:val="24"/>
+          <w:shd w:val="clear" w:color="auto" w:fill="FFFFFF"/>
+        </w:rPr>
+        <w:t>Variables globales:</w:t>
+      </w:r>
+    </w:p>
+    <w:p>
+      <w:pPr>
+        <w:spacing w:line="240" w:lineRule="auto"/>
+        <w:rPr>
+          <w:rFonts w:cs="Consolas"/>
+          <w:color w:val="000000"/>
+          <w:sz w:val="24"/>
+          <w:szCs w:val="24"/>
+          <w:shd w:val="clear" w:color="auto" w:fill="FFFFFF"/>
+        </w:rPr>
+      </w:pPr>
+      <w:r>
+        <w:rPr>
+          <w:rFonts w:cs="Consolas"/>
+          <w:color w:val="000000"/>
+          <w:sz w:val="24"/>
+          <w:szCs w:val="24"/>
+          <w:shd w:val="clear" w:color="auto" w:fill="FFFFFF"/>
+        </w:rPr>
+        <w:t>Una</w:t>
+      </w:r>
+      <w:r>
+        <w:rPr>
+          <w:rFonts w:cs="Consolas"/>
+          <w:color w:val="000000"/>
+          <w:sz w:val="24"/>
+          <w:szCs w:val="24"/>
+          <w:shd w:val="clear" w:color="auto" w:fill="FFFFFF"/>
+        </w:rPr>
+        <w:t xml:space="preserve"> función que puede </w:t>
+      </w:r>
+      <w:proofErr w:type="spellStart"/>
+      <w:r>
+        <w:rPr>
+          <w:rFonts w:cs="Consolas"/>
+          <w:color w:val="000000"/>
+          <w:sz w:val="24"/>
+          <w:szCs w:val="24"/>
+          <w:shd w:val="clear" w:color="auto" w:fill="FFFFFF"/>
+        </w:rPr>
+        <w:t>accesar</w:t>
+      </w:r>
+      <w:proofErr w:type="spellEnd"/>
+      <w:r>
+        <w:rPr>
+          <w:rFonts w:cs="Consolas"/>
+          <w:color w:val="000000"/>
+          <w:sz w:val="24"/>
+          <w:szCs w:val="24"/>
+          <w:shd w:val="clear" w:color="auto" w:fill="FFFFFF"/>
+        </w:rPr>
+        <w:t xml:space="preserve"> a todas las variables definidas dentro de la función</w:t>
+      </w:r>
+      <w:r>
+        <w:rPr>
+          <w:rFonts w:cs="Consolas"/>
+          <w:color w:val="000000"/>
+          <w:sz w:val="24"/>
+          <w:szCs w:val="24"/>
+          <w:shd w:val="clear" w:color="auto" w:fill="FFFFFF"/>
+        </w:rPr>
+        <w:t>:</w:t>
+      </w:r>
+    </w:p>
+    <w:p>
+      <w:pPr>
+        <w:spacing w:line="240" w:lineRule="auto"/>
+        <w:rPr>
+          <w:rFonts w:cs="Consolas"/>
+          <w:color w:val="000000"/>
+          <w:sz w:val="24"/>
+          <w:szCs w:val="24"/>
+          <w:shd w:val="clear" w:color="auto" w:fill="FFFFFF"/>
+        </w:rPr>
+      </w:pPr>
+      <w:r>
+        <w:rPr>
+          <w:noProof/>
+          <w:lang w:val="es-CR" w:eastAsia="es-CR"/>
+        </w:rPr>
+        <w:drawing>
+          <wp:inline distT="0" distB="0" distL="0" distR="0" wp14:anchorId="3482157D" wp14:editId="1328F43F">
+            <wp:extent cx="2143125" cy="1019175"/>
+            <wp:effectExtent l="0" t="0" r="9525" b="9525"/>
+            <wp:docPr id="32" name="Imagen 32"/>
+            <wp:cNvGraphicFramePr>
+              <a:graphicFrameLocks xmlns:a="http://schemas.openxmlformats.org/drawingml/2006/main" noChangeAspect="1"/>
+            </wp:cNvGraphicFramePr>
+            <a:graphic xmlns:a="http://schemas.openxmlformats.org/drawingml/2006/main">
+              <a:graphicData uri="http://schemas.openxmlformats.org/drawingml/2006/picture">
+                <pic:pic xmlns:pic="http://schemas.openxmlformats.org/drawingml/2006/picture">
+                  <pic:nvPicPr>
+                    <pic:cNvPr id="0" name=""/>
+                    <pic:cNvPicPr/>
+                  </pic:nvPicPr>
+                  <pic:blipFill>
+                    <a:blip r:embed="rId71"/>
+                    <a:stretch>
+                      <a:fillRect/>
+                    </a:stretch>
+                  </pic:blipFill>
+                  <pic:spPr>
+                    <a:xfrm>
+                      <a:off x="0" y="0"/>
+                      <a:ext cx="2143125" cy="1019175"/>
+                    </a:xfrm>
+                    <a:prstGeom prst="rect">
+                      <a:avLst/>
+                    </a:prstGeom>
+                  </pic:spPr>
+                </pic:pic>
+              </a:graphicData>
+            </a:graphic>
+          </wp:inline>
+        </w:drawing>
+      </w:r>
+    </w:p>
+    <w:p>
+      <w:pPr>
+        <w:spacing w:line="240" w:lineRule="auto"/>
+        <w:rPr>
+          <w:rFonts w:cs="Consolas"/>
+          <w:color w:val="000000"/>
+          <w:sz w:val="24"/>
+          <w:szCs w:val="24"/>
+          <w:shd w:val="clear" w:color="auto" w:fill="FFFFFF"/>
+        </w:rPr>
+      </w:pPr>
+      <w:r>
+        <w:rPr>
+          <w:rFonts w:cs="Consolas"/>
+          <w:color w:val="000000"/>
+          <w:sz w:val="24"/>
+          <w:szCs w:val="24"/>
+          <w:shd w:val="clear" w:color="auto" w:fill="FFFFFF"/>
+        </w:rPr>
+        <w:t xml:space="preserve">Pero también </w:t>
+      </w:r>
+      <w:r>
+        <w:rPr>
+          <w:rFonts w:cs="Consolas"/>
+          <w:color w:val="000000"/>
+          <w:sz w:val="24"/>
+          <w:szCs w:val="24"/>
+          <w:shd w:val="clear" w:color="auto" w:fill="FFFFFF"/>
+        </w:rPr>
+        <w:t>una función puede acceder a variables definidas fuera de la función, como se  muestra a continuación:</w:t>
+      </w:r>
+    </w:p>
+    <w:p>
+      <w:pPr>
+        <w:spacing w:line="240" w:lineRule="auto"/>
+        <w:rPr>
+          <w:rFonts w:cs="Consolas"/>
+          <w:color w:val="000000"/>
+          <w:sz w:val="24"/>
+          <w:szCs w:val="24"/>
+          <w:shd w:val="clear" w:color="auto" w:fill="FFFFFF"/>
+        </w:rPr>
+      </w:pPr>
+      <w:r>
+        <w:rPr>
+          <w:noProof/>
+          <w:lang w:val="es-CR" w:eastAsia="es-CR"/>
+        </w:rPr>
+        <w:drawing>
+          <wp:inline distT="0" distB="0" distL="0" distR="0" wp14:anchorId="29A9A6B6" wp14:editId="6C6D6A35">
+            <wp:extent cx="2133600" cy="990600"/>
+            <wp:effectExtent l="0" t="0" r="0" b="0"/>
+            <wp:docPr id="33" name="Imagen 33"/>
+            <wp:cNvGraphicFramePr>
+              <a:graphicFrameLocks xmlns:a="http://schemas.openxmlformats.org/drawingml/2006/main" noChangeAspect="1"/>
+            </wp:cNvGraphicFramePr>
+            <a:graphic xmlns:a="http://schemas.openxmlformats.org/drawingml/2006/main">
+              <a:graphicData uri="http://schemas.openxmlformats.org/drawingml/2006/picture">
+                <pic:pic xmlns:pic="http://schemas.openxmlformats.org/drawingml/2006/picture">
+                  <pic:nvPicPr>
+                    <pic:cNvPr id="0" name=""/>
+                    <pic:cNvPicPr/>
+                  </pic:nvPicPr>
+                  <pic:blipFill>
+                    <a:blip r:embed="rId72"/>
+                    <a:stretch>
+                      <a:fillRect/>
+                    </a:stretch>
+                  </pic:blipFill>
+                  <pic:spPr>
+                    <a:xfrm>
+                      <a:off x="0" y="0"/>
+                      <a:ext cx="2133600" cy="990600"/>
+                    </a:xfrm>
+                    <a:prstGeom prst="rect">
+                      <a:avLst/>
+                    </a:prstGeom>
+                  </pic:spPr>
+                </pic:pic>
+              </a:graphicData>
+            </a:graphic>
+          </wp:inline>
+        </w:drawing>
+      </w:r>
+    </w:p>
+    <w:p>
+      <w:pPr>
+        <w:spacing w:line="240" w:lineRule="auto"/>
+        <w:rPr>
+          <w:rFonts w:cs="Consolas"/>
+          <w:color w:val="000000"/>
+          <w:sz w:val="24"/>
+          <w:szCs w:val="24"/>
+          <w:shd w:val="clear" w:color="auto" w:fill="FFFFFF"/>
+        </w:rPr>
+      </w:pPr>
+      <w:r>
+        <w:rPr>
+          <w:rFonts w:cs="Consolas"/>
+          <w:color w:val="000000"/>
+          <w:sz w:val="24"/>
+          <w:szCs w:val="24"/>
+          <w:shd w:val="clear" w:color="auto" w:fill="FFFFFF"/>
+        </w:rPr>
+        <w:t>En el último ejemplo</w:t>
+      </w:r>
+      <w:r>
+        <w:rPr>
+          <w:rFonts w:cs="Consolas"/>
+          <w:color w:val="000000"/>
+          <w:sz w:val="24"/>
+          <w:szCs w:val="24"/>
+          <w:shd w:val="clear" w:color="auto" w:fill="FFFFFF"/>
+        </w:rPr>
+        <w:t xml:space="preserve">, </w:t>
+      </w:r>
+      <w:r>
+        <w:rPr>
+          <w:rFonts w:cs="Consolas"/>
+          <w:b/>
+          <w:color w:val="000000"/>
+          <w:sz w:val="24"/>
+          <w:szCs w:val="24"/>
+          <w:shd w:val="clear" w:color="auto" w:fill="FFFFFF"/>
+        </w:rPr>
+        <w:t>a</w:t>
+      </w:r>
+      <w:r>
+        <w:rPr>
+          <w:rFonts w:cs="Consolas"/>
+          <w:color w:val="000000"/>
+          <w:sz w:val="24"/>
+          <w:szCs w:val="24"/>
+          <w:shd w:val="clear" w:color="auto" w:fill="FFFFFF"/>
+        </w:rPr>
+        <w:t xml:space="preserve"> es una variable global. En una página web, las variables globales </w:t>
+      </w:r>
+      <w:r>
+        <w:rPr>
+          <w:rFonts w:cs="Consolas"/>
+          <w:color w:val="000000"/>
+          <w:sz w:val="24"/>
+          <w:szCs w:val="24"/>
+          <w:shd w:val="clear" w:color="auto" w:fill="FFFFFF"/>
+        </w:rPr>
+        <w:t xml:space="preserve">pertenecen al objeto </w:t>
+      </w:r>
+      <w:r>
+        <w:rPr>
+          <w:rFonts w:cs="Consolas"/>
+          <w:b/>
+          <w:color w:val="000000"/>
+          <w:sz w:val="24"/>
+          <w:szCs w:val="24"/>
+          <w:shd w:val="clear" w:color="auto" w:fill="FFFFFF"/>
+        </w:rPr>
+        <w:t>window</w:t>
+      </w:r>
+      <w:r>
+        <w:rPr>
+          <w:rFonts w:cs="Consolas"/>
+          <w:color w:val="000000"/>
+          <w:sz w:val="24"/>
+          <w:szCs w:val="24"/>
+          <w:shd w:val="clear" w:color="auto" w:fill="FFFFFF"/>
+        </w:rPr>
+        <w:t>. Las variables globales se pueden usar (y cambiarse) por t</w:t>
+      </w:r>
+      <w:r>
+        <w:rPr>
+          <w:rFonts w:cs="Consolas"/>
+          <w:color w:val="000000"/>
+          <w:sz w:val="24"/>
+          <w:szCs w:val="24"/>
+          <w:shd w:val="clear" w:color="auto" w:fill="FFFFFF"/>
+        </w:rPr>
+        <w:t>odos los scripts en la página (</w:t>
+      </w:r>
+      <w:r>
+        <w:rPr>
+          <w:rFonts w:cs="Consolas"/>
+          <w:color w:val="000000"/>
+          <w:sz w:val="24"/>
+          <w:szCs w:val="24"/>
+          <w:shd w:val="clear" w:color="auto" w:fill="FFFFFF"/>
+        </w:rPr>
+        <w:t>y en la v</w:t>
+      </w:r>
+      <w:r>
+        <w:rPr>
+          <w:rFonts w:cs="Consolas"/>
+          <w:color w:val="000000"/>
+          <w:sz w:val="24"/>
+          <w:szCs w:val="24"/>
+          <w:shd w:val="clear" w:color="auto" w:fill="FFFFFF"/>
+        </w:rPr>
+        <w:t>entana)</w:t>
+      </w:r>
+      <w:r>
+        <w:rPr>
+          <w:rFonts w:cs="Consolas"/>
+          <w:color w:val="000000"/>
+          <w:sz w:val="24"/>
+          <w:szCs w:val="24"/>
+          <w:shd w:val="clear" w:color="auto" w:fill="FFFFFF"/>
+        </w:rPr>
+        <w:t>. En el primer ejemplo</w:t>
+      </w:r>
+      <w:r>
+        <w:rPr>
+          <w:rFonts w:cs="Consolas"/>
+          <w:color w:val="000000"/>
+          <w:sz w:val="24"/>
+          <w:szCs w:val="24"/>
+          <w:shd w:val="clear" w:color="auto" w:fill="FFFFFF"/>
+        </w:rPr>
+        <w:t xml:space="preserve">, </w:t>
+      </w:r>
+      <w:r>
+        <w:rPr>
+          <w:rFonts w:cs="Consolas"/>
+          <w:b/>
+          <w:color w:val="000000"/>
+          <w:sz w:val="24"/>
+          <w:szCs w:val="24"/>
+          <w:shd w:val="clear" w:color="auto" w:fill="FFFFFF"/>
+        </w:rPr>
+        <w:t>a</w:t>
+      </w:r>
+      <w:r>
+        <w:rPr>
+          <w:rFonts w:cs="Consolas"/>
+          <w:color w:val="000000"/>
+          <w:sz w:val="24"/>
+          <w:szCs w:val="24"/>
+          <w:shd w:val="clear" w:color="auto" w:fill="FFFFFF"/>
+        </w:rPr>
+        <w:t xml:space="preserve"> es una variable local. Una variable local sólo se puede utilizar dentr</w:t>
+      </w:r>
+      <w:r>
+        <w:rPr>
+          <w:rFonts w:cs="Consolas"/>
+          <w:color w:val="000000"/>
+          <w:sz w:val="24"/>
+          <w:szCs w:val="24"/>
+          <w:shd w:val="clear" w:color="auto" w:fill="FFFFFF"/>
+        </w:rPr>
+        <w:t>o de la función donde se define</w:t>
+      </w:r>
+      <w:r>
+        <w:rPr>
+          <w:rFonts w:cs="Consolas"/>
+          <w:color w:val="000000"/>
+          <w:sz w:val="24"/>
+          <w:szCs w:val="24"/>
+          <w:shd w:val="clear" w:color="auto" w:fill="FFFFFF"/>
+        </w:rPr>
+        <w:t xml:space="preserve">. Se oculta </w:t>
+      </w:r>
+      <w:r>
+        <w:rPr>
+          <w:rFonts w:cs="Consolas"/>
+          <w:color w:val="000000"/>
+          <w:sz w:val="24"/>
+          <w:szCs w:val="24"/>
+          <w:shd w:val="clear" w:color="auto" w:fill="FFFFFF"/>
+        </w:rPr>
+        <w:t>de</w:t>
+      </w:r>
+      <w:r>
+        <w:rPr>
+          <w:rFonts w:cs="Consolas"/>
+          <w:color w:val="000000"/>
+          <w:sz w:val="24"/>
+          <w:szCs w:val="24"/>
+          <w:shd w:val="clear" w:color="auto" w:fill="FFFFFF"/>
+        </w:rPr>
+        <w:t xml:space="preserve"> funciones y otro código de scripting. Las variables globales y locales con el mismo no</w:t>
+      </w:r>
+      <w:r>
+        <w:rPr>
+          <w:rFonts w:cs="Consolas"/>
+          <w:color w:val="000000"/>
+          <w:sz w:val="24"/>
+          <w:szCs w:val="24"/>
+          <w:shd w:val="clear" w:color="auto" w:fill="FFFFFF"/>
+        </w:rPr>
+        <w:t>mbre son diferentes variables. La m</w:t>
+      </w:r>
+      <w:r>
+        <w:rPr>
+          <w:rFonts w:cs="Consolas"/>
+          <w:color w:val="000000"/>
+          <w:sz w:val="24"/>
+          <w:szCs w:val="24"/>
+          <w:shd w:val="clear" w:color="auto" w:fill="FFFFFF"/>
+        </w:rPr>
+        <w:t>odificac</w:t>
+      </w:r>
+      <w:r>
+        <w:rPr>
+          <w:rFonts w:cs="Consolas"/>
+          <w:color w:val="000000"/>
+          <w:sz w:val="24"/>
+          <w:szCs w:val="24"/>
+          <w:shd w:val="clear" w:color="auto" w:fill="FFFFFF"/>
+        </w:rPr>
+        <w:t>ión de una</w:t>
+      </w:r>
+      <w:r>
+        <w:rPr>
+          <w:rFonts w:cs="Consolas"/>
+          <w:color w:val="000000"/>
+          <w:sz w:val="24"/>
+          <w:szCs w:val="24"/>
+          <w:shd w:val="clear" w:color="auto" w:fill="FFFFFF"/>
+        </w:rPr>
+        <w:t>, no modifica</w:t>
+      </w:r>
+      <w:r>
+        <w:rPr>
+          <w:rFonts w:cs="Consolas"/>
+          <w:color w:val="000000"/>
+          <w:sz w:val="24"/>
+          <w:szCs w:val="24"/>
+          <w:shd w:val="clear" w:color="auto" w:fill="FFFFFF"/>
+        </w:rPr>
+        <w:t xml:space="preserve"> a</w:t>
+      </w:r>
+      <w:r>
+        <w:rPr>
+          <w:rFonts w:cs="Consolas"/>
+          <w:color w:val="000000"/>
+          <w:sz w:val="24"/>
+          <w:szCs w:val="24"/>
+          <w:shd w:val="clear" w:color="auto" w:fill="FFFFFF"/>
+        </w:rPr>
+        <w:t xml:space="preserve"> la otra</w:t>
+      </w:r>
+      <w:r>
+        <w:rPr>
+          <w:rFonts w:cs="Consolas"/>
+          <w:color w:val="000000"/>
+          <w:sz w:val="24"/>
+          <w:szCs w:val="24"/>
+          <w:shd w:val="clear" w:color="auto" w:fill="FFFFFF"/>
+        </w:rPr>
+        <w:t>.</w:t>
+      </w:r>
+    </w:p>
+    <w:p>
+      <w:pPr>
+        <w:spacing w:line="240" w:lineRule="auto"/>
+        <w:rPr>
+          <w:rFonts w:cs="Consolas"/>
+          <w:b/>
+          <w:color w:val="000000"/>
+          <w:sz w:val="32"/>
+          <w:szCs w:val="32"/>
+          <w:shd w:val="clear" w:color="auto" w:fill="FFFFFF"/>
+        </w:rPr>
+      </w:pPr>
+      <w:r>
+        <w:rPr>
+          <w:rFonts w:cs="Consolas"/>
+          <w:b/>
+          <w:color w:val="000000"/>
+          <w:sz w:val="32"/>
+          <w:szCs w:val="32"/>
+          <w:shd w:val="clear" w:color="auto" w:fill="FFFFFF"/>
+        </w:rPr>
+        <w:t>Tiempo de vida de las variables:</w:t>
+      </w:r>
+    </w:p>
+    <w:p>
+      <w:pPr>
+        <w:spacing w:line="240" w:lineRule="auto"/>
+        <w:rPr>
+          <w:rFonts w:cs="Consolas"/>
+          <w:color w:val="000000"/>
+          <w:sz w:val="24"/>
+          <w:szCs w:val="24"/>
+          <w:shd w:val="clear" w:color="auto" w:fill="FFFFFF"/>
+          <w:lang w:val="es-CR"/>
+        </w:rPr>
+      </w:pPr>
+      <w:r>
+        <w:rPr>
+          <w:rFonts w:cs="Consolas"/>
+          <w:color w:val="000000"/>
+          <w:sz w:val="24"/>
+          <w:szCs w:val="24"/>
+          <w:shd w:val="clear" w:color="auto" w:fill="FFFFFF"/>
+          <w:lang w:val="es-CR"/>
+        </w:rPr>
+        <w:t xml:space="preserve">Las variables globales viven tanto como </w:t>
+      </w:r>
+      <w:r>
+        <w:rPr>
+          <w:rFonts w:cs="Consolas"/>
+          <w:color w:val="000000"/>
+          <w:sz w:val="24"/>
+          <w:szCs w:val="24"/>
+          <w:shd w:val="clear" w:color="auto" w:fill="FFFFFF"/>
+          <w:lang w:val="es-CR"/>
+        </w:rPr>
+        <w:t xml:space="preserve">la aplicación (la ventana del </w:t>
+      </w:r>
+      <w:proofErr w:type="spellStart"/>
+      <w:r>
+        <w:rPr>
+          <w:rFonts w:cs="Consolas"/>
+          <w:color w:val="000000"/>
+          <w:sz w:val="24"/>
+          <w:szCs w:val="24"/>
+          <w:shd w:val="clear" w:color="auto" w:fill="FFFFFF"/>
+          <w:lang w:val="es-CR"/>
+        </w:rPr>
+        <w:t>app</w:t>
+      </w:r>
+      <w:proofErr w:type="spellEnd"/>
+      <w:r>
+        <w:rPr>
+          <w:rFonts w:cs="Consolas"/>
+          <w:color w:val="000000"/>
+          <w:sz w:val="24"/>
+          <w:szCs w:val="24"/>
+          <w:shd w:val="clear" w:color="auto" w:fill="FFFFFF"/>
+          <w:lang w:val="es-CR"/>
+        </w:rPr>
+        <w:t xml:space="preserve"> - la página web) vive</w:t>
+      </w:r>
+      <w:r>
+        <w:rPr>
+          <w:rFonts w:cs="Consolas"/>
+          <w:color w:val="000000"/>
+          <w:sz w:val="24"/>
+          <w:szCs w:val="24"/>
+          <w:shd w:val="clear" w:color="auto" w:fill="FFFFFF"/>
+          <w:lang w:val="es-CR"/>
+        </w:rPr>
+        <w:t>. Las variabl</w:t>
+      </w:r>
+      <w:r>
+        <w:rPr>
+          <w:rFonts w:cs="Consolas"/>
+          <w:color w:val="000000"/>
+          <w:sz w:val="24"/>
+          <w:szCs w:val="24"/>
+          <w:shd w:val="clear" w:color="auto" w:fill="FFFFFF"/>
+          <w:lang w:val="es-CR"/>
+        </w:rPr>
+        <w:t>es locales tienen vidas cortas. S</w:t>
+      </w:r>
+      <w:r>
+        <w:rPr>
+          <w:rFonts w:cs="Consolas"/>
+          <w:color w:val="000000"/>
+          <w:sz w:val="24"/>
+          <w:szCs w:val="24"/>
+          <w:shd w:val="clear" w:color="auto" w:fill="FFFFFF"/>
+          <w:lang w:val="es-CR"/>
+        </w:rPr>
+        <w:t>e cr</w:t>
+      </w:r>
+      <w:r>
+        <w:rPr>
+          <w:rFonts w:cs="Consolas"/>
+          <w:color w:val="000000"/>
+          <w:sz w:val="24"/>
+          <w:szCs w:val="24"/>
+          <w:shd w:val="clear" w:color="auto" w:fill="FFFFFF"/>
+          <w:lang w:val="es-CR"/>
+        </w:rPr>
+        <w:t>ean cuando se invoca la función</w:t>
+      </w:r>
+      <w:r>
+        <w:rPr>
+          <w:rFonts w:cs="Consolas"/>
+          <w:color w:val="000000"/>
+          <w:sz w:val="24"/>
+          <w:szCs w:val="24"/>
+          <w:shd w:val="clear" w:color="auto" w:fill="FFFFFF"/>
+          <w:lang w:val="es-CR"/>
+        </w:rPr>
+        <w:t>, y se borran cuando la función ha terminado.</w:t>
+      </w:r>
+    </w:p>
+    <w:p>
+      <w:pPr>
+        <w:spacing w:line="240" w:lineRule="auto"/>
+        <w:rPr>
+          <w:rFonts w:cs="Consolas"/>
+          <w:b/>
+          <w:color w:val="000000"/>
+          <w:sz w:val="32"/>
+          <w:szCs w:val="32"/>
+          <w:shd w:val="clear" w:color="auto" w:fill="FFFFFF"/>
+          <w:lang w:val="es-CR"/>
+        </w:rPr>
+      </w:pPr>
+    </w:p>
+    <w:p>
+      <w:pPr>
+        <w:spacing w:line="240" w:lineRule="auto"/>
+        <w:rPr>
+          <w:rFonts w:cs="Consolas"/>
+          <w:b/>
+          <w:color w:val="000000"/>
+          <w:sz w:val="32"/>
+          <w:szCs w:val="32"/>
+          <w:shd w:val="clear" w:color="auto" w:fill="FFFFFF"/>
+          <w:lang w:val="es-CR"/>
+        </w:rPr>
+      </w:pPr>
+    </w:p>
+    <w:p>
+      <w:pPr>
+        <w:spacing w:line="240" w:lineRule="auto"/>
+        <w:rPr>
+          <w:rFonts w:cs="Consolas"/>
+          <w:b/>
+          <w:color w:val="000000"/>
+          <w:sz w:val="32"/>
+          <w:szCs w:val="32"/>
+          <w:shd w:val="clear" w:color="auto" w:fill="FFFFFF"/>
+          <w:lang w:val="es-CR"/>
+        </w:rPr>
+      </w:pPr>
+    </w:p>
+    <w:p>
+      <w:pPr>
+        <w:spacing w:line="240" w:lineRule="auto"/>
+        <w:rPr>
+          <w:rFonts w:cs="Consolas"/>
+          <w:b/>
+          <w:color w:val="000000"/>
+          <w:sz w:val="32"/>
+          <w:szCs w:val="32"/>
+          <w:shd w:val="clear" w:color="auto" w:fill="FFFFFF"/>
+          <w:lang w:val="es-CR"/>
+        </w:rPr>
+      </w:pPr>
+    </w:p>
+    <w:p>
+      <w:pPr>
+        <w:spacing w:line="240" w:lineRule="auto"/>
+        <w:rPr>
+          <w:rFonts w:cs="Consolas"/>
+          <w:b/>
+          <w:color w:val="000000"/>
+          <w:sz w:val="32"/>
+          <w:szCs w:val="32"/>
+          <w:shd w:val="clear" w:color="auto" w:fill="FFFFFF"/>
+          <w:lang w:val="es-CR"/>
+        </w:rPr>
+      </w:pPr>
+    </w:p>
+    <w:p>
+      <w:pPr>
+        <w:spacing w:line="240" w:lineRule="auto"/>
+        <w:rPr>
+          <w:rFonts w:cs="Consolas"/>
+          <w:b/>
+          <w:color w:val="000000"/>
+          <w:sz w:val="32"/>
+          <w:szCs w:val="32"/>
+          <w:shd w:val="clear" w:color="auto" w:fill="FFFFFF"/>
+          <w:lang w:val="es-CR"/>
+        </w:rPr>
+      </w:pPr>
+      <w:r>
+        <w:rPr>
+          <w:rFonts w:cs="Consolas"/>
+          <w:b/>
+          <w:color w:val="000000"/>
+          <w:sz w:val="32"/>
+          <w:szCs w:val="32"/>
+          <w:shd w:val="clear" w:color="auto" w:fill="FFFFFF"/>
+          <w:lang w:val="es-CR"/>
+        </w:rPr>
+        <w:lastRenderedPageBreak/>
+        <w:t>El dilema del contador:</w:t>
+      </w:r>
+    </w:p>
+    <w:p>
+      <w:pPr>
+        <w:spacing w:line="240" w:lineRule="auto"/>
+        <w:rPr>
+          <w:rFonts w:cs="Consolas"/>
+          <w:color w:val="000000"/>
+          <w:sz w:val="24"/>
+          <w:szCs w:val="24"/>
+          <w:shd w:val="clear" w:color="auto" w:fill="FFFFFF"/>
+          <w:lang w:val="es-CR"/>
+        </w:rPr>
+      </w:pPr>
+      <w:r>
+        <w:rPr>
+          <w:rFonts w:cs="Consolas"/>
+          <w:color w:val="000000"/>
+          <w:sz w:val="24"/>
+          <w:szCs w:val="24"/>
+          <w:shd w:val="clear" w:color="auto" w:fill="FFFFFF"/>
+          <w:lang w:val="es-CR"/>
+        </w:rPr>
+        <w:t>Ok. Supongamos que queremos usar una variable para contar algo, y además, queremos que es</w:t>
+      </w:r>
+      <w:r>
+        <w:rPr>
+          <w:rFonts w:cs="Consolas"/>
+          <w:color w:val="000000"/>
+          <w:sz w:val="24"/>
+          <w:szCs w:val="24"/>
+          <w:shd w:val="clear" w:color="auto" w:fill="FFFFFF"/>
+          <w:lang w:val="es-CR"/>
+        </w:rPr>
+        <w:t xml:space="preserve">e contador </w:t>
+      </w:r>
+      <w:r>
+        <w:rPr>
+          <w:rFonts w:cs="Consolas"/>
+          <w:color w:val="000000"/>
+          <w:sz w:val="24"/>
+          <w:szCs w:val="24"/>
+          <w:shd w:val="clear" w:color="auto" w:fill="FFFFFF"/>
+          <w:lang w:val="es-CR"/>
+        </w:rPr>
+        <w:t>esté</w:t>
+      </w:r>
+      <w:r>
+        <w:rPr>
+          <w:rFonts w:cs="Consolas"/>
+          <w:color w:val="000000"/>
+          <w:sz w:val="24"/>
+          <w:szCs w:val="24"/>
+          <w:shd w:val="clear" w:color="auto" w:fill="FFFFFF"/>
+          <w:lang w:val="es-CR"/>
+        </w:rPr>
+        <w:t xml:space="preserve"> disponible para todas las funciones. Pues podemos usar una variable global, y una función para incrementar el contador pensarás.</w:t>
+      </w:r>
+    </w:p>
+    <w:p>
+      <w:pPr>
+        <w:spacing w:line="240" w:lineRule="auto"/>
+        <w:rPr>
+          <w:rFonts w:cs="Consolas"/>
+          <w:color w:val="000000"/>
+          <w:sz w:val="24"/>
+          <w:szCs w:val="24"/>
+          <w:shd w:val="clear" w:color="auto" w:fill="FFFFFF"/>
+          <w:lang w:val="es-CR"/>
+        </w:rPr>
+      </w:pPr>
+      <w:r>
+        <w:rPr>
+          <w:noProof/>
+          <w:lang w:val="es-CR" w:eastAsia="es-CR"/>
+        </w:rPr>
+        <w:drawing>
+          <wp:inline distT="0" distB="0" distL="0" distR="0" wp14:anchorId="397FD3F6" wp14:editId="77F35224">
+            <wp:extent cx="2800350" cy="2133600"/>
+            <wp:effectExtent l="0" t="0" r="0" b="0"/>
+            <wp:docPr id="34" name="Imagen 34"/>
+            <wp:cNvGraphicFramePr>
+              <a:graphicFrameLocks xmlns:a="http://schemas.openxmlformats.org/drawingml/2006/main" noChangeAspect="1"/>
+            </wp:cNvGraphicFramePr>
+            <a:graphic xmlns:a="http://schemas.openxmlformats.org/drawingml/2006/main">
+              <a:graphicData uri="http://schemas.openxmlformats.org/drawingml/2006/picture">
+                <pic:pic xmlns:pic="http://schemas.openxmlformats.org/drawingml/2006/picture">
+                  <pic:nvPicPr>
+                    <pic:cNvPr id="0" name=""/>
+                    <pic:cNvPicPr/>
+                  </pic:nvPicPr>
+                  <pic:blipFill>
+                    <a:blip r:embed="rId73"/>
+                    <a:stretch>
+                      <a:fillRect/>
+                    </a:stretch>
+                  </pic:blipFill>
+                  <pic:spPr>
+                    <a:xfrm>
+                      <a:off x="0" y="0"/>
+                      <a:ext cx="2800350" cy="2133600"/>
+                    </a:xfrm>
+                    <a:prstGeom prst="rect">
+                      <a:avLst/>
+                    </a:prstGeom>
+                  </pic:spPr>
+                </pic:pic>
+              </a:graphicData>
+            </a:graphic>
+          </wp:inline>
+        </w:drawing>
+      </w:r>
+    </w:p>
+    <w:p>
+      <w:pPr>
+        <w:spacing w:line="240" w:lineRule="auto"/>
+        <w:rPr>
+          <w:rFonts w:cs="Consolas"/>
+          <w:color w:val="000000"/>
+          <w:sz w:val="24"/>
+          <w:szCs w:val="24"/>
+          <w:shd w:val="clear" w:color="auto" w:fill="FFFFFF"/>
+        </w:rPr>
+      </w:pPr>
+      <w:r>
+        <w:rPr>
+          <w:rFonts w:cs="Consolas"/>
+          <w:color w:val="000000"/>
+          <w:sz w:val="24"/>
+          <w:szCs w:val="24"/>
+          <w:shd w:val="clear" w:color="auto" w:fill="FFFFFF"/>
+        </w:rPr>
+        <w:t xml:space="preserve">El contador debería ser cambiado solamente por la función </w:t>
+      </w:r>
+      <w:proofErr w:type="spellStart"/>
+      <w:proofErr w:type="gramStart"/>
+      <w:r>
+        <w:rPr>
+          <w:rFonts w:cs="Consolas"/>
+          <w:color w:val="000000"/>
+          <w:sz w:val="24"/>
+          <w:szCs w:val="24"/>
+          <w:shd w:val="clear" w:color="auto" w:fill="FFFFFF"/>
+        </w:rPr>
+        <w:t>add</w:t>
+      </w:r>
+      <w:proofErr w:type="spellEnd"/>
+      <w:r>
+        <w:rPr>
+          <w:rFonts w:cs="Consolas"/>
+          <w:color w:val="000000"/>
+          <w:sz w:val="24"/>
+          <w:szCs w:val="24"/>
+          <w:shd w:val="clear" w:color="auto" w:fill="FFFFFF"/>
+        </w:rPr>
+        <w:t>(</w:t>
+      </w:r>
+      <w:proofErr w:type="gramEnd"/>
+      <w:r>
+        <w:rPr>
+          <w:rFonts w:cs="Consolas"/>
+          <w:color w:val="000000"/>
+          <w:sz w:val="24"/>
+          <w:szCs w:val="24"/>
+          <w:shd w:val="clear" w:color="auto" w:fill="FFFFFF"/>
+        </w:rPr>
+        <w:t xml:space="preserve">). El problema es que, cualquier script en la página puede cambiar el contador, sin llamar a </w:t>
+      </w:r>
+      <w:proofErr w:type="spellStart"/>
+      <w:proofErr w:type="gramStart"/>
+      <w:r>
+        <w:rPr>
+          <w:rFonts w:cs="Consolas"/>
+          <w:color w:val="000000"/>
+          <w:sz w:val="24"/>
+          <w:szCs w:val="24"/>
+          <w:shd w:val="clear" w:color="auto" w:fill="FFFFFF"/>
+        </w:rPr>
+        <w:t>add</w:t>
+      </w:r>
+      <w:proofErr w:type="spellEnd"/>
+      <w:r>
+        <w:rPr>
+          <w:rFonts w:cs="Consolas"/>
+          <w:color w:val="000000"/>
+          <w:sz w:val="24"/>
+          <w:szCs w:val="24"/>
+          <w:shd w:val="clear" w:color="auto" w:fill="FFFFFF"/>
+        </w:rPr>
+        <w:t>(</w:t>
+      </w:r>
+      <w:proofErr w:type="gramEnd"/>
+      <w:r>
+        <w:rPr>
+          <w:rFonts w:cs="Consolas"/>
+          <w:color w:val="000000"/>
+          <w:sz w:val="24"/>
+          <w:szCs w:val="24"/>
+          <w:shd w:val="clear" w:color="auto" w:fill="FFFFFF"/>
+        </w:rPr>
+        <w:t>).</w:t>
+      </w:r>
+    </w:p>
+    <w:p>
+      <w:pPr>
+        <w:spacing w:line="240" w:lineRule="auto"/>
+        <w:rPr>
+          <w:rFonts w:cs="Consolas"/>
+          <w:color w:val="000000"/>
+          <w:sz w:val="24"/>
+          <w:szCs w:val="24"/>
+          <w:shd w:val="clear" w:color="auto" w:fill="FFFFFF"/>
+        </w:rPr>
+      </w:pPr>
+      <w:r>
+        <w:rPr>
+          <w:noProof/>
+          <w:lang w:val="es-CR" w:eastAsia="es-CR"/>
+        </w:rPr>
+        <w:drawing>
+          <wp:inline distT="0" distB="0" distL="0" distR="0" wp14:anchorId="09AAF677" wp14:editId="556E0941">
+            <wp:extent cx="4505325" cy="1971675"/>
+            <wp:effectExtent l="0" t="0" r="9525" b="9525"/>
+            <wp:docPr id="35" name="Imagen 35"/>
+            <wp:cNvGraphicFramePr>
+              <a:graphicFrameLocks xmlns:a="http://schemas.openxmlformats.org/drawingml/2006/main" noChangeAspect="1"/>
+            </wp:cNvGraphicFramePr>
+            <a:graphic xmlns:a="http://schemas.openxmlformats.org/drawingml/2006/main">
+              <a:graphicData uri="http://schemas.openxmlformats.org/drawingml/2006/picture">
+                <pic:pic xmlns:pic="http://schemas.openxmlformats.org/drawingml/2006/picture">
+                  <pic:nvPicPr>
+                    <pic:cNvPr id="0" name=""/>
+                    <pic:cNvPicPr/>
+                  </pic:nvPicPr>
+                  <pic:blipFill>
+                    <a:blip r:embed="rId74"/>
+                    <a:stretch>
+                      <a:fillRect/>
+                    </a:stretch>
+                  </pic:blipFill>
+                  <pic:spPr>
+                    <a:xfrm>
+                      <a:off x="0" y="0"/>
+                      <a:ext cx="4505325" cy="1971675"/>
+                    </a:xfrm>
+                    <a:prstGeom prst="rect">
+                      <a:avLst/>
+                    </a:prstGeom>
+                  </pic:spPr>
+                </pic:pic>
+              </a:graphicData>
+            </a:graphic>
+          </wp:inline>
+        </w:drawing>
+      </w:r>
+    </w:p>
+    <w:p>
+      <w:pPr>
+        <w:spacing w:line="240" w:lineRule="auto"/>
+        <w:rPr>
+          <w:rFonts w:cs="Consolas"/>
+          <w:color w:val="000000"/>
+          <w:sz w:val="24"/>
+          <w:szCs w:val="24"/>
+          <w:shd w:val="clear" w:color="auto" w:fill="FFFFFF"/>
+        </w:rPr>
+      </w:pPr>
+      <w:r>
+        <w:rPr>
+          <w:rFonts w:cs="Consolas"/>
+          <w:color w:val="000000"/>
+          <w:sz w:val="24"/>
+          <w:szCs w:val="24"/>
+          <w:shd w:val="clear" w:color="auto" w:fill="FFFFFF"/>
+        </w:rPr>
+        <w:t>Pero no funcionó</w:t>
+      </w:r>
+      <w:proofErr w:type="gramStart"/>
+      <w:r>
+        <w:rPr>
+          <w:rFonts w:cs="Consolas"/>
+          <w:color w:val="000000"/>
+          <w:sz w:val="24"/>
+          <w:szCs w:val="24"/>
+          <w:shd w:val="clear" w:color="auto" w:fill="FFFFFF"/>
+        </w:rPr>
+        <w:t>!</w:t>
+      </w:r>
+      <w:proofErr w:type="gramEnd"/>
+      <w:r>
+        <w:rPr>
+          <w:rFonts w:cs="Consolas"/>
+          <w:color w:val="000000"/>
+          <w:sz w:val="24"/>
+          <w:szCs w:val="24"/>
+          <w:shd w:val="clear" w:color="auto" w:fill="FFFFFF"/>
+        </w:rPr>
+        <w:t xml:space="preserve"> Cada vez que llamo a la función </w:t>
+      </w:r>
+      <w:proofErr w:type="spellStart"/>
+      <w:proofErr w:type="gramStart"/>
+      <w:r>
+        <w:rPr>
+          <w:rFonts w:cs="Consolas"/>
+          <w:color w:val="000000"/>
+          <w:sz w:val="24"/>
+          <w:szCs w:val="24"/>
+          <w:shd w:val="clear" w:color="auto" w:fill="FFFFFF"/>
+        </w:rPr>
+        <w:t>add</w:t>
+      </w:r>
+      <w:proofErr w:type="spellEnd"/>
+      <w:r>
+        <w:rPr>
+          <w:rFonts w:cs="Consolas"/>
+          <w:color w:val="000000"/>
+          <w:sz w:val="24"/>
+          <w:szCs w:val="24"/>
+          <w:shd w:val="clear" w:color="auto" w:fill="FFFFFF"/>
+        </w:rPr>
+        <w:t>(</w:t>
+      </w:r>
+      <w:proofErr w:type="gramEnd"/>
+      <w:r>
+        <w:rPr>
+          <w:rFonts w:cs="Consolas"/>
+          <w:color w:val="000000"/>
+          <w:sz w:val="24"/>
+          <w:szCs w:val="24"/>
+          <w:shd w:val="clear" w:color="auto" w:fill="FFFFFF"/>
+        </w:rPr>
+        <w:t xml:space="preserve">), el contador está </w:t>
+      </w:r>
+      <w:proofErr w:type="spellStart"/>
+      <w:r>
+        <w:rPr>
+          <w:rFonts w:cs="Consolas"/>
+          <w:color w:val="000000"/>
+          <w:sz w:val="24"/>
+          <w:szCs w:val="24"/>
+          <w:shd w:val="clear" w:color="auto" w:fill="FFFFFF"/>
+        </w:rPr>
+        <w:t>seteado</w:t>
+      </w:r>
+      <w:proofErr w:type="spellEnd"/>
+      <w:r>
+        <w:rPr>
+          <w:rFonts w:cs="Consolas"/>
+          <w:color w:val="000000"/>
+          <w:sz w:val="24"/>
+          <w:szCs w:val="24"/>
+          <w:shd w:val="clear" w:color="auto" w:fill="FFFFFF"/>
+        </w:rPr>
+        <w:t xml:space="preserve"> a 1.</w:t>
+      </w:r>
+    </w:p>
+    <w:p>
+      <w:pPr>
+        <w:spacing w:line="240" w:lineRule="auto"/>
+        <w:rPr>
+          <w:rFonts w:cs="Consolas"/>
+          <w:color w:val="000000"/>
+          <w:sz w:val="24"/>
+          <w:szCs w:val="24"/>
+          <w:shd w:val="clear" w:color="auto" w:fill="FFFFFF"/>
+        </w:rPr>
+      </w:pPr>
+      <w:r>
+        <w:rPr>
+          <w:rFonts w:cs="Consolas"/>
+          <w:color w:val="000000"/>
+          <w:sz w:val="24"/>
+          <w:szCs w:val="24"/>
+          <w:shd w:val="clear" w:color="auto" w:fill="FFFFFF"/>
+        </w:rPr>
+        <w:t xml:space="preserve">Una función interna de JS </w:t>
+      </w:r>
+      <w:r>
+        <w:rPr>
+          <w:rFonts w:cs="Consolas"/>
+          <w:color w:val="000000"/>
+          <w:sz w:val="24"/>
+          <w:szCs w:val="24"/>
+          <w:shd w:val="clear" w:color="auto" w:fill="FFFFFF"/>
+        </w:rPr>
+        <w:t>puede resolver</w:t>
+      </w:r>
+      <w:r>
+        <w:rPr>
+          <w:rFonts w:cs="Consolas"/>
+          <w:color w:val="000000"/>
+          <w:sz w:val="24"/>
+          <w:szCs w:val="24"/>
+          <w:shd w:val="clear" w:color="auto" w:fill="FFFFFF"/>
+        </w:rPr>
+        <w:t xml:space="preserve"> esto.</w:t>
+      </w:r>
+    </w:p>
+    <w:p>
+      <w:pPr>
+        <w:spacing w:line="240" w:lineRule="auto"/>
+        <w:rPr>
+          <w:rFonts w:cs="Consolas"/>
+          <w:b/>
+          <w:color w:val="000000"/>
+          <w:sz w:val="52"/>
+          <w:szCs w:val="52"/>
+          <w:shd w:val="clear" w:color="auto" w:fill="FFFFFF"/>
+        </w:rPr>
+      </w:pPr>
+      <w:r>
+        <w:rPr>
+          <w:rFonts w:cs="Consolas"/>
+          <w:b/>
+          <w:color w:val="000000"/>
+          <w:sz w:val="52"/>
+          <w:szCs w:val="52"/>
+          <w:shd w:val="clear" w:color="auto" w:fill="FFFFFF"/>
+        </w:rPr>
+        <w:t>Funciones anidadas de JS</w:t>
+      </w:r>
+    </w:p>
+    <w:p>
+      <w:pPr>
+        <w:spacing w:line="240" w:lineRule="auto"/>
+        <w:rPr>
+          <w:rFonts w:cs="Consolas"/>
+          <w:color w:val="000000"/>
+          <w:sz w:val="24"/>
+          <w:szCs w:val="24"/>
+          <w:shd w:val="clear" w:color="auto" w:fill="FFFFFF"/>
+        </w:rPr>
+      </w:pPr>
+      <w:r>
+        <w:rPr>
+          <w:rFonts w:cs="Consolas"/>
+          <w:color w:val="000000"/>
+          <w:sz w:val="24"/>
+          <w:szCs w:val="24"/>
+          <w:shd w:val="clear" w:color="auto" w:fill="FFFFFF"/>
+        </w:rPr>
+        <w:t xml:space="preserve">Todas las funciones tienen acceso al </w:t>
+      </w:r>
+      <w:proofErr w:type="spellStart"/>
+      <w:r>
+        <w:rPr>
+          <w:rFonts w:cs="Consolas"/>
+          <w:color w:val="000000"/>
+          <w:sz w:val="24"/>
+          <w:szCs w:val="24"/>
+          <w:shd w:val="clear" w:color="auto" w:fill="FFFFFF"/>
+        </w:rPr>
+        <w:t>scope</w:t>
+      </w:r>
+      <w:proofErr w:type="spellEnd"/>
+      <w:r>
+        <w:rPr>
+          <w:rFonts w:cs="Consolas"/>
+          <w:color w:val="000000"/>
+          <w:sz w:val="24"/>
+          <w:szCs w:val="24"/>
+          <w:shd w:val="clear" w:color="auto" w:fill="FFFFFF"/>
+        </w:rPr>
+        <w:t xml:space="preserve"> global. De hecho, en JS todas las funciones tienen acceso al </w:t>
+      </w:r>
+      <w:proofErr w:type="spellStart"/>
+      <w:r>
+        <w:rPr>
+          <w:rFonts w:cs="Consolas"/>
+          <w:color w:val="000000"/>
+          <w:sz w:val="24"/>
+          <w:szCs w:val="24"/>
+          <w:shd w:val="clear" w:color="auto" w:fill="FFFFFF"/>
+        </w:rPr>
+        <w:t>scope</w:t>
+      </w:r>
+      <w:proofErr w:type="spellEnd"/>
+      <w:r>
+        <w:rPr>
+          <w:rFonts w:cs="Consolas"/>
+          <w:color w:val="000000"/>
+          <w:sz w:val="24"/>
+          <w:szCs w:val="24"/>
+          <w:shd w:val="clear" w:color="auto" w:fill="FFFFFF"/>
+        </w:rPr>
+        <w:t xml:space="preserve"> encima de ellas.</w:t>
+      </w:r>
+    </w:p>
+    <w:p>
+      <w:pPr>
+        <w:spacing w:line="240" w:lineRule="auto"/>
+        <w:rPr>
+          <w:rFonts w:cs="Consolas"/>
+          <w:color w:val="000000"/>
+          <w:sz w:val="24"/>
+          <w:szCs w:val="24"/>
+          <w:shd w:val="clear" w:color="auto" w:fill="FFFFFF"/>
+        </w:rPr>
+      </w:pPr>
+      <w:r>
+        <w:rPr>
+          <w:rFonts w:cs="Consolas"/>
+          <w:color w:val="000000"/>
+          <w:sz w:val="24"/>
+          <w:szCs w:val="24"/>
+          <w:shd w:val="clear" w:color="auto" w:fill="FFFFFF"/>
+        </w:rPr>
+        <w:t xml:space="preserve">JS soporta funciones anidadas. Las funciones anidadas tienen acceso al </w:t>
+      </w:r>
+      <w:proofErr w:type="spellStart"/>
+      <w:r>
+        <w:rPr>
+          <w:rFonts w:cs="Consolas"/>
+          <w:color w:val="000000"/>
+          <w:sz w:val="24"/>
+          <w:szCs w:val="24"/>
+          <w:shd w:val="clear" w:color="auto" w:fill="FFFFFF"/>
+        </w:rPr>
+        <w:t>scope</w:t>
+      </w:r>
+      <w:proofErr w:type="spellEnd"/>
+      <w:r>
+        <w:rPr>
+          <w:rFonts w:cs="Consolas"/>
+          <w:color w:val="000000"/>
+          <w:sz w:val="24"/>
+          <w:szCs w:val="24"/>
+          <w:shd w:val="clear" w:color="auto" w:fill="FFFFFF"/>
+        </w:rPr>
+        <w:t xml:space="preserve"> que </w:t>
+      </w:r>
+      <w:proofErr w:type="spellStart"/>
+      <w:r>
+        <w:rPr>
+          <w:rFonts w:cs="Consolas"/>
+          <w:color w:val="000000"/>
+          <w:sz w:val="24"/>
+          <w:szCs w:val="24"/>
+          <w:shd w:val="clear" w:color="auto" w:fill="FFFFFF"/>
+        </w:rPr>
+        <w:t>etá</w:t>
+      </w:r>
+      <w:proofErr w:type="spellEnd"/>
+      <w:r>
+        <w:rPr>
+          <w:rFonts w:cs="Consolas"/>
+          <w:color w:val="000000"/>
+          <w:sz w:val="24"/>
+          <w:szCs w:val="24"/>
+          <w:shd w:val="clear" w:color="auto" w:fill="FFFFFF"/>
+        </w:rPr>
+        <w:t xml:space="preserve"> sobre ellas. De manera simple. Tienen acceso a la función que las contiene.</w:t>
+      </w:r>
+    </w:p>
+    <w:p>
+      <w:pPr>
+        <w:spacing w:line="240" w:lineRule="auto"/>
+        <w:rPr>
+          <w:rFonts w:cs="Consolas"/>
+          <w:color w:val="000000"/>
+          <w:sz w:val="24"/>
+          <w:szCs w:val="24"/>
+          <w:shd w:val="clear" w:color="auto" w:fill="FFFFFF"/>
+        </w:rPr>
+      </w:pPr>
+    </w:p>
+    <w:p>
+      <w:pPr>
+        <w:spacing w:line="240" w:lineRule="auto"/>
+        <w:rPr>
+          <w:rFonts w:cs="Consolas"/>
+          <w:color w:val="000000"/>
+          <w:sz w:val="24"/>
+          <w:szCs w:val="24"/>
+          <w:shd w:val="clear" w:color="auto" w:fill="FFFFFF"/>
+        </w:rPr>
+      </w:pPr>
+    </w:p>
+    <w:p>
+      <w:pPr>
+        <w:spacing w:line="240" w:lineRule="auto"/>
+        <w:rPr>
+          <w:rFonts w:cs="Consolas"/>
+          <w:color w:val="000000"/>
+          <w:sz w:val="24"/>
+          <w:szCs w:val="24"/>
+          <w:shd w:val="clear" w:color="auto" w:fill="FFFFFF"/>
+        </w:rPr>
+      </w:pPr>
+      <w:r>
+        <w:rPr>
+          <w:rFonts w:cs="Consolas"/>
+          <w:color w:val="000000"/>
+          <w:sz w:val="24"/>
+          <w:szCs w:val="24"/>
+          <w:shd w:val="clear" w:color="auto" w:fill="FFFFFF"/>
+        </w:rPr>
+        <w:lastRenderedPageBreak/>
+        <w:t xml:space="preserve">En este ejemplo, la función interna </w:t>
+      </w:r>
+      <w:proofErr w:type="gramStart"/>
+      <w:r>
+        <w:rPr>
+          <w:rFonts w:cs="Consolas"/>
+          <w:b/>
+          <w:color w:val="000000"/>
+          <w:sz w:val="24"/>
+          <w:szCs w:val="24"/>
+          <w:shd w:val="clear" w:color="auto" w:fill="FFFFFF"/>
+        </w:rPr>
+        <w:t>plus(</w:t>
+      </w:r>
+      <w:proofErr w:type="gramEnd"/>
+      <w:r>
+        <w:rPr>
+          <w:rFonts w:cs="Consolas"/>
+          <w:b/>
+          <w:color w:val="000000"/>
+          <w:sz w:val="24"/>
+          <w:szCs w:val="24"/>
+          <w:shd w:val="clear" w:color="auto" w:fill="FFFFFF"/>
+        </w:rPr>
+        <w:t>)</w:t>
+      </w:r>
+      <w:r>
+        <w:rPr>
+          <w:rFonts w:cs="Consolas"/>
+          <w:color w:val="000000"/>
+          <w:sz w:val="24"/>
+          <w:szCs w:val="24"/>
+          <w:shd w:val="clear" w:color="auto" w:fill="FFFFFF"/>
+        </w:rPr>
+        <w:t xml:space="preserve">, tiene acceso a la variable </w:t>
+      </w:r>
+      <w:proofErr w:type="spellStart"/>
+      <w:r>
+        <w:rPr>
+          <w:rFonts w:cs="Consolas"/>
+          <w:b/>
+          <w:color w:val="000000"/>
+          <w:sz w:val="24"/>
+          <w:szCs w:val="24"/>
+          <w:shd w:val="clear" w:color="auto" w:fill="FFFFFF"/>
+        </w:rPr>
+        <w:t>counter</w:t>
+      </w:r>
+      <w:proofErr w:type="spellEnd"/>
+      <w:r>
+        <w:rPr>
+          <w:rFonts w:cs="Consolas"/>
+          <w:color w:val="000000"/>
+          <w:sz w:val="24"/>
+          <w:szCs w:val="24"/>
+          <w:shd w:val="clear" w:color="auto" w:fill="FFFFFF"/>
+        </w:rPr>
+        <w:t xml:space="preserve"> en la función padre</w:t>
+      </w:r>
+    </w:p>
+    <w:p>
+      <w:pPr>
+        <w:spacing w:line="240" w:lineRule="auto"/>
+        <w:rPr>
+          <w:rFonts w:cs="Consolas"/>
+          <w:color w:val="000000"/>
+          <w:sz w:val="24"/>
+          <w:szCs w:val="24"/>
+          <w:shd w:val="clear" w:color="auto" w:fill="FFFFFF"/>
+        </w:rPr>
+      </w:pPr>
+      <w:r>
+        <w:rPr>
+          <w:noProof/>
+          <w:lang w:val="es-CR" w:eastAsia="es-CR"/>
+        </w:rPr>
+        <w:drawing>
+          <wp:inline distT="0" distB="0" distL="0" distR="0" wp14:anchorId="4D938782" wp14:editId="2FC26071">
+            <wp:extent cx="2990850" cy="1295400"/>
+            <wp:effectExtent l="0" t="0" r="0" b="0"/>
+            <wp:docPr id="36" name="Imagen 36"/>
+            <wp:cNvGraphicFramePr>
+              <a:graphicFrameLocks xmlns:a="http://schemas.openxmlformats.org/drawingml/2006/main" noChangeAspect="1"/>
+            </wp:cNvGraphicFramePr>
+            <a:graphic xmlns:a="http://schemas.openxmlformats.org/drawingml/2006/main">
+              <a:graphicData uri="http://schemas.openxmlformats.org/drawingml/2006/picture">
+                <pic:pic xmlns:pic="http://schemas.openxmlformats.org/drawingml/2006/picture">
+                  <pic:nvPicPr>
+                    <pic:cNvPr id="0" name=""/>
+                    <pic:cNvPicPr/>
+                  </pic:nvPicPr>
+                  <pic:blipFill>
+                    <a:blip r:embed="rId75"/>
+                    <a:stretch>
+                      <a:fillRect/>
+                    </a:stretch>
+                  </pic:blipFill>
+                  <pic:spPr>
+                    <a:xfrm>
+                      <a:off x="0" y="0"/>
+                      <a:ext cx="2990850" cy="1295400"/>
+                    </a:xfrm>
+                    <a:prstGeom prst="rect">
+                      <a:avLst/>
+                    </a:prstGeom>
+                  </pic:spPr>
+                </pic:pic>
+              </a:graphicData>
+            </a:graphic>
+          </wp:inline>
+        </w:drawing>
+      </w:r>
+    </w:p>
+    <w:p>
+      <w:pPr>
+        <w:spacing w:line="240" w:lineRule="auto"/>
+        <w:rPr>
+          <w:rFonts w:cs="Consolas"/>
+          <w:color w:val="000000"/>
+          <w:sz w:val="24"/>
+          <w:szCs w:val="24"/>
+          <w:shd w:val="clear" w:color="auto" w:fill="FFFFFF"/>
+        </w:rPr>
+      </w:pPr>
+      <w:r>
+        <w:rPr>
+          <w:rFonts w:cs="Consolas"/>
+          <w:color w:val="000000"/>
+          <w:sz w:val="24"/>
+          <w:szCs w:val="24"/>
+          <w:shd w:val="clear" w:color="auto" w:fill="FFFFFF"/>
+        </w:rPr>
+        <w:t xml:space="preserve">Esto nos puede resolver el dilema del contador, porque si podemos alcanzar la función </w:t>
+      </w:r>
+      <w:proofErr w:type="gramStart"/>
+      <w:r>
+        <w:rPr>
+          <w:rFonts w:cs="Consolas"/>
+          <w:b/>
+          <w:color w:val="000000"/>
+          <w:sz w:val="24"/>
+          <w:szCs w:val="24"/>
+          <w:shd w:val="clear" w:color="auto" w:fill="FFFFFF"/>
+        </w:rPr>
+        <w:t>plus(</w:t>
+      </w:r>
+      <w:proofErr w:type="gramEnd"/>
+      <w:r>
+        <w:rPr>
+          <w:rFonts w:cs="Consolas"/>
+          <w:b/>
+          <w:color w:val="000000"/>
+          <w:sz w:val="24"/>
+          <w:szCs w:val="24"/>
+          <w:shd w:val="clear" w:color="auto" w:fill="FFFFFF"/>
+        </w:rPr>
+        <w:t>)</w:t>
+      </w:r>
+      <w:r>
+        <w:rPr>
+          <w:rFonts w:cs="Consolas"/>
+          <w:color w:val="000000"/>
+          <w:sz w:val="24"/>
+          <w:szCs w:val="24"/>
+          <w:shd w:val="clear" w:color="auto" w:fill="FFFFFF"/>
+        </w:rPr>
+        <w:t xml:space="preserve"> desde afuera. Pero también necesitamos una forma de ejecutar </w:t>
+      </w:r>
+      <w:proofErr w:type="spellStart"/>
+      <w:r>
+        <w:rPr>
+          <w:rFonts w:cs="Consolas"/>
+          <w:b/>
+          <w:color w:val="000000"/>
+          <w:sz w:val="24"/>
+          <w:szCs w:val="24"/>
+          <w:shd w:val="clear" w:color="auto" w:fill="FFFFFF"/>
+        </w:rPr>
+        <w:t>counter</w:t>
+      </w:r>
+      <w:proofErr w:type="spellEnd"/>
+      <w:r>
+        <w:rPr>
+          <w:rFonts w:cs="Consolas"/>
+          <w:b/>
+          <w:color w:val="000000"/>
+          <w:sz w:val="24"/>
+          <w:szCs w:val="24"/>
+          <w:shd w:val="clear" w:color="auto" w:fill="FFFFFF"/>
+        </w:rPr>
+        <w:t xml:space="preserve"> = 0</w:t>
+      </w:r>
+      <w:r>
+        <w:rPr>
+          <w:rFonts w:cs="Consolas"/>
+          <w:color w:val="000000"/>
+          <w:sz w:val="24"/>
+          <w:szCs w:val="24"/>
+          <w:shd w:val="clear" w:color="auto" w:fill="FFFFFF"/>
+        </w:rPr>
+        <w:t xml:space="preserve"> solo una vez. Así que necesitamos un </w:t>
+      </w:r>
+      <w:proofErr w:type="spellStart"/>
+      <w:r>
+        <w:rPr>
+          <w:rFonts w:cs="Consolas"/>
+          <w:b/>
+          <w:color w:val="000000"/>
+          <w:sz w:val="24"/>
+          <w:szCs w:val="24"/>
+          <w:shd w:val="clear" w:color="auto" w:fill="FFFFFF"/>
+        </w:rPr>
+        <w:t>closure</w:t>
+      </w:r>
+      <w:proofErr w:type="spellEnd"/>
+      <w:r>
+        <w:rPr>
+          <w:rFonts w:cs="Consolas"/>
+          <w:color w:val="000000"/>
+          <w:sz w:val="24"/>
+          <w:szCs w:val="24"/>
+          <w:shd w:val="clear" w:color="auto" w:fill="FFFFFF"/>
+        </w:rPr>
+        <w:t>.</w:t>
+      </w:r>
+    </w:p>
+    <w:p>
+      <w:pPr>
+        <w:spacing w:line="240" w:lineRule="auto"/>
+        <w:rPr>
+          <w:rFonts w:cs="Consolas"/>
+          <w:b/>
+          <w:color w:val="000000"/>
+          <w:sz w:val="52"/>
+          <w:szCs w:val="52"/>
+          <w:shd w:val="clear" w:color="auto" w:fill="FFFFFF"/>
+        </w:rPr>
+      </w:pPr>
+      <w:proofErr w:type="spellStart"/>
+      <w:r>
+        <w:rPr>
+          <w:rFonts w:cs="Consolas"/>
+          <w:b/>
+          <w:color w:val="000000"/>
+          <w:sz w:val="52"/>
+          <w:szCs w:val="52"/>
+          <w:shd w:val="clear" w:color="auto" w:fill="FFFFFF"/>
+        </w:rPr>
+        <w:t>Closures</w:t>
+      </w:r>
+      <w:proofErr w:type="spellEnd"/>
+      <w:r>
+        <w:rPr>
+          <w:rFonts w:cs="Consolas"/>
+          <w:b/>
+          <w:color w:val="000000"/>
+          <w:sz w:val="52"/>
+          <w:szCs w:val="52"/>
+          <w:shd w:val="clear" w:color="auto" w:fill="FFFFFF"/>
+        </w:rPr>
+        <w:t xml:space="preserve"> de JS</w:t>
+      </w:r>
+    </w:p>
+    <w:p>
+      <w:pPr>
+        <w:spacing w:line="240" w:lineRule="auto"/>
+        <w:rPr>
+          <w:rFonts w:cs="Consolas"/>
+          <w:color w:val="000000"/>
+          <w:sz w:val="24"/>
+          <w:szCs w:val="24"/>
+          <w:shd w:val="clear" w:color="auto" w:fill="FFFFFF"/>
+        </w:rPr>
+      </w:pPr>
+      <w:r>
+        <w:rPr>
+          <w:rFonts w:cs="Consolas"/>
+          <w:color w:val="000000"/>
+          <w:sz w:val="24"/>
+          <w:szCs w:val="24"/>
+          <w:shd w:val="clear" w:color="auto" w:fill="FFFFFF"/>
+        </w:rPr>
+        <w:t xml:space="preserve">En este ejemplo a la variable </w:t>
+      </w:r>
+      <w:proofErr w:type="spellStart"/>
+      <w:proofErr w:type="gramStart"/>
+      <w:r>
+        <w:rPr>
+          <w:rFonts w:cs="Consolas"/>
+          <w:b/>
+          <w:color w:val="000000"/>
+          <w:sz w:val="24"/>
+          <w:szCs w:val="24"/>
+          <w:shd w:val="clear" w:color="auto" w:fill="FFFFFF"/>
+        </w:rPr>
+        <w:t>add</w:t>
+      </w:r>
+      <w:proofErr w:type="spellEnd"/>
+      <w:r>
+        <w:rPr>
+          <w:rFonts w:cs="Consolas"/>
+          <w:b/>
+          <w:color w:val="000000"/>
+          <w:sz w:val="24"/>
+          <w:szCs w:val="24"/>
+          <w:shd w:val="clear" w:color="auto" w:fill="FFFFFF"/>
+        </w:rPr>
+        <w:t>(</w:t>
+      </w:r>
+      <w:proofErr w:type="gramEnd"/>
+      <w:r>
+        <w:rPr>
+          <w:rFonts w:cs="Consolas"/>
+          <w:b/>
+          <w:color w:val="000000"/>
+          <w:sz w:val="24"/>
+          <w:szCs w:val="24"/>
+          <w:shd w:val="clear" w:color="auto" w:fill="FFFFFF"/>
+        </w:rPr>
+        <w:t>)</w:t>
+      </w:r>
+      <w:r>
+        <w:rPr>
+          <w:rFonts w:cs="Consolas"/>
+          <w:color w:val="000000"/>
+          <w:sz w:val="24"/>
+          <w:szCs w:val="24"/>
+          <w:shd w:val="clear" w:color="auto" w:fill="FFFFFF"/>
+        </w:rPr>
+        <w:t xml:space="preserve"> se le asigna el valor de una función de auto-invocación.</w:t>
+      </w:r>
+    </w:p>
+    <w:p>
+      <w:pPr>
+        <w:spacing w:line="240" w:lineRule="auto"/>
+        <w:rPr>
+          <w:rFonts w:cs="Consolas"/>
+          <w:color w:val="000000"/>
+          <w:sz w:val="24"/>
+          <w:szCs w:val="24"/>
+          <w:shd w:val="clear" w:color="auto" w:fill="FFFFFF"/>
+        </w:rPr>
+      </w:pPr>
+      <w:r>
+        <w:rPr>
+          <w:noProof/>
+          <w:lang w:val="es-CR" w:eastAsia="es-CR"/>
+        </w:rPr>
+        <w:drawing>
+          <wp:inline distT="0" distB="0" distL="0" distR="0" wp14:anchorId="25520C3F" wp14:editId="13125B70">
+            <wp:extent cx="3762375" cy="1952625"/>
+            <wp:effectExtent l="0" t="0" r="9525" b="9525"/>
+            <wp:docPr id="37" name="Imagen 37"/>
+            <wp:cNvGraphicFramePr>
+              <a:graphicFrameLocks xmlns:a="http://schemas.openxmlformats.org/drawingml/2006/main" noChangeAspect="1"/>
+            </wp:cNvGraphicFramePr>
+            <a:graphic xmlns:a="http://schemas.openxmlformats.org/drawingml/2006/main">
+              <a:graphicData uri="http://schemas.openxmlformats.org/drawingml/2006/picture">
+                <pic:pic xmlns:pic="http://schemas.openxmlformats.org/drawingml/2006/picture">
+                  <pic:nvPicPr>
+                    <pic:cNvPr id="0" name=""/>
+                    <pic:cNvPicPr/>
+                  </pic:nvPicPr>
+                  <pic:blipFill>
+                    <a:blip r:embed="rId76"/>
+                    <a:stretch>
+                      <a:fillRect/>
+                    </a:stretch>
+                  </pic:blipFill>
+                  <pic:spPr>
+                    <a:xfrm>
+                      <a:off x="0" y="0"/>
+                      <a:ext cx="3762375" cy="1952625"/>
+                    </a:xfrm>
+                    <a:prstGeom prst="rect">
+                      <a:avLst/>
+                    </a:prstGeom>
+                  </pic:spPr>
+                </pic:pic>
+              </a:graphicData>
+            </a:graphic>
+          </wp:inline>
+        </w:drawing>
+      </w:r>
+    </w:p>
+    <w:p>
+      <w:pPr>
+        <w:spacing w:line="240" w:lineRule="auto"/>
+        <w:rPr>
+          <w:rFonts w:cs="Consolas"/>
+          <w:color w:val="000000"/>
+          <w:sz w:val="24"/>
+          <w:szCs w:val="24"/>
+          <w:shd w:val="clear" w:color="auto" w:fill="FFFFFF"/>
+        </w:rPr>
+      </w:pPr>
+      <w:r>
+        <w:rPr>
+          <w:rFonts w:cs="Consolas"/>
+          <w:color w:val="000000"/>
+          <w:sz w:val="24"/>
+          <w:szCs w:val="24"/>
+          <w:shd w:val="clear" w:color="auto" w:fill="FFFFFF"/>
+        </w:rPr>
+        <w:t xml:space="preserve">La función de auto-invocación se ejecuta una vez. </w:t>
+      </w:r>
+      <w:proofErr w:type="spellStart"/>
+      <w:r>
+        <w:rPr>
+          <w:rFonts w:cs="Consolas"/>
+          <w:color w:val="000000"/>
+          <w:sz w:val="24"/>
+          <w:szCs w:val="24"/>
+          <w:shd w:val="clear" w:color="auto" w:fill="FFFFFF"/>
+        </w:rPr>
+        <w:t>Setea</w:t>
+      </w:r>
+      <w:proofErr w:type="spellEnd"/>
+      <w:r>
+        <w:rPr>
+          <w:rFonts w:cs="Consolas"/>
+          <w:color w:val="000000"/>
+          <w:sz w:val="24"/>
+          <w:szCs w:val="24"/>
+          <w:shd w:val="clear" w:color="auto" w:fill="FFFFFF"/>
+        </w:rPr>
+        <w:t xml:space="preserve"> el contador a “0”, y retorna una expresión de función. De esta forma </w:t>
+      </w:r>
+      <w:proofErr w:type="spellStart"/>
+      <w:r>
+        <w:rPr>
+          <w:rFonts w:cs="Consolas"/>
+          <w:color w:val="000000"/>
+          <w:sz w:val="24"/>
+          <w:szCs w:val="24"/>
+          <w:shd w:val="clear" w:color="auto" w:fill="FFFFFF"/>
+        </w:rPr>
+        <w:t>add</w:t>
+      </w:r>
+      <w:proofErr w:type="spellEnd"/>
+      <w:r>
+        <w:rPr>
+          <w:rFonts w:cs="Consolas"/>
+          <w:color w:val="000000"/>
+          <w:sz w:val="24"/>
+          <w:szCs w:val="24"/>
+          <w:shd w:val="clear" w:color="auto" w:fill="FFFFFF"/>
+        </w:rPr>
+        <w:t xml:space="preserve"> se convierte en una función. La parte “maravillosa” es que puede acceder al contador en el </w:t>
+      </w:r>
+      <w:proofErr w:type="spellStart"/>
+      <w:r>
+        <w:rPr>
+          <w:rFonts w:cs="Consolas"/>
+          <w:color w:val="000000"/>
+          <w:sz w:val="24"/>
+          <w:szCs w:val="24"/>
+          <w:shd w:val="clear" w:color="auto" w:fill="FFFFFF"/>
+        </w:rPr>
+        <w:t>scope</w:t>
+      </w:r>
+      <w:proofErr w:type="spellEnd"/>
+      <w:r>
+        <w:rPr>
+          <w:rFonts w:cs="Consolas"/>
+          <w:color w:val="000000"/>
+          <w:sz w:val="24"/>
+          <w:szCs w:val="24"/>
+          <w:shd w:val="clear" w:color="auto" w:fill="FFFFFF"/>
+        </w:rPr>
+        <w:t xml:space="preserve"> padre. Esto se llama </w:t>
+      </w:r>
+      <w:r>
+        <w:rPr>
+          <w:rFonts w:cs="Consolas"/>
+          <w:b/>
+          <w:color w:val="000000"/>
+          <w:sz w:val="24"/>
+          <w:szCs w:val="24"/>
+          <w:shd w:val="clear" w:color="auto" w:fill="FFFFFF"/>
+        </w:rPr>
+        <w:t xml:space="preserve"> </w:t>
+      </w:r>
+      <w:proofErr w:type="spellStart"/>
+      <w:r>
+        <w:rPr>
+          <w:rFonts w:cs="Consolas"/>
+          <w:b/>
+          <w:color w:val="000000"/>
+          <w:sz w:val="24"/>
+          <w:szCs w:val="24"/>
+          <w:shd w:val="clear" w:color="auto" w:fill="FFFFFF"/>
+        </w:rPr>
+        <w:t>closure</w:t>
+      </w:r>
+      <w:proofErr w:type="spellEnd"/>
+      <w:r>
+        <w:rPr>
+          <w:rFonts w:cs="Consolas"/>
+          <w:color w:val="000000"/>
+          <w:sz w:val="24"/>
+          <w:szCs w:val="24"/>
+          <w:shd w:val="clear" w:color="auto" w:fill="FFFFFF"/>
+        </w:rPr>
+        <w:t>. Hacer posible que una función tenga variables “privadas”.</w:t>
+      </w:r>
+    </w:p>
+    <w:p>
+      <w:pPr>
+        <w:spacing w:line="240" w:lineRule="auto"/>
+        <w:rPr>
+          <w:rFonts w:cs="Consolas"/>
+          <w:color w:val="000000"/>
+          <w:sz w:val="24"/>
+          <w:szCs w:val="24"/>
+          <w:shd w:val="clear" w:color="auto" w:fill="FFFFFF"/>
+        </w:rPr>
+      </w:pPr>
+      <w:r>
+        <w:rPr>
+          <w:rFonts w:cs="Consolas"/>
+          <w:color w:val="000000"/>
+          <w:sz w:val="24"/>
+          <w:szCs w:val="24"/>
+          <w:shd w:val="clear" w:color="auto" w:fill="FFFFFF"/>
+        </w:rPr>
+        <w:t xml:space="preserve">El contador es protegido por una función anónima, y solo puede ser cambiado usando la función </w:t>
+      </w:r>
+      <w:proofErr w:type="spellStart"/>
+      <w:r>
+        <w:rPr>
+          <w:rFonts w:cs="Consolas"/>
+          <w:color w:val="000000"/>
+          <w:sz w:val="24"/>
+          <w:szCs w:val="24"/>
+          <w:shd w:val="clear" w:color="auto" w:fill="FFFFFF"/>
+        </w:rPr>
+        <w:t>add</w:t>
+      </w:r>
+      <w:proofErr w:type="spellEnd"/>
+      <w:r>
+        <w:rPr>
+          <w:rFonts w:cs="Consolas"/>
+          <w:color w:val="000000"/>
+          <w:sz w:val="24"/>
+          <w:szCs w:val="24"/>
+          <w:shd w:val="clear" w:color="auto" w:fill="FFFFFF"/>
+        </w:rPr>
+        <w:t>.</w:t>
+      </w:r>
+    </w:p>
+    <w:p>
+      <w:pPr>
+        <w:spacing w:line="240" w:lineRule="auto"/>
+        <w:rPr>
+          <w:rFonts w:cs="Consolas"/>
+          <w:color w:val="000000"/>
+          <w:sz w:val="24"/>
+          <w:szCs w:val="24"/>
+          <w:shd w:val="clear" w:color="auto" w:fill="FFFFFF"/>
+        </w:rPr>
+      </w:pPr>
+    </w:p>
+    <w:p>
+      <w:pPr>
+        <w:spacing w:line="240" w:lineRule="auto"/>
+        <w:rPr>
+          <w:rFonts w:cs="Consolas"/>
+          <w:color w:val="000000"/>
+          <w:sz w:val="24"/>
+          <w:szCs w:val="24"/>
+          <w:shd w:val="clear" w:color="auto" w:fill="FFFFFF"/>
+        </w:rPr>
+      </w:pPr>
+    </w:p>
+    <w:p>
+      <w:pPr>
+        <w:spacing w:line="240" w:lineRule="auto"/>
+        <w:rPr>
+          <w:rFonts w:cs="Consolas"/>
+          <w:color w:val="000000"/>
+          <w:sz w:val="24"/>
+          <w:szCs w:val="24"/>
+          <w:shd w:val="clear" w:color="auto" w:fill="FFFFFF"/>
+        </w:rPr>
+      </w:pPr>
+    </w:p>
+    <w:p>
+      <w:pPr>
+        <w:spacing w:line="240" w:lineRule="auto"/>
+        <w:rPr>
+          <w:rFonts w:cs="Consolas"/>
+          <w:color w:val="000000"/>
+          <w:sz w:val="24"/>
+          <w:szCs w:val="24"/>
+          <w:shd w:val="clear" w:color="auto" w:fill="FFFFFF"/>
+        </w:rPr>
+      </w:pPr>
+    </w:p>
+    <w:p>
+      <w:pPr>
+        <w:spacing w:line="240" w:lineRule="auto"/>
+        <w:rPr>
+          <w:rFonts w:cs="Consolas"/>
+          <w:color w:val="000000"/>
+          <w:sz w:val="24"/>
+          <w:szCs w:val="24"/>
+          <w:shd w:val="clear" w:color="auto" w:fill="FFFFFF"/>
+        </w:rPr>
+      </w:pPr>
+    </w:p>
+    <w:p>
+      <w:pPr>
+        <w:spacing w:line="240" w:lineRule="auto"/>
+        <w:rPr>
+          <w:rFonts w:cs="Consolas"/>
+          <w:color w:val="000000"/>
+          <w:sz w:val="24"/>
+          <w:szCs w:val="24"/>
+          <w:shd w:val="clear" w:color="auto" w:fill="FFFFFF"/>
+        </w:rPr>
+      </w:pPr>
+    </w:p>
+    <w:p>
+      <w:pPr>
+        <w:spacing w:line="240" w:lineRule="auto"/>
+        <w:rPr>
+          <w:rFonts w:cs="Consolas"/>
+          <w:b/>
+          <w:color w:val="000000"/>
+          <w:sz w:val="52"/>
+          <w:szCs w:val="52"/>
+          <w:shd w:val="clear" w:color="auto" w:fill="FFFFFF"/>
+        </w:rPr>
+      </w:pPr>
+      <w:r>
+        <w:rPr>
+          <w:rFonts w:cs="Consolas"/>
+          <w:b/>
+          <w:color w:val="000000"/>
+          <w:sz w:val="52"/>
+          <w:szCs w:val="52"/>
+          <w:shd w:val="clear" w:color="auto" w:fill="FFFFFF"/>
+        </w:rPr>
+        <w:lastRenderedPageBreak/>
+        <w:t>Module</w:t>
+      </w:r>
+    </w:p>
+    <w:p>
+      <w:pPr>
+        <w:spacing w:line="240" w:lineRule="auto"/>
+        <w:rPr>
+          <w:rFonts w:cs="Consolas"/>
+          <w:color w:val="000000"/>
+          <w:sz w:val="24"/>
+          <w:szCs w:val="24"/>
+          <w:shd w:val="clear" w:color="auto" w:fill="FFFFFF"/>
+        </w:rPr>
+      </w:pPr>
+      <w:r>
+        <w:rPr>
+          <w:rFonts w:cs="Consolas"/>
+          <w:color w:val="000000"/>
+          <w:sz w:val="24"/>
+          <w:szCs w:val="24"/>
+          <w:shd w:val="clear" w:color="auto" w:fill="FFFFFF"/>
+        </w:rPr>
+        <w:t>Podemos utilizar</w:t>
+      </w:r>
+      <w:r>
+        <w:rPr>
+          <w:rFonts w:cs="Consolas"/>
+          <w:color w:val="000000"/>
+          <w:sz w:val="24"/>
+          <w:szCs w:val="24"/>
+          <w:shd w:val="clear" w:color="auto" w:fill="FFFFFF"/>
+        </w:rPr>
+        <w:t xml:space="preserve"> funciones y </w:t>
+      </w:r>
+      <w:proofErr w:type="spellStart"/>
+      <w:r>
+        <w:rPr>
+          <w:rFonts w:cs="Consolas"/>
+          <w:color w:val="000000"/>
+          <w:sz w:val="24"/>
+          <w:szCs w:val="24"/>
+          <w:shd w:val="clear" w:color="auto" w:fill="FFFFFF"/>
+        </w:rPr>
+        <w:t>closures</w:t>
+      </w:r>
+      <w:proofErr w:type="spellEnd"/>
+      <w:r>
+        <w:rPr>
+          <w:rFonts w:cs="Consolas"/>
+          <w:color w:val="000000"/>
+          <w:sz w:val="24"/>
+          <w:szCs w:val="24"/>
+          <w:shd w:val="clear" w:color="auto" w:fill="FFFFFF"/>
+        </w:rPr>
+        <w:t xml:space="preserve"> para crear módulos.</w:t>
+      </w:r>
+    </w:p>
+    <w:p>
+      <w:pPr>
+        <w:spacing w:line="240" w:lineRule="auto"/>
+        <w:rPr>
+          <w:rFonts w:cs="Consolas"/>
+          <w:color w:val="000000"/>
+          <w:sz w:val="24"/>
+          <w:szCs w:val="24"/>
+          <w:shd w:val="clear" w:color="auto" w:fill="FFFFFF"/>
+        </w:rPr>
+      </w:pPr>
+      <w:r>
+        <w:rPr>
+          <w:rFonts w:cs="Consolas"/>
+          <w:color w:val="000000"/>
+          <w:sz w:val="24"/>
+          <w:szCs w:val="24"/>
+          <w:shd w:val="clear" w:color="auto" w:fill="FFFFFF"/>
+        </w:rPr>
+        <w:t>Un módulo es una función u objeto que representa una interface pero a la vez esconde su estado e implementación. Usando una función para producir módulos, podemos eliminar casi por completo el uso de variables globales, y así mitigar una de las peores características de JS.</w:t>
+      </w:r>
+    </w:p>
+    <w:p>
+      <w:pPr>
+        <w:spacing w:line="240" w:lineRule="auto"/>
+        <w:rPr>
+          <w:rFonts w:cs="Consolas"/>
+          <w:color w:val="000000"/>
+          <w:sz w:val="24"/>
+          <w:szCs w:val="24"/>
+          <w:shd w:val="clear" w:color="auto" w:fill="FFFFFF"/>
+        </w:rPr>
+      </w:pPr>
+      <w:r>
+        <w:rPr>
+          <w:rFonts w:cs="Consolas"/>
+          <w:color w:val="000000"/>
+          <w:sz w:val="24"/>
+          <w:szCs w:val="24"/>
+          <w:shd w:val="clear" w:color="auto" w:fill="FFFFFF"/>
+        </w:rPr>
+        <w:t xml:space="preserve">Por ejemplo, supongamos que queremos aumentar una </w:t>
+      </w:r>
+      <w:proofErr w:type="spellStart"/>
+      <w:r>
+        <w:rPr>
+          <w:rFonts w:cs="Consolas"/>
+          <w:color w:val="000000"/>
+          <w:sz w:val="24"/>
+          <w:szCs w:val="24"/>
+          <w:shd w:val="clear" w:color="auto" w:fill="FFFFFF"/>
+        </w:rPr>
+        <w:t>string</w:t>
+      </w:r>
+      <w:proofErr w:type="spellEnd"/>
+      <w:r>
+        <w:rPr>
+          <w:rFonts w:cs="Consolas"/>
+          <w:color w:val="000000"/>
+          <w:sz w:val="24"/>
+          <w:szCs w:val="24"/>
+          <w:shd w:val="clear" w:color="auto" w:fill="FFFFFF"/>
+        </w:rPr>
+        <w:t xml:space="preserve"> con un método </w:t>
+      </w:r>
+      <w:proofErr w:type="spellStart"/>
+      <w:r>
+        <w:rPr>
+          <w:rFonts w:cs="Consolas"/>
+          <w:b/>
+          <w:color w:val="000000"/>
+          <w:sz w:val="24"/>
+          <w:szCs w:val="24"/>
+          <w:shd w:val="clear" w:color="auto" w:fill="FFFFFF"/>
+        </w:rPr>
+        <w:t>deentityify</w:t>
+      </w:r>
+      <w:proofErr w:type="spellEnd"/>
+      <w:r>
+        <w:rPr>
+          <w:rFonts w:cs="Consolas"/>
+          <w:color w:val="000000"/>
+          <w:sz w:val="24"/>
+          <w:szCs w:val="24"/>
+          <w:shd w:val="clear" w:color="auto" w:fill="FFFFFF"/>
+        </w:rPr>
+        <w:t xml:space="preserve">. Su trabajo es buscar entidades HTML en una </w:t>
+      </w:r>
+      <w:proofErr w:type="spellStart"/>
+      <w:r>
+        <w:rPr>
+          <w:rFonts w:cs="Consolas"/>
+          <w:color w:val="000000"/>
+          <w:sz w:val="24"/>
+          <w:szCs w:val="24"/>
+          <w:shd w:val="clear" w:color="auto" w:fill="FFFFFF"/>
+        </w:rPr>
+        <w:t>string</w:t>
+      </w:r>
+      <w:proofErr w:type="spellEnd"/>
+      <w:r>
+        <w:rPr>
+          <w:rFonts w:cs="Consolas"/>
+          <w:color w:val="000000"/>
+          <w:sz w:val="24"/>
+          <w:szCs w:val="24"/>
+          <w:shd w:val="clear" w:color="auto" w:fill="FFFFFF"/>
+        </w:rPr>
+        <w:t xml:space="preserve"> y reemplazarlas</w:t>
+      </w:r>
+      <w:r>
+        <w:rPr>
+          <w:rFonts w:cs="Consolas"/>
+          <w:color w:val="000000"/>
+          <w:sz w:val="24"/>
+          <w:szCs w:val="24"/>
+          <w:shd w:val="clear" w:color="auto" w:fill="FFFFFF"/>
+        </w:rPr>
+        <w:t xml:space="preserve"> con sus equivalentes. Tiene sentido mantener los nombres de las entidades y sus equivalentes en un objeto. Pero donde deberíamos mantener el objeto</w:t>
+      </w:r>
+      <w:proofErr w:type="gramStart"/>
+      <w:r>
+        <w:rPr>
+          <w:rFonts w:cs="Consolas"/>
+          <w:color w:val="000000"/>
+          <w:sz w:val="24"/>
+          <w:szCs w:val="24"/>
+          <w:shd w:val="clear" w:color="auto" w:fill="FFFFFF"/>
+        </w:rPr>
+        <w:t>?</w:t>
+      </w:r>
+      <w:proofErr w:type="gramEnd"/>
+      <w:r>
+        <w:rPr>
+          <w:rFonts w:cs="Consolas"/>
+          <w:color w:val="000000"/>
+          <w:sz w:val="24"/>
+          <w:szCs w:val="24"/>
+          <w:shd w:val="clear" w:color="auto" w:fill="FFFFFF"/>
+        </w:rPr>
+        <w:t xml:space="preserve"> Deberíamos colocarlo en una variable global, pero como las variables globales no son buenas, entonces debemos ponerla en un </w:t>
+      </w:r>
+      <w:proofErr w:type="spellStart"/>
+      <w:r>
+        <w:rPr>
+          <w:rFonts w:cs="Consolas"/>
+          <w:color w:val="000000"/>
+          <w:sz w:val="24"/>
+          <w:szCs w:val="24"/>
+          <w:shd w:val="clear" w:color="auto" w:fill="FFFFFF"/>
+        </w:rPr>
+        <w:t>closure</w:t>
+      </w:r>
+      <w:proofErr w:type="spellEnd"/>
+      <w:r>
+        <w:rPr>
+          <w:rFonts w:cs="Consolas"/>
+          <w:color w:val="000000"/>
+          <w:sz w:val="24"/>
+          <w:szCs w:val="24"/>
+          <w:shd w:val="clear" w:color="auto" w:fill="FFFFFF"/>
+        </w:rPr>
+        <w:t>:</w:t>
+      </w:r>
+    </w:p>
+    <w:p>
+      <w:pPr>
+        <w:spacing w:line="240" w:lineRule="auto"/>
+        <w:rPr>
+          <w:rFonts w:cs="Consolas"/>
+          <w:color w:val="000000"/>
+          <w:sz w:val="24"/>
+          <w:szCs w:val="24"/>
+          <w:shd w:val="clear" w:color="auto" w:fill="FFFFFF"/>
+        </w:rPr>
+      </w:pPr>
+      <w:r>
+        <w:rPr>
+          <w:noProof/>
+          <w:lang w:val="es-CR" w:eastAsia="es-CR"/>
+        </w:rPr>
+        <w:drawing>
+          <wp:inline distT="0" distB="0" distL="0" distR="0" wp14:anchorId="1C39D595" wp14:editId="71C3648E">
+            <wp:extent cx="3924300" cy="1500363"/>
+            <wp:effectExtent l="0" t="0" r="0" b="5080"/>
+            <wp:docPr id="38" name="Imagen 38"/>
+            <wp:cNvGraphicFramePr>
+              <a:graphicFrameLocks xmlns:a="http://schemas.openxmlformats.org/drawingml/2006/main" noChangeAspect="1"/>
+            </wp:cNvGraphicFramePr>
+            <a:graphic xmlns:a="http://schemas.openxmlformats.org/drawingml/2006/main">
+              <a:graphicData uri="http://schemas.openxmlformats.org/drawingml/2006/picture">
+                <pic:pic xmlns:pic="http://schemas.openxmlformats.org/drawingml/2006/picture">
+                  <pic:nvPicPr>
+                    <pic:cNvPr id="0" name=""/>
+                    <pic:cNvPicPr/>
+                  </pic:nvPicPr>
+                  <pic:blipFill>
+                    <a:blip r:embed="rId77"/>
+                    <a:stretch>
+                      <a:fillRect/>
+                    </a:stretch>
+                  </pic:blipFill>
+                  <pic:spPr>
+                    <a:xfrm>
+                      <a:off x="0" y="0"/>
+                      <a:ext cx="3932691" cy="1503571"/>
+                    </a:xfrm>
+                    <a:prstGeom prst="rect">
+                      <a:avLst/>
+                    </a:prstGeom>
+                  </pic:spPr>
+                </pic:pic>
+              </a:graphicData>
+            </a:graphic>
+          </wp:inline>
+        </w:drawing>
+      </w:r>
+    </w:p>
+    <w:p>
+      <w:pPr>
+        <w:spacing w:line="240" w:lineRule="auto"/>
+        <w:rPr>
+          <w:rFonts w:cs="Consolas"/>
+          <w:color w:val="000000"/>
+          <w:sz w:val="24"/>
+          <w:szCs w:val="24"/>
+          <w:shd w:val="clear" w:color="auto" w:fill="FFFFFF"/>
+        </w:rPr>
+      </w:pPr>
+      <w:r>
+        <w:rPr>
+          <w:noProof/>
+          <w:lang w:val="es-CR" w:eastAsia="es-CR"/>
+        </w:rPr>
+        <w:drawing>
+          <wp:inline distT="0" distB="0" distL="0" distR="0" wp14:anchorId="1715FFD2" wp14:editId="4203D535">
+            <wp:extent cx="3967166" cy="3650707"/>
+            <wp:effectExtent l="0" t="0" r="0" b="6985"/>
+            <wp:docPr id="39" name="Imagen 39"/>
+            <wp:cNvGraphicFramePr>
+              <a:graphicFrameLocks xmlns:a="http://schemas.openxmlformats.org/drawingml/2006/main" noChangeAspect="1"/>
+            </wp:cNvGraphicFramePr>
+            <a:graphic xmlns:a="http://schemas.openxmlformats.org/drawingml/2006/main">
+              <a:graphicData uri="http://schemas.openxmlformats.org/drawingml/2006/picture">
+                <pic:pic xmlns:pic="http://schemas.openxmlformats.org/drawingml/2006/picture">
+                  <pic:nvPicPr>
+                    <pic:cNvPr id="0" name=""/>
+                    <pic:cNvPicPr/>
+                  </pic:nvPicPr>
+                  <pic:blipFill>
+                    <a:blip r:embed="rId78"/>
+                    <a:stretch>
+                      <a:fillRect/>
+                    </a:stretch>
+                  </pic:blipFill>
+                  <pic:spPr>
+                    <a:xfrm>
+                      <a:off x="0" y="0"/>
+                      <a:ext cx="3971175" cy="3654396"/>
+                    </a:xfrm>
+                    <a:prstGeom prst="rect">
+                      <a:avLst/>
+                    </a:prstGeom>
+                  </pic:spPr>
+                </pic:pic>
+              </a:graphicData>
+            </a:graphic>
+          </wp:inline>
+        </w:drawing>
+      </w:r>
+    </w:p>
+    <w:p>
+      <w:pPr>
+        <w:spacing w:line="240" w:lineRule="auto"/>
+        <w:rPr>
+          <w:rFonts w:cs="Consolas"/>
+          <w:color w:val="000000"/>
+          <w:sz w:val="24"/>
+          <w:szCs w:val="24"/>
+          <w:shd w:val="clear" w:color="auto" w:fill="FFFFFF"/>
+        </w:rPr>
+      </w:pPr>
+      <w:r>
+        <w:rPr>
+          <w:rFonts w:cs="Consolas"/>
+          <w:color w:val="000000"/>
+          <w:sz w:val="24"/>
+          <w:szCs w:val="24"/>
+          <w:shd w:val="clear" w:color="auto" w:fill="FFFFFF"/>
+        </w:rPr>
+        <w:lastRenderedPageBreak/>
+        <w:t xml:space="preserve">Si ponemos atención a la última línea del ejemplo, podemos ver que se invoca la función inmediatamente que acabamos de hacer con el operador </w:t>
+      </w:r>
+      <w:r>
+        <w:rPr>
+          <w:rFonts w:cs="Consolas"/>
+          <w:b/>
+          <w:color w:val="000000"/>
+          <w:sz w:val="24"/>
+          <w:szCs w:val="24"/>
+          <w:shd w:val="clear" w:color="auto" w:fill="FFFFFF"/>
+        </w:rPr>
+        <w:t>()</w:t>
+      </w:r>
+      <w:r>
+        <w:rPr>
+          <w:rFonts w:cs="Consolas"/>
+          <w:color w:val="000000"/>
+          <w:sz w:val="24"/>
+          <w:szCs w:val="24"/>
+          <w:shd w:val="clear" w:color="auto" w:fill="FFFFFF"/>
+        </w:rPr>
+        <w:t xml:space="preserve">. Esta invocación crea y retorna la función que se </w:t>
+      </w:r>
+      <w:proofErr w:type="spellStart"/>
+      <w:r>
+        <w:rPr>
+          <w:rFonts w:cs="Consolas"/>
+          <w:color w:val="000000"/>
+          <w:sz w:val="24"/>
+          <w:szCs w:val="24"/>
+          <w:shd w:val="clear" w:color="auto" w:fill="FFFFFF"/>
+        </w:rPr>
+        <w:t>cconvierte</w:t>
+      </w:r>
+      <w:proofErr w:type="spellEnd"/>
+      <w:r>
+        <w:rPr>
+          <w:rFonts w:cs="Consolas"/>
+          <w:color w:val="000000"/>
+          <w:sz w:val="24"/>
+          <w:szCs w:val="24"/>
+          <w:shd w:val="clear" w:color="auto" w:fill="FFFFFF"/>
+        </w:rPr>
+        <w:t xml:space="preserve"> en el método </w:t>
+      </w:r>
+      <w:proofErr w:type="spellStart"/>
+      <w:r>
+        <w:rPr>
+          <w:rFonts w:cs="Consolas"/>
+          <w:b/>
+          <w:color w:val="000000"/>
+          <w:sz w:val="24"/>
+          <w:szCs w:val="24"/>
+          <w:shd w:val="clear" w:color="auto" w:fill="FFFFFF"/>
+        </w:rPr>
+        <w:t>deentityify</w:t>
+      </w:r>
+      <w:proofErr w:type="spellEnd"/>
+      <w:r>
+        <w:rPr>
+          <w:rFonts w:cs="Consolas"/>
+          <w:color w:val="000000"/>
+          <w:sz w:val="24"/>
+          <w:szCs w:val="24"/>
+          <w:shd w:val="clear" w:color="auto" w:fill="FFFFFF"/>
+        </w:rPr>
+        <w:t>.</w:t>
+      </w:r>
+    </w:p>
+    <w:p>
+      <w:pPr>
+        <w:spacing w:line="240" w:lineRule="auto"/>
+        <w:rPr>
+          <w:rFonts w:cs="Consolas"/>
+          <w:color w:val="000000"/>
+          <w:sz w:val="24"/>
+          <w:szCs w:val="24"/>
+          <w:shd w:val="clear" w:color="auto" w:fill="FFFFFF"/>
+        </w:rPr>
+      </w:pPr>
+      <w:r>
+        <w:rPr>
+          <w:noProof/>
+          <w:lang w:val="es-CR" w:eastAsia="es-CR"/>
+        </w:rPr>
+        <w:drawing>
+          <wp:inline distT="0" distB="0" distL="0" distR="0" wp14:anchorId="40EBCA80" wp14:editId="7B1C12AB">
+            <wp:extent cx="3476625" cy="485775"/>
+            <wp:effectExtent l="0" t="0" r="9525" b="9525"/>
+            <wp:docPr id="40" name="Imagen 40"/>
+            <wp:cNvGraphicFramePr>
+              <a:graphicFrameLocks xmlns:a="http://schemas.openxmlformats.org/drawingml/2006/main" noChangeAspect="1"/>
+            </wp:cNvGraphicFramePr>
+            <a:graphic xmlns:a="http://schemas.openxmlformats.org/drawingml/2006/main">
+              <a:graphicData uri="http://schemas.openxmlformats.org/drawingml/2006/picture">
+                <pic:pic xmlns:pic="http://schemas.openxmlformats.org/drawingml/2006/picture">
+                  <pic:nvPicPr>
+                    <pic:cNvPr id="0" name=""/>
+                    <pic:cNvPicPr/>
+                  </pic:nvPicPr>
+                  <pic:blipFill>
+                    <a:blip r:embed="rId79"/>
+                    <a:stretch>
+                      <a:fillRect/>
+                    </a:stretch>
+                  </pic:blipFill>
+                  <pic:spPr>
+                    <a:xfrm>
+                      <a:off x="0" y="0"/>
+                      <a:ext cx="3476625" cy="485775"/>
+                    </a:xfrm>
+                    <a:prstGeom prst="rect">
+                      <a:avLst/>
+                    </a:prstGeom>
+                  </pic:spPr>
+                </pic:pic>
+              </a:graphicData>
+            </a:graphic>
+          </wp:inline>
+        </w:drawing>
+      </w:r>
+    </w:p>
+    <w:p>
+      <w:pPr>
+        <w:spacing w:line="240" w:lineRule="auto"/>
+        <w:rPr>
+          <w:rFonts w:cs="Consolas"/>
+          <w:color w:val="000000"/>
+          <w:sz w:val="24"/>
+          <w:szCs w:val="24"/>
+          <w:shd w:val="clear" w:color="auto" w:fill="FFFFFF"/>
+        </w:rPr>
+      </w:pPr>
+      <w:r>
+        <w:rPr>
+          <w:rFonts w:cs="Consolas"/>
+          <w:color w:val="000000"/>
+          <w:sz w:val="24"/>
+          <w:szCs w:val="24"/>
+          <w:shd w:val="clear" w:color="auto" w:fill="FFFFFF"/>
+        </w:rPr>
+        <w:t xml:space="preserve">El patrón de módulo toma ventaja del </w:t>
+      </w:r>
+      <w:proofErr w:type="spellStart"/>
+      <w:r>
+        <w:rPr>
+          <w:rFonts w:cs="Consolas"/>
+          <w:color w:val="000000"/>
+          <w:sz w:val="24"/>
+          <w:szCs w:val="24"/>
+          <w:shd w:val="clear" w:color="auto" w:fill="FFFFFF"/>
+        </w:rPr>
+        <w:t>scope</w:t>
+      </w:r>
+      <w:proofErr w:type="spellEnd"/>
+      <w:r>
+        <w:rPr>
+          <w:rFonts w:cs="Consolas"/>
+          <w:color w:val="000000"/>
+          <w:sz w:val="24"/>
+          <w:szCs w:val="24"/>
+          <w:shd w:val="clear" w:color="auto" w:fill="FFFFFF"/>
+        </w:rPr>
+        <w:t xml:space="preserve"> de la función y el </w:t>
+      </w:r>
+      <w:proofErr w:type="spellStart"/>
+      <w:r>
+        <w:rPr>
+          <w:rFonts w:cs="Consolas"/>
+          <w:color w:val="000000"/>
+          <w:sz w:val="24"/>
+          <w:szCs w:val="24"/>
+          <w:shd w:val="clear" w:color="auto" w:fill="FFFFFF"/>
+        </w:rPr>
+        <w:t>closure</w:t>
+      </w:r>
+      <w:proofErr w:type="spellEnd"/>
+      <w:r>
+        <w:rPr>
+          <w:rFonts w:cs="Consolas"/>
+          <w:color w:val="000000"/>
+          <w:sz w:val="24"/>
+          <w:szCs w:val="24"/>
+          <w:shd w:val="clear" w:color="auto" w:fill="FFFFFF"/>
+        </w:rPr>
+        <w:t xml:space="preserve"> para crear relaciones de unión que son privadas.</w:t>
+      </w:r>
+      <w:r>
+        <w:rPr>
+          <w:rFonts w:cs="Consolas"/>
+          <w:color w:val="000000"/>
+          <w:sz w:val="24"/>
+          <w:szCs w:val="24"/>
+          <w:shd w:val="clear" w:color="auto" w:fill="FFFFFF"/>
+        </w:rPr>
+        <w:t xml:space="preserve"> En este ejemplo, solo </w:t>
+      </w:r>
+      <w:r>
+        <w:rPr>
+          <w:rFonts w:cs="Consolas"/>
+          <w:color w:val="000000"/>
+          <w:sz w:val="24"/>
+          <w:szCs w:val="24"/>
+          <w:shd w:val="clear" w:color="auto" w:fill="FFFFFF"/>
+        </w:rPr>
+        <w:t xml:space="preserve">el método </w:t>
+      </w:r>
+      <w:proofErr w:type="spellStart"/>
+      <w:r>
+        <w:rPr>
+          <w:rFonts w:cs="Consolas"/>
+          <w:b/>
+          <w:color w:val="000000"/>
+          <w:sz w:val="24"/>
+          <w:szCs w:val="24"/>
+          <w:shd w:val="clear" w:color="auto" w:fill="FFFFFF"/>
+        </w:rPr>
+        <w:t>deentityify</w:t>
+      </w:r>
+      <w:proofErr w:type="spellEnd"/>
+      <w:r>
+        <w:rPr>
+          <w:rFonts w:cs="Consolas"/>
+          <w:color w:val="000000"/>
+          <w:sz w:val="24"/>
+          <w:szCs w:val="24"/>
+          <w:shd w:val="clear" w:color="auto" w:fill="FFFFFF"/>
+        </w:rPr>
+        <w:t xml:space="preserve"> tiene acceso a estructura de datos de la entidad.</w:t>
+      </w:r>
+    </w:p>
+    <w:p>
+      <w:pPr>
+        <w:spacing w:line="240" w:lineRule="auto"/>
+        <w:rPr>
+          <w:rFonts w:cs="Consolas"/>
+          <w:b/>
+          <w:color w:val="000000"/>
+          <w:sz w:val="52"/>
+          <w:szCs w:val="52"/>
+          <w:shd w:val="clear" w:color="auto" w:fill="FFFFFF"/>
+        </w:rPr>
+      </w:pPr>
+      <w:r>
+        <w:rPr>
+          <w:rFonts w:cs="Consolas"/>
+          <w:b/>
+          <w:color w:val="000000"/>
+          <w:sz w:val="52"/>
+          <w:szCs w:val="52"/>
+          <w:shd w:val="clear" w:color="auto" w:fill="FFFFFF"/>
+        </w:rPr>
+        <w:t>Exceptions</w:t>
+      </w:r>
+    </w:p>
+    <w:p>
+      <w:pPr>
+        <w:spacing w:line="240" w:lineRule="auto"/>
+        <w:rPr>
+          <w:rFonts w:cs="Consolas"/>
+          <w:color w:val="000000"/>
+          <w:sz w:val="24"/>
+          <w:szCs w:val="24"/>
+          <w:shd w:val="clear" w:color="auto" w:fill="FFFFFF"/>
+        </w:rPr>
+      </w:pPr>
+    </w:p>
+    <w:p>
+      <w:pPr>
+        <w:spacing w:line="240" w:lineRule="auto"/>
+        <w:rPr>
+          <w:rFonts w:cs="Consolas"/>
+          <w:color w:val="000000"/>
+          <w:sz w:val="24"/>
+          <w:szCs w:val="24"/>
+          <w:shd w:val="clear" w:color="auto" w:fill="FFFFFF"/>
+        </w:rPr>
+      </w:pPr>
+    </w:p>
+    <w:p>
+      <w:pPr>
+        <w:rPr>
+          <w:rFonts w:cs="Consolas"/>
+          <w:color w:val="000000"/>
+          <w:sz w:val="24"/>
+          <w:szCs w:val="24"/>
+          <w:shd w:val="clear" w:color="auto" w:fill="FFFFFF"/>
+        </w:rPr>
+      </w:pPr>
+      <w:r>
+        <w:rPr>
+          <w:rFonts w:cs="Consolas"/>
+          <w:color w:val="000000"/>
+          <w:sz w:val="24"/>
+          <w:szCs w:val="24"/>
+          <w:shd w:val="clear" w:color="auto" w:fill="FFFFFF"/>
+        </w:rPr>
+        <w:br w:type="page"/>
+      </w:r>
+    </w:p>
+    <w:p>
+      <w:pPr>
+        <w:spacing w:line="240" w:lineRule="auto"/>
+        <w:rPr>
+          <w:rFonts w:cs="Consolas"/>
+          <w:color w:val="000000"/>
+          <w:sz w:val="24"/>
+          <w:szCs w:val="24"/>
+          <w:shd w:val="clear" w:color="auto" w:fill="FFFFFF"/>
+        </w:rPr>
+      </w:pPr>
       <w:bookmarkStart w:id="0" w:name="_GoBack"/>
       <w:bookmarkEnd w:id="0"/>
-    </w:p>
-    <w:p>
-      <w:pPr>
-        <w:spacing w:line="240" w:lineRule="auto"/>
-        <w:rPr>
-          <w:rFonts w:cs="Arial"/>
-          <w:sz w:val="24"/>
-          <w:szCs w:val="24"/>
-        </w:rPr>
-      </w:pPr>
     </w:p>
     <w:sectPr>
       <w:pgSz w:w="11906" w:h="16838"/>
@@ -15137,6 +18790,7 @@
   <w:style w:type="character" w:default="1" w:styleId="Fuentedeprrafopredeter">
     <w:name w:val="Default Paragraph Font"/>
     <w:uiPriority w:val="1"/>
+    <w:semiHidden/>
     <w:unhideWhenUsed/>
   </w:style>
   <w:style w:type="table" w:default="1" w:styleId="Tablanormal">
@@ -15781,6 +19435,7 @@
   <w:style w:type="character" w:default="1" w:styleId="Fuentedeprrafopredeter">
     <w:name w:val="Default Paragraph Font"/>
     <w:uiPriority w:val="1"/>
+    <w:semiHidden/>
     <w:unhideWhenUsed/>
   </w:style>
   <w:style w:type="table" w:default="1" w:styleId="Tablanormal">
@@ -16552,7 +20207,7 @@
 </file>
 
 <file path=customXml/itemProps1.xml><?xml version="1.0" encoding="utf-8"?>
-<ds:datastoreItem xmlns:ds="http://schemas.openxmlformats.org/officeDocument/2006/customXml" ds:itemID="{BEC9F916-2676-43A2-B9DB-0040CF4E0EBD}">
+<ds:datastoreItem xmlns:ds="http://schemas.openxmlformats.org/officeDocument/2006/customXml" ds:itemID="{9FA5A70D-1371-42E9-BA00-11C6409CC9DF}">
   <ds:schemaRefs>
     <ds:schemaRef ds:uri="http://schemas.openxmlformats.org/officeDocument/2006/bibliography"/>
   </ds:schemaRefs>

</xml_diff>

<commit_message>
Agregado tema de exceptions
</commit_message>
<xml_diff>
--- a/Resumen_final_JS_-_Lanford_Gabriel_Murillo.docx
+++ b/Resumen_final_JS_-_Lanford_Gabriel_Murillo.docx
@@ -14160,10 +14160,12 @@
       <w:r>
         <w:rPr>
           <w:rFonts w:cs="Consolas"/>
-          <w:color w:val="000000"/>
-          <w:sz w:val="24"/>
-          <w:szCs w:val="24"/>
-          <w:shd w:val="clear" w:color="auto" w:fill="FFFFFF"/>
+          <w:noProof/>
+          <w:color w:val="000000"/>
+          <w:sz w:val="24"/>
+          <w:szCs w:val="24"/>
+          <w:shd w:val="clear" w:color="auto" w:fill="FFFFFF"/>
+          <w:lang w:val="es-CR" w:eastAsia="es-CR"/>
         </w:rPr>
         <w:drawing>
           <wp:anchor distT="0" distB="0" distL="114300" distR="114300" simplePos="0" relativeHeight="251695616" behindDoc="1" locked="0" layoutInCell="1" allowOverlap="1" wp14:anchorId="05B3CAE7" wp14:editId="5D7BAA53">
@@ -14792,10 +14794,12 @@
       <w:r>
         <w:rPr>
           <w:rFonts w:cs="Consolas"/>
-          <w:color w:val="000000"/>
-          <w:sz w:val="24"/>
-          <w:szCs w:val="24"/>
-          <w:shd w:val="clear" w:color="auto" w:fill="FFFFFF"/>
+          <w:noProof/>
+          <w:color w:val="000000"/>
+          <w:sz w:val="24"/>
+          <w:szCs w:val="24"/>
+          <w:shd w:val="clear" w:color="auto" w:fill="FFFFFF"/>
+          <w:lang w:val="es-CR" w:eastAsia="es-CR"/>
         </w:rPr>
         <w:drawing>
           <wp:anchor distT="0" distB="0" distL="114300" distR="114300" simplePos="0" relativeHeight="251697664" behindDoc="1" locked="0" layoutInCell="1" allowOverlap="1" wp14:anchorId="121B54A3" wp14:editId="3D8A9FBF">
@@ -15692,6 +15696,87 @@
           <w:lang w:val="es-CR"/>
         </w:rPr>
       </w:pPr>
+      <w:r>
+        <w:rPr>
+          <w:rFonts w:cs="Consolas"/>
+          <w:noProof/>
+          <w:color w:val="000000"/>
+          <w:sz w:val="24"/>
+          <w:szCs w:val="24"/>
+          <w:shd w:val="clear" w:color="auto" w:fill="FFFFFF"/>
+          <w:lang w:val="es-CR" w:eastAsia="es-CR"/>
+        </w:rPr>
+        <w:drawing>
+          <wp:anchor distT="0" distB="0" distL="114300" distR="114300" simplePos="0" relativeHeight="251712000" behindDoc="1" locked="0" layoutInCell="1" allowOverlap="1" wp14:anchorId="5ACE173F" wp14:editId="2F5EB89C">
+            <wp:simplePos x="0" y="0"/>
+            <wp:positionH relativeFrom="column">
+              <wp:posOffset>5241925</wp:posOffset>
+            </wp:positionH>
+            <wp:positionV relativeFrom="paragraph">
+              <wp:posOffset>384810</wp:posOffset>
+            </wp:positionV>
+            <wp:extent cx="1383030" cy="1383030"/>
+            <wp:effectExtent l="0" t="0" r="7620" b="7620"/>
+            <wp:wrapThrough wrapText="bothSides">
+              <wp:wrapPolygon edited="0">
+                <wp:start x="0" y="0"/>
+                <wp:lineTo x="0" y="21421"/>
+                <wp:lineTo x="21421" y="21421"/>
+                <wp:lineTo x="21421" y="0"/>
+                <wp:lineTo x="0" y="0"/>
+              </wp:wrapPolygon>
+            </wp:wrapThrough>
+            <wp:docPr id="47" name="Imagen 47"/>
+            <wp:cNvGraphicFramePr>
+              <a:graphicFrameLocks xmlns:a="http://schemas.openxmlformats.org/drawingml/2006/main" noChangeAspect="1"/>
+            </wp:cNvGraphicFramePr>
+            <a:graphic xmlns:a="http://schemas.openxmlformats.org/drawingml/2006/main">
+              <a:graphicData uri="http://schemas.openxmlformats.org/drawingml/2006/picture">
+                <pic:pic xmlns:pic="http://schemas.openxmlformats.org/drawingml/2006/picture">
+                  <pic:nvPicPr>
+                    <pic:cNvPr id="0" name="Picture 5"/>
+                    <pic:cNvPicPr>
+                      <a:picLocks noChangeAspect="1" noChangeArrowheads="1"/>
+                    </pic:cNvPicPr>
+                  </pic:nvPicPr>
+                  <pic:blipFill>
+                    <a:blip r:embed="rId10" cstate="print">
+                      <a:extLst>
+                        <a:ext uri="{28A0092B-C50C-407E-A947-70E740481C1C}">
+                          <a14:useLocalDpi xmlns:a14="http://schemas.microsoft.com/office/drawing/2010/main" val="0"/>
+                        </a:ext>
+                      </a:extLst>
+                    </a:blip>
+                    <a:srcRect/>
+                    <a:stretch>
+                      <a:fillRect/>
+                    </a:stretch>
+                  </pic:blipFill>
+                  <pic:spPr bwMode="auto">
+                    <a:xfrm>
+                      <a:off x="0" y="0"/>
+                      <a:ext cx="1383030" cy="1383030"/>
+                    </a:xfrm>
+                    <a:prstGeom prst="rect">
+                      <a:avLst/>
+                    </a:prstGeom>
+                    <a:noFill/>
+                    <a:ln>
+                      <a:noFill/>
+                    </a:ln>
+                  </pic:spPr>
+                </pic:pic>
+              </a:graphicData>
+            </a:graphic>
+            <wp14:sizeRelH relativeFrom="page">
+              <wp14:pctWidth>0</wp14:pctWidth>
+            </wp14:sizeRelH>
+            <wp14:sizeRelV relativeFrom="page">
+              <wp14:pctHeight>0</wp14:pctHeight>
+            </wp14:sizeRelV>
+          </wp:anchor>
+        </w:drawing>
+      </w:r>
     </w:p>
     <w:p>
       <w:pPr>
@@ -15706,6 +15791,88 @@
           <w:lang w:val="es-CR"/>
         </w:rPr>
       </w:pPr>
+      <w:r>
+        <w:rPr>
+          <w:rFonts w:cs="Consolas"/>
+          <w:noProof/>
+          <w:color w:val="000000"/>
+          <w:sz w:val="24"/>
+          <w:szCs w:val="24"/>
+          <w:shd w:val="clear" w:color="auto" w:fill="FFFFFF"/>
+          <w:lang w:val="es-CR" w:eastAsia="es-CR"/>
+        </w:rPr>
+        <w:lastRenderedPageBreak/>
+        <w:drawing>
+          <wp:anchor distT="0" distB="0" distL="114300" distR="114300" simplePos="0" relativeHeight="251699712" behindDoc="1" locked="0" layoutInCell="1" allowOverlap="1" wp14:anchorId="5ACE173F" wp14:editId="2F5EB89C">
+            <wp:simplePos x="0" y="0"/>
+            <wp:positionH relativeFrom="column">
+              <wp:posOffset>5241925</wp:posOffset>
+            </wp:positionH>
+            <wp:positionV relativeFrom="paragraph">
+              <wp:posOffset>8554085</wp:posOffset>
+            </wp:positionV>
+            <wp:extent cx="1383030" cy="1383030"/>
+            <wp:effectExtent l="0" t="0" r="7620" b="7620"/>
+            <wp:wrapThrough wrapText="bothSides">
+              <wp:wrapPolygon edited="0">
+                <wp:start x="0" y="0"/>
+                <wp:lineTo x="0" y="21421"/>
+                <wp:lineTo x="21421" y="21421"/>
+                <wp:lineTo x="21421" y="0"/>
+                <wp:lineTo x="0" y="0"/>
+              </wp:wrapPolygon>
+            </wp:wrapThrough>
+            <wp:docPr id="41" name="Imagen 41"/>
+            <wp:cNvGraphicFramePr>
+              <a:graphicFrameLocks xmlns:a="http://schemas.openxmlformats.org/drawingml/2006/main" noChangeAspect="1"/>
+            </wp:cNvGraphicFramePr>
+            <a:graphic xmlns:a="http://schemas.openxmlformats.org/drawingml/2006/main">
+              <a:graphicData uri="http://schemas.openxmlformats.org/drawingml/2006/picture">
+                <pic:pic xmlns:pic="http://schemas.openxmlformats.org/drawingml/2006/picture">
+                  <pic:nvPicPr>
+                    <pic:cNvPr id="0" name="Picture 5"/>
+                    <pic:cNvPicPr>
+                      <a:picLocks noChangeAspect="1" noChangeArrowheads="1"/>
+                    </pic:cNvPicPr>
+                  </pic:nvPicPr>
+                  <pic:blipFill>
+                    <a:blip r:embed="rId10" cstate="print">
+                      <a:extLst>
+                        <a:ext uri="{28A0092B-C50C-407E-A947-70E740481C1C}">
+                          <a14:useLocalDpi xmlns:a14="http://schemas.microsoft.com/office/drawing/2010/main" val="0"/>
+                        </a:ext>
+                      </a:extLst>
+                    </a:blip>
+                    <a:srcRect/>
+                    <a:stretch>
+                      <a:fillRect/>
+                    </a:stretch>
+                  </pic:blipFill>
+                  <pic:spPr bwMode="auto">
+                    <a:xfrm>
+                      <a:off x="0" y="0"/>
+                      <a:ext cx="1383030" cy="1383030"/>
+                    </a:xfrm>
+                    <a:prstGeom prst="rect">
+                      <a:avLst/>
+                    </a:prstGeom>
+                    <a:noFill/>
+                    <a:ln>
+                      <a:noFill/>
+                    </a:ln>
+                  </pic:spPr>
+                </pic:pic>
+              </a:graphicData>
+            </a:graphic>
+            <wp14:sizeRelH relativeFrom="page">
+              <wp14:pctWidth>0</wp14:pctWidth>
+            </wp14:sizeRelH>
+            <wp14:sizeRelV relativeFrom="page">
+              <wp14:pctHeight>0</wp14:pctHeight>
+            </wp14:sizeRelV>
+          </wp:anchor>
+        </w:drawing>
+      </w:r>
     </w:p>
     <w:p>
       <w:pPr>
@@ -15730,7 +15897,6 @@
           <w:shd w:val="clear" w:color="auto" w:fill="FFFFFF"/>
           <w:lang w:val="es-CR"/>
         </w:rPr>
-        <w:lastRenderedPageBreak/>
         <w:t>El dilema del contador:</w:t>
       </w:r>
     </w:p>
@@ -16107,27 +16273,7 @@
           <w:szCs w:val="24"/>
           <w:shd w:val="clear" w:color="auto" w:fill="FFFFFF"/>
         </w:rPr>
-        <w:t xml:space="preserve">Una función interna de JS </w:t>
-      </w:r>
-      <w:r>
-        <w:rPr>
-          <w:rFonts w:cs="Consolas"/>
-          <w:color w:val="000000"/>
-          <w:sz w:val="24"/>
-          <w:szCs w:val="24"/>
-          <w:shd w:val="clear" w:color="auto" w:fill="FFFFFF"/>
-        </w:rPr>
-        <w:t>puede resolver</w:t>
-      </w:r>
-      <w:r>
-        <w:rPr>
-          <w:rFonts w:cs="Consolas"/>
-          <w:color w:val="000000"/>
-          <w:sz w:val="24"/>
-          <w:szCs w:val="24"/>
-          <w:shd w:val="clear" w:color="auto" w:fill="FFFFFF"/>
-        </w:rPr>
-        <w:t xml:space="preserve"> esto.</w:t>
+        <w:t>Una función interna de JS puede resolver esto.</w:t>
       </w:r>
     </w:p>
     <w:p>
@@ -16329,7 +16475,6 @@
           <w:szCs w:val="24"/>
           <w:shd w:val="clear" w:color="auto" w:fill="FFFFFF"/>
         </w:rPr>
-        <w:lastRenderedPageBreak/>
         <w:t xml:space="preserve">En este ejemplo, la función interna </w:t>
       </w:r>
       <w:proofErr w:type="gramStart"/>
@@ -16928,6 +17073,87 @@
           <w:shd w:val="clear" w:color="auto" w:fill="FFFFFF"/>
         </w:rPr>
       </w:pPr>
+      <w:r>
+        <w:rPr>
+          <w:rFonts w:cs="Consolas"/>
+          <w:noProof/>
+          <w:color w:val="000000"/>
+          <w:sz w:val="24"/>
+          <w:szCs w:val="24"/>
+          <w:shd w:val="clear" w:color="auto" w:fill="FFFFFF"/>
+          <w:lang w:val="es-CR" w:eastAsia="es-CR"/>
+        </w:rPr>
+        <w:drawing>
+          <wp:anchor distT="0" distB="0" distL="114300" distR="114300" simplePos="0" relativeHeight="251701760" behindDoc="1" locked="0" layoutInCell="1" allowOverlap="1" wp14:anchorId="5ACE173F" wp14:editId="2F5EB89C">
+            <wp:simplePos x="0" y="0"/>
+            <wp:positionH relativeFrom="column">
+              <wp:posOffset>5241925</wp:posOffset>
+            </wp:positionH>
+            <wp:positionV relativeFrom="paragraph">
+              <wp:posOffset>207010</wp:posOffset>
+            </wp:positionV>
+            <wp:extent cx="1383030" cy="1383030"/>
+            <wp:effectExtent l="0" t="0" r="7620" b="7620"/>
+            <wp:wrapThrough wrapText="bothSides">
+              <wp:wrapPolygon edited="0">
+                <wp:start x="0" y="0"/>
+                <wp:lineTo x="0" y="21421"/>
+                <wp:lineTo x="21421" y="21421"/>
+                <wp:lineTo x="21421" y="0"/>
+                <wp:lineTo x="0" y="0"/>
+              </wp:wrapPolygon>
+            </wp:wrapThrough>
+            <wp:docPr id="42" name="Imagen 42"/>
+            <wp:cNvGraphicFramePr>
+              <a:graphicFrameLocks xmlns:a="http://schemas.openxmlformats.org/drawingml/2006/main" noChangeAspect="1"/>
+            </wp:cNvGraphicFramePr>
+            <a:graphic xmlns:a="http://schemas.openxmlformats.org/drawingml/2006/main">
+              <a:graphicData uri="http://schemas.openxmlformats.org/drawingml/2006/picture">
+                <pic:pic xmlns:pic="http://schemas.openxmlformats.org/drawingml/2006/picture">
+                  <pic:nvPicPr>
+                    <pic:cNvPr id="0" name="Picture 5"/>
+                    <pic:cNvPicPr>
+                      <a:picLocks noChangeAspect="1" noChangeArrowheads="1"/>
+                    </pic:cNvPicPr>
+                  </pic:nvPicPr>
+                  <pic:blipFill>
+                    <a:blip r:embed="rId10" cstate="print">
+                      <a:extLst>
+                        <a:ext uri="{28A0092B-C50C-407E-A947-70E740481C1C}">
+                          <a14:useLocalDpi xmlns:a14="http://schemas.microsoft.com/office/drawing/2010/main" val="0"/>
+                        </a:ext>
+                      </a:extLst>
+                    </a:blip>
+                    <a:srcRect/>
+                    <a:stretch>
+                      <a:fillRect/>
+                    </a:stretch>
+                  </pic:blipFill>
+                  <pic:spPr bwMode="auto">
+                    <a:xfrm>
+                      <a:off x="0" y="0"/>
+                      <a:ext cx="1383030" cy="1383030"/>
+                    </a:xfrm>
+                    <a:prstGeom prst="rect">
+                      <a:avLst/>
+                    </a:prstGeom>
+                    <a:noFill/>
+                    <a:ln>
+                      <a:noFill/>
+                    </a:ln>
+                  </pic:spPr>
+                </pic:pic>
+              </a:graphicData>
+            </a:graphic>
+            <wp14:sizeRelH relativeFrom="page">
+              <wp14:pctWidth>0</wp14:pctWidth>
+            </wp14:sizeRelH>
+            <wp14:sizeRelV relativeFrom="page">
+              <wp14:pctHeight>0</wp14:pctHeight>
+            </wp14:sizeRelV>
+          </wp:anchor>
+        </w:drawing>
+      </w:r>
     </w:p>
     <w:p>
       <w:pPr>
@@ -16974,7 +17200,6 @@
           <w:szCs w:val="52"/>
           <w:shd w:val="clear" w:color="auto" w:fill="FFFFFF"/>
         </w:rPr>
-        <w:lastRenderedPageBreak/>
         <w:t>Module</w:t>
       </w:r>
     </w:p>
@@ -17249,6 +17474,87 @@
           </wp:inline>
         </w:drawing>
       </w:r>
+      <w:r>
+        <w:rPr>
+          <w:rFonts w:cs="Consolas"/>
+          <w:noProof/>
+          <w:color w:val="000000"/>
+          <w:sz w:val="24"/>
+          <w:szCs w:val="24"/>
+          <w:shd w:val="clear" w:color="auto" w:fill="FFFFFF"/>
+          <w:lang w:val="es-CR" w:eastAsia="es-CR"/>
+        </w:rPr>
+        <w:drawing>
+          <wp:anchor distT="0" distB="0" distL="114300" distR="114300" simplePos="0" relativeHeight="251709952" behindDoc="1" locked="0" layoutInCell="1" allowOverlap="1" wp14:anchorId="5ACE173F" wp14:editId="2F5EB89C">
+            <wp:simplePos x="0" y="0"/>
+            <wp:positionH relativeFrom="column">
+              <wp:posOffset>5241925</wp:posOffset>
+            </wp:positionH>
+            <wp:positionV relativeFrom="paragraph">
+              <wp:posOffset>4970780</wp:posOffset>
+            </wp:positionV>
+            <wp:extent cx="1383030" cy="1383030"/>
+            <wp:effectExtent l="0" t="0" r="7620" b="7620"/>
+            <wp:wrapThrough wrapText="bothSides">
+              <wp:wrapPolygon edited="0">
+                <wp:start x="0" y="0"/>
+                <wp:lineTo x="0" y="21421"/>
+                <wp:lineTo x="21421" y="21421"/>
+                <wp:lineTo x="21421" y="0"/>
+                <wp:lineTo x="0" y="0"/>
+              </wp:wrapPolygon>
+            </wp:wrapThrough>
+            <wp:docPr id="46" name="Imagen 46"/>
+            <wp:cNvGraphicFramePr>
+              <a:graphicFrameLocks xmlns:a="http://schemas.openxmlformats.org/drawingml/2006/main" noChangeAspect="1"/>
+            </wp:cNvGraphicFramePr>
+            <a:graphic xmlns:a="http://schemas.openxmlformats.org/drawingml/2006/main">
+              <a:graphicData uri="http://schemas.openxmlformats.org/drawingml/2006/picture">
+                <pic:pic xmlns:pic="http://schemas.openxmlformats.org/drawingml/2006/picture">
+                  <pic:nvPicPr>
+                    <pic:cNvPr id="0" name="Picture 5"/>
+                    <pic:cNvPicPr>
+                      <a:picLocks noChangeAspect="1" noChangeArrowheads="1"/>
+                    </pic:cNvPicPr>
+                  </pic:nvPicPr>
+                  <pic:blipFill>
+                    <a:blip r:embed="rId10" cstate="print">
+                      <a:extLst>
+                        <a:ext uri="{28A0092B-C50C-407E-A947-70E740481C1C}">
+                          <a14:useLocalDpi xmlns:a14="http://schemas.microsoft.com/office/drawing/2010/main" val="0"/>
+                        </a:ext>
+                      </a:extLst>
+                    </a:blip>
+                    <a:srcRect/>
+                    <a:stretch>
+                      <a:fillRect/>
+                    </a:stretch>
+                  </pic:blipFill>
+                  <pic:spPr bwMode="auto">
+                    <a:xfrm>
+                      <a:off x="0" y="0"/>
+                      <a:ext cx="1383030" cy="1383030"/>
+                    </a:xfrm>
+                    <a:prstGeom prst="rect">
+                      <a:avLst/>
+                    </a:prstGeom>
+                    <a:noFill/>
+                    <a:ln>
+                      <a:noFill/>
+                    </a:ln>
+                  </pic:spPr>
+                </pic:pic>
+              </a:graphicData>
+            </a:graphic>
+            <wp14:sizeRelH relativeFrom="page">
+              <wp14:pctWidth>0</wp14:pctWidth>
+            </wp14:sizeRelH>
+            <wp14:sizeRelV relativeFrom="page">
+              <wp14:pctHeight>0</wp14:pctHeight>
+            </wp14:sizeRelV>
+          </wp:anchor>
+        </w:drawing>
+      </w:r>
     </w:p>
     <w:p>
       <w:pPr>
@@ -17266,6 +17572,7 @@
           <w:noProof/>
           <w:lang w:val="es-CR" w:eastAsia="es-CR"/>
         </w:rPr>
+        <w:lastRenderedPageBreak/>
         <w:drawing>
           <wp:inline distT="0" distB="0" distL="0" distR="0" wp14:anchorId="1715FFD2" wp14:editId="4203D535">
             <wp:extent cx="3967166" cy="3650707"/>
@@ -17302,6 +17609,87 @@
           </wp:inline>
         </w:drawing>
       </w:r>
+      <w:r>
+        <w:rPr>
+          <w:rFonts w:cs="Consolas"/>
+          <w:noProof/>
+          <w:color w:val="000000"/>
+          <w:sz w:val="24"/>
+          <w:szCs w:val="24"/>
+          <w:shd w:val="clear" w:color="auto" w:fill="FFFFFF"/>
+          <w:lang w:val="es-CR" w:eastAsia="es-CR"/>
+        </w:rPr>
+        <w:drawing>
+          <wp:anchor distT="0" distB="0" distL="114300" distR="114300" simplePos="0" relativeHeight="251703808" behindDoc="1" locked="0" layoutInCell="1" allowOverlap="1" wp14:anchorId="5ACE173F" wp14:editId="2F5EB89C">
+            <wp:simplePos x="0" y="0"/>
+            <wp:positionH relativeFrom="column">
+              <wp:posOffset>5241925</wp:posOffset>
+            </wp:positionH>
+            <wp:positionV relativeFrom="paragraph">
+              <wp:posOffset>8554085</wp:posOffset>
+            </wp:positionV>
+            <wp:extent cx="1383030" cy="1383030"/>
+            <wp:effectExtent l="0" t="0" r="7620" b="7620"/>
+            <wp:wrapThrough wrapText="bothSides">
+              <wp:wrapPolygon edited="0">
+                <wp:start x="0" y="0"/>
+                <wp:lineTo x="0" y="21421"/>
+                <wp:lineTo x="21421" y="21421"/>
+                <wp:lineTo x="21421" y="0"/>
+                <wp:lineTo x="0" y="0"/>
+              </wp:wrapPolygon>
+            </wp:wrapThrough>
+            <wp:docPr id="43" name="Imagen 43"/>
+            <wp:cNvGraphicFramePr>
+              <a:graphicFrameLocks xmlns:a="http://schemas.openxmlformats.org/drawingml/2006/main" noChangeAspect="1"/>
+            </wp:cNvGraphicFramePr>
+            <a:graphic xmlns:a="http://schemas.openxmlformats.org/drawingml/2006/main">
+              <a:graphicData uri="http://schemas.openxmlformats.org/drawingml/2006/picture">
+                <pic:pic xmlns:pic="http://schemas.openxmlformats.org/drawingml/2006/picture">
+                  <pic:nvPicPr>
+                    <pic:cNvPr id="0" name="Picture 5"/>
+                    <pic:cNvPicPr>
+                      <a:picLocks noChangeAspect="1" noChangeArrowheads="1"/>
+                    </pic:cNvPicPr>
+                  </pic:nvPicPr>
+                  <pic:blipFill>
+                    <a:blip r:embed="rId10" cstate="print">
+                      <a:extLst>
+                        <a:ext uri="{28A0092B-C50C-407E-A947-70E740481C1C}">
+                          <a14:useLocalDpi xmlns:a14="http://schemas.microsoft.com/office/drawing/2010/main" val="0"/>
+                        </a:ext>
+                      </a:extLst>
+                    </a:blip>
+                    <a:srcRect/>
+                    <a:stretch>
+                      <a:fillRect/>
+                    </a:stretch>
+                  </pic:blipFill>
+                  <pic:spPr bwMode="auto">
+                    <a:xfrm>
+                      <a:off x="0" y="0"/>
+                      <a:ext cx="1383030" cy="1383030"/>
+                    </a:xfrm>
+                    <a:prstGeom prst="rect">
+                      <a:avLst/>
+                    </a:prstGeom>
+                    <a:noFill/>
+                    <a:ln>
+                      <a:noFill/>
+                    </a:ln>
+                  </pic:spPr>
+                </pic:pic>
+              </a:graphicData>
+            </a:graphic>
+            <wp14:sizeRelH relativeFrom="page">
+              <wp14:pctWidth>0</wp14:pctWidth>
+            </wp14:sizeRelH>
+            <wp14:sizeRelV relativeFrom="page">
+              <wp14:pctHeight>0</wp14:pctHeight>
+            </wp14:sizeRelV>
+          </wp:anchor>
+        </w:drawing>
+      </w:r>
     </w:p>
     <w:p>
       <w:pPr>
@@ -17322,7 +17710,6 @@
           <w:szCs w:val="24"/>
           <w:shd w:val="clear" w:color="auto" w:fill="FFFFFF"/>
         </w:rPr>
-        <w:lastRenderedPageBreak/>
         <w:t xml:space="preserve">Si ponemos atención a la última línea del ejemplo, podemos ver que se invoca la función inmediatamente que acabamos de hacer con el operador </w:t>
       </w:r>
       <w:r>
@@ -17518,17 +17905,7 @@
           <w:szCs w:val="24"/>
           <w:shd w:val="clear" w:color="auto" w:fill="FFFFFF"/>
         </w:rPr>
-        <w:t xml:space="preserve"> En este ejemplo, solo </w:t>
-      </w:r>
-      <w:r>
-        <w:rPr>
-          <w:rFonts w:cs="Consolas"/>
-          <w:color w:val="000000"/>
-          <w:sz w:val="24"/>
-          <w:szCs w:val="24"/>
-          <w:shd w:val="clear" w:color="auto" w:fill="FFFFFF"/>
-        </w:rPr>
-        <w:t xml:space="preserve">el método </w:t>
+        <w:t xml:space="preserve"> En este ejemplo, solo el método </w:t>
       </w:r>
       <w:proofErr w:type="spellStart"/>
       <w:r>
@@ -17553,6 +17930,114 @@
         </w:rPr>
         <w:t xml:space="preserve"> tiene acceso a estructura de datos de la entidad.</w:t>
       </w:r>
+    </w:p>
+    <w:p>
+      <w:pPr>
+        <w:spacing w:line="240" w:lineRule="auto"/>
+        <w:rPr>
+          <w:rFonts w:cs="Consolas"/>
+          <w:color w:val="000000"/>
+          <w:sz w:val="24"/>
+          <w:szCs w:val="24"/>
+          <w:shd w:val="clear" w:color="auto" w:fill="FFFFFF"/>
+        </w:rPr>
+      </w:pPr>
+    </w:p>
+    <w:p>
+      <w:pPr>
+        <w:spacing w:line="240" w:lineRule="auto"/>
+        <w:rPr>
+          <w:rFonts w:cs="Consolas"/>
+          <w:color w:val="000000"/>
+          <w:sz w:val="24"/>
+          <w:szCs w:val="24"/>
+          <w:shd w:val="clear" w:color="auto" w:fill="FFFFFF"/>
+        </w:rPr>
+      </w:pPr>
+    </w:p>
+    <w:p>
+      <w:pPr>
+        <w:spacing w:line="240" w:lineRule="auto"/>
+        <w:rPr>
+          <w:rFonts w:cs="Consolas"/>
+          <w:color w:val="000000"/>
+          <w:sz w:val="24"/>
+          <w:szCs w:val="24"/>
+          <w:shd w:val="clear" w:color="auto" w:fill="FFFFFF"/>
+        </w:rPr>
+      </w:pPr>
+    </w:p>
+    <w:p>
+      <w:pPr>
+        <w:spacing w:line="240" w:lineRule="auto"/>
+        <w:rPr>
+          <w:rFonts w:cs="Consolas"/>
+          <w:color w:val="000000"/>
+          <w:sz w:val="24"/>
+          <w:szCs w:val="24"/>
+          <w:shd w:val="clear" w:color="auto" w:fill="FFFFFF"/>
+        </w:rPr>
+      </w:pPr>
+    </w:p>
+    <w:p>
+      <w:pPr>
+        <w:spacing w:line="240" w:lineRule="auto"/>
+        <w:rPr>
+          <w:rFonts w:cs="Consolas"/>
+          <w:color w:val="000000"/>
+          <w:sz w:val="24"/>
+          <w:szCs w:val="24"/>
+          <w:shd w:val="clear" w:color="auto" w:fill="FFFFFF"/>
+        </w:rPr>
+      </w:pPr>
+    </w:p>
+    <w:p>
+      <w:pPr>
+        <w:spacing w:line="240" w:lineRule="auto"/>
+        <w:rPr>
+          <w:rFonts w:cs="Consolas"/>
+          <w:color w:val="000000"/>
+          <w:sz w:val="24"/>
+          <w:szCs w:val="24"/>
+          <w:shd w:val="clear" w:color="auto" w:fill="FFFFFF"/>
+        </w:rPr>
+      </w:pPr>
+    </w:p>
+    <w:p>
+      <w:pPr>
+        <w:spacing w:line="240" w:lineRule="auto"/>
+        <w:rPr>
+          <w:rFonts w:cs="Consolas"/>
+          <w:color w:val="000000"/>
+          <w:sz w:val="24"/>
+          <w:szCs w:val="24"/>
+          <w:shd w:val="clear" w:color="auto" w:fill="FFFFFF"/>
+        </w:rPr>
+      </w:pPr>
+    </w:p>
+    <w:p>
+      <w:pPr>
+        <w:spacing w:line="240" w:lineRule="auto"/>
+        <w:rPr>
+          <w:rFonts w:cs="Consolas"/>
+          <w:color w:val="000000"/>
+          <w:sz w:val="24"/>
+          <w:szCs w:val="24"/>
+          <w:shd w:val="clear" w:color="auto" w:fill="FFFFFF"/>
+        </w:rPr>
+      </w:pPr>
+    </w:p>
+    <w:p>
+      <w:pPr>
+        <w:spacing w:line="240" w:lineRule="auto"/>
+        <w:rPr>
+          <w:rFonts w:cs="Consolas"/>
+          <w:color w:val="000000"/>
+          <w:sz w:val="24"/>
+          <w:szCs w:val="24"/>
+          <w:shd w:val="clear" w:color="auto" w:fill="FFFFFF"/>
+        </w:rPr>
+      </w:pPr>
     </w:p>
     <w:p>
       <w:pPr>
@@ -17566,6 +18051,7 @@
           <w:shd w:val="clear" w:color="auto" w:fill="FFFFFF"/>
         </w:rPr>
       </w:pPr>
+      <w:proofErr w:type="spellStart"/>
       <w:r>
         <w:rPr>
           <w:rFonts w:cs="Consolas"/>
@@ -17575,8 +18061,352 @@
           <w:szCs w:val="52"/>
           <w:shd w:val="clear" w:color="auto" w:fill="FFFFFF"/>
         </w:rPr>
+        <w:lastRenderedPageBreak/>
         <w:t>Exceptions</w:t>
       </w:r>
+      <w:proofErr w:type="spellEnd"/>
+    </w:p>
+    <w:p>
+      <w:pPr>
+        <w:rPr>
+          <w:rFonts w:cs="Consolas"/>
+          <w:color w:val="000000"/>
+          <w:sz w:val="24"/>
+          <w:szCs w:val="24"/>
+          <w:shd w:val="clear" w:color="auto" w:fill="FFFFFF"/>
+        </w:rPr>
+      </w:pPr>
+      <w:r>
+        <w:rPr>
+          <w:rFonts w:cs="Consolas"/>
+          <w:color w:val="000000"/>
+          <w:sz w:val="24"/>
+          <w:szCs w:val="24"/>
+          <w:shd w:val="clear" w:color="auto" w:fill="FFFFFF"/>
+        </w:rPr>
+        <w:t>J</w:t>
+      </w:r>
+      <w:r>
+        <w:rPr>
+          <w:rFonts w:cs="Consolas"/>
+          <w:color w:val="000000"/>
+          <w:sz w:val="24"/>
+          <w:szCs w:val="24"/>
+          <w:shd w:val="clear" w:color="auto" w:fill="FFFFFF"/>
+        </w:rPr>
+        <w:t>S</w:t>
+      </w:r>
+      <w:r>
+        <w:rPr>
+          <w:rFonts w:cs="Consolas"/>
+          <w:color w:val="000000"/>
+          <w:sz w:val="24"/>
+          <w:szCs w:val="24"/>
+          <w:shd w:val="clear" w:color="auto" w:fill="FFFFFF"/>
+        </w:rPr>
+        <w:t>, como otros muchos lenguajes de programación, incluye soporte nativo para el manejo de excepciones.</w:t>
+      </w:r>
+    </w:p>
+    <w:p>
+      <w:pPr>
+        <w:rPr>
+          <w:rFonts w:cs="Consolas"/>
+          <w:color w:val="000000"/>
+          <w:sz w:val="24"/>
+          <w:szCs w:val="24"/>
+          <w:shd w:val="clear" w:color="auto" w:fill="FFFFFF"/>
+        </w:rPr>
+      </w:pPr>
+      <w:r>
+        <w:rPr>
+          <w:rFonts w:cs="Consolas"/>
+          <w:color w:val="000000"/>
+          <w:sz w:val="24"/>
+          <w:szCs w:val="24"/>
+          <w:shd w:val="clear" w:color="auto" w:fill="FFFFFF"/>
+        </w:rPr>
+        <w:t>Las excepciones, son imprevistos que ocurren durante la ejecución de un programa; anormalidades que impiden o alteran el comportamiento</w:t>
+      </w:r>
+      <w:r>
+        <w:rPr>
+          <w:rFonts w:cs="Consolas"/>
+          <w:color w:val="000000"/>
+          <w:sz w:val="24"/>
+          <w:szCs w:val="24"/>
+          <w:shd w:val="clear" w:color="auto" w:fill="FFFFFF"/>
+        </w:rPr>
+        <w:t xml:space="preserve"> o flujo normal de un software.</w:t>
+      </w:r>
+    </w:p>
+    <w:p>
+      <w:pPr>
+        <w:rPr>
+          <w:rFonts w:cs="Consolas"/>
+          <w:color w:val="000000"/>
+          <w:sz w:val="24"/>
+          <w:szCs w:val="24"/>
+          <w:shd w:val="clear" w:color="auto" w:fill="FFFFFF"/>
+        </w:rPr>
+      </w:pPr>
+      <w:r>
+        <w:rPr>
+          <w:rFonts w:cs="Consolas"/>
+          <w:color w:val="000000"/>
+          <w:sz w:val="24"/>
+          <w:szCs w:val="24"/>
+          <w:shd w:val="clear" w:color="auto" w:fill="FFFFFF"/>
+        </w:rPr>
+        <w:t>Su función, es separar el código para el manejo de errores de la lógica de aplicación del programa. En aquellos lenguajes que incluyen soporte para el manejo de excepciones, al producirse la a</w:t>
+      </w:r>
+      <w:r>
+        <w:rPr>
+          <w:rFonts w:cs="Consolas"/>
+          <w:color w:val="000000"/>
+          <w:sz w:val="24"/>
+          <w:szCs w:val="24"/>
+          <w:shd w:val="clear" w:color="auto" w:fill="FFFFFF"/>
+        </w:rPr>
+        <w:t>nomalía</w:t>
+      </w:r>
+      <w:r>
+        <w:rPr>
+          <w:rFonts w:cs="Consolas"/>
+          <w:color w:val="000000"/>
+          <w:sz w:val="24"/>
+          <w:szCs w:val="24"/>
+          <w:shd w:val="clear" w:color="auto" w:fill="FFFFFF"/>
+        </w:rPr>
+        <w:t>, se desciende en la pila de ejecución hasta encontrar un manejador para la excepción, el cual toma el control en ese momento de la aplicación.</w:t>
+      </w:r>
+    </w:p>
+    <w:p>
+      <w:pPr>
+        <w:rPr>
+          <w:rFonts w:cs="Consolas"/>
+          <w:color w:val="000000"/>
+          <w:sz w:val="24"/>
+          <w:szCs w:val="24"/>
+          <w:shd w:val="clear" w:color="auto" w:fill="FFFFFF"/>
+        </w:rPr>
+      </w:pPr>
+      <w:r>
+        <w:rPr>
+          <w:rFonts w:cs="Consolas"/>
+          <w:color w:val="000000"/>
+          <w:sz w:val="24"/>
+          <w:szCs w:val="24"/>
+          <w:shd w:val="clear" w:color="auto" w:fill="FFFFFF"/>
+        </w:rPr>
+        <w:t xml:space="preserve">En </w:t>
+      </w:r>
+      <w:r>
+        <w:rPr>
+          <w:rFonts w:cs="Consolas"/>
+          <w:color w:val="000000"/>
+          <w:sz w:val="24"/>
+          <w:szCs w:val="24"/>
+          <w:shd w:val="clear" w:color="auto" w:fill="FFFFFF"/>
+        </w:rPr>
+        <w:t>JS</w:t>
+      </w:r>
+      <w:r>
+        <w:rPr>
+          <w:rFonts w:cs="Consolas"/>
+          <w:color w:val="000000"/>
+          <w:sz w:val="24"/>
+          <w:szCs w:val="24"/>
+          <w:shd w:val="clear" w:color="auto" w:fill="FFFFFF"/>
+        </w:rPr>
+        <w:t xml:space="preserve">, el manejo de errores puede resultar más necesario que en otros lenguajes debido a la dificultad natural de este para testear aplicaciones. Por lo general, los errores </w:t>
+      </w:r>
+      <w:r>
+        <w:rPr>
+          <w:rFonts w:cs="Consolas"/>
+          <w:color w:val="000000"/>
+          <w:sz w:val="24"/>
+          <w:szCs w:val="24"/>
+          <w:shd w:val="clear" w:color="auto" w:fill="FFFFFF"/>
+        </w:rPr>
+        <w:t>en JS</w:t>
+      </w:r>
+      <w:r>
+        <w:rPr>
+          <w:rFonts w:cs="Consolas"/>
+          <w:color w:val="000000"/>
+          <w:sz w:val="24"/>
+          <w:szCs w:val="24"/>
+          <w:shd w:val="clear" w:color="auto" w:fill="FFFFFF"/>
+        </w:rPr>
+        <w:t xml:space="preserve"> son crípticos y poco informativos, especialmente en Internet Explorer. Esto hace interesante el contar con operadores que nos permitan lanzar nuestros propios mensajes advirtiendo al usuario de que algo ha ido mal.</w:t>
+      </w:r>
+    </w:p>
+    <w:p>
+      <w:pPr>
+        <w:rPr>
+          <w:rFonts w:cs="Consolas"/>
+          <w:b/>
+          <w:color w:val="000000"/>
+          <w:sz w:val="32"/>
+          <w:szCs w:val="32"/>
+          <w:u w:val="single"/>
+          <w:shd w:val="clear" w:color="auto" w:fill="FFFFFF"/>
+        </w:rPr>
+      </w:pPr>
+      <w:r>
+        <w:rPr>
+          <w:rFonts w:cs="Consolas"/>
+          <w:b/>
+          <w:color w:val="000000"/>
+          <w:sz w:val="32"/>
+          <w:szCs w:val="32"/>
+          <w:shd w:val="clear" w:color="auto" w:fill="FFFFFF"/>
+        </w:rPr>
+        <w:t>Excepciones con Throw</w:t>
+      </w:r>
+      <w:r>
+        <w:rPr>
+          <w:rFonts w:cs="Consolas"/>
+          <w:b/>
+          <w:color w:val="000000"/>
+          <w:sz w:val="32"/>
+          <w:szCs w:val="32"/>
+          <w:shd w:val="clear" w:color="auto" w:fill="FFFFFF"/>
+        </w:rPr>
+        <w:t>:</w:t>
+      </w:r>
+    </w:p>
+    <w:p>
+      <w:pPr>
+        <w:rPr>
+          <w:rFonts w:cs="Consolas"/>
+          <w:color w:val="000000"/>
+          <w:sz w:val="24"/>
+          <w:szCs w:val="24"/>
+          <w:shd w:val="clear" w:color="auto" w:fill="FFFFFF"/>
+        </w:rPr>
+      </w:pPr>
+      <w:r>
+        <w:rPr>
+          <w:rFonts w:cs="Consolas"/>
+          <w:color w:val="000000"/>
+          <w:sz w:val="24"/>
+          <w:szCs w:val="24"/>
+          <w:shd w:val="clear" w:color="auto" w:fill="FFFFFF"/>
+        </w:rPr>
+        <w:t xml:space="preserve">La forma más sencilla para lanzar errores es utilizando </w:t>
+      </w:r>
+      <w:r>
+        <w:rPr>
+          <w:rFonts w:cs="Consolas"/>
+          <w:b/>
+          <w:color w:val="000000"/>
+          <w:sz w:val="24"/>
+          <w:szCs w:val="24"/>
+          <w:shd w:val="clear" w:color="auto" w:fill="FFFFFF"/>
+        </w:rPr>
+        <w:t>throw</w:t>
+      </w:r>
+      <w:r>
+        <w:rPr>
+          <w:rFonts w:cs="Consolas"/>
+          <w:color w:val="000000"/>
+          <w:sz w:val="24"/>
+          <w:szCs w:val="24"/>
+          <w:shd w:val="clear" w:color="auto" w:fill="FFFFFF"/>
+        </w:rPr>
+        <w:t>. Este comando permite enviar al navegador un evento similar al que se produce cuando ocurre algún imprevisto o nos encontramos ante un tipo inesperado de datos. El lenguaje permite enviar todo tipo de elementos, incluyendo texto, números, valores booleanos o incluso objetos. Sin embargo, la opción más usual es enviar el objeto nativo Error:</w:t>
+      </w:r>
+      <w:r>
+        <w:rPr>
+          <w:rFonts w:cs="Consolas"/>
+          <w:color w:val="000000"/>
+          <w:sz w:val="24"/>
+          <w:szCs w:val="24"/>
+          <w:shd w:val="clear" w:color="auto" w:fill="FFFFFF"/>
+        </w:rPr>
+        <w:br w:type="page"/>
+      </w:r>
+      <w:r>
+        <w:rPr>
+          <w:rFonts w:cs="Consolas"/>
+          <w:noProof/>
+          <w:color w:val="000000"/>
+          <w:sz w:val="24"/>
+          <w:szCs w:val="24"/>
+          <w:shd w:val="clear" w:color="auto" w:fill="FFFFFF"/>
+          <w:lang w:val="es-CR" w:eastAsia="es-CR"/>
+        </w:rPr>
+        <w:drawing>
+          <wp:anchor distT="0" distB="0" distL="114300" distR="114300" simplePos="0" relativeHeight="251705856" behindDoc="1" locked="0" layoutInCell="1" allowOverlap="1" wp14:anchorId="31B1EDB6" wp14:editId="11F9300B">
+            <wp:simplePos x="0" y="0"/>
+            <wp:positionH relativeFrom="column">
+              <wp:posOffset>5241925</wp:posOffset>
+            </wp:positionH>
+            <wp:positionV relativeFrom="paragraph">
+              <wp:posOffset>7397750</wp:posOffset>
+            </wp:positionV>
+            <wp:extent cx="1383030" cy="1383030"/>
+            <wp:effectExtent l="0" t="0" r="7620" b="7620"/>
+            <wp:wrapThrough wrapText="bothSides">
+              <wp:wrapPolygon edited="0">
+                <wp:start x="0" y="0"/>
+                <wp:lineTo x="0" y="21421"/>
+                <wp:lineTo x="21421" y="21421"/>
+                <wp:lineTo x="21421" y="0"/>
+                <wp:lineTo x="0" y="0"/>
+              </wp:wrapPolygon>
+            </wp:wrapThrough>
+            <wp:docPr id="44" name="Imagen 44"/>
+            <wp:cNvGraphicFramePr>
+              <a:graphicFrameLocks xmlns:a="http://schemas.openxmlformats.org/drawingml/2006/main" noChangeAspect="1"/>
+            </wp:cNvGraphicFramePr>
+            <a:graphic xmlns:a="http://schemas.openxmlformats.org/drawingml/2006/main">
+              <a:graphicData uri="http://schemas.openxmlformats.org/drawingml/2006/picture">
+                <pic:pic xmlns:pic="http://schemas.openxmlformats.org/drawingml/2006/picture">
+                  <pic:nvPicPr>
+                    <pic:cNvPr id="0" name="Picture 5"/>
+                    <pic:cNvPicPr>
+                      <a:picLocks noChangeAspect="1" noChangeArrowheads="1"/>
+                    </pic:cNvPicPr>
+                  </pic:nvPicPr>
+                  <pic:blipFill>
+                    <a:blip r:embed="rId10" cstate="print">
+                      <a:extLst>
+                        <a:ext uri="{28A0092B-C50C-407E-A947-70E740481C1C}">
+                          <a14:useLocalDpi xmlns:a14="http://schemas.microsoft.com/office/drawing/2010/main" val="0"/>
+                        </a:ext>
+                      </a:extLst>
+                    </a:blip>
+                    <a:srcRect/>
+                    <a:stretch>
+                      <a:fillRect/>
+                    </a:stretch>
+                  </pic:blipFill>
+                  <pic:spPr bwMode="auto">
+                    <a:xfrm>
+                      <a:off x="0" y="0"/>
+                      <a:ext cx="1383030" cy="1383030"/>
+                    </a:xfrm>
+                    <a:prstGeom prst="rect">
+                      <a:avLst/>
+                    </a:prstGeom>
+                    <a:noFill/>
+                    <a:ln>
+                      <a:noFill/>
+                    </a:ln>
+                  </pic:spPr>
+                </pic:pic>
+              </a:graphicData>
+            </a:graphic>
+            <wp14:sizeRelH relativeFrom="page">
+              <wp14:pctWidth>0</wp14:pctWidth>
+            </wp14:sizeRelH>
+            <wp14:sizeRelV relativeFrom="page">
+              <wp14:pctHeight>0</wp14:pctHeight>
+            </wp14:sizeRelV>
+          </wp:anchor>
+        </w:drawing>
+      </w:r>
     </w:p>
     <w:p>
       <w:pPr>
@@ -17589,55 +18419,850 @@
           <w:shd w:val="clear" w:color="auto" w:fill="FFFFFF"/>
         </w:rPr>
       </w:pPr>
-    </w:p>
-    <w:p>
-      <w:pPr>
-        <w:spacing w:line="240" w:lineRule="auto"/>
-        <w:rPr>
-          <w:rFonts w:cs="Consolas"/>
-          <w:color w:val="000000"/>
-          <w:sz w:val="24"/>
-          <w:szCs w:val="24"/>
-          <w:shd w:val="clear" w:color="auto" w:fill="FFFFFF"/>
-        </w:rPr>
-      </w:pPr>
-    </w:p>
-    <w:p>
-      <w:pPr>
-        <w:rPr>
-          <w:rFonts w:cs="Consolas"/>
-          <w:color w:val="000000"/>
-          <w:sz w:val="24"/>
-          <w:szCs w:val="24"/>
-          <w:shd w:val="clear" w:color="auto" w:fill="FFFFFF"/>
-        </w:rPr>
-      </w:pPr>
-      <w:r>
-        <w:rPr>
-          <w:rFonts w:cs="Consolas"/>
-          <w:color w:val="000000"/>
-          <w:sz w:val="24"/>
-          <w:szCs w:val="24"/>
-          <w:shd w:val="clear" w:color="auto" w:fill="FFFFFF"/>
-        </w:rPr>
-        <w:br w:type="page"/>
-      </w:r>
-    </w:p>
-    <w:p>
-      <w:pPr>
-        <w:spacing w:line="240" w:lineRule="auto"/>
-        <w:rPr>
-          <w:rFonts w:cs="Consolas"/>
-          <w:color w:val="000000"/>
-          <w:sz w:val="24"/>
-          <w:szCs w:val="24"/>
-          <w:shd w:val="clear" w:color="auto" w:fill="FFFFFF"/>
-        </w:rPr>
-      </w:pPr>
+      <w:r>
+        <w:rPr>
+          <w:noProof/>
+          <w:lang w:val="es-CR" w:eastAsia="es-CR"/>
+        </w:rPr>
+        <w:lastRenderedPageBreak/>
+        <w:drawing>
+          <wp:anchor distT="0" distB="0" distL="114300" distR="114300" simplePos="0" relativeHeight="251713024" behindDoc="1" locked="0" layoutInCell="1" allowOverlap="1" wp14:anchorId="04651761" wp14:editId="353E8548">
+            <wp:simplePos x="0" y="0"/>
+            <wp:positionH relativeFrom="column">
+              <wp:posOffset>-1080135</wp:posOffset>
+            </wp:positionH>
+            <wp:positionV relativeFrom="paragraph">
+              <wp:posOffset>311150</wp:posOffset>
+            </wp:positionV>
+            <wp:extent cx="7580630" cy="6578600"/>
+            <wp:effectExtent l="0" t="0" r="1270" b="0"/>
+            <wp:wrapThrough wrapText="bothSides">
+              <wp:wrapPolygon edited="0">
+                <wp:start x="0" y="0"/>
+                <wp:lineTo x="0" y="21517"/>
+                <wp:lineTo x="21549" y="21517"/>
+                <wp:lineTo x="21549" y="0"/>
+                <wp:lineTo x="0" y="0"/>
+              </wp:wrapPolygon>
+            </wp:wrapThrough>
+            <wp:docPr id="50" name="Imagen 50"/>
+            <wp:cNvGraphicFramePr>
+              <a:graphicFrameLocks xmlns:a="http://schemas.openxmlformats.org/drawingml/2006/main" noChangeAspect="1"/>
+            </wp:cNvGraphicFramePr>
+            <a:graphic xmlns:a="http://schemas.openxmlformats.org/drawingml/2006/main">
+              <a:graphicData uri="http://schemas.openxmlformats.org/drawingml/2006/picture">
+                <pic:pic xmlns:pic="http://schemas.openxmlformats.org/drawingml/2006/picture">
+                  <pic:nvPicPr>
+                    <pic:cNvPr id="0" name=""/>
+                    <pic:cNvPicPr/>
+                  </pic:nvPicPr>
+                  <pic:blipFill>
+                    <a:blip r:embed="rId80">
+                      <a:extLst>
+                        <a:ext uri="{28A0092B-C50C-407E-A947-70E740481C1C}">
+                          <a14:useLocalDpi xmlns:a14="http://schemas.microsoft.com/office/drawing/2010/main" val="0"/>
+                        </a:ext>
+                      </a:extLst>
+                    </a:blip>
+                    <a:stretch>
+                      <a:fillRect/>
+                    </a:stretch>
+                  </pic:blipFill>
+                  <pic:spPr>
+                    <a:xfrm>
+                      <a:off x="0" y="0"/>
+                      <a:ext cx="7580630" cy="6578600"/>
+                    </a:xfrm>
+                    <a:prstGeom prst="rect">
+                      <a:avLst/>
+                    </a:prstGeom>
+                  </pic:spPr>
+                </pic:pic>
+              </a:graphicData>
+            </a:graphic>
+            <wp14:sizeRelH relativeFrom="page">
+              <wp14:pctWidth>0</wp14:pctWidth>
+            </wp14:sizeRelH>
+            <wp14:sizeRelV relativeFrom="page">
+              <wp14:pctHeight>0</wp14:pctHeight>
+            </wp14:sizeRelV>
+          </wp:anchor>
+        </w:drawing>
+      </w:r>
+      <w:r>
+        <w:rPr>
+          <w:rFonts w:cs="Consolas"/>
+          <w:color w:val="000000"/>
+          <w:sz w:val="24"/>
+          <w:szCs w:val="24"/>
+          <w:shd w:val="clear" w:color="auto" w:fill="FFFFFF"/>
+        </w:rPr>
+        <w:t>Ejemplo de throw</w:t>
+      </w:r>
+    </w:p>
+    <w:p>
+      <w:pPr>
+        <w:rPr>
+          <w:rFonts w:cs="Consolas"/>
+          <w:color w:val="000000"/>
+          <w:sz w:val="24"/>
+          <w:szCs w:val="24"/>
+          <w:shd w:val="clear" w:color="auto" w:fill="FFFFFF"/>
+        </w:rPr>
+      </w:pPr>
+    </w:p>
+    <w:p>
+      <w:pPr>
+        <w:rPr>
+          <w:rFonts w:cs="Consolas"/>
+          <w:color w:val="000000"/>
+          <w:sz w:val="24"/>
+          <w:szCs w:val="24"/>
+          <w:shd w:val="clear" w:color="auto" w:fill="FFFFFF"/>
+        </w:rPr>
+      </w:pPr>
+    </w:p>
+    <w:p>
+      <w:pPr>
+        <w:rPr>
+          <w:rFonts w:cs="Consolas"/>
+          <w:color w:val="000000"/>
+          <w:sz w:val="24"/>
+          <w:szCs w:val="24"/>
+          <w:shd w:val="clear" w:color="auto" w:fill="FFFFFF"/>
+        </w:rPr>
+      </w:pPr>
+    </w:p>
+    <w:p>
+      <w:pPr>
+        <w:rPr>
+          <w:rFonts w:cs="Consolas"/>
+          <w:color w:val="000000"/>
+          <w:sz w:val="24"/>
+          <w:szCs w:val="24"/>
+          <w:shd w:val="clear" w:color="auto" w:fill="FFFFFF"/>
+        </w:rPr>
+      </w:pPr>
+      <w:r>
+        <w:rPr>
+          <w:rFonts w:cs="Consolas"/>
+          <w:noProof/>
+          <w:color w:val="000000"/>
+          <w:sz w:val="24"/>
+          <w:szCs w:val="24"/>
+          <w:shd w:val="clear" w:color="auto" w:fill="FFFFFF"/>
+          <w:lang w:val="es-CR" w:eastAsia="es-CR"/>
+        </w:rPr>
+        <w:drawing>
+          <wp:anchor distT="0" distB="0" distL="114300" distR="114300" simplePos="0" relativeHeight="251715072" behindDoc="1" locked="0" layoutInCell="1" allowOverlap="1" wp14:anchorId="1A56E31F" wp14:editId="1253ED56">
+            <wp:simplePos x="0" y="0"/>
+            <wp:positionH relativeFrom="column">
+              <wp:posOffset>5241925</wp:posOffset>
+            </wp:positionH>
+            <wp:positionV relativeFrom="paragraph">
+              <wp:posOffset>520700</wp:posOffset>
+            </wp:positionV>
+            <wp:extent cx="1383030" cy="1383030"/>
+            <wp:effectExtent l="0" t="0" r="7620" b="7620"/>
+            <wp:wrapThrough wrapText="bothSides">
+              <wp:wrapPolygon edited="0">
+                <wp:start x="0" y="0"/>
+                <wp:lineTo x="0" y="21421"/>
+                <wp:lineTo x="21421" y="21421"/>
+                <wp:lineTo x="21421" y="0"/>
+                <wp:lineTo x="0" y="0"/>
+              </wp:wrapPolygon>
+            </wp:wrapThrough>
+            <wp:docPr id="51" name="Imagen 51"/>
+            <wp:cNvGraphicFramePr>
+              <a:graphicFrameLocks xmlns:a="http://schemas.openxmlformats.org/drawingml/2006/main" noChangeAspect="1"/>
+            </wp:cNvGraphicFramePr>
+            <a:graphic xmlns:a="http://schemas.openxmlformats.org/drawingml/2006/main">
+              <a:graphicData uri="http://schemas.openxmlformats.org/drawingml/2006/picture">
+                <pic:pic xmlns:pic="http://schemas.openxmlformats.org/drawingml/2006/picture">
+                  <pic:nvPicPr>
+                    <pic:cNvPr id="0" name="Picture 5"/>
+                    <pic:cNvPicPr>
+                      <a:picLocks noChangeAspect="1" noChangeArrowheads="1"/>
+                    </pic:cNvPicPr>
+                  </pic:nvPicPr>
+                  <pic:blipFill>
+                    <a:blip r:embed="rId10" cstate="print">
+                      <a:extLst>
+                        <a:ext uri="{28A0092B-C50C-407E-A947-70E740481C1C}">
+                          <a14:useLocalDpi xmlns:a14="http://schemas.microsoft.com/office/drawing/2010/main" val="0"/>
+                        </a:ext>
+                      </a:extLst>
+                    </a:blip>
+                    <a:srcRect/>
+                    <a:stretch>
+                      <a:fillRect/>
+                    </a:stretch>
+                  </pic:blipFill>
+                  <pic:spPr bwMode="auto">
+                    <a:xfrm>
+                      <a:off x="0" y="0"/>
+                      <a:ext cx="1383030" cy="1383030"/>
+                    </a:xfrm>
+                    <a:prstGeom prst="rect">
+                      <a:avLst/>
+                    </a:prstGeom>
+                    <a:noFill/>
+                    <a:ln>
+                      <a:noFill/>
+                    </a:ln>
+                  </pic:spPr>
+                </pic:pic>
+              </a:graphicData>
+            </a:graphic>
+            <wp14:sizeRelH relativeFrom="page">
+              <wp14:pctWidth>0</wp14:pctWidth>
+            </wp14:sizeRelH>
+            <wp14:sizeRelV relativeFrom="page">
+              <wp14:pctHeight>0</wp14:pctHeight>
+            </wp14:sizeRelV>
+          </wp:anchor>
+        </w:drawing>
+      </w:r>
+    </w:p>
+    <w:p>
+      <w:pPr>
+        <w:rPr>
+          <w:rFonts w:cs="Consolas"/>
+          <w:color w:val="000000"/>
+          <w:sz w:val="24"/>
+          <w:szCs w:val="24"/>
+          <w:shd w:val="clear" w:color="auto" w:fill="FFFFFF"/>
+        </w:rPr>
+      </w:pPr>
+    </w:p>
+    <w:p>
+      <w:pPr>
+        <w:rPr>
+          <w:rFonts w:cs="Consolas"/>
+          <w:b/>
+          <w:color w:val="000000"/>
+          <w:sz w:val="32"/>
+          <w:szCs w:val="32"/>
+          <w:shd w:val="clear" w:color="auto" w:fill="FFFFFF"/>
+        </w:rPr>
+      </w:pPr>
+      <w:r>
+        <w:rPr>
+          <w:rFonts w:cs="Consolas"/>
+          <w:b/>
+          <w:color w:val="000000"/>
+          <w:sz w:val="32"/>
+          <w:szCs w:val="32"/>
+          <w:shd w:val="clear" w:color="auto" w:fill="FFFFFF"/>
+        </w:rPr>
+        <w:lastRenderedPageBreak/>
+        <w:t>Excepciones con Try / Catch</w:t>
+      </w:r>
+    </w:p>
+    <w:p>
+      <w:pPr>
+        <w:rPr>
+          <w:rFonts w:cs="Consolas"/>
+          <w:color w:val="000000"/>
+          <w:sz w:val="24"/>
+          <w:szCs w:val="24"/>
+          <w:shd w:val="clear" w:color="auto" w:fill="FFFFFF"/>
+          <w:lang w:val="es-CR"/>
+        </w:rPr>
+      </w:pPr>
+      <w:r>
+        <w:rPr>
+          <w:rFonts w:cs="Consolas"/>
+          <w:color w:val="000000"/>
+          <w:sz w:val="24"/>
+          <w:szCs w:val="24"/>
+          <w:shd w:val="clear" w:color="auto" w:fill="FFFFFF"/>
+          <w:lang w:val="es-CR"/>
+        </w:rPr>
+        <w:t>Try…</w:t>
+      </w:r>
+      <w:r>
+        <w:rPr>
+          <w:rFonts w:cs="Consolas"/>
+          <w:color w:val="000000"/>
+          <w:sz w:val="24"/>
+          <w:szCs w:val="24"/>
+          <w:shd w:val="clear" w:color="auto" w:fill="FFFFFF"/>
+          <w:lang w:val="es-CR"/>
+        </w:rPr>
+        <w:t xml:space="preserve"> Catch corresponde a un tipo de estructura de control </w:t>
+      </w:r>
+      <w:r>
+        <w:rPr>
+          <w:rFonts w:cs="Consolas"/>
+          <w:color w:val="000000"/>
+          <w:sz w:val="24"/>
+          <w:szCs w:val="24"/>
+          <w:shd w:val="clear" w:color="auto" w:fill="FFFFFF"/>
+          <w:lang w:val="es-CR"/>
+        </w:rPr>
+        <w:t>JS</w:t>
+      </w:r>
+      <w:r>
+        <w:rPr>
+          <w:rFonts w:cs="Consolas"/>
+          <w:color w:val="000000"/>
+          <w:sz w:val="24"/>
+          <w:szCs w:val="24"/>
+          <w:shd w:val="clear" w:color="auto" w:fill="FFFFFF"/>
+          <w:lang w:val="es-CR"/>
+        </w:rPr>
+        <w:t xml:space="preserve"> con la que comprobar el flujo de un programa frente a comportamientos inesperados. La diferencia entre esta estructura y la anterior es que mientras </w:t>
+      </w:r>
+      <w:proofErr w:type="spellStart"/>
+      <w:r>
+        <w:rPr>
+          <w:rFonts w:cs="Consolas"/>
+          <w:color w:val="000000"/>
+          <w:sz w:val="24"/>
+          <w:szCs w:val="24"/>
+          <w:shd w:val="clear" w:color="auto" w:fill="FFFFFF"/>
+          <w:lang w:val="es-CR"/>
+        </w:rPr>
+        <w:t>throw</w:t>
+      </w:r>
+      <w:proofErr w:type="spellEnd"/>
+      <w:r>
+        <w:rPr>
+          <w:rFonts w:cs="Consolas"/>
+          <w:color w:val="000000"/>
+          <w:sz w:val="24"/>
+          <w:szCs w:val="24"/>
+          <w:shd w:val="clear" w:color="auto" w:fill="FFFFFF"/>
+          <w:lang w:val="es-CR"/>
+        </w:rPr>
+        <w:t xml:space="preserve"> detiene completamente la ejecución, catch realiza una acción determinada frente a los errores para proseguir</w:t>
+      </w:r>
+      <w:r>
+        <w:rPr>
+          <w:rFonts w:cs="Consolas"/>
+          <w:color w:val="000000"/>
+          <w:sz w:val="24"/>
+          <w:szCs w:val="24"/>
+          <w:shd w:val="clear" w:color="auto" w:fill="FFFFFF"/>
+          <w:lang w:val="es-CR"/>
+        </w:rPr>
+        <w:t xml:space="preserve"> después con el flujo definido.</w:t>
+      </w:r>
+    </w:p>
+    <w:p>
+      <w:pPr>
+        <w:rPr>
+          <w:rFonts w:cs="Consolas"/>
+          <w:color w:val="000000"/>
+          <w:sz w:val="24"/>
+          <w:szCs w:val="24"/>
+          <w:shd w:val="clear" w:color="auto" w:fill="FFFFFF"/>
+          <w:lang w:val="es-CR"/>
+        </w:rPr>
+      </w:pPr>
+      <w:r>
+        <w:rPr>
+          <w:rFonts w:cs="Consolas"/>
+          <w:color w:val="000000"/>
+          <w:sz w:val="24"/>
+          <w:szCs w:val="24"/>
+          <w:shd w:val="clear" w:color="auto" w:fill="FFFFFF"/>
+          <w:lang w:val="es-CR"/>
+        </w:rPr>
+        <w:t>Este tipo de excepciones se estructuran mediante un bloque de código que evalúa una condición previa y propone en consecuencia una ejecución predefinida y otra alternativa frente a anormalidades. La sintaxis es sencilla y actúa como un condicional más:</w:t>
+      </w:r>
+    </w:p>
+    <w:p>
+      <w:pPr>
+        <w:rPr>
+          <w:rFonts w:cs="Consolas"/>
+          <w:color w:val="000000"/>
+          <w:sz w:val="24"/>
+          <w:szCs w:val="24"/>
+          <w:shd w:val="clear" w:color="auto" w:fill="FFFFFF"/>
+          <w:lang w:val="es-CR"/>
+        </w:rPr>
+      </w:pPr>
+      <w:r>
+        <w:rPr>
+          <w:rFonts w:cs="Consolas"/>
+          <w:color w:val="000000"/>
+          <w:sz w:val="24"/>
+          <w:szCs w:val="24"/>
+          <w:shd w:val="clear" w:color="auto" w:fill="FFFFFF"/>
+          <w:lang w:val="es-CR"/>
+        </w:rPr>
+        <w:t>Ejemplo de Try/Catch</w:t>
+      </w:r>
+    </w:p>
+    <w:p>
+      <w:pPr>
+        <w:rPr>
+          <w:rFonts w:cs="Consolas"/>
+          <w:color w:val="000000"/>
+          <w:sz w:val="24"/>
+          <w:szCs w:val="24"/>
+          <w:shd w:val="clear" w:color="auto" w:fill="FFFFFF"/>
+          <w:lang w:val="es-CR"/>
+        </w:rPr>
+      </w:pPr>
+      <w:r>
+        <w:rPr>
+          <w:noProof/>
+          <w:lang w:val="es-CR" w:eastAsia="es-CR"/>
+        </w:rPr>
+        <w:drawing>
+          <wp:inline distT="0" distB="0" distL="0" distR="0" wp14:anchorId="687E114A" wp14:editId="7DBC36E3">
+            <wp:extent cx="5400040" cy="3700842"/>
+            <wp:effectExtent l="0" t="0" r="0" b="0"/>
+            <wp:docPr id="53" name="Imagen 53"/>
+            <wp:cNvGraphicFramePr>
+              <a:graphicFrameLocks xmlns:a="http://schemas.openxmlformats.org/drawingml/2006/main" noChangeAspect="1"/>
+            </wp:cNvGraphicFramePr>
+            <a:graphic xmlns:a="http://schemas.openxmlformats.org/drawingml/2006/main">
+              <a:graphicData uri="http://schemas.openxmlformats.org/drawingml/2006/picture">
+                <pic:pic xmlns:pic="http://schemas.openxmlformats.org/drawingml/2006/picture">
+                  <pic:nvPicPr>
+                    <pic:cNvPr id="0" name=""/>
+                    <pic:cNvPicPr/>
+                  </pic:nvPicPr>
+                  <pic:blipFill>
+                    <a:blip r:embed="rId81"/>
+                    <a:stretch>
+                      <a:fillRect/>
+                    </a:stretch>
+                  </pic:blipFill>
+                  <pic:spPr>
+                    <a:xfrm>
+                      <a:off x="0" y="0"/>
+                      <a:ext cx="5400040" cy="3700842"/>
+                    </a:xfrm>
+                    <a:prstGeom prst="rect">
+                      <a:avLst/>
+                    </a:prstGeom>
+                  </pic:spPr>
+                </pic:pic>
+              </a:graphicData>
+            </a:graphic>
+          </wp:inline>
+        </w:drawing>
+      </w:r>
       <w:bookmarkStart w:id="0" w:name="_GoBack"/>
       <w:bookmarkEnd w:id="0"/>
     </w:p>
+    <w:p>
+      <w:pPr>
+        <w:rPr>
+          <w:rFonts w:cs="Consolas"/>
+          <w:color w:val="000000"/>
+          <w:sz w:val="24"/>
+          <w:szCs w:val="24"/>
+          <w:shd w:val="clear" w:color="auto" w:fill="FFFFFF"/>
+        </w:rPr>
+      </w:pPr>
+    </w:p>
+    <w:p>
+      <w:pPr>
+        <w:rPr>
+          <w:rFonts w:cs="Consolas"/>
+          <w:color w:val="000000"/>
+          <w:sz w:val="24"/>
+          <w:szCs w:val="24"/>
+          <w:shd w:val="clear" w:color="auto" w:fill="FFFFFF"/>
+        </w:rPr>
+      </w:pPr>
+    </w:p>
+    <w:p>
+      <w:pPr>
+        <w:rPr>
+          <w:rFonts w:cs="Consolas"/>
+          <w:color w:val="000000"/>
+          <w:sz w:val="24"/>
+          <w:szCs w:val="24"/>
+          <w:shd w:val="clear" w:color="auto" w:fill="FFFFFF"/>
+        </w:rPr>
+      </w:pPr>
+    </w:p>
+    <w:p>
+      <w:pPr>
+        <w:rPr>
+          <w:rFonts w:cs="Consolas"/>
+          <w:color w:val="000000"/>
+          <w:sz w:val="24"/>
+          <w:szCs w:val="24"/>
+          <w:shd w:val="clear" w:color="auto" w:fill="FFFFFF"/>
+        </w:rPr>
+      </w:pPr>
+    </w:p>
+    <w:p>
+      <w:pPr>
+        <w:rPr>
+          <w:rFonts w:cs="Consolas"/>
+          <w:color w:val="000000"/>
+          <w:sz w:val="24"/>
+          <w:szCs w:val="24"/>
+          <w:shd w:val="clear" w:color="auto" w:fill="FFFFFF"/>
+        </w:rPr>
+      </w:pPr>
+    </w:p>
+    <w:p>
+      <w:pPr>
+        <w:rPr>
+          <w:rFonts w:cs="Consolas"/>
+          <w:color w:val="000000"/>
+          <w:sz w:val="24"/>
+          <w:szCs w:val="24"/>
+          <w:shd w:val="clear" w:color="auto" w:fill="FFFFFF"/>
+        </w:rPr>
+      </w:pPr>
+    </w:p>
+    <w:p>
+      <w:pPr>
+        <w:rPr>
+          <w:rFonts w:cs="Consolas"/>
+          <w:color w:val="000000"/>
+          <w:sz w:val="24"/>
+          <w:szCs w:val="24"/>
+          <w:shd w:val="clear" w:color="auto" w:fill="FFFFFF"/>
+        </w:rPr>
+      </w:pPr>
+    </w:p>
+    <w:p>
+      <w:pPr>
+        <w:rPr>
+          <w:rFonts w:cs="Consolas"/>
+          <w:color w:val="000000"/>
+          <w:sz w:val="24"/>
+          <w:szCs w:val="24"/>
+          <w:shd w:val="clear" w:color="auto" w:fill="FFFFFF"/>
+        </w:rPr>
+      </w:pPr>
+    </w:p>
+    <w:p>
+      <w:pPr>
+        <w:rPr>
+          <w:rFonts w:cs="Consolas"/>
+          <w:color w:val="000000"/>
+          <w:sz w:val="24"/>
+          <w:szCs w:val="24"/>
+          <w:shd w:val="clear" w:color="auto" w:fill="FFFFFF"/>
+        </w:rPr>
+      </w:pPr>
+    </w:p>
+    <w:p>
+      <w:pPr>
+        <w:rPr>
+          <w:rFonts w:cs="Consolas"/>
+          <w:color w:val="000000"/>
+          <w:sz w:val="24"/>
+          <w:szCs w:val="24"/>
+          <w:shd w:val="clear" w:color="auto" w:fill="FFFFFF"/>
+        </w:rPr>
+      </w:pPr>
+    </w:p>
+    <w:p>
+      <w:pPr>
+        <w:rPr>
+          <w:rFonts w:cs="Consolas"/>
+          <w:color w:val="000000"/>
+          <w:sz w:val="24"/>
+          <w:szCs w:val="24"/>
+          <w:shd w:val="clear" w:color="auto" w:fill="FFFFFF"/>
+        </w:rPr>
+      </w:pPr>
+    </w:p>
+    <w:p>
+      <w:pPr>
+        <w:rPr>
+          <w:rFonts w:cs="Consolas"/>
+          <w:color w:val="000000"/>
+          <w:sz w:val="24"/>
+          <w:szCs w:val="24"/>
+          <w:shd w:val="clear" w:color="auto" w:fill="FFFFFF"/>
+        </w:rPr>
+      </w:pPr>
+    </w:p>
+    <w:p>
+      <w:pPr>
+        <w:rPr>
+          <w:rFonts w:cs="Consolas"/>
+          <w:color w:val="000000"/>
+          <w:sz w:val="24"/>
+          <w:szCs w:val="24"/>
+          <w:shd w:val="clear" w:color="auto" w:fill="FFFFFF"/>
+        </w:rPr>
+      </w:pPr>
+    </w:p>
+    <w:p>
+      <w:pPr>
+        <w:rPr>
+          <w:rFonts w:cs="Consolas"/>
+          <w:color w:val="000000"/>
+          <w:sz w:val="24"/>
+          <w:szCs w:val="24"/>
+          <w:shd w:val="clear" w:color="auto" w:fill="FFFFFF"/>
+        </w:rPr>
+      </w:pPr>
+    </w:p>
+    <w:p>
+      <w:pPr>
+        <w:rPr>
+          <w:rFonts w:cs="Consolas"/>
+          <w:color w:val="000000"/>
+          <w:sz w:val="24"/>
+          <w:szCs w:val="24"/>
+          <w:shd w:val="clear" w:color="auto" w:fill="FFFFFF"/>
+        </w:rPr>
+      </w:pPr>
+    </w:p>
+    <w:p>
+      <w:pPr>
+        <w:rPr>
+          <w:rFonts w:cs="Consolas"/>
+          <w:color w:val="000000"/>
+          <w:sz w:val="24"/>
+          <w:szCs w:val="24"/>
+          <w:shd w:val="clear" w:color="auto" w:fill="FFFFFF"/>
+        </w:rPr>
+      </w:pPr>
+      <w:r>
+        <w:rPr>
+          <w:rFonts w:cs="Consolas"/>
+          <w:color w:val="000000"/>
+          <w:sz w:val="24"/>
+          <w:szCs w:val="24"/>
+          <w:shd w:val="clear" w:color="auto" w:fill="FFFFFF"/>
+        </w:rPr>
+        <w:br w:type="page"/>
+      </w:r>
+      <w:r>
+        <w:rPr>
+          <w:rFonts w:cs="Consolas"/>
+          <w:noProof/>
+          <w:color w:val="000000"/>
+          <w:sz w:val="24"/>
+          <w:szCs w:val="24"/>
+          <w:shd w:val="clear" w:color="auto" w:fill="FFFFFF"/>
+          <w:lang w:val="es-CR" w:eastAsia="es-CR"/>
+        </w:rPr>
+        <w:drawing>
+          <wp:anchor distT="0" distB="0" distL="114300" distR="114300" simplePos="0" relativeHeight="251717120" behindDoc="1" locked="0" layoutInCell="1" allowOverlap="1" wp14:anchorId="1A56E31F" wp14:editId="1253ED56">
+            <wp:simplePos x="0" y="0"/>
+            <wp:positionH relativeFrom="column">
+              <wp:posOffset>5241925</wp:posOffset>
+            </wp:positionH>
+            <wp:positionV relativeFrom="paragraph">
+              <wp:posOffset>3098800</wp:posOffset>
+            </wp:positionV>
+            <wp:extent cx="1383030" cy="1383030"/>
+            <wp:effectExtent l="0" t="0" r="7620" b="7620"/>
+            <wp:wrapThrough wrapText="bothSides">
+              <wp:wrapPolygon edited="0">
+                <wp:start x="0" y="0"/>
+                <wp:lineTo x="0" y="21421"/>
+                <wp:lineTo x="21421" y="21421"/>
+                <wp:lineTo x="21421" y="0"/>
+                <wp:lineTo x="0" y="0"/>
+              </wp:wrapPolygon>
+            </wp:wrapThrough>
+            <wp:docPr id="52" name="Imagen 52"/>
+            <wp:cNvGraphicFramePr>
+              <a:graphicFrameLocks xmlns:a="http://schemas.openxmlformats.org/drawingml/2006/main" noChangeAspect="1"/>
+            </wp:cNvGraphicFramePr>
+            <a:graphic xmlns:a="http://schemas.openxmlformats.org/drawingml/2006/main">
+              <a:graphicData uri="http://schemas.openxmlformats.org/drawingml/2006/picture">
+                <pic:pic xmlns:pic="http://schemas.openxmlformats.org/drawingml/2006/picture">
+                  <pic:nvPicPr>
+                    <pic:cNvPr id="0" name="Picture 5"/>
+                    <pic:cNvPicPr>
+                      <a:picLocks noChangeAspect="1" noChangeArrowheads="1"/>
+                    </pic:cNvPicPr>
+                  </pic:nvPicPr>
+                  <pic:blipFill>
+                    <a:blip r:embed="rId10" cstate="print">
+                      <a:extLst>
+                        <a:ext uri="{28A0092B-C50C-407E-A947-70E740481C1C}">
+                          <a14:useLocalDpi xmlns:a14="http://schemas.microsoft.com/office/drawing/2010/main" val="0"/>
+                        </a:ext>
+                      </a:extLst>
+                    </a:blip>
+                    <a:srcRect/>
+                    <a:stretch>
+                      <a:fillRect/>
+                    </a:stretch>
+                  </pic:blipFill>
+                  <pic:spPr bwMode="auto">
+                    <a:xfrm>
+                      <a:off x="0" y="0"/>
+                      <a:ext cx="1383030" cy="1383030"/>
+                    </a:xfrm>
+                    <a:prstGeom prst="rect">
+                      <a:avLst/>
+                    </a:prstGeom>
+                    <a:noFill/>
+                    <a:ln>
+                      <a:noFill/>
+                    </a:ln>
+                  </pic:spPr>
+                </pic:pic>
+              </a:graphicData>
+            </a:graphic>
+            <wp14:sizeRelH relativeFrom="page">
+              <wp14:pctWidth>0</wp14:pctWidth>
+            </wp14:sizeRelH>
+            <wp14:sizeRelV relativeFrom="page">
+              <wp14:pctHeight>0</wp14:pctHeight>
+            </wp14:sizeRelV>
+          </wp:anchor>
+        </w:drawing>
+      </w:r>
+    </w:p>
+    <w:p>
+      <w:pPr>
+        <w:spacing w:line="240" w:lineRule="auto"/>
+        <w:rPr>
+          <w:rFonts w:cs="Consolas"/>
+          <w:color w:val="000000"/>
+          <w:sz w:val="24"/>
+          <w:szCs w:val="24"/>
+          <w:shd w:val="clear" w:color="auto" w:fill="FFFFFF"/>
+        </w:rPr>
+      </w:pPr>
+      <w:r>
+        <w:rPr>
+          <w:rFonts w:cs="Consolas"/>
+          <w:noProof/>
+          <w:color w:val="000000"/>
+          <w:sz w:val="24"/>
+          <w:szCs w:val="24"/>
+          <w:shd w:val="clear" w:color="auto" w:fill="FFFFFF"/>
+          <w:lang w:val="es-CR" w:eastAsia="es-CR"/>
+        </w:rPr>
+        <w:lastRenderedPageBreak/>
+        <w:drawing>
+          <wp:anchor distT="0" distB="0" distL="114300" distR="114300" simplePos="0" relativeHeight="251707904" behindDoc="1" locked="0" layoutInCell="1" allowOverlap="1" wp14:anchorId="5ACE173F" wp14:editId="2F5EB89C">
+            <wp:simplePos x="0" y="0"/>
+            <wp:positionH relativeFrom="column">
+              <wp:posOffset>5241925</wp:posOffset>
+            </wp:positionH>
+            <wp:positionV relativeFrom="paragraph">
+              <wp:posOffset>8554085</wp:posOffset>
+            </wp:positionV>
+            <wp:extent cx="1383030" cy="1383030"/>
+            <wp:effectExtent l="0" t="0" r="7620" b="7620"/>
+            <wp:wrapThrough wrapText="bothSides">
+              <wp:wrapPolygon edited="0">
+                <wp:start x="0" y="0"/>
+                <wp:lineTo x="0" y="21421"/>
+                <wp:lineTo x="21421" y="21421"/>
+                <wp:lineTo x="21421" y="0"/>
+                <wp:lineTo x="0" y="0"/>
+              </wp:wrapPolygon>
+            </wp:wrapThrough>
+            <wp:docPr id="45" name="Imagen 45"/>
+            <wp:cNvGraphicFramePr>
+              <a:graphicFrameLocks xmlns:a="http://schemas.openxmlformats.org/drawingml/2006/main" noChangeAspect="1"/>
+            </wp:cNvGraphicFramePr>
+            <a:graphic xmlns:a="http://schemas.openxmlformats.org/drawingml/2006/main">
+              <a:graphicData uri="http://schemas.openxmlformats.org/drawingml/2006/picture">
+                <pic:pic xmlns:pic="http://schemas.openxmlformats.org/drawingml/2006/picture">
+                  <pic:nvPicPr>
+                    <pic:cNvPr id="0" name="Picture 5"/>
+                    <pic:cNvPicPr>
+                      <a:picLocks noChangeAspect="1" noChangeArrowheads="1"/>
+                    </pic:cNvPicPr>
+                  </pic:nvPicPr>
+                  <pic:blipFill>
+                    <a:blip r:embed="rId10" cstate="print">
+                      <a:extLst>
+                        <a:ext uri="{28A0092B-C50C-407E-A947-70E740481C1C}">
+                          <a14:useLocalDpi xmlns:a14="http://schemas.microsoft.com/office/drawing/2010/main" val="0"/>
+                        </a:ext>
+                      </a:extLst>
+                    </a:blip>
+                    <a:srcRect/>
+                    <a:stretch>
+                      <a:fillRect/>
+                    </a:stretch>
+                  </pic:blipFill>
+                  <pic:spPr bwMode="auto">
+                    <a:xfrm>
+                      <a:off x="0" y="0"/>
+                      <a:ext cx="1383030" cy="1383030"/>
+                    </a:xfrm>
+                    <a:prstGeom prst="rect">
+                      <a:avLst/>
+                    </a:prstGeom>
+                    <a:noFill/>
+                    <a:ln>
+                      <a:noFill/>
+                    </a:ln>
+                  </pic:spPr>
+                </pic:pic>
+              </a:graphicData>
+            </a:graphic>
+            <wp14:sizeRelH relativeFrom="page">
+              <wp14:pctWidth>0</wp14:pctWidth>
+            </wp14:sizeRelH>
+            <wp14:sizeRelV relativeFrom="page">
+              <wp14:pctHeight>0</wp14:pctHeight>
+            </wp14:sizeRelV>
+          </wp:anchor>
+        </w:drawing>
+      </w:r>
+      <w:r>
+        <w:rPr>
+          <w:rFonts w:cs="Consolas"/>
+          <w:color w:val="000000"/>
+          <w:sz w:val="24"/>
+          <w:szCs w:val="24"/>
+          <w:shd w:val="clear" w:color="auto" w:fill="FFFFFF"/>
+        </w:rPr>
+        <w:t>Fuentes externas de información:</w:t>
+      </w:r>
+    </w:p>
+    <w:p>
+      <w:pPr>
+        <w:spacing w:line="240" w:lineRule="auto"/>
+        <w:rPr>
+          <w:rFonts w:cs="Consolas"/>
+          <w:color w:val="000000"/>
+          <w:sz w:val="24"/>
+          <w:szCs w:val="24"/>
+          <w:u w:val="single"/>
+          <w:shd w:val="clear" w:color="auto" w:fill="FFFFFF"/>
+        </w:rPr>
+      </w:pPr>
+      <w:hyperlink r:id="rId82" w:history="1">
+        <w:r>
+          <w:rPr>
+            <w:rStyle w:val="Hipervnculo"/>
+            <w:rFonts w:cs="Consolas"/>
+            <w:sz w:val="24"/>
+            <w:szCs w:val="24"/>
+            <w:shd w:val="clear" w:color="auto" w:fill="FFFFFF"/>
+          </w:rPr>
+          <w:t>http://www.etnassoft.com/2011/01/30/excepciones-en-javascript/</w:t>
+        </w:r>
+      </w:hyperlink>
+    </w:p>
+    <w:p>
+      <w:pPr>
+        <w:spacing w:line="240" w:lineRule="auto"/>
+        <w:rPr>
+          <w:rFonts w:cs="Consolas"/>
+          <w:color w:val="000000"/>
+          <w:sz w:val="24"/>
+          <w:szCs w:val="24"/>
+          <w:u w:val="single"/>
+          <w:shd w:val="clear" w:color="auto" w:fill="FFFFFF"/>
+        </w:rPr>
+      </w:pPr>
+    </w:p>
     <w:sectPr>
+      <w:footerReference w:type="default" r:id="rId83"/>
       <w:pgSz w:w="11906" w:h="16838"/>
       <w:pgMar w:top="1417" w:right="1701" w:bottom="1417" w:left="1701" w:header="708" w:footer="708" w:gutter="0"/>
       <w:cols w:space="708"/>
@@ -17670,6 +19295,247 @@
     </w:p>
   </w:endnote>
 </w:endnotes>
+</file>
+
+<file path=word/footer1.xml><?xml version="1.0" encoding="utf-8"?>
+<w:ftr xmlns:wpc="http://schemas.microsoft.com/office/word/2010/wordprocessingCanvas" xmlns:mc="http://schemas.openxmlformats.org/markup-compatibility/2006" xmlns:o="urn:schemas-microsoft-com:office:office" xmlns:r="http://schemas.openxmlformats.org/officeDocument/2006/relationships" xmlns:m="http://schemas.openxmlformats.org/officeDocument/2006/math" xmlns:v="urn:schemas-microsoft-com:vml" xmlns:wp14="http://schemas.microsoft.com/office/word/2010/wordprocessingDrawing" xmlns:wp="http://schemas.openxmlformats.org/drawingml/2006/wordprocessingDrawing" xmlns:w10="urn:schemas-microsoft-com:office:word" xmlns:w="http://schemas.openxmlformats.org/wordprocessingml/2006/main" xmlns:w14="http://schemas.microsoft.com/office/word/2010/wordml" xmlns:wpg="http://schemas.microsoft.com/office/word/2010/wordprocessingGroup" xmlns:wpi="http://schemas.microsoft.com/office/word/2010/wordprocessingInk" xmlns:wne="http://schemas.microsoft.com/office/word/2006/wordml" xmlns:wps="http://schemas.microsoft.com/office/word/2010/wordprocessingShape" mc:Ignorable="w14 wp14">
+  <w:sdt>
+    <w:sdtPr>
+      <w:id w:val="2023581830"/>
+      <w:docPartObj>
+        <w:docPartGallery w:val="Page Numbers (Bottom of Page)"/>
+        <w:docPartUnique/>
+      </w:docPartObj>
+    </w:sdtPr>
+    <w:sdtContent>
+      <w:p>
+        <w:pPr>
+          <w:pStyle w:val="Piedepgina"/>
+        </w:pPr>
+        <w:r>
+          <w:rPr>
+            <w:noProof/>
+          </w:rPr>
+          <mc:AlternateContent>
+            <mc:Choice Requires="wpg">
+              <w:drawing>
+                <wp:anchor distT="0" distB="0" distL="114300" distR="114300" simplePos="0" relativeHeight="251659264" behindDoc="0" locked="0" layoutInCell="1" allowOverlap="1" wp14:anchorId="3334D6AD" wp14:editId="0D1C81B1">
+                  <wp:simplePos x="0" y="0"/>
+                  <wp:positionH relativeFrom="margin">
+                    <wp:align>left</wp:align>
+                  </wp:positionH>
+                  <wp:positionV relativeFrom="page">
+                    <wp:align>bottom</wp:align>
+                  </wp:positionV>
+                  <wp:extent cx="436880" cy="716915"/>
+                  <wp:effectExtent l="9525" t="9525" r="10795" b="6985"/>
+                  <wp:wrapNone/>
+                  <wp:docPr id="619" name="Grupo 80"/>
+                  <wp:cNvGraphicFramePr>
+                    <a:graphicFrameLocks xmlns:a="http://schemas.openxmlformats.org/drawingml/2006/main"/>
+                  </wp:cNvGraphicFramePr>
+                  <a:graphic xmlns:a="http://schemas.openxmlformats.org/drawingml/2006/main">
+                    <a:graphicData uri="http://schemas.microsoft.com/office/word/2010/wordprocessingGroup">
+                      <wpg:wgp>
+                        <wpg:cNvGrpSpPr>
+                          <a:grpSpLocks/>
+                        </wpg:cNvGrpSpPr>
+                        <wpg:grpSpPr bwMode="auto">
+                          <a:xfrm>
+                            <a:off x="0" y="0"/>
+                            <a:ext cx="436880" cy="716915"/>
+                            <a:chOff x="1743" y="14699"/>
+                            <a:chExt cx="688" cy="1129"/>
+                          </a:xfrm>
+                        </wpg:grpSpPr>
+                        <wps:wsp>
+                          <wps:cNvPr id="620" name="AutoShape 77"/>
+                          <wps:cNvCnPr>
+                            <a:cxnSpLocks noChangeShapeType="1"/>
+                          </wps:cNvCnPr>
+                          <wps:spPr bwMode="auto">
+                            <a:xfrm flipV="1">
+                              <a:off x="2111" y="15387"/>
+                              <a:ext cx="0" cy="441"/>
+                            </a:xfrm>
+                            <a:prstGeom prst="straightConnector1">
+                              <a:avLst/>
+                            </a:prstGeom>
+                            <a:noFill/>
+                            <a:ln w="9525">
+                              <a:solidFill>
+                                <a:srgbClr val="7F7F7F"/>
+                              </a:solidFill>
+                              <a:round/>
+                              <a:headEnd/>
+                              <a:tailEnd/>
+                            </a:ln>
+                            <a:extLst>
+                              <a:ext uri="{909E8E84-426E-40DD-AFC4-6F175D3DCCD1}">
+                                <a14:hiddenFill xmlns:a14="http://schemas.microsoft.com/office/drawing/2010/main">
+                                  <a:noFill/>
+                                </a14:hiddenFill>
+                              </a:ext>
+                            </a:extLst>
+                          </wps:spPr>
+                          <wps:bodyPr/>
+                        </wps:wsp>
+                        <wps:wsp>
+                          <wps:cNvPr id="621" name="Rectangle 78"/>
+                          <wps:cNvSpPr>
+                            <a:spLocks noChangeArrowheads="1"/>
+                          </wps:cNvSpPr>
+                          <wps:spPr bwMode="auto">
+                            <a:xfrm>
+                              <a:off x="1743" y="14699"/>
+                              <a:ext cx="688" cy="688"/>
+                            </a:xfrm>
+                            <a:prstGeom prst="rect">
+                              <a:avLst/>
+                            </a:prstGeom>
+                            <a:noFill/>
+                            <a:ln w="9525">
+                              <a:solidFill>
+                                <a:srgbClr val="7F7F7F"/>
+                              </a:solidFill>
+                              <a:miter lim="800000"/>
+                              <a:headEnd/>
+                              <a:tailEnd/>
+                            </a:ln>
+                            <a:extLst>
+                              <a:ext uri="{909E8E84-426E-40DD-AFC4-6F175D3DCCD1}">
+                                <a14:hiddenFill xmlns:a14="http://schemas.microsoft.com/office/drawing/2010/main">
+                                  <a:solidFill>
+                                    <a:srgbClr val="FFFFFF"/>
+                                  </a:solidFill>
+                                </a14:hiddenFill>
+                              </a:ext>
+                            </a:extLst>
+                          </wps:spPr>
+                          <wps:txbx>
+                            <w:txbxContent>
+                              <w:p>
+                                <w:pPr>
+                                  <w:pStyle w:val="Piedepgina"/>
+                                  <w:jc w:val="center"/>
+                                  <w:rPr>
+                                    <w:sz w:val="16"/>
+                                    <w:szCs w:val="16"/>
+                                  </w:rPr>
+                                </w:pPr>
+                                <w:r>
+                                  <w:rPr>
+                                    <w:szCs w:val="21"/>
+                                  </w:rPr>
+                                  <w:fldChar w:fldCharType="begin"/>
+                                </w:r>
+                                <w:r>
+                                  <w:instrText>PAGE    \* MERGEFORMAT</w:instrText>
+                                </w:r>
+                                <w:r>
+                                  <w:rPr>
+                                    <w:szCs w:val="21"/>
+                                  </w:rPr>
+                                  <w:fldChar w:fldCharType="separate"/>
+                                </w:r>
+                                <w:r>
+                                  <w:rPr>
+                                    <w:noProof/>
+                                    <w:sz w:val="16"/>
+                                    <w:szCs w:val="16"/>
+                                  </w:rPr>
+                                  <w:t>26</w:t>
+                                </w:r>
+                                <w:r>
+                                  <w:rPr>
+                                    <w:sz w:val="16"/>
+                                    <w:szCs w:val="16"/>
+                                  </w:rPr>
+                                  <w:fldChar w:fldCharType="end"/>
+                                </w:r>
+                              </w:p>
+                            </w:txbxContent>
+                          </wps:txbx>
+                          <wps:bodyPr rot="0" vert="horz" wrap="square" lIns="91440" tIns="45720" rIns="91440" bIns="45720" anchor="ctr" anchorCtr="0" upright="1">
+                            <a:noAutofit/>
+                          </wps:bodyPr>
+                        </wps:wsp>
+                      </wpg:wgp>
+                    </a:graphicData>
+                  </a:graphic>
+                  <wp14:sizeRelH relativeFrom="page">
+                    <wp14:pctWidth>0</wp14:pctWidth>
+                  </wp14:sizeRelH>
+                  <wp14:sizeRelV relativeFrom="page">
+                    <wp14:pctHeight>0</wp14:pctHeight>
+                  </wp14:sizeRelV>
+                </wp:anchor>
+              </w:drawing>
+            </mc:Choice>
+            <mc:Fallback>
+              <w:pict>
+                <v:group id="Grupo 80" o:spid="_x0000_s1026" style="position:absolute;margin-left:0;margin-top:0;width:34.4pt;height:56.45pt;z-index:251659264;mso-position-horizontal:left;mso-position-horizontal-relative:margin;mso-position-vertical:bottom;mso-position-vertical-relative:page" coordorigin="1743,14699" coordsize="688,1129" o:gfxdata="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">
+                  <v:shapetype id="_x0000_t32" coordsize="21600,21600" o:spt="32" o:oned="t" path="m,l21600,21600e" filled="f">
+                    <v:path arrowok="t" fillok="f" o:connecttype="none"/>
+                    <o:lock v:ext="edit" shapetype="t"/>
+                  </v:shapetype>
+                  <v:shape id="AutoShape 77" o:spid="_x0000_s1027" type="#_x0000_t32" style="position:absolute;left:2111;top:15387;width:0;height:441;flip:y;visibility:visible;mso-wrap-style:square" o:connectortype="straight" o:gfxdata="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" strokecolor="#7f7f7f"/>
+                  <v:rect id="Rectangle 78" o:spid="_x0000_s1028" style="position:absolute;left:1743;top:14699;width:688;height:688;visibility:visible;mso-wrap-style:square;v-text-anchor:middle" o:gfxdata="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" filled="f" strokecolor="#7f7f7f">
+                    <v:textbox>
+                      <w:txbxContent>
+                        <w:p>
+                          <w:pPr>
+                            <w:pStyle w:val="Piedepgina"/>
+                            <w:jc w:val="center"/>
+                            <w:rPr>
+                              <w:sz w:val="16"/>
+                              <w:szCs w:val="16"/>
+                            </w:rPr>
+                          </w:pPr>
+                          <w:r>
+                            <w:rPr>
+                              <w:szCs w:val="21"/>
+                            </w:rPr>
+                            <w:fldChar w:fldCharType="begin"/>
+                          </w:r>
+                          <w:r>
+                            <w:instrText>PAGE    \* MERGEFORMAT</w:instrText>
+                          </w:r>
+                          <w:r>
+                            <w:rPr>
+                              <w:szCs w:val="21"/>
+                            </w:rPr>
+                            <w:fldChar w:fldCharType="separate"/>
+                          </w:r>
+                          <w:r>
+                            <w:rPr>
+                              <w:noProof/>
+                              <w:sz w:val="16"/>
+                              <w:szCs w:val="16"/>
+                            </w:rPr>
+                            <w:t>26</w:t>
+                          </w:r>
+                          <w:r>
+                            <w:rPr>
+                              <w:sz w:val="16"/>
+                              <w:szCs w:val="16"/>
+                            </w:rPr>
+                            <w:fldChar w:fldCharType="end"/>
+                          </w:r>
+                        </w:p>
+                      </w:txbxContent>
+                    </v:textbox>
+                  </v:rect>
+                  <w10:wrap anchorx="margin" anchory="page"/>
+                </v:group>
+              </w:pict>
+            </mc:Fallback>
+          </mc:AlternateContent>
+        </w:r>
+      </w:p>
+    </w:sdtContent>
+  </w:sdt>
+</w:ftr>
 </file>
 
 <file path=word/footnotes.xml><?xml version="1.0" encoding="utf-8"?>
@@ -18786,6 +20652,26 @@
   <w:style w:type="paragraph" w:default="1" w:styleId="Normal">
     <w:name w:val="Normal"/>
     <w:qFormat/>
+  </w:style>
+  <w:style w:type="paragraph" w:styleId="Ttulo2">
+    <w:name w:val="heading 2"/>
+    <w:basedOn w:val="Normal"/>
+    <w:link w:val="Ttulo2Car"/>
+    <w:uiPriority w:val="9"/>
+    <w:qFormat/>
+    <w:rsid w:val="007F49E8"/>
+    <w:pPr>
+      <w:spacing w:before="100" w:beforeAutospacing="1" w:after="100" w:afterAutospacing="1" w:line="240" w:lineRule="auto"/>
+      <w:outlineLvl w:val="1"/>
+    </w:pPr>
+    <w:rPr>
+      <w:rFonts w:ascii="Times New Roman" w:eastAsia="Times New Roman" w:hAnsi="Times New Roman" w:cs="Times New Roman"/>
+      <w:b/>
+      <w:bCs/>
+      <w:sz w:val="36"/>
+      <w:szCs w:val="36"/>
+      <w:lang w:val="es-CR" w:eastAsia="es-CR"/>
+    </w:rPr>
   </w:style>
   <w:style w:type="character" w:default="1" w:styleId="Fuentedeprrafopredeter">
     <w:name w:val="Default Paragraph Font"/>
@@ -19269,6 +21155,21 @@
     <w:basedOn w:val="Fuentedeprrafopredeter"/>
     <w:rsid w:val="00861A59"/>
   </w:style>
+  <w:style w:type="character" w:customStyle="1" w:styleId="Ttulo2Car">
+    <w:name w:val="Título 2 Car"/>
+    <w:basedOn w:val="Fuentedeprrafopredeter"/>
+    <w:link w:val="Ttulo2"/>
+    <w:uiPriority w:val="9"/>
+    <w:rsid w:val="007F49E8"/>
+    <w:rPr>
+      <w:rFonts w:ascii="Times New Roman" w:eastAsia="Times New Roman" w:hAnsi="Times New Roman" w:cs="Times New Roman"/>
+      <w:b/>
+      <w:bCs/>
+      <w:sz w:val="36"/>
+      <w:szCs w:val="36"/>
+      <w:lang w:val="es-CR" w:eastAsia="es-CR"/>
+    </w:rPr>
+  </w:style>
 </w:styles>
 </file>
 
@@ -19431,6 +21332,26 @@
   <w:style w:type="paragraph" w:default="1" w:styleId="Normal">
     <w:name w:val="Normal"/>
     <w:qFormat/>
+  </w:style>
+  <w:style w:type="paragraph" w:styleId="Ttulo2">
+    <w:name w:val="heading 2"/>
+    <w:basedOn w:val="Normal"/>
+    <w:link w:val="Ttulo2Car"/>
+    <w:uiPriority w:val="9"/>
+    <w:qFormat/>
+    <w:rsid w:val="007F49E8"/>
+    <w:pPr>
+      <w:spacing w:before="100" w:beforeAutospacing="1" w:after="100" w:afterAutospacing="1" w:line="240" w:lineRule="auto"/>
+      <w:outlineLvl w:val="1"/>
+    </w:pPr>
+    <w:rPr>
+      <w:rFonts w:ascii="Times New Roman" w:eastAsia="Times New Roman" w:hAnsi="Times New Roman" w:cs="Times New Roman"/>
+      <w:b/>
+      <w:bCs/>
+      <w:sz w:val="36"/>
+      <w:szCs w:val="36"/>
+      <w:lang w:val="es-CR" w:eastAsia="es-CR"/>
+    </w:rPr>
   </w:style>
   <w:style w:type="character" w:default="1" w:styleId="Fuentedeprrafopredeter">
     <w:name w:val="Default Paragraph Font"/>
@@ -19914,6 +21835,21 @@
     <w:basedOn w:val="Fuentedeprrafopredeter"/>
     <w:rsid w:val="00861A59"/>
   </w:style>
+  <w:style w:type="character" w:customStyle="1" w:styleId="Ttulo2Car">
+    <w:name w:val="Título 2 Car"/>
+    <w:basedOn w:val="Fuentedeprrafopredeter"/>
+    <w:link w:val="Ttulo2"/>
+    <w:uiPriority w:val="9"/>
+    <w:rsid w:val="007F49E8"/>
+    <w:rPr>
+      <w:rFonts w:ascii="Times New Roman" w:eastAsia="Times New Roman" w:hAnsi="Times New Roman" w:cs="Times New Roman"/>
+      <w:b/>
+      <w:bCs/>
+      <w:sz w:val="36"/>
+      <w:szCs w:val="36"/>
+      <w:lang w:val="es-CR" w:eastAsia="es-CR"/>
+    </w:rPr>
+  </w:style>
 </w:styles>
 </file>
 
@@ -20207,7 +22143,7 @@
 </file>
 
 <file path=customXml/itemProps1.xml><?xml version="1.0" encoding="utf-8"?>
-<ds:datastoreItem xmlns:ds="http://schemas.openxmlformats.org/officeDocument/2006/customXml" ds:itemID="{9FA5A70D-1371-42E9-BA00-11C6409CC9DF}">
+<ds:datastoreItem xmlns:ds="http://schemas.openxmlformats.org/officeDocument/2006/customXml" ds:itemID="{2D1FB9CE-EF86-4CF5-B140-B045E595222F}">
   <ds:schemaRefs>
     <ds:schemaRef ds:uri="http://schemas.openxmlformats.org/officeDocument/2006/bibliography"/>
   </ds:schemaRefs>

</xml_diff>

<commit_message>
agregado recursion, callbacks y memoization
</commit_message>
<xml_diff>
--- a/Resumen_final_JS_-_Lanford_Gabriel_Murillo.docx
+++ b/Resumen_final_JS_-_Lanford_Gabriel_Murillo.docx
@@ -18680,18 +18680,7 @@
           <w:shd w:val="clear" w:color="auto" w:fill="FFFFFF"/>
           <w:lang w:val="es-CR"/>
         </w:rPr>
-        <w:t>Try…</w:t>
-      </w:r>
-      <w:r>
-        <w:rPr>
-          <w:rFonts w:cs="Consolas"/>
-          <w:color w:val="000000"/>
-          <w:sz w:val="24"/>
-          <w:szCs w:val="24"/>
-          <w:shd w:val="clear" w:color="auto" w:fill="FFFFFF"/>
-          <w:lang w:val="es-CR"/>
-        </w:rPr>
-        <w:t xml:space="preserve"> Catch corresponde a un tipo de estructura de control </w:t>
+        <w:t xml:space="preserve">Try… Catch corresponde a un tipo de estructura de control </w:t>
       </w:r>
       <w:r>
         <w:rPr>
@@ -18849,194 +18838,72 @@
           </wp:inline>
         </w:drawing>
       </w:r>
-      <w:bookmarkStart w:id="0" w:name="_GoBack"/>
-      <w:bookmarkEnd w:id="0"/>
-    </w:p>
-    <w:p>
-      <w:pPr>
-        <w:rPr>
-          <w:rFonts w:cs="Consolas"/>
-          <w:color w:val="000000"/>
-          <w:sz w:val="24"/>
-          <w:szCs w:val="24"/>
-          <w:shd w:val="clear" w:color="auto" w:fill="FFFFFF"/>
-        </w:rPr>
-      </w:pPr>
-    </w:p>
-    <w:p>
-      <w:pPr>
-        <w:rPr>
-          <w:rFonts w:cs="Consolas"/>
-          <w:color w:val="000000"/>
-          <w:sz w:val="24"/>
-          <w:szCs w:val="24"/>
-          <w:shd w:val="clear" w:color="auto" w:fill="FFFFFF"/>
-        </w:rPr>
-      </w:pPr>
-    </w:p>
-    <w:p>
-      <w:pPr>
-        <w:rPr>
-          <w:rFonts w:cs="Consolas"/>
-          <w:color w:val="000000"/>
-          <w:sz w:val="24"/>
-          <w:szCs w:val="24"/>
-          <w:shd w:val="clear" w:color="auto" w:fill="FFFFFF"/>
-        </w:rPr>
-      </w:pPr>
-    </w:p>
-    <w:p>
-      <w:pPr>
-        <w:rPr>
-          <w:rFonts w:cs="Consolas"/>
-          <w:color w:val="000000"/>
-          <w:sz w:val="24"/>
-          <w:szCs w:val="24"/>
-          <w:shd w:val="clear" w:color="auto" w:fill="FFFFFF"/>
-        </w:rPr>
-      </w:pPr>
-    </w:p>
-    <w:p>
-      <w:pPr>
-        <w:rPr>
-          <w:rFonts w:cs="Consolas"/>
-          <w:color w:val="000000"/>
-          <w:sz w:val="24"/>
-          <w:szCs w:val="24"/>
-          <w:shd w:val="clear" w:color="auto" w:fill="FFFFFF"/>
-        </w:rPr>
-      </w:pPr>
-    </w:p>
-    <w:p>
-      <w:pPr>
-        <w:rPr>
-          <w:rFonts w:cs="Consolas"/>
-          <w:color w:val="000000"/>
-          <w:sz w:val="24"/>
-          <w:szCs w:val="24"/>
-          <w:shd w:val="clear" w:color="auto" w:fill="FFFFFF"/>
-        </w:rPr>
-      </w:pPr>
-    </w:p>
-    <w:p>
-      <w:pPr>
-        <w:rPr>
-          <w:rFonts w:cs="Consolas"/>
-          <w:color w:val="000000"/>
-          <w:sz w:val="24"/>
-          <w:szCs w:val="24"/>
-          <w:shd w:val="clear" w:color="auto" w:fill="FFFFFF"/>
-        </w:rPr>
-      </w:pPr>
-    </w:p>
-    <w:p>
-      <w:pPr>
-        <w:rPr>
-          <w:rFonts w:cs="Consolas"/>
-          <w:color w:val="000000"/>
-          <w:sz w:val="24"/>
-          <w:szCs w:val="24"/>
-          <w:shd w:val="clear" w:color="auto" w:fill="FFFFFF"/>
-        </w:rPr>
-      </w:pPr>
-    </w:p>
-    <w:p>
-      <w:pPr>
-        <w:rPr>
-          <w:rFonts w:cs="Consolas"/>
-          <w:color w:val="000000"/>
-          <w:sz w:val="24"/>
-          <w:szCs w:val="24"/>
-          <w:shd w:val="clear" w:color="auto" w:fill="FFFFFF"/>
-        </w:rPr>
-      </w:pPr>
-    </w:p>
-    <w:p>
-      <w:pPr>
-        <w:rPr>
-          <w:rFonts w:cs="Consolas"/>
-          <w:color w:val="000000"/>
-          <w:sz w:val="24"/>
-          <w:szCs w:val="24"/>
-          <w:shd w:val="clear" w:color="auto" w:fill="FFFFFF"/>
-        </w:rPr>
-      </w:pPr>
-    </w:p>
-    <w:p>
-      <w:pPr>
-        <w:rPr>
-          <w:rFonts w:cs="Consolas"/>
-          <w:color w:val="000000"/>
-          <w:sz w:val="24"/>
-          <w:szCs w:val="24"/>
-          <w:shd w:val="clear" w:color="auto" w:fill="FFFFFF"/>
-        </w:rPr>
-      </w:pPr>
-    </w:p>
-    <w:p>
-      <w:pPr>
-        <w:rPr>
-          <w:rFonts w:cs="Consolas"/>
-          <w:color w:val="000000"/>
-          <w:sz w:val="24"/>
-          <w:szCs w:val="24"/>
-          <w:shd w:val="clear" w:color="auto" w:fill="FFFFFF"/>
-        </w:rPr>
-      </w:pPr>
-    </w:p>
-    <w:p>
-      <w:pPr>
-        <w:rPr>
-          <w:rFonts w:cs="Consolas"/>
-          <w:color w:val="000000"/>
-          <w:sz w:val="24"/>
-          <w:szCs w:val="24"/>
-          <w:shd w:val="clear" w:color="auto" w:fill="FFFFFF"/>
-        </w:rPr>
-      </w:pPr>
-    </w:p>
-    <w:p>
-      <w:pPr>
-        <w:rPr>
-          <w:rFonts w:cs="Consolas"/>
-          <w:color w:val="000000"/>
-          <w:sz w:val="24"/>
-          <w:szCs w:val="24"/>
-          <w:shd w:val="clear" w:color="auto" w:fill="FFFFFF"/>
-        </w:rPr>
-      </w:pPr>
-    </w:p>
-    <w:p>
-      <w:pPr>
-        <w:rPr>
-          <w:rFonts w:cs="Consolas"/>
-          <w:color w:val="000000"/>
-          <w:sz w:val="24"/>
-          <w:szCs w:val="24"/>
-          <w:shd w:val="clear" w:color="auto" w:fill="FFFFFF"/>
-        </w:rPr>
-      </w:pPr>
-    </w:p>
-    <w:p>
-      <w:pPr>
-        <w:rPr>
-          <w:rFonts w:cs="Consolas"/>
-          <w:color w:val="000000"/>
-          <w:sz w:val="24"/>
-          <w:szCs w:val="24"/>
-          <w:shd w:val="clear" w:color="auto" w:fill="FFFFFF"/>
-        </w:rPr>
-      </w:pPr>
-      <w:r>
-        <w:rPr>
-          <w:rFonts w:cs="Consolas"/>
-          <w:color w:val="000000"/>
-          <w:sz w:val="24"/>
-          <w:szCs w:val="24"/>
-          <w:shd w:val="clear" w:color="auto" w:fill="FFFFFF"/>
-        </w:rPr>
-        <w:br w:type="page"/>
-      </w:r>
+    </w:p>
+    <w:p>
+      <w:pPr>
+        <w:rPr>
+          <w:rFonts w:cs="Consolas"/>
+          <w:color w:val="000000"/>
+          <w:sz w:val="24"/>
+          <w:szCs w:val="24"/>
+          <w:shd w:val="clear" w:color="auto" w:fill="FFFFFF"/>
+        </w:rPr>
+      </w:pPr>
+    </w:p>
+    <w:p>
+      <w:pPr>
+        <w:rPr>
+          <w:rFonts w:cs="Consolas"/>
+          <w:color w:val="000000"/>
+          <w:sz w:val="24"/>
+          <w:szCs w:val="24"/>
+          <w:shd w:val="clear" w:color="auto" w:fill="FFFFFF"/>
+        </w:rPr>
+      </w:pPr>
+    </w:p>
+    <w:p>
+      <w:pPr>
+        <w:rPr>
+          <w:rFonts w:cs="Consolas"/>
+          <w:color w:val="000000"/>
+          <w:sz w:val="24"/>
+          <w:szCs w:val="24"/>
+          <w:shd w:val="clear" w:color="auto" w:fill="FFFFFF"/>
+        </w:rPr>
+      </w:pPr>
+    </w:p>
+    <w:p>
+      <w:pPr>
+        <w:rPr>
+          <w:rFonts w:cs="Consolas"/>
+          <w:color w:val="000000"/>
+          <w:sz w:val="24"/>
+          <w:szCs w:val="24"/>
+          <w:shd w:val="clear" w:color="auto" w:fill="FFFFFF"/>
+        </w:rPr>
+      </w:pPr>
+    </w:p>
+    <w:p>
+      <w:pPr>
+        <w:rPr>
+          <w:rFonts w:cs="Consolas"/>
+          <w:color w:val="000000"/>
+          <w:sz w:val="24"/>
+          <w:szCs w:val="24"/>
+          <w:shd w:val="clear" w:color="auto" w:fill="FFFFFF"/>
+        </w:rPr>
+      </w:pPr>
+    </w:p>
+    <w:p>
+      <w:pPr>
+        <w:rPr>
+          <w:rFonts w:cs="Consolas"/>
+          <w:color w:val="000000"/>
+          <w:sz w:val="24"/>
+          <w:szCs w:val="24"/>
+          <w:shd w:val="clear" w:color="auto" w:fill="FFFFFF"/>
+        </w:rPr>
+      </w:pPr>
       <w:r>
         <w:rPr>
           <w:rFonts w:cs="Consolas"/>
@@ -19048,13 +18915,522 @@
           <w:lang w:val="es-CR" w:eastAsia="es-CR"/>
         </w:rPr>
         <w:drawing>
-          <wp:anchor distT="0" distB="0" distL="114300" distR="114300" simplePos="0" relativeHeight="251717120" behindDoc="1" locked="0" layoutInCell="1" allowOverlap="1" wp14:anchorId="1A56E31F" wp14:editId="1253ED56">
+          <wp:anchor distT="0" distB="0" distL="114300" distR="114300" simplePos="0" relativeHeight="251719168" behindDoc="1" locked="0" layoutInCell="1" allowOverlap="1" wp14:anchorId="2AF2F08B" wp14:editId="4502D44B">
             <wp:simplePos x="0" y="0"/>
             <wp:positionH relativeFrom="column">
               <wp:posOffset>5241925</wp:posOffset>
             </wp:positionH>
             <wp:positionV relativeFrom="paragraph">
-              <wp:posOffset>3098800</wp:posOffset>
+              <wp:posOffset>60960</wp:posOffset>
+            </wp:positionV>
+            <wp:extent cx="1383030" cy="1383030"/>
+            <wp:effectExtent l="0" t="0" r="7620" b="7620"/>
+            <wp:wrapThrough wrapText="bothSides">
+              <wp:wrapPolygon edited="0">
+                <wp:start x="0" y="0"/>
+                <wp:lineTo x="0" y="21421"/>
+                <wp:lineTo x="21421" y="21421"/>
+                <wp:lineTo x="21421" y="0"/>
+                <wp:lineTo x="0" y="0"/>
+              </wp:wrapPolygon>
+            </wp:wrapThrough>
+            <wp:docPr id="55" name="Imagen 55"/>
+            <wp:cNvGraphicFramePr>
+              <a:graphicFrameLocks xmlns:a="http://schemas.openxmlformats.org/drawingml/2006/main" noChangeAspect="1"/>
+            </wp:cNvGraphicFramePr>
+            <a:graphic xmlns:a="http://schemas.openxmlformats.org/drawingml/2006/main">
+              <a:graphicData uri="http://schemas.openxmlformats.org/drawingml/2006/picture">
+                <pic:pic xmlns:pic="http://schemas.openxmlformats.org/drawingml/2006/picture">
+                  <pic:nvPicPr>
+                    <pic:cNvPr id="0" name="Picture 5"/>
+                    <pic:cNvPicPr>
+                      <a:picLocks noChangeAspect="1" noChangeArrowheads="1"/>
+                    </pic:cNvPicPr>
+                  </pic:nvPicPr>
+                  <pic:blipFill>
+                    <a:blip r:embed="rId10" cstate="print">
+                      <a:extLst>
+                        <a:ext uri="{28A0092B-C50C-407E-A947-70E740481C1C}">
+                          <a14:useLocalDpi xmlns:a14="http://schemas.microsoft.com/office/drawing/2010/main" val="0"/>
+                        </a:ext>
+                      </a:extLst>
+                    </a:blip>
+                    <a:srcRect/>
+                    <a:stretch>
+                      <a:fillRect/>
+                    </a:stretch>
+                  </pic:blipFill>
+                  <pic:spPr bwMode="auto">
+                    <a:xfrm>
+                      <a:off x="0" y="0"/>
+                      <a:ext cx="1383030" cy="1383030"/>
+                    </a:xfrm>
+                    <a:prstGeom prst="rect">
+                      <a:avLst/>
+                    </a:prstGeom>
+                    <a:noFill/>
+                    <a:ln>
+                      <a:noFill/>
+                    </a:ln>
+                  </pic:spPr>
+                </pic:pic>
+              </a:graphicData>
+            </a:graphic>
+            <wp14:sizeRelH relativeFrom="page">
+              <wp14:pctWidth>0</wp14:pctWidth>
+            </wp14:sizeRelH>
+            <wp14:sizeRelV relativeFrom="page">
+              <wp14:pctHeight>0</wp14:pctHeight>
+            </wp14:sizeRelV>
+          </wp:anchor>
+        </w:drawing>
+      </w:r>
+    </w:p>
+    <w:p>
+      <w:pPr>
+        <w:rPr>
+          <w:rFonts w:cs="Consolas"/>
+          <w:b/>
+          <w:color w:val="000000"/>
+          <w:sz w:val="52"/>
+          <w:szCs w:val="52"/>
+          <w:shd w:val="clear" w:color="auto" w:fill="FFFFFF"/>
+          <w:lang w:val="es-CR"/>
+        </w:rPr>
+      </w:pPr>
+      <w:r>
+        <w:rPr>
+          <w:rFonts w:cs="Consolas"/>
+          <w:b/>
+          <w:color w:val="000000"/>
+          <w:sz w:val="52"/>
+          <w:szCs w:val="52"/>
+          <w:shd w:val="clear" w:color="auto" w:fill="FFFFFF"/>
+          <w:lang w:val="es-CR"/>
+        </w:rPr>
+        <w:lastRenderedPageBreak/>
+        <w:t>AJAX</w:t>
+      </w:r>
+    </w:p>
+    <w:p>
+      <w:pPr>
+        <w:rPr>
+          <w:rFonts w:cs="Consolas"/>
+          <w:color w:val="000000"/>
+          <w:sz w:val="24"/>
+          <w:szCs w:val="24"/>
+          <w:shd w:val="clear" w:color="auto" w:fill="FFFFFF"/>
+          <w:lang w:val="es-CR"/>
+        </w:rPr>
+      </w:pPr>
+      <w:r>
+        <w:rPr>
+          <w:rFonts w:cs="Consolas"/>
+          <w:color w:val="000000"/>
+          <w:sz w:val="24"/>
+          <w:szCs w:val="24"/>
+          <w:shd w:val="clear" w:color="auto" w:fill="FFFFFF"/>
+          <w:lang w:val="es-CR"/>
+        </w:rPr>
+        <w:t>AJAX funciona bá</w:t>
+      </w:r>
+      <w:r>
+        <w:rPr>
+          <w:rFonts w:cs="Consolas"/>
+          <w:color w:val="000000"/>
+          <w:sz w:val="24"/>
+          <w:szCs w:val="24"/>
+          <w:shd w:val="clear" w:color="auto" w:fill="FFFFFF"/>
+          <w:lang w:val="es-CR"/>
+        </w:rPr>
+        <w:t xml:space="preserve">sicamente para </w:t>
+      </w:r>
+      <w:r>
+        <w:rPr>
+          <w:rFonts w:cs="Consolas"/>
+          <w:color w:val="000000"/>
+          <w:sz w:val="24"/>
+          <w:szCs w:val="24"/>
+          <w:shd w:val="clear" w:color="auto" w:fill="FFFFFF"/>
+          <w:lang w:val="es-CR"/>
+        </w:rPr>
+        <w:t>actualizar partes de una pá</w:t>
+      </w:r>
+      <w:r>
+        <w:rPr>
+          <w:rFonts w:cs="Consolas"/>
+          <w:color w:val="000000"/>
+          <w:sz w:val="24"/>
+          <w:szCs w:val="24"/>
+          <w:shd w:val="clear" w:color="auto" w:fill="FFFFFF"/>
+          <w:lang w:val="es-CR"/>
+        </w:rPr>
+        <w:t>gina web, sin tener que reca</w:t>
+      </w:r>
+      <w:r>
+        <w:rPr>
+          <w:rFonts w:cs="Consolas"/>
+          <w:color w:val="000000"/>
+          <w:sz w:val="24"/>
+          <w:szCs w:val="24"/>
+          <w:shd w:val="clear" w:color="auto" w:fill="FFFFFF"/>
+          <w:lang w:val="es-CR"/>
+        </w:rPr>
+        <w:t>rgar toda la pá</w:t>
+      </w:r>
+      <w:r>
+        <w:rPr>
+          <w:rFonts w:cs="Consolas"/>
+          <w:color w:val="000000"/>
+          <w:sz w:val="24"/>
+          <w:szCs w:val="24"/>
+          <w:shd w:val="clear" w:color="auto" w:fill="FFFFFF"/>
+          <w:lang w:val="es-CR"/>
+        </w:rPr>
+        <w:t>gina</w:t>
+      </w:r>
+      <w:r>
+        <w:rPr>
+          <w:rFonts w:cs="Consolas"/>
+          <w:color w:val="000000"/>
+          <w:sz w:val="24"/>
+          <w:szCs w:val="24"/>
+          <w:shd w:val="clear" w:color="auto" w:fill="FFFFFF"/>
+          <w:lang w:val="es-CR"/>
+        </w:rPr>
+        <w:t>.</w:t>
+      </w:r>
+      <w:r>
+        <w:rPr>
+          <w:rFonts w:cs="Consolas"/>
+          <w:color w:val="000000"/>
+          <w:sz w:val="24"/>
+          <w:szCs w:val="24"/>
+          <w:shd w:val="clear" w:color="auto" w:fill="FFFFFF"/>
+          <w:lang w:val="es-CR"/>
+        </w:rPr>
+        <w:t xml:space="preserve">  Lo cual es muy útil para crear sitios rápidos y dinámicos.</w:t>
+      </w:r>
+    </w:p>
+    <w:p>
+      <w:pPr>
+        <w:rPr>
+          <w:rFonts w:cs="Consolas"/>
+          <w:color w:val="000000"/>
+          <w:sz w:val="24"/>
+          <w:szCs w:val="24"/>
+          <w:shd w:val="clear" w:color="auto" w:fill="FFFFFF"/>
+          <w:lang w:val="es-CR"/>
+        </w:rPr>
+      </w:pPr>
+      <w:r>
+        <w:rPr>
+          <w:rFonts w:cs="Consolas"/>
+          <w:color w:val="000000"/>
+          <w:sz w:val="24"/>
+          <w:szCs w:val="24"/>
+          <w:shd w:val="clear" w:color="auto" w:fill="FFFFFF"/>
+          <w:lang w:val="es-CR"/>
+        </w:rPr>
+        <w:t>AJAX permite que las páginas web se actualicen de forma asíncrona mediante el intercambio de pequeñas cantidades de datos con</w:t>
+      </w:r>
+      <w:r>
+        <w:rPr>
+          <w:rFonts w:cs="Consolas"/>
+          <w:color w:val="000000"/>
+          <w:sz w:val="24"/>
+          <w:szCs w:val="24"/>
+          <w:shd w:val="clear" w:color="auto" w:fill="FFFFFF"/>
+          <w:lang w:val="es-CR"/>
+        </w:rPr>
+        <w:t xml:space="preserve"> el servidor en segundo plano</w:t>
+      </w:r>
+      <w:r>
+        <w:rPr>
+          <w:rFonts w:cs="Consolas"/>
+          <w:color w:val="000000"/>
+          <w:sz w:val="24"/>
+          <w:szCs w:val="24"/>
+          <w:shd w:val="clear" w:color="auto" w:fill="FFFFFF"/>
+          <w:lang w:val="es-CR"/>
+        </w:rPr>
+        <w:t>.</w:t>
+      </w:r>
+    </w:p>
+    <w:p>
+      <w:pPr>
+        <w:rPr>
+          <w:rFonts w:cs="Consolas"/>
+          <w:color w:val="000000"/>
+          <w:sz w:val="24"/>
+          <w:szCs w:val="24"/>
+          <w:shd w:val="clear" w:color="auto" w:fill="FFFFFF"/>
+          <w:lang w:val="es-CR"/>
+        </w:rPr>
+      </w:pPr>
+      <w:r>
+        <w:rPr>
+          <w:rFonts w:cs="Consolas"/>
+          <w:color w:val="000000"/>
+          <w:sz w:val="24"/>
+          <w:szCs w:val="24"/>
+          <w:shd w:val="clear" w:color="auto" w:fill="FFFFFF"/>
+          <w:lang w:val="es-CR"/>
+        </w:rPr>
+        <w:t>Como funciona AJAX</w:t>
+      </w:r>
+    </w:p>
+    <w:p>
+      <w:pPr>
+        <w:rPr>
+          <w:rFonts w:cs="Consolas"/>
+          <w:color w:val="000000"/>
+          <w:sz w:val="24"/>
+          <w:szCs w:val="24"/>
+          <w:shd w:val="clear" w:color="auto" w:fill="FFFFFF"/>
+          <w:lang w:val="es-CR"/>
+        </w:rPr>
+      </w:pPr>
+      <w:r>
+        <w:rPr>
+          <w:noProof/>
+          <w:lang w:val="es-CR" w:eastAsia="es-CR"/>
+        </w:rPr>
+        <w:drawing>
+          <wp:inline distT="0" distB="0" distL="0" distR="0">
+            <wp:extent cx="5400040" cy="3078232"/>
+            <wp:effectExtent l="0" t="0" r="0" b="8255"/>
+            <wp:docPr id="54" name="Imagen 54" descr="AJAX"/>
+            <wp:cNvGraphicFramePr>
+              <a:graphicFrameLocks xmlns:a="http://schemas.openxmlformats.org/drawingml/2006/main" noChangeAspect="1"/>
+            </wp:cNvGraphicFramePr>
+            <a:graphic xmlns:a="http://schemas.openxmlformats.org/drawingml/2006/main">
+              <a:graphicData uri="http://schemas.openxmlformats.org/drawingml/2006/picture">
+                <pic:pic xmlns:pic="http://schemas.openxmlformats.org/drawingml/2006/picture">
+                  <pic:nvPicPr>
+                    <pic:cNvPr id="0" name="Picture 1" descr="AJAX"/>
+                    <pic:cNvPicPr>
+                      <a:picLocks noChangeAspect="1" noChangeArrowheads="1"/>
+                    </pic:cNvPicPr>
+                  </pic:nvPicPr>
+                  <pic:blipFill>
+                    <a:blip r:embed="rId82">
+                      <a:extLst>
+                        <a:ext uri="{28A0092B-C50C-407E-A947-70E740481C1C}">
+                          <a14:useLocalDpi xmlns:a14="http://schemas.microsoft.com/office/drawing/2010/main" val="0"/>
+                        </a:ext>
+                      </a:extLst>
+                    </a:blip>
+                    <a:srcRect/>
+                    <a:stretch>
+                      <a:fillRect/>
+                    </a:stretch>
+                  </pic:blipFill>
+                  <pic:spPr bwMode="auto">
+                    <a:xfrm>
+                      <a:off x="0" y="0"/>
+                      <a:ext cx="5400040" cy="3078232"/>
+                    </a:xfrm>
+                    <a:prstGeom prst="rect">
+                      <a:avLst/>
+                    </a:prstGeom>
+                    <a:noFill/>
+                    <a:ln>
+                      <a:noFill/>
+                    </a:ln>
+                  </pic:spPr>
+                </pic:pic>
+              </a:graphicData>
+            </a:graphic>
+          </wp:inline>
+        </w:drawing>
+      </w:r>
+    </w:p>
+    <w:p>
+      <w:pPr>
+        <w:rPr>
+          <w:rFonts w:cs="Consolas"/>
+          <w:color w:val="000000"/>
+          <w:sz w:val="24"/>
+          <w:szCs w:val="24"/>
+          <w:shd w:val="clear" w:color="auto" w:fill="FFFFFF"/>
+          <w:lang w:val="es-CR"/>
+        </w:rPr>
+      </w:pPr>
+      <w:r>
+        <w:rPr>
+          <w:rFonts w:cs="Consolas"/>
+          <w:b/>
+          <w:color w:val="000000"/>
+          <w:sz w:val="52"/>
+          <w:szCs w:val="52"/>
+          <w:shd w:val="clear" w:color="auto" w:fill="FFFFFF"/>
+          <w:lang w:val="es-CR"/>
+        </w:rPr>
+        <w:t>JSON</w:t>
+      </w:r>
+    </w:p>
+    <w:p>
+      <w:pPr>
+        <w:rPr>
+          <w:rFonts w:cs="Consolas"/>
+          <w:color w:val="000000"/>
+          <w:sz w:val="24"/>
+          <w:szCs w:val="24"/>
+          <w:shd w:val="clear" w:color="auto" w:fill="FFFFFF"/>
+          <w:lang w:val="es-CR"/>
+        </w:rPr>
+      </w:pPr>
+      <w:r>
+        <w:rPr>
+          <w:rFonts w:cs="Consolas"/>
+          <w:color w:val="000000"/>
+          <w:sz w:val="24"/>
+          <w:szCs w:val="24"/>
+          <w:shd w:val="clear" w:color="auto" w:fill="FFFFFF"/>
+          <w:lang w:val="es-CR"/>
+        </w:rPr>
+        <w:t xml:space="preserve">JSON (JavaScript </w:t>
+      </w:r>
+      <w:proofErr w:type="spellStart"/>
+      <w:r>
+        <w:rPr>
+          <w:rFonts w:cs="Consolas"/>
+          <w:color w:val="000000"/>
+          <w:sz w:val="24"/>
+          <w:szCs w:val="24"/>
+          <w:shd w:val="clear" w:color="auto" w:fill="FFFFFF"/>
+          <w:lang w:val="es-CR"/>
+        </w:rPr>
+        <w:t>Object</w:t>
+      </w:r>
+      <w:proofErr w:type="spellEnd"/>
+      <w:r>
+        <w:rPr>
+          <w:rFonts w:cs="Consolas"/>
+          <w:color w:val="000000"/>
+          <w:sz w:val="24"/>
+          <w:szCs w:val="24"/>
+          <w:shd w:val="clear" w:color="auto" w:fill="FFFFFF"/>
+          <w:lang w:val="es-CR"/>
+        </w:rPr>
+        <w:t xml:space="preserve"> </w:t>
+      </w:r>
+      <w:proofErr w:type="spellStart"/>
+      <w:r>
+        <w:rPr>
+          <w:rFonts w:cs="Consolas"/>
+          <w:color w:val="000000"/>
+          <w:sz w:val="24"/>
+          <w:szCs w:val="24"/>
+          <w:shd w:val="clear" w:color="auto" w:fill="FFFFFF"/>
+          <w:lang w:val="es-CR"/>
+        </w:rPr>
+        <w:t>Notation</w:t>
+      </w:r>
+      <w:proofErr w:type="spellEnd"/>
+      <w:r>
+        <w:rPr>
+          <w:rFonts w:cs="Consolas"/>
+          <w:color w:val="000000"/>
+          <w:sz w:val="24"/>
+          <w:szCs w:val="24"/>
+          <w:shd w:val="clear" w:color="auto" w:fill="FFFFFF"/>
+          <w:lang w:val="es-CR"/>
+        </w:rPr>
+        <w:t xml:space="preserve">) es un formato ligero de intercambio de datos. Leerlo y escribirlo es simple para humanos, mientras que para las máquinas es simple interpretarlo y generarlo. Está basado en un subconjunto del Lenguaje de Programación JavaScript, Standard ECMA-262 3rd </w:t>
+      </w:r>
+      <w:proofErr w:type="spellStart"/>
+      <w:r>
+        <w:rPr>
+          <w:rFonts w:cs="Consolas"/>
+          <w:color w:val="000000"/>
+          <w:sz w:val="24"/>
+          <w:szCs w:val="24"/>
+          <w:shd w:val="clear" w:color="auto" w:fill="FFFFFF"/>
+          <w:lang w:val="es-CR"/>
+        </w:rPr>
+        <w:t>Edition</w:t>
+      </w:r>
+      <w:proofErr w:type="spellEnd"/>
+      <w:r>
+        <w:rPr>
+          <w:rFonts w:cs="Consolas"/>
+          <w:color w:val="000000"/>
+          <w:sz w:val="24"/>
+          <w:szCs w:val="24"/>
+          <w:shd w:val="clear" w:color="auto" w:fill="FFFFFF"/>
+          <w:lang w:val="es-CR"/>
+        </w:rPr>
+        <w:t xml:space="preserve"> - Diciembre 1999. JSON es un formato de texto que es completamente independiente del lenguaje pero utiliza convenciones que son ampliamente conocidos por los programadores de la familia de lenguajes C, incluyendo C, C++, C#, Java, JavaScript, Perl, </w:t>
+      </w:r>
+      <w:proofErr w:type="spellStart"/>
+      <w:r>
+        <w:rPr>
+          <w:rFonts w:cs="Consolas"/>
+          <w:color w:val="000000"/>
+          <w:sz w:val="24"/>
+          <w:szCs w:val="24"/>
+          <w:shd w:val="clear" w:color="auto" w:fill="FFFFFF"/>
+          <w:lang w:val="es-CR"/>
+        </w:rPr>
+        <w:t>Python</w:t>
+      </w:r>
+      <w:proofErr w:type="spellEnd"/>
+      <w:r>
+        <w:rPr>
+          <w:rFonts w:cs="Consolas"/>
+          <w:color w:val="000000"/>
+          <w:sz w:val="24"/>
+          <w:szCs w:val="24"/>
+          <w:shd w:val="clear" w:color="auto" w:fill="FFFFFF"/>
+          <w:lang w:val="es-CR"/>
+        </w:rPr>
+        <w:t>, y muchos otros. Estas propiedades hacen que JSON sea un lenguaje ideal para el intercambio de datos.</w:t>
+      </w:r>
+    </w:p>
+    <w:p>
+      <w:pPr>
+        <w:rPr>
+          <w:rFonts w:cs="Consolas"/>
+          <w:b/>
+          <w:color w:val="000000"/>
+          <w:sz w:val="52"/>
+          <w:szCs w:val="52"/>
+          <w:shd w:val="clear" w:color="auto" w:fill="FFFFFF"/>
+          <w:lang w:val="es-CR"/>
+        </w:rPr>
+      </w:pPr>
+    </w:p>
+    <w:p>
+      <w:pPr>
+        <w:rPr>
+          <w:rFonts w:cs="Consolas"/>
+          <w:color w:val="000000"/>
+          <w:sz w:val="24"/>
+          <w:szCs w:val="24"/>
+          <w:shd w:val="clear" w:color="auto" w:fill="FFFFFF"/>
+          <w:lang w:val="es-CR"/>
+        </w:rPr>
+      </w:pPr>
+      <w:r>
+        <w:rPr>
+          <w:rFonts w:cs="Consolas"/>
+          <w:noProof/>
+          <w:color w:val="000000"/>
+          <w:sz w:val="24"/>
+          <w:szCs w:val="24"/>
+          <w:shd w:val="clear" w:color="auto" w:fill="FFFFFF"/>
+          <w:lang w:val="es-CR" w:eastAsia="es-CR"/>
+        </w:rPr>
+        <w:drawing>
+          <wp:anchor distT="0" distB="0" distL="114300" distR="114300" simplePos="0" relativeHeight="251717120" behindDoc="1" locked="0" layoutInCell="1" allowOverlap="1" wp14:anchorId="6FE6A8DC" wp14:editId="7EE904C4">
+            <wp:simplePos x="0" y="0"/>
+            <wp:positionH relativeFrom="column">
+              <wp:posOffset>5089525</wp:posOffset>
+            </wp:positionH>
+            <wp:positionV relativeFrom="paragraph">
+              <wp:posOffset>95885</wp:posOffset>
             </wp:positionV>
             <wp:extent cx="1383030" cy="1383030"/>
             <wp:effectExtent l="0" t="0" r="7620" b="7620"/>
@@ -19121,26 +19497,3606 @@
     </w:p>
     <w:p>
       <w:pPr>
+        <w:rPr>
+          <w:rFonts w:cs="Consolas"/>
+          <w:b/>
+          <w:color w:val="000000"/>
+          <w:sz w:val="32"/>
+          <w:szCs w:val="32"/>
+          <w:shd w:val="clear" w:color="auto" w:fill="FFFFFF"/>
+          <w:lang w:val="es-CR"/>
+        </w:rPr>
+      </w:pPr>
+      <w:r>
+        <w:rPr>
+          <w:rFonts w:cs="Consolas"/>
+          <w:b/>
+          <w:color w:val="000000"/>
+          <w:sz w:val="32"/>
+          <w:szCs w:val="32"/>
+          <w:shd w:val="clear" w:color="auto" w:fill="FFFFFF"/>
+          <w:lang w:val="es-CR"/>
+        </w:rPr>
+        <w:lastRenderedPageBreak/>
+        <w:t>JSON está constituido por dos estructuras:</w:t>
+      </w:r>
+    </w:p>
+    <w:p>
+      <w:pPr>
+        <w:rPr>
+          <w:rFonts w:cs="Consolas"/>
+          <w:color w:val="000000"/>
+          <w:sz w:val="24"/>
+          <w:szCs w:val="24"/>
+          <w:shd w:val="clear" w:color="auto" w:fill="FFFFFF"/>
+          <w:lang w:val="es-CR"/>
+        </w:rPr>
+      </w:pPr>
+      <w:r>
+        <w:rPr>
+          <w:rFonts w:cs="Consolas"/>
+          <w:color w:val="000000"/>
+          <w:sz w:val="24"/>
+          <w:szCs w:val="24"/>
+          <w:shd w:val="clear" w:color="auto" w:fill="FFFFFF"/>
+          <w:lang w:val="es-CR"/>
+        </w:rPr>
+        <w:t>Una colección de pares de nombre/valor. En varios lenguajes esto es conocidos como un objeto, registro, estructura, diccionario, tabla hash, lista de claves o un arreglo asociativo.</w:t>
+      </w:r>
+    </w:p>
+    <w:p>
+      <w:pPr>
+        <w:rPr>
+          <w:rFonts w:cs="Consolas"/>
+          <w:color w:val="000000"/>
+          <w:sz w:val="24"/>
+          <w:szCs w:val="24"/>
+          <w:shd w:val="clear" w:color="auto" w:fill="FFFFFF"/>
+          <w:lang w:val="es-CR"/>
+        </w:rPr>
+      </w:pPr>
+      <w:r>
+        <w:rPr>
+          <w:rFonts w:cs="Consolas"/>
+          <w:color w:val="000000"/>
+          <w:sz w:val="24"/>
+          <w:szCs w:val="24"/>
+          <w:shd w:val="clear" w:color="auto" w:fill="FFFFFF"/>
+          <w:lang w:val="es-CR"/>
+        </w:rPr>
+        <w:t>Una lista ordenada de valores. En la mayoría de los lenguajes, esto se implementa como arreglos, vectores, listas o secuencias.</w:t>
+      </w:r>
+    </w:p>
+    <w:p>
+      <w:pPr>
+        <w:rPr>
+          <w:rFonts w:cs="Consolas"/>
+          <w:color w:val="000000"/>
+          <w:sz w:val="24"/>
+          <w:szCs w:val="24"/>
+          <w:shd w:val="clear" w:color="auto" w:fill="FFFFFF"/>
+          <w:lang w:val="es-CR"/>
+        </w:rPr>
+      </w:pPr>
+      <w:r>
+        <w:rPr>
+          <w:rFonts w:cs="Consolas"/>
+          <w:color w:val="000000"/>
+          <w:sz w:val="24"/>
+          <w:szCs w:val="24"/>
+          <w:shd w:val="clear" w:color="auto" w:fill="FFFFFF"/>
+          <w:lang w:val="es-CR"/>
+        </w:rPr>
+        <w:t>Estas son estructuras universales; virtualmente todos los lenguajes de programación las soportan de una forma u otra. Es razonable que un formato de intercambio de datos que es independiente del lenguaje de programació</w:t>
+      </w:r>
+      <w:r>
+        <w:rPr>
+          <w:rFonts w:cs="Consolas"/>
+          <w:color w:val="000000"/>
+          <w:sz w:val="24"/>
+          <w:szCs w:val="24"/>
+          <w:shd w:val="clear" w:color="auto" w:fill="FFFFFF"/>
+          <w:lang w:val="es-CR"/>
+        </w:rPr>
+        <w:t>n se base en estas estructuras.</w:t>
+      </w:r>
+    </w:p>
+    <w:p>
+      <w:pPr>
+        <w:rPr>
+          <w:rFonts w:cs="Consolas"/>
+          <w:b/>
+          <w:color w:val="000000"/>
+          <w:sz w:val="32"/>
+          <w:szCs w:val="24"/>
+          <w:shd w:val="clear" w:color="auto" w:fill="FFFFFF"/>
+          <w:lang w:val="es-CR"/>
+        </w:rPr>
+      </w:pPr>
+      <w:r>
+        <w:rPr>
+          <w:rFonts w:cs="Consolas"/>
+          <w:b/>
+          <w:color w:val="000000"/>
+          <w:sz w:val="32"/>
+          <w:szCs w:val="24"/>
+          <w:shd w:val="clear" w:color="auto" w:fill="FFFFFF"/>
+          <w:lang w:val="es-CR"/>
+        </w:rPr>
+        <w:t>En JSON, se presentan de estas formas:</w:t>
+      </w:r>
+    </w:p>
+    <w:p>
+      <w:pPr>
+        <w:rPr>
+          <w:rFonts w:cs="Consolas"/>
+          <w:color w:val="000000"/>
+          <w:sz w:val="24"/>
+          <w:szCs w:val="24"/>
+          <w:shd w:val="clear" w:color="auto" w:fill="FFFFFF"/>
+          <w:lang w:val="es-CR"/>
+        </w:rPr>
+      </w:pPr>
+      <w:r>
+        <w:rPr>
+          <w:rFonts w:cs="Consolas"/>
+          <w:color w:val="000000"/>
+          <w:sz w:val="24"/>
+          <w:szCs w:val="24"/>
+          <w:shd w:val="clear" w:color="auto" w:fill="FFFFFF"/>
+          <w:lang w:val="es-CR"/>
+        </w:rPr>
+        <w:t xml:space="preserve">Un objeto es un conjunto desordenado de pares </w:t>
+      </w:r>
+      <w:r>
+        <w:rPr>
+          <w:rFonts w:cs="Consolas"/>
+          <w:b/>
+          <w:color w:val="000000"/>
+          <w:sz w:val="24"/>
+          <w:szCs w:val="24"/>
+          <w:shd w:val="clear" w:color="auto" w:fill="FFFFFF"/>
+          <w:lang w:val="es-CR"/>
+        </w:rPr>
+        <w:t>nombre/valor</w:t>
+      </w:r>
+      <w:r>
+        <w:rPr>
+          <w:rFonts w:cs="Consolas"/>
+          <w:color w:val="000000"/>
+          <w:sz w:val="24"/>
+          <w:szCs w:val="24"/>
+          <w:shd w:val="clear" w:color="auto" w:fill="FFFFFF"/>
+          <w:lang w:val="es-CR"/>
+        </w:rPr>
+        <w:t>. Un objeto comienza con</w:t>
+      </w:r>
+      <w:r>
+        <w:rPr>
+          <w:rFonts w:cs="Consolas"/>
+          <w:color w:val="000000"/>
+          <w:sz w:val="24"/>
+          <w:szCs w:val="24"/>
+          <w:shd w:val="clear" w:color="auto" w:fill="FFFFFF"/>
+          <w:lang w:val="es-CR"/>
+        </w:rPr>
+        <w:t xml:space="preserve"> </w:t>
+      </w:r>
+      <w:r>
+        <w:rPr>
+          <w:rFonts w:cs="Consolas"/>
+          <w:color w:val="000000"/>
+          <w:sz w:val="24"/>
+          <w:szCs w:val="24"/>
+          <w:shd w:val="clear" w:color="auto" w:fill="FFFFFF"/>
+          <w:lang w:val="es-CR"/>
+        </w:rPr>
+        <w:t xml:space="preserve"> </w:t>
+      </w:r>
+      <w:r>
+        <w:rPr>
+          <w:rFonts w:cs="Consolas"/>
+          <w:b/>
+          <w:color w:val="000000"/>
+          <w:sz w:val="24"/>
+          <w:szCs w:val="24"/>
+          <w:shd w:val="clear" w:color="auto" w:fill="FFFFFF"/>
+          <w:lang w:val="es-CR"/>
+        </w:rPr>
+        <w:t>“{</w:t>
+      </w:r>
+      <w:proofErr w:type="gramStart"/>
+      <w:r>
+        <w:rPr>
+          <w:rFonts w:cs="Consolas"/>
+          <w:b/>
+          <w:color w:val="000000"/>
+          <w:sz w:val="24"/>
+          <w:szCs w:val="24"/>
+          <w:shd w:val="clear" w:color="auto" w:fill="FFFFFF"/>
+          <w:lang w:val="es-CR"/>
+        </w:rPr>
+        <w:t>“</w:t>
+      </w:r>
+      <w:r>
+        <w:rPr>
+          <w:rFonts w:cs="Consolas"/>
+          <w:color w:val="000000"/>
+          <w:sz w:val="24"/>
+          <w:szCs w:val="24"/>
+          <w:shd w:val="clear" w:color="auto" w:fill="FFFFFF"/>
+          <w:lang w:val="es-CR"/>
+        </w:rPr>
+        <w:t xml:space="preserve"> </w:t>
+      </w:r>
+      <w:r>
+        <w:rPr>
+          <w:rFonts w:cs="Consolas"/>
+          <w:b/>
+          <w:color w:val="000000"/>
+          <w:sz w:val="24"/>
+          <w:szCs w:val="24"/>
+          <w:shd w:val="clear" w:color="auto" w:fill="FFFFFF"/>
+          <w:lang w:val="es-CR"/>
+        </w:rPr>
+        <w:t>(</w:t>
+      </w:r>
+      <w:proofErr w:type="gramEnd"/>
+      <w:r>
+        <w:rPr>
+          <w:rFonts w:cs="Consolas"/>
+          <w:b/>
+          <w:color w:val="000000"/>
+          <w:sz w:val="24"/>
+          <w:szCs w:val="24"/>
+          <w:shd w:val="clear" w:color="auto" w:fill="FFFFFF"/>
+          <w:lang w:val="es-CR"/>
+        </w:rPr>
+        <w:t>llave de apertura)</w:t>
+      </w:r>
+      <w:r>
+        <w:rPr>
+          <w:rFonts w:cs="Consolas"/>
+          <w:color w:val="000000"/>
+          <w:sz w:val="24"/>
+          <w:szCs w:val="24"/>
+          <w:shd w:val="clear" w:color="auto" w:fill="FFFFFF"/>
+          <w:lang w:val="es-CR"/>
+        </w:rPr>
+        <w:t xml:space="preserve"> y termine con </w:t>
+      </w:r>
+      <w:r>
+        <w:rPr>
+          <w:rFonts w:cs="Consolas"/>
+          <w:b/>
+          <w:color w:val="000000"/>
+          <w:sz w:val="24"/>
+          <w:szCs w:val="24"/>
+          <w:shd w:val="clear" w:color="auto" w:fill="FFFFFF"/>
+          <w:lang w:val="es-CR"/>
+        </w:rPr>
+        <w:t>“}”</w:t>
+      </w:r>
+      <w:r>
+        <w:rPr>
+          <w:rFonts w:cs="Consolas"/>
+          <w:color w:val="000000"/>
+          <w:sz w:val="24"/>
+          <w:szCs w:val="24"/>
+          <w:shd w:val="clear" w:color="auto" w:fill="FFFFFF"/>
+          <w:lang w:val="es-CR"/>
+        </w:rPr>
+        <w:t xml:space="preserve"> </w:t>
+      </w:r>
+      <w:r>
+        <w:rPr>
+          <w:rFonts w:cs="Consolas"/>
+          <w:b/>
+          <w:color w:val="000000"/>
+          <w:sz w:val="24"/>
+          <w:szCs w:val="24"/>
+          <w:shd w:val="clear" w:color="auto" w:fill="FFFFFF"/>
+          <w:lang w:val="es-CR"/>
+        </w:rPr>
+        <w:t>(llave de cierre)</w:t>
+      </w:r>
+      <w:r>
+        <w:rPr>
+          <w:rFonts w:cs="Consolas"/>
+          <w:color w:val="000000"/>
+          <w:sz w:val="24"/>
+          <w:szCs w:val="24"/>
+          <w:shd w:val="clear" w:color="auto" w:fill="FFFFFF"/>
+          <w:lang w:val="es-CR"/>
+        </w:rPr>
+        <w:t>. Cada nombre es seguido por</w:t>
+      </w:r>
+      <w:r>
+        <w:rPr>
+          <w:rFonts w:cs="Consolas"/>
+          <w:color w:val="000000"/>
+          <w:sz w:val="24"/>
+          <w:szCs w:val="24"/>
+          <w:shd w:val="clear" w:color="auto" w:fill="FFFFFF"/>
+          <w:lang w:val="es-CR"/>
+        </w:rPr>
+        <w:t>: (dos puntos) y los pares n</w:t>
+      </w:r>
+      <w:r>
+        <w:rPr>
+          <w:rFonts w:cs="Consolas"/>
+          <w:color w:val="000000"/>
+          <w:sz w:val="24"/>
+          <w:szCs w:val="24"/>
+          <w:shd w:val="clear" w:color="auto" w:fill="FFFFFF"/>
+          <w:lang w:val="es-CR"/>
+        </w:rPr>
+        <w:t xml:space="preserve">ombre/valor están separados por </w:t>
+      </w:r>
+      <w:r>
+        <w:rPr>
+          <w:rFonts w:cs="Consolas"/>
+          <w:b/>
+          <w:color w:val="000000"/>
+          <w:sz w:val="24"/>
+          <w:szCs w:val="24"/>
+          <w:shd w:val="clear" w:color="auto" w:fill="FFFFFF"/>
+          <w:lang w:val="es-CR"/>
+        </w:rPr>
+        <w:t>“,” (coma)</w:t>
+      </w:r>
+      <w:r>
+        <w:rPr>
+          <w:rFonts w:cs="Consolas"/>
+          <w:color w:val="000000"/>
+          <w:sz w:val="24"/>
+          <w:szCs w:val="24"/>
+          <w:shd w:val="clear" w:color="auto" w:fill="FFFFFF"/>
+          <w:lang w:val="es-CR"/>
+        </w:rPr>
+        <w:t>.</w:t>
+      </w:r>
+    </w:p>
+    <w:p>
+      <w:pPr>
+        <w:rPr>
+          <w:rFonts w:cs="Consolas"/>
+          <w:color w:val="000000"/>
+          <w:sz w:val="24"/>
+          <w:szCs w:val="24"/>
+          <w:shd w:val="clear" w:color="auto" w:fill="FFFFFF"/>
+          <w:lang w:val="es-CR"/>
+        </w:rPr>
+      </w:pPr>
+      <w:r>
+        <w:rPr>
+          <w:noProof/>
+          <w:lang w:val="es-CR" w:eastAsia="es-CR"/>
+        </w:rPr>
+        <w:drawing>
+          <wp:inline distT="0" distB="0" distL="0" distR="0">
+            <wp:extent cx="5400040" cy="1022671"/>
+            <wp:effectExtent l="0" t="0" r="0" b="6350"/>
+            <wp:docPr id="57" name="Imagen 57" descr="http://json.org/object.gif"/>
+            <wp:cNvGraphicFramePr>
+              <a:graphicFrameLocks xmlns:a="http://schemas.openxmlformats.org/drawingml/2006/main" noChangeAspect="1"/>
+            </wp:cNvGraphicFramePr>
+            <a:graphic xmlns:a="http://schemas.openxmlformats.org/drawingml/2006/main">
+              <a:graphicData uri="http://schemas.openxmlformats.org/drawingml/2006/picture">
+                <pic:pic xmlns:pic="http://schemas.openxmlformats.org/drawingml/2006/picture">
+                  <pic:nvPicPr>
+                    <pic:cNvPr id="0" name="Picture 3" descr="http://json.org/object.gif"/>
+                    <pic:cNvPicPr>
+                      <a:picLocks noChangeAspect="1" noChangeArrowheads="1"/>
+                    </pic:cNvPicPr>
+                  </pic:nvPicPr>
+                  <pic:blipFill>
+                    <a:blip r:embed="rId83">
+                      <a:extLst>
+                        <a:ext uri="{28A0092B-C50C-407E-A947-70E740481C1C}">
+                          <a14:useLocalDpi xmlns:a14="http://schemas.microsoft.com/office/drawing/2010/main" val="0"/>
+                        </a:ext>
+                      </a:extLst>
+                    </a:blip>
+                    <a:srcRect/>
+                    <a:stretch>
+                      <a:fillRect/>
+                    </a:stretch>
+                  </pic:blipFill>
+                  <pic:spPr bwMode="auto">
+                    <a:xfrm>
+                      <a:off x="0" y="0"/>
+                      <a:ext cx="5400040" cy="1022671"/>
+                    </a:xfrm>
+                    <a:prstGeom prst="rect">
+                      <a:avLst/>
+                    </a:prstGeom>
+                    <a:noFill/>
+                    <a:ln>
+                      <a:noFill/>
+                    </a:ln>
+                  </pic:spPr>
+                </pic:pic>
+              </a:graphicData>
+            </a:graphic>
+          </wp:inline>
+        </w:drawing>
+      </w:r>
+    </w:p>
+    <w:p>
+      <w:pPr>
+        <w:rPr>
+          <w:rFonts w:cs="Consolas"/>
+          <w:color w:val="000000"/>
+          <w:sz w:val="24"/>
+          <w:szCs w:val="24"/>
+          <w:u w:val="single"/>
+          <w:shd w:val="clear" w:color="auto" w:fill="FFFFFF"/>
+          <w:lang w:val="es-CR"/>
+        </w:rPr>
+      </w:pPr>
+      <w:r>
+        <w:rPr>
+          <w:rFonts w:cs="Consolas"/>
+          <w:color w:val="000000"/>
+          <w:sz w:val="24"/>
+          <w:szCs w:val="24"/>
+          <w:shd w:val="clear" w:color="auto" w:fill="FFFFFF"/>
+          <w:lang w:val="es-CR"/>
+        </w:rPr>
+        <w:t xml:space="preserve">Un arreglo es una colección de valores. Un arreglo comienza con </w:t>
+      </w:r>
+      <w:r>
+        <w:rPr>
+          <w:rFonts w:cs="Consolas"/>
+          <w:b/>
+          <w:color w:val="000000"/>
+          <w:sz w:val="24"/>
+          <w:szCs w:val="24"/>
+          <w:shd w:val="clear" w:color="auto" w:fill="FFFFFF"/>
+          <w:lang w:val="es-CR"/>
+        </w:rPr>
+        <w:t>“[</w:t>
+      </w:r>
+      <w:proofErr w:type="gramStart"/>
+      <w:r>
+        <w:rPr>
+          <w:rFonts w:cs="Consolas"/>
+          <w:b/>
+          <w:color w:val="000000"/>
+          <w:sz w:val="24"/>
+          <w:szCs w:val="24"/>
+          <w:shd w:val="clear" w:color="auto" w:fill="FFFFFF"/>
+          <w:lang w:val="es-CR"/>
+        </w:rPr>
+        <w:t>“ (</w:t>
+      </w:r>
+      <w:proofErr w:type="gramEnd"/>
+      <w:r>
+        <w:rPr>
+          <w:rFonts w:cs="Consolas"/>
+          <w:b/>
+          <w:color w:val="000000"/>
+          <w:sz w:val="24"/>
+          <w:szCs w:val="24"/>
+          <w:shd w:val="clear" w:color="auto" w:fill="FFFFFF"/>
+          <w:lang w:val="es-CR"/>
+        </w:rPr>
+        <w:t>corchete izquierdo)</w:t>
+      </w:r>
+      <w:r>
+        <w:rPr>
+          <w:rFonts w:cs="Consolas"/>
+          <w:color w:val="000000"/>
+          <w:sz w:val="24"/>
+          <w:szCs w:val="24"/>
+          <w:shd w:val="clear" w:color="auto" w:fill="FFFFFF"/>
+          <w:lang w:val="es-CR"/>
+        </w:rPr>
+        <w:t xml:space="preserve"> y termina con </w:t>
+      </w:r>
+      <w:r>
+        <w:rPr>
+          <w:rFonts w:cs="Consolas"/>
+          <w:b/>
+          <w:color w:val="000000"/>
+          <w:sz w:val="24"/>
+          <w:szCs w:val="24"/>
+          <w:shd w:val="clear" w:color="auto" w:fill="FFFFFF"/>
+          <w:lang w:val="es-CR"/>
+        </w:rPr>
+        <w:t>“]” (corchete derecho)</w:t>
+      </w:r>
+      <w:r>
+        <w:rPr>
+          <w:rFonts w:cs="Consolas"/>
+          <w:color w:val="000000"/>
+          <w:sz w:val="24"/>
+          <w:szCs w:val="24"/>
+          <w:shd w:val="clear" w:color="auto" w:fill="FFFFFF"/>
+          <w:lang w:val="es-CR"/>
+        </w:rPr>
+        <w:t xml:space="preserve">. Los valores se separan por </w:t>
+      </w:r>
+      <w:r>
+        <w:rPr>
+          <w:rFonts w:cs="Consolas"/>
+          <w:b/>
+          <w:color w:val="000000"/>
+          <w:sz w:val="24"/>
+          <w:szCs w:val="24"/>
+          <w:shd w:val="clear" w:color="auto" w:fill="FFFFFF"/>
+          <w:lang w:val="es-CR"/>
+        </w:rPr>
+        <w:t>“,” (coma)</w:t>
+      </w:r>
+      <w:r>
+        <w:rPr>
+          <w:rFonts w:cs="Consolas"/>
+          <w:color w:val="000000"/>
+          <w:sz w:val="24"/>
+          <w:szCs w:val="24"/>
+          <w:shd w:val="clear" w:color="auto" w:fill="FFFFFF"/>
+          <w:lang w:val="es-CR"/>
+        </w:rPr>
+        <w:t>.</w:t>
+      </w:r>
+    </w:p>
+    <w:p>
+      <w:pPr>
+        <w:rPr>
+          <w:rFonts w:cs="Consolas"/>
+          <w:color w:val="000000"/>
+          <w:sz w:val="24"/>
+          <w:szCs w:val="24"/>
+          <w:shd w:val="clear" w:color="auto" w:fill="FFFFFF"/>
+          <w:lang w:val="es-CR"/>
+        </w:rPr>
+      </w:pPr>
+      <w:r>
+        <w:rPr>
+          <w:noProof/>
+          <w:lang w:val="es-CR" w:eastAsia="es-CR"/>
+        </w:rPr>
+        <w:drawing>
+          <wp:inline distT="0" distB="0" distL="0" distR="0">
+            <wp:extent cx="5400040" cy="1022671"/>
+            <wp:effectExtent l="0" t="0" r="0" b="6350"/>
+            <wp:docPr id="58" name="Imagen 58" descr="http://json.org/array.gif"/>
+            <wp:cNvGraphicFramePr>
+              <a:graphicFrameLocks xmlns:a="http://schemas.openxmlformats.org/drawingml/2006/main" noChangeAspect="1"/>
+            </wp:cNvGraphicFramePr>
+            <a:graphic xmlns:a="http://schemas.openxmlformats.org/drawingml/2006/main">
+              <a:graphicData uri="http://schemas.openxmlformats.org/drawingml/2006/picture">
+                <pic:pic xmlns:pic="http://schemas.openxmlformats.org/drawingml/2006/picture">
+                  <pic:nvPicPr>
+                    <pic:cNvPr id="0" name="Picture 5" descr="http://json.org/array.gif"/>
+                    <pic:cNvPicPr>
+                      <a:picLocks noChangeAspect="1" noChangeArrowheads="1"/>
+                    </pic:cNvPicPr>
+                  </pic:nvPicPr>
+                  <pic:blipFill>
+                    <a:blip r:embed="rId84">
+                      <a:extLst>
+                        <a:ext uri="{28A0092B-C50C-407E-A947-70E740481C1C}">
+                          <a14:useLocalDpi xmlns:a14="http://schemas.microsoft.com/office/drawing/2010/main" val="0"/>
+                        </a:ext>
+                      </a:extLst>
+                    </a:blip>
+                    <a:srcRect/>
+                    <a:stretch>
+                      <a:fillRect/>
+                    </a:stretch>
+                  </pic:blipFill>
+                  <pic:spPr bwMode="auto">
+                    <a:xfrm>
+                      <a:off x="0" y="0"/>
+                      <a:ext cx="5400040" cy="1022671"/>
+                    </a:xfrm>
+                    <a:prstGeom prst="rect">
+                      <a:avLst/>
+                    </a:prstGeom>
+                    <a:noFill/>
+                    <a:ln>
+                      <a:noFill/>
+                    </a:ln>
+                  </pic:spPr>
+                </pic:pic>
+              </a:graphicData>
+            </a:graphic>
+          </wp:inline>
+        </w:drawing>
+      </w:r>
+    </w:p>
+    <w:p>
+      <w:pPr>
+        <w:rPr>
+          <w:rFonts w:cs="Consolas"/>
+          <w:color w:val="000000"/>
+          <w:sz w:val="24"/>
+          <w:szCs w:val="24"/>
+          <w:shd w:val="clear" w:color="auto" w:fill="FFFFFF"/>
+          <w:lang w:val="es-CR"/>
+        </w:rPr>
+      </w:pPr>
+    </w:p>
+    <w:p>
+      <w:pPr>
+        <w:rPr>
+          <w:rFonts w:cs="Consolas"/>
+          <w:color w:val="000000"/>
+          <w:sz w:val="24"/>
+          <w:szCs w:val="24"/>
+          <w:shd w:val="clear" w:color="auto" w:fill="FFFFFF"/>
+          <w:lang w:val="es-CR"/>
+        </w:rPr>
+      </w:pPr>
+    </w:p>
+    <w:p>
+      <w:pPr>
+        <w:rPr>
+          <w:rFonts w:cs="Consolas"/>
+          <w:color w:val="000000"/>
+          <w:sz w:val="24"/>
+          <w:szCs w:val="24"/>
+          <w:shd w:val="clear" w:color="auto" w:fill="FFFFFF"/>
+          <w:lang w:val="es-CR"/>
+        </w:rPr>
+      </w:pPr>
+      <w:r>
+        <w:rPr>
+          <w:rFonts w:cs="Consolas"/>
+          <w:color w:val="000000"/>
+          <w:sz w:val="24"/>
+          <w:szCs w:val="24"/>
+          <w:shd w:val="clear" w:color="auto" w:fill="FFFFFF"/>
+          <w:lang w:val="es-CR"/>
+        </w:rPr>
+        <w:br w:type="page"/>
+      </w:r>
+      <w:r>
+        <w:rPr>
+          <w:rFonts w:cs="Consolas"/>
+          <w:noProof/>
+          <w:color w:val="000000"/>
+          <w:sz w:val="24"/>
+          <w:szCs w:val="24"/>
+          <w:shd w:val="clear" w:color="auto" w:fill="FFFFFF"/>
+          <w:lang w:val="es-CR" w:eastAsia="es-CR"/>
+        </w:rPr>
+        <w:drawing>
+          <wp:anchor distT="0" distB="0" distL="114300" distR="114300" simplePos="0" relativeHeight="251721216" behindDoc="1" locked="0" layoutInCell="1" allowOverlap="1" wp14:anchorId="2AF2F08B" wp14:editId="4502D44B">
+            <wp:simplePos x="0" y="0"/>
+            <wp:positionH relativeFrom="column">
+              <wp:posOffset>5241925</wp:posOffset>
+            </wp:positionH>
+            <wp:positionV relativeFrom="paragraph">
+              <wp:posOffset>8554085</wp:posOffset>
+            </wp:positionV>
+            <wp:extent cx="1383030" cy="1383030"/>
+            <wp:effectExtent l="0" t="0" r="7620" b="7620"/>
+            <wp:wrapThrough wrapText="bothSides">
+              <wp:wrapPolygon edited="0">
+                <wp:start x="0" y="0"/>
+                <wp:lineTo x="0" y="21421"/>
+                <wp:lineTo x="21421" y="21421"/>
+                <wp:lineTo x="21421" y="0"/>
+                <wp:lineTo x="0" y="0"/>
+              </wp:wrapPolygon>
+            </wp:wrapThrough>
+            <wp:docPr id="56" name="Imagen 56"/>
+            <wp:cNvGraphicFramePr>
+              <a:graphicFrameLocks xmlns:a="http://schemas.openxmlformats.org/drawingml/2006/main" noChangeAspect="1"/>
+            </wp:cNvGraphicFramePr>
+            <a:graphic xmlns:a="http://schemas.openxmlformats.org/drawingml/2006/main">
+              <a:graphicData uri="http://schemas.openxmlformats.org/drawingml/2006/picture">
+                <pic:pic xmlns:pic="http://schemas.openxmlformats.org/drawingml/2006/picture">
+                  <pic:nvPicPr>
+                    <pic:cNvPr id="0" name="Picture 5"/>
+                    <pic:cNvPicPr>
+                      <a:picLocks noChangeAspect="1" noChangeArrowheads="1"/>
+                    </pic:cNvPicPr>
+                  </pic:nvPicPr>
+                  <pic:blipFill>
+                    <a:blip r:embed="rId10" cstate="print">
+                      <a:extLst>
+                        <a:ext uri="{28A0092B-C50C-407E-A947-70E740481C1C}">
+                          <a14:useLocalDpi xmlns:a14="http://schemas.microsoft.com/office/drawing/2010/main" val="0"/>
+                        </a:ext>
+                      </a:extLst>
+                    </a:blip>
+                    <a:srcRect/>
+                    <a:stretch>
+                      <a:fillRect/>
+                    </a:stretch>
+                  </pic:blipFill>
+                  <pic:spPr bwMode="auto">
+                    <a:xfrm>
+                      <a:off x="0" y="0"/>
+                      <a:ext cx="1383030" cy="1383030"/>
+                    </a:xfrm>
+                    <a:prstGeom prst="rect">
+                      <a:avLst/>
+                    </a:prstGeom>
+                    <a:noFill/>
+                    <a:ln>
+                      <a:noFill/>
+                    </a:ln>
+                  </pic:spPr>
+                </pic:pic>
+              </a:graphicData>
+            </a:graphic>
+            <wp14:sizeRelH relativeFrom="page">
+              <wp14:pctWidth>0</wp14:pctWidth>
+            </wp14:sizeRelH>
+            <wp14:sizeRelV relativeFrom="page">
+              <wp14:pctHeight>0</wp14:pctHeight>
+            </wp14:sizeRelV>
+          </wp:anchor>
+        </w:drawing>
+      </w:r>
+    </w:p>
+    <w:p>
+      <w:pPr>
         <w:spacing w:line="240" w:lineRule="auto"/>
         <w:rPr>
           <w:rFonts w:cs="Consolas"/>
-          <w:color w:val="000000"/>
-          <w:sz w:val="24"/>
-          <w:szCs w:val="24"/>
-          <w:shd w:val="clear" w:color="auto" w:fill="FFFFFF"/>
-        </w:rPr>
-      </w:pPr>
-      <w:r>
-        <w:rPr>
-          <w:rFonts w:cs="Consolas"/>
+          <w:b/>
+          <w:color w:val="000000"/>
+          <w:sz w:val="52"/>
+          <w:szCs w:val="52"/>
+          <w:shd w:val="clear" w:color="auto" w:fill="FFFFFF"/>
+        </w:rPr>
+      </w:pPr>
+      <w:r>
+        <w:rPr>
+          <w:rFonts w:cs="Consolas"/>
+          <w:b/>
+          <w:color w:val="000000"/>
+          <w:sz w:val="52"/>
+          <w:szCs w:val="52"/>
+          <w:shd w:val="clear" w:color="auto" w:fill="FFFFFF"/>
+        </w:rPr>
+        <w:lastRenderedPageBreak/>
+        <w:t>Recursion</w:t>
+      </w:r>
+    </w:p>
+    <w:p>
+      <w:pPr>
+        <w:spacing w:line="240" w:lineRule="auto"/>
+        <w:rPr>
+          <w:rFonts w:cs="Consolas"/>
+          <w:color w:val="000000"/>
+          <w:sz w:val="24"/>
+          <w:szCs w:val="24"/>
+          <w:shd w:val="clear" w:color="auto" w:fill="FFFFFF"/>
+        </w:rPr>
+      </w:pPr>
+      <w:r>
+        <w:rPr>
+          <w:rFonts w:cs="Consolas"/>
+          <w:color w:val="000000"/>
+          <w:sz w:val="24"/>
+          <w:szCs w:val="24"/>
+          <w:shd w:val="clear" w:color="auto" w:fill="FFFFFF"/>
+        </w:rPr>
+        <w:t xml:space="preserve">Una función recursiva es una función que se llama a </w:t>
+      </w:r>
+      <w:r>
+        <w:rPr>
+          <w:rFonts w:cs="Consolas"/>
+          <w:color w:val="000000"/>
+          <w:sz w:val="24"/>
+          <w:szCs w:val="24"/>
+          <w:shd w:val="clear" w:color="auto" w:fill="FFFFFF"/>
+        </w:rPr>
+        <w:t>sí misma, ya sea directa o indirectamente. La recursión es una técnica de programación de gran alcance en el que un problema se divide en un conjunto de subproblemas similares, cada uno resuelto con una solución trivial. En general, una función recursiva se llama a resolver sus subproblemas.</w:t>
+      </w:r>
+    </w:p>
+    <w:p>
+      <w:pPr>
+        <w:rPr>
+          <w:rFonts w:cs="Consolas"/>
+          <w:color w:val="000000"/>
+          <w:sz w:val="24"/>
+          <w:szCs w:val="24"/>
+          <w:shd w:val="clear" w:color="auto" w:fill="FFFFFF"/>
+        </w:rPr>
+      </w:pPr>
+      <w:r>
+        <w:rPr>
+          <w:rFonts w:cs="Consolas"/>
+          <w:color w:val="000000"/>
+          <w:sz w:val="24"/>
+          <w:szCs w:val="24"/>
+          <w:shd w:val="clear" w:color="auto" w:fill="FFFFFF"/>
+        </w:rPr>
+        <w:t>Un ejemplo útil de ello es el cálculo de números factoriales. El factorial de un número n se calcula multiplicando 1 * 2 * 3 *... n. En el ejemplo siguiente se muestra cómo calcular factoriales de forma iterativa, es decir, utilizando un bucle while en el que se calcula el resultado.</w:t>
+      </w:r>
+    </w:p>
+    <w:p>
+      <w:pPr>
+        <w:rPr>
+          <w:rFonts w:cs="Consolas"/>
+          <w:color w:val="000000"/>
+          <w:sz w:val="24"/>
+          <w:szCs w:val="24"/>
+          <w:u w:val="single"/>
+          <w:shd w:val="clear" w:color="auto" w:fill="FFFFFF"/>
+        </w:rPr>
+      </w:pPr>
+      <w:r>
+        <w:rPr>
           <w:noProof/>
-          <w:color w:val="000000"/>
-          <w:sz w:val="24"/>
-          <w:szCs w:val="24"/>
-          <w:shd w:val="clear" w:color="auto" w:fill="FFFFFF"/>
           <w:lang w:val="es-CR" w:eastAsia="es-CR"/>
         </w:rPr>
+        <w:drawing>
+          <wp:inline distT="0" distB="0" distL="0" distR="0" wp14:anchorId="2855E793" wp14:editId="02A1BB89">
+            <wp:extent cx="4960189" cy="5573820"/>
+            <wp:effectExtent l="0" t="0" r="0" b="8255"/>
+            <wp:docPr id="61" name="Imagen 61"/>
+            <wp:cNvGraphicFramePr>
+              <a:graphicFrameLocks xmlns:a="http://schemas.openxmlformats.org/drawingml/2006/main" noChangeAspect="1"/>
+            </wp:cNvGraphicFramePr>
+            <a:graphic xmlns:a="http://schemas.openxmlformats.org/drawingml/2006/main">
+              <a:graphicData uri="http://schemas.openxmlformats.org/drawingml/2006/picture">
+                <pic:pic xmlns:pic="http://schemas.openxmlformats.org/drawingml/2006/picture">
+                  <pic:nvPicPr>
+                    <pic:cNvPr id="0" name=""/>
+                    <pic:cNvPicPr/>
+                  </pic:nvPicPr>
+                  <pic:blipFill>
+                    <a:blip r:embed="rId85"/>
+                    <a:stretch>
+                      <a:fillRect/>
+                    </a:stretch>
+                  </pic:blipFill>
+                  <pic:spPr>
+                    <a:xfrm>
+                      <a:off x="0" y="0"/>
+                      <a:ext cx="4965017" cy="5579246"/>
+                    </a:xfrm>
+                    <a:prstGeom prst="rect">
+                      <a:avLst/>
+                    </a:prstGeom>
+                  </pic:spPr>
+                </pic:pic>
+              </a:graphicData>
+            </a:graphic>
+          </wp:inline>
+        </w:drawing>
+      </w:r>
+      <w:r>
+        <w:rPr>
+          <w:rFonts w:cs="Consolas"/>
+          <w:noProof/>
+          <w:color w:val="000000"/>
+          <w:sz w:val="24"/>
+          <w:szCs w:val="24"/>
+          <w:shd w:val="clear" w:color="auto" w:fill="FFFFFF"/>
+          <w:lang w:val="es-CR" w:eastAsia="es-CR"/>
+        </w:rPr>
+        <w:drawing>
+          <wp:anchor distT="0" distB="0" distL="114300" distR="114300" simplePos="0" relativeHeight="251725312" behindDoc="1" locked="0" layoutInCell="1" allowOverlap="1" wp14:anchorId="17D5219C" wp14:editId="667710C5">
+            <wp:simplePos x="0" y="0"/>
+            <wp:positionH relativeFrom="column">
+              <wp:posOffset>5241925</wp:posOffset>
+            </wp:positionH>
+            <wp:positionV relativeFrom="paragraph">
+              <wp:posOffset>8241030</wp:posOffset>
+            </wp:positionV>
+            <wp:extent cx="1383030" cy="1383030"/>
+            <wp:effectExtent l="0" t="0" r="7620" b="7620"/>
+            <wp:wrapThrough wrapText="bothSides">
+              <wp:wrapPolygon edited="0">
+                <wp:start x="0" y="0"/>
+                <wp:lineTo x="0" y="21421"/>
+                <wp:lineTo x="21421" y="21421"/>
+                <wp:lineTo x="21421" y="0"/>
+                <wp:lineTo x="0" y="0"/>
+              </wp:wrapPolygon>
+            </wp:wrapThrough>
+            <wp:docPr id="60" name="Imagen 60"/>
+            <wp:cNvGraphicFramePr>
+              <a:graphicFrameLocks xmlns:a="http://schemas.openxmlformats.org/drawingml/2006/main" noChangeAspect="1"/>
+            </wp:cNvGraphicFramePr>
+            <a:graphic xmlns:a="http://schemas.openxmlformats.org/drawingml/2006/main">
+              <a:graphicData uri="http://schemas.openxmlformats.org/drawingml/2006/picture">
+                <pic:pic xmlns:pic="http://schemas.openxmlformats.org/drawingml/2006/picture">
+                  <pic:nvPicPr>
+                    <pic:cNvPr id="0" name="Picture 5"/>
+                    <pic:cNvPicPr>
+                      <a:picLocks noChangeAspect="1" noChangeArrowheads="1"/>
+                    </pic:cNvPicPr>
+                  </pic:nvPicPr>
+                  <pic:blipFill>
+                    <a:blip r:embed="rId10" cstate="print">
+                      <a:extLst>
+                        <a:ext uri="{28A0092B-C50C-407E-A947-70E740481C1C}">
+                          <a14:useLocalDpi xmlns:a14="http://schemas.microsoft.com/office/drawing/2010/main" val="0"/>
+                        </a:ext>
+                      </a:extLst>
+                    </a:blip>
+                    <a:srcRect/>
+                    <a:stretch>
+                      <a:fillRect/>
+                    </a:stretch>
+                  </pic:blipFill>
+                  <pic:spPr bwMode="auto">
+                    <a:xfrm>
+                      <a:off x="0" y="0"/>
+                      <a:ext cx="1383030" cy="1383030"/>
+                    </a:xfrm>
+                    <a:prstGeom prst="rect">
+                      <a:avLst/>
+                    </a:prstGeom>
+                    <a:noFill/>
+                    <a:ln>
+                      <a:noFill/>
+                    </a:ln>
+                  </pic:spPr>
+                </pic:pic>
+              </a:graphicData>
+            </a:graphic>
+            <wp14:sizeRelH relativeFrom="page">
+              <wp14:pctWidth>0</wp14:pctWidth>
+            </wp14:sizeRelH>
+            <wp14:sizeRelV relativeFrom="page">
+              <wp14:pctHeight>0</wp14:pctHeight>
+            </wp14:sizeRelV>
+          </wp:anchor>
+        </w:drawing>
+      </w:r>
+      <w:r>
+        <w:rPr>
+          <w:rFonts w:cs="Consolas"/>
+          <w:color w:val="000000"/>
+          <w:sz w:val="24"/>
+          <w:szCs w:val="24"/>
+          <w:shd w:val="clear" w:color="auto" w:fill="FFFFFF"/>
+        </w:rPr>
+        <w:br w:type="page"/>
+      </w:r>
+      <w:r>
+        <w:rPr>
+          <w:rFonts w:cs="Consolas"/>
+          <w:b/>
+          <w:color w:val="000000"/>
+          <w:sz w:val="52"/>
+          <w:szCs w:val="52"/>
+          <w:shd w:val="clear" w:color="auto" w:fill="FFFFFF"/>
+        </w:rPr>
         <w:lastRenderedPageBreak/>
+        <w:t>Callbacks</w:t>
+      </w:r>
+      <w:r>
+        <w:rPr>
+          <w:rFonts w:cs="Consolas"/>
+          <w:b/>
+          <w:color w:val="000000"/>
+          <w:sz w:val="52"/>
+          <w:szCs w:val="52"/>
+          <w:u w:val="single"/>
+          <w:shd w:val="clear" w:color="auto" w:fill="FFFFFF"/>
+        </w:rPr>
+        <w:t xml:space="preserve"> </w:t>
+      </w:r>
+    </w:p>
+    <w:p>
+      <w:pPr>
+        <w:rPr>
+          <w:rFonts w:cs="Consolas"/>
+          <w:color w:val="000000"/>
+          <w:sz w:val="24"/>
+          <w:szCs w:val="24"/>
+          <w:shd w:val="clear" w:color="auto" w:fill="FFFFFF"/>
+        </w:rPr>
+      </w:pPr>
+      <w:r>
+        <w:rPr>
+          <w:rFonts w:cs="Consolas"/>
+          <w:color w:val="000000"/>
+          <w:sz w:val="24"/>
+          <w:szCs w:val="24"/>
+          <w:shd w:val="clear" w:color="auto" w:fill="FFFFFF"/>
+        </w:rPr>
+        <w:t>Como la palabra en inglés lo indica un callback es una “llamada de vuelta” y este es un concepto importante al momento de escribir código. Es simple: llamo a una función y le envío por parámetro otra función (un callback) esperando que la función que llamé se encargue de ejecutar esa función callback.</w:t>
+      </w:r>
+    </w:p>
+    <w:p>
+      <w:pPr>
+        <w:rPr>
+          <w:rFonts w:cs="Consolas"/>
+          <w:b/>
+          <w:color w:val="000000"/>
+          <w:sz w:val="52"/>
+          <w:szCs w:val="52"/>
+          <w:shd w:val="clear" w:color="auto" w:fill="FFFFFF"/>
+        </w:rPr>
+      </w:pPr>
+      <w:r>
+        <w:rPr>
+          <w:b/>
+          <w:noProof/>
+          <w:sz w:val="52"/>
+          <w:szCs w:val="52"/>
+          <w:lang w:val="es-CR" w:eastAsia="es-CR"/>
+        </w:rPr>
+        <w:drawing>
+          <wp:anchor distT="0" distB="0" distL="114300" distR="114300" simplePos="0" relativeHeight="251769344" behindDoc="1" locked="0" layoutInCell="1" allowOverlap="1" wp14:anchorId="343C056A" wp14:editId="7DA87B23">
+            <wp:simplePos x="0" y="0"/>
+            <wp:positionH relativeFrom="column">
+              <wp:posOffset>-1905</wp:posOffset>
+            </wp:positionH>
+            <wp:positionV relativeFrom="paragraph">
+              <wp:posOffset>1905</wp:posOffset>
+            </wp:positionV>
+            <wp:extent cx="5400040" cy="2152650"/>
+            <wp:effectExtent l="0" t="0" r="0" b="0"/>
+            <wp:wrapThrough wrapText="bothSides">
+              <wp:wrapPolygon edited="0">
+                <wp:start x="0" y="0"/>
+                <wp:lineTo x="0" y="21409"/>
+                <wp:lineTo x="21488" y="21409"/>
+                <wp:lineTo x="21488" y="0"/>
+                <wp:lineTo x="0" y="0"/>
+              </wp:wrapPolygon>
+            </wp:wrapThrough>
+            <wp:docPr id="597" name="Imagen 597"/>
+            <wp:cNvGraphicFramePr>
+              <a:graphicFrameLocks xmlns:a="http://schemas.openxmlformats.org/drawingml/2006/main" noChangeAspect="1"/>
+            </wp:cNvGraphicFramePr>
+            <a:graphic xmlns:a="http://schemas.openxmlformats.org/drawingml/2006/main">
+              <a:graphicData uri="http://schemas.openxmlformats.org/drawingml/2006/picture">
+                <pic:pic xmlns:pic="http://schemas.openxmlformats.org/drawingml/2006/picture">
+                  <pic:nvPicPr>
+                    <pic:cNvPr id="0" name=""/>
+                    <pic:cNvPicPr/>
+                  </pic:nvPicPr>
+                  <pic:blipFill>
+                    <a:blip r:embed="rId86">
+                      <a:extLst>
+                        <a:ext uri="{28A0092B-C50C-407E-A947-70E740481C1C}">
+                          <a14:useLocalDpi xmlns:a14="http://schemas.microsoft.com/office/drawing/2010/main" val="0"/>
+                        </a:ext>
+                      </a:extLst>
+                    </a:blip>
+                    <a:stretch>
+                      <a:fillRect/>
+                    </a:stretch>
+                  </pic:blipFill>
+                  <pic:spPr>
+                    <a:xfrm>
+                      <a:off x="0" y="0"/>
+                      <a:ext cx="5400040" cy="2152650"/>
+                    </a:xfrm>
+                    <a:prstGeom prst="rect">
+                      <a:avLst/>
+                    </a:prstGeom>
+                  </pic:spPr>
+                </pic:pic>
+              </a:graphicData>
+            </a:graphic>
+            <wp14:sizeRelH relativeFrom="page">
+              <wp14:pctWidth>0</wp14:pctWidth>
+            </wp14:sizeRelH>
+            <wp14:sizeRelV relativeFrom="page">
+              <wp14:pctHeight>0</wp14:pctHeight>
+            </wp14:sizeRelV>
+          </wp:anchor>
+        </w:drawing>
+      </w:r>
+      <w:proofErr w:type="spellStart"/>
+      <w:r>
+        <w:rPr>
+          <w:rFonts w:cs="Consolas"/>
+          <w:b/>
+          <w:color w:val="000000"/>
+          <w:sz w:val="52"/>
+          <w:szCs w:val="52"/>
+          <w:shd w:val="clear" w:color="auto" w:fill="FFFFFF"/>
+        </w:rPr>
+        <w:t>Memoization</w:t>
+      </w:r>
+      <w:proofErr w:type="spellEnd"/>
+    </w:p>
+    <w:p>
+      <w:pPr>
+        <w:rPr>
+          <w:rFonts w:cs="Consolas"/>
+          <w:color w:val="000000"/>
+          <w:sz w:val="24"/>
+          <w:szCs w:val="24"/>
+          <w:shd w:val="clear" w:color="auto" w:fill="FFFFFF"/>
+        </w:rPr>
+      </w:pPr>
+      <w:r>
+        <w:rPr>
+          <w:rFonts w:cs="Consolas"/>
+          <w:color w:val="000000"/>
+          <w:sz w:val="24"/>
+          <w:szCs w:val="24"/>
+          <w:shd w:val="clear" w:color="auto" w:fill="FFFFFF"/>
+        </w:rPr>
+        <w:t xml:space="preserve">Las funciones pueden usar objetos para recordar los resultados de operaciones anteriores, evitando así trabajo innecesario. Está optimización se conoce como </w:t>
+      </w:r>
+      <w:r>
+        <w:rPr>
+          <w:rFonts w:cs="Consolas"/>
+          <w:color w:val="000000"/>
+          <w:sz w:val="24"/>
+          <w:szCs w:val="24"/>
+          <w:shd w:val="clear" w:color="auto" w:fill="FFFFFF"/>
+        </w:rPr>
+        <w:br/>
+      </w:r>
+      <w:r>
+        <w:rPr>
+          <w:rFonts w:cs="Consolas"/>
+          <w:b/>
+          <w:color w:val="000000"/>
+          <w:sz w:val="24"/>
+          <w:szCs w:val="24"/>
+          <w:shd w:val="clear" w:color="auto" w:fill="FFFFFF"/>
+        </w:rPr>
+        <w:t>“</w:t>
+      </w:r>
+      <w:proofErr w:type="spellStart"/>
+      <w:r>
+        <w:rPr>
+          <w:rFonts w:cs="Consolas"/>
+          <w:b/>
+          <w:color w:val="000000"/>
+          <w:sz w:val="24"/>
+          <w:szCs w:val="24"/>
+          <w:shd w:val="clear" w:color="auto" w:fill="FFFFFF"/>
+        </w:rPr>
+        <w:t>memoization</w:t>
+      </w:r>
+      <w:proofErr w:type="spellEnd"/>
+      <w:r>
+        <w:rPr>
+          <w:rFonts w:cs="Consolas"/>
+          <w:b/>
+          <w:color w:val="000000"/>
+          <w:sz w:val="24"/>
+          <w:szCs w:val="24"/>
+          <w:shd w:val="clear" w:color="auto" w:fill="FFFFFF"/>
+        </w:rPr>
+        <w:t>”</w:t>
+      </w:r>
+      <w:r>
+        <w:rPr>
+          <w:rFonts w:cs="Consolas"/>
+          <w:color w:val="000000"/>
+          <w:sz w:val="24"/>
+          <w:szCs w:val="24"/>
+          <w:shd w:val="clear" w:color="auto" w:fill="FFFFFF"/>
+        </w:rPr>
+        <w:t>.</w:t>
+      </w:r>
+    </w:p>
+    <w:p>
+      <w:pPr>
+        <w:rPr>
+          <w:rFonts w:cs="Consolas"/>
+          <w:color w:val="000000"/>
+          <w:sz w:val="24"/>
+          <w:szCs w:val="24"/>
+          <w:u w:val="single"/>
+          <w:shd w:val="clear" w:color="auto" w:fill="FFFFFF"/>
+        </w:rPr>
+      </w:pPr>
+      <w:r>
+        <w:rPr>
+          <w:rFonts w:cs="Consolas"/>
+          <w:color w:val="000000"/>
+          <w:sz w:val="24"/>
+          <w:szCs w:val="24"/>
+          <w:shd w:val="clear" w:color="auto" w:fill="FFFFFF"/>
+        </w:rPr>
+        <w:t xml:space="preserve">Digamos que queremos que una función recursiva compute números Fibonacci. Un número es la suma de los dos números Fibonacci previos. Los primeros dos son </w:t>
+      </w:r>
+      <w:r>
+        <w:rPr>
+          <w:rFonts w:cs="Consolas"/>
+          <w:b/>
+          <w:color w:val="000000"/>
+          <w:sz w:val="24"/>
+          <w:szCs w:val="24"/>
+          <w:shd w:val="clear" w:color="auto" w:fill="FFFFFF"/>
+        </w:rPr>
+        <w:t>“Cero”</w:t>
+      </w:r>
+      <w:r>
+        <w:rPr>
+          <w:rFonts w:cs="Consolas"/>
+          <w:color w:val="000000"/>
+          <w:sz w:val="24"/>
+          <w:szCs w:val="24"/>
+          <w:shd w:val="clear" w:color="auto" w:fill="FFFFFF"/>
+        </w:rPr>
+        <w:t xml:space="preserve"> y </w:t>
+      </w:r>
+      <w:r>
+        <w:rPr>
+          <w:rFonts w:cs="Consolas"/>
+          <w:b/>
+          <w:color w:val="000000"/>
+          <w:sz w:val="24"/>
+          <w:szCs w:val="24"/>
+          <w:shd w:val="clear" w:color="auto" w:fill="FFFFFF"/>
+        </w:rPr>
+        <w:t>“Uno”</w:t>
+      </w:r>
+      <w:r>
+        <w:rPr>
+          <w:rFonts w:cs="Consolas"/>
+          <w:color w:val="000000"/>
+          <w:sz w:val="24"/>
+          <w:szCs w:val="24"/>
+          <w:shd w:val="clear" w:color="auto" w:fill="FFFFFF"/>
+        </w:rPr>
+        <w:t>.</w:t>
+      </w:r>
+      <w:bookmarkStart w:id="0" w:name="_GoBack"/>
+      <w:bookmarkEnd w:id="0"/>
+    </w:p>
+    <w:p>
+      <w:pPr>
+        <w:rPr>
+          <w:rFonts w:cs="Consolas"/>
+          <w:color w:val="000000"/>
+          <w:sz w:val="24"/>
+          <w:szCs w:val="24"/>
+          <w:u w:val="single"/>
+          <w:shd w:val="clear" w:color="auto" w:fill="FFFFFF"/>
+        </w:rPr>
+      </w:pPr>
+      <w:r>
+        <w:rPr>
+          <w:rFonts w:cs="Consolas"/>
+          <w:noProof/>
+          <w:color w:val="000000"/>
+          <w:sz w:val="24"/>
+          <w:szCs w:val="24"/>
+          <w:shd w:val="clear" w:color="auto" w:fill="FFFFFF"/>
+          <w:lang w:val="es-CR" w:eastAsia="es-CR"/>
+        </w:rPr>
+        <w:drawing>
+          <wp:anchor distT="0" distB="0" distL="114300" distR="114300" simplePos="0" relativeHeight="251727360" behindDoc="1" locked="0" layoutInCell="1" allowOverlap="1" wp14:anchorId="5DA312DD" wp14:editId="541789EA">
+            <wp:simplePos x="0" y="0"/>
+            <wp:positionH relativeFrom="column">
+              <wp:posOffset>5241925</wp:posOffset>
+            </wp:positionH>
+            <wp:positionV relativeFrom="paragraph">
+              <wp:posOffset>8213090</wp:posOffset>
+            </wp:positionV>
+            <wp:extent cx="1383030" cy="1383030"/>
+            <wp:effectExtent l="0" t="0" r="7620" b="7620"/>
+            <wp:wrapThrough wrapText="bothSides">
+              <wp:wrapPolygon edited="0">
+                <wp:start x="0" y="0"/>
+                <wp:lineTo x="0" y="21421"/>
+                <wp:lineTo x="21421" y="21421"/>
+                <wp:lineTo x="21421" y="0"/>
+                <wp:lineTo x="0" y="0"/>
+              </wp:wrapPolygon>
+            </wp:wrapThrough>
+            <wp:docPr id="62" name="Imagen 62"/>
+            <wp:cNvGraphicFramePr>
+              <a:graphicFrameLocks xmlns:a="http://schemas.openxmlformats.org/drawingml/2006/main" noChangeAspect="1"/>
+            </wp:cNvGraphicFramePr>
+            <a:graphic xmlns:a="http://schemas.openxmlformats.org/drawingml/2006/main">
+              <a:graphicData uri="http://schemas.openxmlformats.org/drawingml/2006/picture">
+                <pic:pic xmlns:pic="http://schemas.openxmlformats.org/drawingml/2006/picture">
+                  <pic:nvPicPr>
+                    <pic:cNvPr id="0" name="Picture 5"/>
+                    <pic:cNvPicPr>
+                      <a:picLocks noChangeAspect="1" noChangeArrowheads="1"/>
+                    </pic:cNvPicPr>
+                  </pic:nvPicPr>
+                  <pic:blipFill>
+                    <a:blip r:embed="rId10" cstate="print">
+                      <a:extLst>
+                        <a:ext uri="{28A0092B-C50C-407E-A947-70E740481C1C}">
+                          <a14:useLocalDpi xmlns:a14="http://schemas.microsoft.com/office/drawing/2010/main" val="0"/>
+                        </a:ext>
+                      </a:extLst>
+                    </a:blip>
+                    <a:srcRect/>
+                    <a:stretch>
+                      <a:fillRect/>
+                    </a:stretch>
+                  </pic:blipFill>
+                  <pic:spPr bwMode="auto">
+                    <a:xfrm>
+                      <a:off x="0" y="0"/>
+                      <a:ext cx="1383030" cy="1383030"/>
+                    </a:xfrm>
+                    <a:prstGeom prst="rect">
+                      <a:avLst/>
+                    </a:prstGeom>
+                    <a:noFill/>
+                    <a:ln>
+                      <a:noFill/>
+                    </a:ln>
+                  </pic:spPr>
+                </pic:pic>
+              </a:graphicData>
+            </a:graphic>
+            <wp14:sizeRelH relativeFrom="page">
+              <wp14:pctWidth>0</wp14:pctWidth>
+            </wp14:sizeRelH>
+            <wp14:sizeRelV relativeFrom="page">
+              <wp14:pctHeight>0</wp14:pctHeight>
+            </wp14:sizeRelV>
+          </wp:anchor>
+        </w:drawing>
+      </w:r>
+    </w:p>
+    <w:p>
+      <w:pPr>
+        <w:rPr>
+          <w:rFonts w:cs="Consolas"/>
+          <w:color w:val="000000"/>
+          <w:sz w:val="24"/>
+          <w:szCs w:val="24"/>
+          <w:shd w:val="clear" w:color="auto" w:fill="FFFFFF"/>
+        </w:rPr>
+      </w:pPr>
+    </w:p>
+    <w:p>
+      <w:pPr>
+        <w:rPr>
+          <w:rFonts w:cs="Consolas"/>
+          <w:color w:val="000000"/>
+          <w:sz w:val="24"/>
+          <w:szCs w:val="24"/>
+          <w:shd w:val="clear" w:color="auto" w:fill="FFFFFF"/>
+        </w:rPr>
+      </w:pPr>
+      <w:r>
+        <w:rPr>
+          <w:rFonts w:cs="Consolas"/>
+          <w:color w:val="000000"/>
+          <w:sz w:val="24"/>
+          <w:szCs w:val="24"/>
+          <w:shd w:val="clear" w:color="auto" w:fill="FFFFFF"/>
+        </w:rPr>
+        <w:br w:type="page"/>
+      </w:r>
+      <w:r>
+        <w:rPr>
+          <w:rFonts w:cs="Consolas"/>
+          <w:noProof/>
+          <w:color w:val="000000"/>
+          <w:sz w:val="24"/>
+          <w:szCs w:val="24"/>
+          <w:shd w:val="clear" w:color="auto" w:fill="FFFFFF"/>
+          <w:lang w:val="es-CR" w:eastAsia="es-CR"/>
+        </w:rPr>
+        <w:drawing>
+          <wp:anchor distT="0" distB="0" distL="114300" distR="114300" simplePos="0" relativeHeight="251729408" behindDoc="1" locked="0" layoutInCell="1" allowOverlap="1" wp14:anchorId="2A86E299" wp14:editId="13AFDC54">
+            <wp:simplePos x="0" y="0"/>
+            <wp:positionH relativeFrom="column">
+              <wp:posOffset>5241925</wp:posOffset>
+            </wp:positionH>
+            <wp:positionV relativeFrom="paragraph">
+              <wp:posOffset>8213090</wp:posOffset>
+            </wp:positionV>
+            <wp:extent cx="1383030" cy="1383030"/>
+            <wp:effectExtent l="0" t="0" r="7620" b="7620"/>
+            <wp:wrapThrough wrapText="bothSides">
+              <wp:wrapPolygon edited="0">
+                <wp:start x="0" y="0"/>
+                <wp:lineTo x="0" y="21421"/>
+                <wp:lineTo x="21421" y="21421"/>
+                <wp:lineTo x="21421" y="0"/>
+                <wp:lineTo x="0" y="0"/>
+              </wp:wrapPolygon>
+            </wp:wrapThrough>
+            <wp:docPr id="63" name="Imagen 63"/>
+            <wp:cNvGraphicFramePr>
+              <a:graphicFrameLocks xmlns:a="http://schemas.openxmlformats.org/drawingml/2006/main" noChangeAspect="1"/>
+            </wp:cNvGraphicFramePr>
+            <a:graphic xmlns:a="http://schemas.openxmlformats.org/drawingml/2006/main">
+              <a:graphicData uri="http://schemas.openxmlformats.org/drawingml/2006/picture">
+                <pic:pic xmlns:pic="http://schemas.openxmlformats.org/drawingml/2006/picture">
+                  <pic:nvPicPr>
+                    <pic:cNvPr id="0" name="Picture 5"/>
+                    <pic:cNvPicPr>
+                      <a:picLocks noChangeAspect="1" noChangeArrowheads="1"/>
+                    </pic:cNvPicPr>
+                  </pic:nvPicPr>
+                  <pic:blipFill>
+                    <a:blip r:embed="rId10" cstate="print">
+                      <a:extLst>
+                        <a:ext uri="{28A0092B-C50C-407E-A947-70E740481C1C}">
+                          <a14:useLocalDpi xmlns:a14="http://schemas.microsoft.com/office/drawing/2010/main" val="0"/>
+                        </a:ext>
+                      </a:extLst>
+                    </a:blip>
+                    <a:srcRect/>
+                    <a:stretch>
+                      <a:fillRect/>
+                    </a:stretch>
+                  </pic:blipFill>
+                  <pic:spPr bwMode="auto">
+                    <a:xfrm>
+                      <a:off x="0" y="0"/>
+                      <a:ext cx="1383030" cy="1383030"/>
+                    </a:xfrm>
+                    <a:prstGeom prst="rect">
+                      <a:avLst/>
+                    </a:prstGeom>
+                    <a:noFill/>
+                    <a:ln>
+                      <a:noFill/>
+                    </a:ln>
+                  </pic:spPr>
+                </pic:pic>
+              </a:graphicData>
+            </a:graphic>
+            <wp14:sizeRelH relativeFrom="page">
+              <wp14:pctWidth>0</wp14:pctWidth>
+            </wp14:sizeRelH>
+            <wp14:sizeRelV relativeFrom="page">
+              <wp14:pctHeight>0</wp14:pctHeight>
+            </wp14:sizeRelV>
+          </wp:anchor>
+        </w:drawing>
+      </w:r>
+    </w:p>
+    <w:p>
+      <w:pPr>
+        <w:rPr>
+          <w:rFonts w:cs="Consolas"/>
+          <w:color w:val="000000"/>
+          <w:sz w:val="24"/>
+          <w:szCs w:val="24"/>
+          <w:shd w:val="clear" w:color="auto" w:fill="FFFFFF"/>
+        </w:rPr>
+      </w:pPr>
+    </w:p>
+    <w:p>
+      <w:pPr>
+        <w:rPr>
+          <w:rFonts w:cs="Consolas"/>
+          <w:color w:val="000000"/>
+          <w:sz w:val="24"/>
+          <w:szCs w:val="24"/>
+          <w:shd w:val="clear" w:color="auto" w:fill="FFFFFF"/>
+        </w:rPr>
+      </w:pPr>
+      <w:r>
+        <w:rPr>
+          <w:rFonts w:cs="Consolas"/>
+          <w:color w:val="000000"/>
+          <w:sz w:val="24"/>
+          <w:szCs w:val="24"/>
+          <w:shd w:val="clear" w:color="auto" w:fill="FFFFFF"/>
+        </w:rPr>
+        <w:br w:type="page"/>
+      </w:r>
+      <w:r>
+        <w:rPr>
+          <w:rFonts w:cs="Consolas"/>
+          <w:noProof/>
+          <w:color w:val="000000"/>
+          <w:sz w:val="24"/>
+          <w:szCs w:val="24"/>
+          <w:shd w:val="clear" w:color="auto" w:fill="FFFFFF"/>
+          <w:lang w:val="es-CR" w:eastAsia="es-CR"/>
+        </w:rPr>
+        <w:drawing>
+          <wp:anchor distT="0" distB="0" distL="114300" distR="114300" simplePos="0" relativeHeight="251731456" behindDoc="1" locked="0" layoutInCell="1" allowOverlap="1" wp14:anchorId="2A86E299" wp14:editId="13AFDC54">
+            <wp:simplePos x="0" y="0"/>
+            <wp:positionH relativeFrom="column">
+              <wp:posOffset>5241925</wp:posOffset>
+            </wp:positionH>
+            <wp:positionV relativeFrom="paragraph">
+              <wp:posOffset>8213090</wp:posOffset>
+            </wp:positionV>
+            <wp:extent cx="1383030" cy="1383030"/>
+            <wp:effectExtent l="0" t="0" r="7620" b="7620"/>
+            <wp:wrapThrough wrapText="bothSides">
+              <wp:wrapPolygon edited="0">
+                <wp:start x="0" y="0"/>
+                <wp:lineTo x="0" y="21421"/>
+                <wp:lineTo x="21421" y="21421"/>
+                <wp:lineTo x="21421" y="0"/>
+                <wp:lineTo x="0" y="0"/>
+              </wp:wrapPolygon>
+            </wp:wrapThrough>
+            <wp:docPr id="576" name="Imagen 576"/>
+            <wp:cNvGraphicFramePr>
+              <a:graphicFrameLocks xmlns:a="http://schemas.openxmlformats.org/drawingml/2006/main" noChangeAspect="1"/>
+            </wp:cNvGraphicFramePr>
+            <a:graphic xmlns:a="http://schemas.openxmlformats.org/drawingml/2006/main">
+              <a:graphicData uri="http://schemas.openxmlformats.org/drawingml/2006/picture">
+                <pic:pic xmlns:pic="http://schemas.openxmlformats.org/drawingml/2006/picture">
+                  <pic:nvPicPr>
+                    <pic:cNvPr id="0" name="Picture 5"/>
+                    <pic:cNvPicPr>
+                      <a:picLocks noChangeAspect="1" noChangeArrowheads="1"/>
+                    </pic:cNvPicPr>
+                  </pic:nvPicPr>
+                  <pic:blipFill>
+                    <a:blip r:embed="rId10" cstate="print">
+                      <a:extLst>
+                        <a:ext uri="{28A0092B-C50C-407E-A947-70E740481C1C}">
+                          <a14:useLocalDpi xmlns:a14="http://schemas.microsoft.com/office/drawing/2010/main" val="0"/>
+                        </a:ext>
+                      </a:extLst>
+                    </a:blip>
+                    <a:srcRect/>
+                    <a:stretch>
+                      <a:fillRect/>
+                    </a:stretch>
+                  </pic:blipFill>
+                  <pic:spPr bwMode="auto">
+                    <a:xfrm>
+                      <a:off x="0" y="0"/>
+                      <a:ext cx="1383030" cy="1383030"/>
+                    </a:xfrm>
+                    <a:prstGeom prst="rect">
+                      <a:avLst/>
+                    </a:prstGeom>
+                    <a:noFill/>
+                    <a:ln>
+                      <a:noFill/>
+                    </a:ln>
+                  </pic:spPr>
+                </pic:pic>
+              </a:graphicData>
+            </a:graphic>
+            <wp14:sizeRelH relativeFrom="page">
+              <wp14:pctWidth>0</wp14:pctWidth>
+            </wp14:sizeRelH>
+            <wp14:sizeRelV relativeFrom="page">
+              <wp14:pctHeight>0</wp14:pctHeight>
+            </wp14:sizeRelV>
+          </wp:anchor>
+        </w:drawing>
+      </w:r>
+    </w:p>
+    <w:p>
+      <w:pPr>
+        <w:rPr>
+          <w:rFonts w:cs="Consolas"/>
+          <w:color w:val="000000"/>
+          <w:sz w:val="24"/>
+          <w:szCs w:val="24"/>
+          <w:shd w:val="clear" w:color="auto" w:fill="FFFFFF"/>
+        </w:rPr>
+      </w:pPr>
+    </w:p>
+    <w:p>
+      <w:pPr>
+        <w:rPr>
+          <w:rFonts w:cs="Consolas"/>
+          <w:color w:val="000000"/>
+          <w:sz w:val="24"/>
+          <w:szCs w:val="24"/>
+          <w:shd w:val="clear" w:color="auto" w:fill="FFFFFF"/>
+        </w:rPr>
+      </w:pPr>
+      <w:r>
+        <w:rPr>
+          <w:rFonts w:cs="Consolas"/>
+          <w:color w:val="000000"/>
+          <w:sz w:val="24"/>
+          <w:szCs w:val="24"/>
+          <w:shd w:val="clear" w:color="auto" w:fill="FFFFFF"/>
+        </w:rPr>
+        <w:br w:type="page"/>
+      </w:r>
+      <w:r>
+        <w:rPr>
+          <w:rFonts w:cs="Consolas"/>
+          <w:noProof/>
+          <w:color w:val="000000"/>
+          <w:sz w:val="24"/>
+          <w:szCs w:val="24"/>
+          <w:shd w:val="clear" w:color="auto" w:fill="FFFFFF"/>
+          <w:lang w:val="es-CR" w:eastAsia="es-CR"/>
+        </w:rPr>
+        <w:drawing>
+          <wp:anchor distT="0" distB="0" distL="114300" distR="114300" simplePos="0" relativeHeight="251733504" behindDoc="1" locked="0" layoutInCell="1" allowOverlap="1" wp14:anchorId="2A86E299" wp14:editId="13AFDC54">
+            <wp:simplePos x="0" y="0"/>
+            <wp:positionH relativeFrom="column">
+              <wp:posOffset>5241925</wp:posOffset>
+            </wp:positionH>
+            <wp:positionV relativeFrom="paragraph">
+              <wp:posOffset>8213090</wp:posOffset>
+            </wp:positionV>
+            <wp:extent cx="1383030" cy="1383030"/>
+            <wp:effectExtent l="0" t="0" r="7620" b="7620"/>
+            <wp:wrapThrough wrapText="bothSides">
+              <wp:wrapPolygon edited="0">
+                <wp:start x="0" y="0"/>
+                <wp:lineTo x="0" y="21421"/>
+                <wp:lineTo x="21421" y="21421"/>
+                <wp:lineTo x="21421" y="0"/>
+                <wp:lineTo x="0" y="0"/>
+              </wp:wrapPolygon>
+            </wp:wrapThrough>
+            <wp:docPr id="577" name="Imagen 577"/>
+            <wp:cNvGraphicFramePr>
+              <a:graphicFrameLocks xmlns:a="http://schemas.openxmlformats.org/drawingml/2006/main" noChangeAspect="1"/>
+            </wp:cNvGraphicFramePr>
+            <a:graphic xmlns:a="http://schemas.openxmlformats.org/drawingml/2006/main">
+              <a:graphicData uri="http://schemas.openxmlformats.org/drawingml/2006/picture">
+                <pic:pic xmlns:pic="http://schemas.openxmlformats.org/drawingml/2006/picture">
+                  <pic:nvPicPr>
+                    <pic:cNvPr id="0" name="Picture 5"/>
+                    <pic:cNvPicPr>
+                      <a:picLocks noChangeAspect="1" noChangeArrowheads="1"/>
+                    </pic:cNvPicPr>
+                  </pic:nvPicPr>
+                  <pic:blipFill>
+                    <a:blip r:embed="rId10" cstate="print">
+                      <a:extLst>
+                        <a:ext uri="{28A0092B-C50C-407E-A947-70E740481C1C}">
+                          <a14:useLocalDpi xmlns:a14="http://schemas.microsoft.com/office/drawing/2010/main" val="0"/>
+                        </a:ext>
+                      </a:extLst>
+                    </a:blip>
+                    <a:srcRect/>
+                    <a:stretch>
+                      <a:fillRect/>
+                    </a:stretch>
+                  </pic:blipFill>
+                  <pic:spPr bwMode="auto">
+                    <a:xfrm>
+                      <a:off x="0" y="0"/>
+                      <a:ext cx="1383030" cy="1383030"/>
+                    </a:xfrm>
+                    <a:prstGeom prst="rect">
+                      <a:avLst/>
+                    </a:prstGeom>
+                    <a:noFill/>
+                    <a:ln>
+                      <a:noFill/>
+                    </a:ln>
+                  </pic:spPr>
+                </pic:pic>
+              </a:graphicData>
+            </a:graphic>
+            <wp14:sizeRelH relativeFrom="page">
+              <wp14:pctWidth>0</wp14:pctWidth>
+            </wp14:sizeRelH>
+            <wp14:sizeRelV relativeFrom="page">
+              <wp14:pctHeight>0</wp14:pctHeight>
+            </wp14:sizeRelV>
+          </wp:anchor>
+        </w:drawing>
+      </w:r>
+    </w:p>
+    <w:p>
+      <w:pPr>
+        <w:rPr>
+          <w:rFonts w:cs="Consolas"/>
+          <w:color w:val="000000"/>
+          <w:sz w:val="24"/>
+          <w:szCs w:val="24"/>
+          <w:shd w:val="clear" w:color="auto" w:fill="FFFFFF"/>
+        </w:rPr>
+      </w:pPr>
+    </w:p>
+    <w:p>
+      <w:pPr>
+        <w:rPr>
+          <w:rFonts w:cs="Consolas"/>
+          <w:color w:val="000000"/>
+          <w:sz w:val="24"/>
+          <w:szCs w:val="24"/>
+          <w:shd w:val="clear" w:color="auto" w:fill="FFFFFF"/>
+        </w:rPr>
+      </w:pPr>
+      <w:r>
+        <w:rPr>
+          <w:rFonts w:cs="Consolas"/>
+          <w:color w:val="000000"/>
+          <w:sz w:val="24"/>
+          <w:szCs w:val="24"/>
+          <w:shd w:val="clear" w:color="auto" w:fill="FFFFFF"/>
+        </w:rPr>
+        <w:br w:type="page"/>
+      </w:r>
+      <w:r>
+        <w:rPr>
+          <w:rFonts w:cs="Consolas"/>
+          <w:noProof/>
+          <w:color w:val="000000"/>
+          <w:sz w:val="24"/>
+          <w:szCs w:val="24"/>
+          <w:shd w:val="clear" w:color="auto" w:fill="FFFFFF"/>
+          <w:lang w:val="es-CR" w:eastAsia="es-CR"/>
+        </w:rPr>
+        <w:drawing>
+          <wp:anchor distT="0" distB="0" distL="114300" distR="114300" simplePos="0" relativeHeight="251735552" behindDoc="1" locked="0" layoutInCell="1" allowOverlap="1" wp14:anchorId="2A86E299" wp14:editId="13AFDC54">
+            <wp:simplePos x="0" y="0"/>
+            <wp:positionH relativeFrom="column">
+              <wp:posOffset>5241925</wp:posOffset>
+            </wp:positionH>
+            <wp:positionV relativeFrom="paragraph">
+              <wp:posOffset>8213090</wp:posOffset>
+            </wp:positionV>
+            <wp:extent cx="1383030" cy="1383030"/>
+            <wp:effectExtent l="0" t="0" r="7620" b="7620"/>
+            <wp:wrapThrough wrapText="bothSides">
+              <wp:wrapPolygon edited="0">
+                <wp:start x="0" y="0"/>
+                <wp:lineTo x="0" y="21421"/>
+                <wp:lineTo x="21421" y="21421"/>
+                <wp:lineTo x="21421" y="0"/>
+                <wp:lineTo x="0" y="0"/>
+              </wp:wrapPolygon>
+            </wp:wrapThrough>
+            <wp:docPr id="578" name="Imagen 578"/>
+            <wp:cNvGraphicFramePr>
+              <a:graphicFrameLocks xmlns:a="http://schemas.openxmlformats.org/drawingml/2006/main" noChangeAspect="1"/>
+            </wp:cNvGraphicFramePr>
+            <a:graphic xmlns:a="http://schemas.openxmlformats.org/drawingml/2006/main">
+              <a:graphicData uri="http://schemas.openxmlformats.org/drawingml/2006/picture">
+                <pic:pic xmlns:pic="http://schemas.openxmlformats.org/drawingml/2006/picture">
+                  <pic:nvPicPr>
+                    <pic:cNvPr id="0" name="Picture 5"/>
+                    <pic:cNvPicPr>
+                      <a:picLocks noChangeAspect="1" noChangeArrowheads="1"/>
+                    </pic:cNvPicPr>
+                  </pic:nvPicPr>
+                  <pic:blipFill>
+                    <a:blip r:embed="rId10" cstate="print">
+                      <a:extLst>
+                        <a:ext uri="{28A0092B-C50C-407E-A947-70E740481C1C}">
+                          <a14:useLocalDpi xmlns:a14="http://schemas.microsoft.com/office/drawing/2010/main" val="0"/>
+                        </a:ext>
+                      </a:extLst>
+                    </a:blip>
+                    <a:srcRect/>
+                    <a:stretch>
+                      <a:fillRect/>
+                    </a:stretch>
+                  </pic:blipFill>
+                  <pic:spPr bwMode="auto">
+                    <a:xfrm>
+                      <a:off x="0" y="0"/>
+                      <a:ext cx="1383030" cy="1383030"/>
+                    </a:xfrm>
+                    <a:prstGeom prst="rect">
+                      <a:avLst/>
+                    </a:prstGeom>
+                    <a:noFill/>
+                    <a:ln>
+                      <a:noFill/>
+                    </a:ln>
+                  </pic:spPr>
+                </pic:pic>
+              </a:graphicData>
+            </a:graphic>
+            <wp14:sizeRelH relativeFrom="page">
+              <wp14:pctWidth>0</wp14:pctWidth>
+            </wp14:sizeRelH>
+            <wp14:sizeRelV relativeFrom="page">
+              <wp14:pctHeight>0</wp14:pctHeight>
+            </wp14:sizeRelV>
+          </wp:anchor>
+        </w:drawing>
+      </w:r>
+    </w:p>
+    <w:p>
+      <w:pPr>
+        <w:rPr>
+          <w:rFonts w:cs="Consolas"/>
+          <w:color w:val="000000"/>
+          <w:sz w:val="24"/>
+          <w:szCs w:val="24"/>
+          <w:shd w:val="clear" w:color="auto" w:fill="FFFFFF"/>
+        </w:rPr>
+      </w:pPr>
+    </w:p>
+    <w:p>
+      <w:pPr>
+        <w:rPr>
+          <w:rFonts w:cs="Consolas"/>
+          <w:color w:val="000000"/>
+          <w:sz w:val="24"/>
+          <w:szCs w:val="24"/>
+          <w:shd w:val="clear" w:color="auto" w:fill="FFFFFF"/>
+        </w:rPr>
+      </w:pPr>
+      <w:r>
+        <w:rPr>
+          <w:rFonts w:cs="Consolas"/>
+          <w:color w:val="000000"/>
+          <w:sz w:val="24"/>
+          <w:szCs w:val="24"/>
+          <w:shd w:val="clear" w:color="auto" w:fill="FFFFFF"/>
+        </w:rPr>
+        <w:br w:type="page"/>
+      </w:r>
+      <w:r>
+        <w:rPr>
+          <w:rFonts w:cs="Consolas"/>
+          <w:noProof/>
+          <w:color w:val="000000"/>
+          <w:sz w:val="24"/>
+          <w:szCs w:val="24"/>
+          <w:shd w:val="clear" w:color="auto" w:fill="FFFFFF"/>
+          <w:lang w:val="es-CR" w:eastAsia="es-CR"/>
+        </w:rPr>
+        <w:drawing>
+          <wp:anchor distT="0" distB="0" distL="114300" distR="114300" simplePos="0" relativeHeight="251737600" behindDoc="1" locked="0" layoutInCell="1" allowOverlap="1" wp14:anchorId="2A86E299" wp14:editId="13AFDC54">
+            <wp:simplePos x="0" y="0"/>
+            <wp:positionH relativeFrom="column">
+              <wp:posOffset>5241925</wp:posOffset>
+            </wp:positionH>
+            <wp:positionV relativeFrom="paragraph">
+              <wp:posOffset>8213090</wp:posOffset>
+            </wp:positionV>
+            <wp:extent cx="1383030" cy="1383030"/>
+            <wp:effectExtent l="0" t="0" r="7620" b="7620"/>
+            <wp:wrapThrough wrapText="bothSides">
+              <wp:wrapPolygon edited="0">
+                <wp:start x="0" y="0"/>
+                <wp:lineTo x="0" y="21421"/>
+                <wp:lineTo x="21421" y="21421"/>
+                <wp:lineTo x="21421" y="0"/>
+                <wp:lineTo x="0" y="0"/>
+              </wp:wrapPolygon>
+            </wp:wrapThrough>
+            <wp:docPr id="579" name="Imagen 579"/>
+            <wp:cNvGraphicFramePr>
+              <a:graphicFrameLocks xmlns:a="http://schemas.openxmlformats.org/drawingml/2006/main" noChangeAspect="1"/>
+            </wp:cNvGraphicFramePr>
+            <a:graphic xmlns:a="http://schemas.openxmlformats.org/drawingml/2006/main">
+              <a:graphicData uri="http://schemas.openxmlformats.org/drawingml/2006/picture">
+                <pic:pic xmlns:pic="http://schemas.openxmlformats.org/drawingml/2006/picture">
+                  <pic:nvPicPr>
+                    <pic:cNvPr id="0" name="Picture 5"/>
+                    <pic:cNvPicPr>
+                      <a:picLocks noChangeAspect="1" noChangeArrowheads="1"/>
+                    </pic:cNvPicPr>
+                  </pic:nvPicPr>
+                  <pic:blipFill>
+                    <a:blip r:embed="rId10" cstate="print">
+                      <a:extLst>
+                        <a:ext uri="{28A0092B-C50C-407E-A947-70E740481C1C}">
+                          <a14:useLocalDpi xmlns:a14="http://schemas.microsoft.com/office/drawing/2010/main" val="0"/>
+                        </a:ext>
+                      </a:extLst>
+                    </a:blip>
+                    <a:srcRect/>
+                    <a:stretch>
+                      <a:fillRect/>
+                    </a:stretch>
+                  </pic:blipFill>
+                  <pic:spPr bwMode="auto">
+                    <a:xfrm>
+                      <a:off x="0" y="0"/>
+                      <a:ext cx="1383030" cy="1383030"/>
+                    </a:xfrm>
+                    <a:prstGeom prst="rect">
+                      <a:avLst/>
+                    </a:prstGeom>
+                    <a:noFill/>
+                    <a:ln>
+                      <a:noFill/>
+                    </a:ln>
+                  </pic:spPr>
+                </pic:pic>
+              </a:graphicData>
+            </a:graphic>
+            <wp14:sizeRelH relativeFrom="page">
+              <wp14:pctWidth>0</wp14:pctWidth>
+            </wp14:sizeRelH>
+            <wp14:sizeRelV relativeFrom="page">
+              <wp14:pctHeight>0</wp14:pctHeight>
+            </wp14:sizeRelV>
+          </wp:anchor>
+        </w:drawing>
+      </w:r>
+    </w:p>
+    <w:p>
+      <w:pPr>
+        <w:rPr>
+          <w:rFonts w:cs="Consolas"/>
+          <w:color w:val="000000"/>
+          <w:sz w:val="24"/>
+          <w:szCs w:val="24"/>
+          <w:shd w:val="clear" w:color="auto" w:fill="FFFFFF"/>
+        </w:rPr>
+      </w:pPr>
+    </w:p>
+    <w:p>
+      <w:pPr>
+        <w:rPr>
+          <w:rFonts w:cs="Consolas"/>
+          <w:color w:val="000000"/>
+          <w:sz w:val="24"/>
+          <w:szCs w:val="24"/>
+          <w:shd w:val="clear" w:color="auto" w:fill="FFFFFF"/>
+        </w:rPr>
+      </w:pPr>
+      <w:r>
+        <w:rPr>
+          <w:rFonts w:cs="Consolas"/>
+          <w:color w:val="000000"/>
+          <w:sz w:val="24"/>
+          <w:szCs w:val="24"/>
+          <w:shd w:val="clear" w:color="auto" w:fill="FFFFFF"/>
+        </w:rPr>
+        <w:br w:type="page"/>
+      </w:r>
+      <w:r>
+        <w:rPr>
+          <w:rFonts w:cs="Consolas"/>
+          <w:noProof/>
+          <w:color w:val="000000"/>
+          <w:sz w:val="24"/>
+          <w:szCs w:val="24"/>
+          <w:shd w:val="clear" w:color="auto" w:fill="FFFFFF"/>
+          <w:lang w:val="es-CR" w:eastAsia="es-CR"/>
+        </w:rPr>
+        <w:drawing>
+          <wp:anchor distT="0" distB="0" distL="114300" distR="114300" simplePos="0" relativeHeight="251739648" behindDoc="1" locked="0" layoutInCell="1" allowOverlap="1" wp14:anchorId="2A86E299" wp14:editId="13AFDC54">
+            <wp:simplePos x="0" y="0"/>
+            <wp:positionH relativeFrom="column">
+              <wp:posOffset>5241925</wp:posOffset>
+            </wp:positionH>
+            <wp:positionV relativeFrom="paragraph">
+              <wp:posOffset>8213090</wp:posOffset>
+            </wp:positionV>
+            <wp:extent cx="1383030" cy="1383030"/>
+            <wp:effectExtent l="0" t="0" r="7620" b="7620"/>
+            <wp:wrapThrough wrapText="bothSides">
+              <wp:wrapPolygon edited="0">
+                <wp:start x="0" y="0"/>
+                <wp:lineTo x="0" y="21421"/>
+                <wp:lineTo x="21421" y="21421"/>
+                <wp:lineTo x="21421" y="0"/>
+                <wp:lineTo x="0" y="0"/>
+              </wp:wrapPolygon>
+            </wp:wrapThrough>
+            <wp:docPr id="580" name="Imagen 580"/>
+            <wp:cNvGraphicFramePr>
+              <a:graphicFrameLocks xmlns:a="http://schemas.openxmlformats.org/drawingml/2006/main" noChangeAspect="1"/>
+            </wp:cNvGraphicFramePr>
+            <a:graphic xmlns:a="http://schemas.openxmlformats.org/drawingml/2006/main">
+              <a:graphicData uri="http://schemas.openxmlformats.org/drawingml/2006/picture">
+                <pic:pic xmlns:pic="http://schemas.openxmlformats.org/drawingml/2006/picture">
+                  <pic:nvPicPr>
+                    <pic:cNvPr id="0" name="Picture 5"/>
+                    <pic:cNvPicPr>
+                      <a:picLocks noChangeAspect="1" noChangeArrowheads="1"/>
+                    </pic:cNvPicPr>
+                  </pic:nvPicPr>
+                  <pic:blipFill>
+                    <a:blip r:embed="rId10" cstate="print">
+                      <a:extLst>
+                        <a:ext uri="{28A0092B-C50C-407E-A947-70E740481C1C}">
+                          <a14:useLocalDpi xmlns:a14="http://schemas.microsoft.com/office/drawing/2010/main" val="0"/>
+                        </a:ext>
+                      </a:extLst>
+                    </a:blip>
+                    <a:srcRect/>
+                    <a:stretch>
+                      <a:fillRect/>
+                    </a:stretch>
+                  </pic:blipFill>
+                  <pic:spPr bwMode="auto">
+                    <a:xfrm>
+                      <a:off x="0" y="0"/>
+                      <a:ext cx="1383030" cy="1383030"/>
+                    </a:xfrm>
+                    <a:prstGeom prst="rect">
+                      <a:avLst/>
+                    </a:prstGeom>
+                    <a:noFill/>
+                    <a:ln>
+                      <a:noFill/>
+                    </a:ln>
+                  </pic:spPr>
+                </pic:pic>
+              </a:graphicData>
+            </a:graphic>
+            <wp14:sizeRelH relativeFrom="page">
+              <wp14:pctWidth>0</wp14:pctWidth>
+            </wp14:sizeRelH>
+            <wp14:sizeRelV relativeFrom="page">
+              <wp14:pctHeight>0</wp14:pctHeight>
+            </wp14:sizeRelV>
+          </wp:anchor>
+        </w:drawing>
+      </w:r>
+    </w:p>
+    <w:p>
+      <w:pPr>
+        <w:rPr>
+          <w:rFonts w:cs="Consolas"/>
+          <w:color w:val="000000"/>
+          <w:sz w:val="24"/>
+          <w:szCs w:val="24"/>
+          <w:shd w:val="clear" w:color="auto" w:fill="FFFFFF"/>
+        </w:rPr>
+      </w:pPr>
+    </w:p>
+    <w:p>
+      <w:pPr>
+        <w:rPr>
+          <w:rFonts w:cs="Consolas"/>
+          <w:color w:val="000000"/>
+          <w:sz w:val="24"/>
+          <w:szCs w:val="24"/>
+          <w:shd w:val="clear" w:color="auto" w:fill="FFFFFF"/>
+        </w:rPr>
+      </w:pPr>
+      <w:r>
+        <w:rPr>
+          <w:rFonts w:cs="Consolas"/>
+          <w:color w:val="000000"/>
+          <w:sz w:val="24"/>
+          <w:szCs w:val="24"/>
+          <w:shd w:val="clear" w:color="auto" w:fill="FFFFFF"/>
+        </w:rPr>
+        <w:br w:type="page"/>
+      </w:r>
+      <w:r>
+        <w:rPr>
+          <w:rFonts w:cs="Consolas"/>
+          <w:noProof/>
+          <w:color w:val="000000"/>
+          <w:sz w:val="24"/>
+          <w:szCs w:val="24"/>
+          <w:shd w:val="clear" w:color="auto" w:fill="FFFFFF"/>
+          <w:lang w:val="es-CR" w:eastAsia="es-CR"/>
+        </w:rPr>
+        <w:drawing>
+          <wp:anchor distT="0" distB="0" distL="114300" distR="114300" simplePos="0" relativeHeight="251743744" behindDoc="1" locked="0" layoutInCell="1" allowOverlap="1" wp14:anchorId="2A86E299" wp14:editId="13AFDC54">
+            <wp:simplePos x="0" y="0"/>
+            <wp:positionH relativeFrom="column">
+              <wp:posOffset>5241925</wp:posOffset>
+            </wp:positionH>
+            <wp:positionV relativeFrom="paragraph">
+              <wp:posOffset>8213090</wp:posOffset>
+            </wp:positionV>
+            <wp:extent cx="1383030" cy="1383030"/>
+            <wp:effectExtent l="0" t="0" r="7620" b="7620"/>
+            <wp:wrapThrough wrapText="bothSides">
+              <wp:wrapPolygon edited="0">
+                <wp:start x="0" y="0"/>
+                <wp:lineTo x="0" y="21421"/>
+                <wp:lineTo x="21421" y="21421"/>
+                <wp:lineTo x="21421" y="0"/>
+                <wp:lineTo x="0" y="0"/>
+              </wp:wrapPolygon>
+            </wp:wrapThrough>
+            <wp:docPr id="582" name="Imagen 582"/>
+            <wp:cNvGraphicFramePr>
+              <a:graphicFrameLocks xmlns:a="http://schemas.openxmlformats.org/drawingml/2006/main" noChangeAspect="1"/>
+            </wp:cNvGraphicFramePr>
+            <a:graphic xmlns:a="http://schemas.openxmlformats.org/drawingml/2006/main">
+              <a:graphicData uri="http://schemas.openxmlformats.org/drawingml/2006/picture">
+                <pic:pic xmlns:pic="http://schemas.openxmlformats.org/drawingml/2006/picture">
+                  <pic:nvPicPr>
+                    <pic:cNvPr id="0" name="Picture 5"/>
+                    <pic:cNvPicPr>
+                      <a:picLocks noChangeAspect="1" noChangeArrowheads="1"/>
+                    </pic:cNvPicPr>
+                  </pic:nvPicPr>
+                  <pic:blipFill>
+                    <a:blip r:embed="rId10" cstate="print">
+                      <a:extLst>
+                        <a:ext uri="{28A0092B-C50C-407E-A947-70E740481C1C}">
+                          <a14:useLocalDpi xmlns:a14="http://schemas.microsoft.com/office/drawing/2010/main" val="0"/>
+                        </a:ext>
+                      </a:extLst>
+                    </a:blip>
+                    <a:srcRect/>
+                    <a:stretch>
+                      <a:fillRect/>
+                    </a:stretch>
+                  </pic:blipFill>
+                  <pic:spPr bwMode="auto">
+                    <a:xfrm>
+                      <a:off x="0" y="0"/>
+                      <a:ext cx="1383030" cy="1383030"/>
+                    </a:xfrm>
+                    <a:prstGeom prst="rect">
+                      <a:avLst/>
+                    </a:prstGeom>
+                    <a:noFill/>
+                    <a:ln>
+                      <a:noFill/>
+                    </a:ln>
+                  </pic:spPr>
+                </pic:pic>
+              </a:graphicData>
+            </a:graphic>
+            <wp14:sizeRelH relativeFrom="page">
+              <wp14:pctWidth>0</wp14:pctWidth>
+            </wp14:sizeRelH>
+            <wp14:sizeRelV relativeFrom="page">
+              <wp14:pctHeight>0</wp14:pctHeight>
+            </wp14:sizeRelV>
+          </wp:anchor>
+        </w:drawing>
+      </w:r>
+    </w:p>
+    <w:p>
+      <w:pPr>
+        <w:rPr>
+          <w:rFonts w:cs="Consolas"/>
+          <w:color w:val="000000"/>
+          <w:sz w:val="24"/>
+          <w:szCs w:val="24"/>
+          <w:shd w:val="clear" w:color="auto" w:fill="FFFFFF"/>
+        </w:rPr>
+      </w:pPr>
+      <w:r>
+        <w:rPr>
+          <w:rFonts w:cs="Consolas"/>
+          <w:color w:val="000000"/>
+          <w:sz w:val="24"/>
+          <w:szCs w:val="24"/>
+          <w:shd w:val="clear" w:color="auto" w:fill="FFFFFF"/>
+        </w:rPr>
+        <w:lastRenderedPageBreak/>
+        <w:br w:type="page"/>
+      </w:r>
+      <w:r>
+        <w:rPr>
+          <w:rFonts w:cs="Consolas"/>
+          <w:noProof/>
+          <w:color w:val="000000"/>
+          <w:sz w:val="24"/>
+          <w:szCs w:val="24"/>
+          <w:shd w:val="clear" w:color="auto" w:fill="FFFFFF"/>
+          <w:lang w:val="es-CR" w:eastAsia="es-CR"/>
+        </w:rPr>
+        <w:drawing>
+          <wp:anchor distT="0" distB="0" distL="114300" distR="114300" simplePos="0" relativeHeight="251745792" behindDoc="1" locked="0" layoutInCell="1" allowOverlap="1" wp14:anchorId="2A86E299" wp14:editId="13AFDC54">
+            <wp:simplePos x="0" y="0"/>
+            <wp:positionH relativeFrom="column">
+              <wp:posOffset>5241925</wp:posOffset>
+            </wp:positionH>
+            <wp:positionV relativeFrom="paragraph">
+              <wp:posOffset>8554085</wp:posOffset>
+            </wp:positionV>
+            <wp:extent cx="1383030" cy="1383030"/>
+            <wp:effectExtent l="0" t="0" r="7620" b="7620"/>
+            <wp:wrapThrough wrapText="bothSides">
+              <wp:wrapPolygon edited="0">
+                <wp:start x="0" y="0"/>
+                <wp:lineTo x="0" y="21421"/>
+                <wp:lineTo x="21421" y="21421"/>
+                <wp:lineTo x="21421" y="0"/>
+                <wp:lineTo x="0" y="0"/>
+              </wp:wrapPolygon>
+            </wp:wrapThrough>
+            <wp:docPr id="583" name="Imagen 583"/>
+            <wp:cNvGraphicFramePr>
+              <a:graphicFrameLocks xmlns:a="http://schemas.openxmlformats.org/drawingml/2006/main" noChangeAspect="1"/>
+            </wp:cNvGraphicFramePr>
+            <a:graphic xmlns:a="http://schemas.openxmlformats.org/drawingml/2006/main">
+              <a:graphicData uri="http://schemas.openxmlformats.org/drawingml/2006/picture">
+                <pic:pic xmlns:pic="http://schemas.openxmlformats.org/drawingml/2006/picture">
+                  <pic:nvPicPr>
+                    <pic:cNvPr id="0" name="Picture 5"/>
+                    <pic:cNvPicPr>
+                      <a:picLocks noChangeAspect="1" noChangeArrowheads="1"/>
+                    </pic:cNvPicPr>
+                  </pic:nvPicPr>
+                  <pic:blipFill>
+                    <a:blip r:embed="rId10" cstate="print">
+                      <a:extLst>
+                        <a:ext uri="{28A0092B-C50C-407E-A947-70E740481C1C}">
+                          <a14:useLocalDpi xmlns:a14="http://schemas.microsoft.com/office/drawing/2010/main" val="0"/>
+                        </a:ext>
+                      </a:extLst>
+                    </a:blip>
+                    <a:srcRect/>
+                    <a:stretch>
+                      <a:fillRect/>
+                    </a:stretch>
+                  </pic:blipFill>
+                  <pic:spPr bwMode="auto">
+                    <a:xfrm>
+                      <a:off x="0" y="0"/>
+                      <a:ext cx="1383030" cy="1383030"/>
+                    </a:xfrm>
+                    <a:prstGeom prst="rect">
+                      <a:avLst/>
+                    </a:prstGeom>
+                    <a:noFill/>
+                    <a:ln>
+                      <a:noFill/>
+                    </a:ln>
+                  </pic:spPr>
+                </pic:pic>
+              </a:graphicData>
+            </a:graphic>
+            <wp14:sizeRelH relativeFrom="page">
+              <wp14:pctWidth>0</wp14:pctWidth>
+            </wp14:sizeRelH>
+            <wp14:sizeRelV relativeFrom="page">
+              <wp14:pctHeight>0</wp14:pctHeight>
+            </wp14:sizeRelV>
+          </wp:anchor>
+        </w:drawing>
+      </w:r>
+    </w:p>
+    <w:p>
+      <w:pPr>
+        <w:rPr>
+          <w:rFonts w:cs="Consolas"/>
+          <w:color w:val="000000"/>
+          <w:sz w:val="24"/>
+          <w:szCs w:val="24"/>
+          <w:shd w:val="clear" w:color="auto" w:fill="FFFFFF"/>
+        </w:rPr>
+      </w:pPr>
+    </w:p>
+    <w:p>
+      <w:pPr>
+        <w:rPr>
+          <w:rFonts w:cs="Consolas"/>
+          <w:color w:val="000000"/>
+          <w:sz w:val="24"/>
+          <w:szCs w:val="24"/>
+          <w:shd w:val="clear" w:color="auto" w:fill="FFFFFF"/>
+        </w:rPr>
+      </w:pPr>
+      <w:r>
+        <w:rPr>
+          <w:rFonts w:cs="Consolas"/>
+          <w:color w:val="000000"/>
+          <w:sz w:val="24"/>
+          <w:szCs w:val="24"/>
+          <w:shd w:val="clear" w:color="auto" w:fill="FFFFFF"/>
+        </w:rPr>
+        <w:br w:type="page"/>
+      </w:r>
+      <w:r>
+        <w:rPr>
+          <w:rFonts w:cs="Consolas"/>
+          <w:noProof/>
+          <w:color w:val="000000"/>
+          <w:sz w:val="24"/>
+          <w:szCs w:val="24"/>
+          <w:shd w:val="clear" w:color="auto" w:fill="FFFFFF"/>
+          <w:lang w:val="es-CR" w:eastAsia="es-CR"/>
+        </w:rPr>
+        <w:drawing>
+          <wp:anchor distT="0" distB="0" distL="114300" distR="114300" simplePos="0" relativeHeight="251747840" behindDoc="1" locked="0" layoutInCell="1" allowOverlap="1" wp14:anchorId="2A86E299" wp14:editId="13AFDC54">
+            <wp:simplePos x="0" y="0"/>
+            <wp:positionH relativeFrom="column">
+              <wp:posOffset>5241925</wp:posOffset>
+            </wp:positionH>
+            <wp:positionV relativeFrom="paragraph">
+              <wp:posOffset>8213090</wp:posOffset>
+            </wp:positionV>
+            <wp:extent cx="1383030" cy="1383030"/>
+            <wp:effectExtent l="0" t="0" r="7620" b="7620"/>
+            <wp:wrapThrough wrapText="bothSides">
+              <wp:wrapPolygon edited="0">
+                <wp:start x="0" y="0"/>
+                <wp:lineTo x="0" y="21421"/>
+                <wp:lineTo x="21421" y="21421"/>
+                <wp:lineTo x="21421" y="0"/>
+                <wp:lineTo x="0" y="0"/>
+              </wp:wrapPolygon>
+            </wp:wrapThrough>
+            <wp:docPr id="584" name="Imagen 584"/>
+            <wp:cNvGraphicFramePr>
+              <a:graphicFrameLocks xmlns:a="http://schemas.openxmlformats.org/drawingml/2006/main" noChangeAspect="1"/>
+            </wp:cNvGraphicFramePr>
+            <a:graphic xmlns:a="http://schemas.openxmlformats.org/drawingml/2006/main">
+              <a:graphicData uri="http://schemas.openxmlformats.org/drawingml/2006/picture">
+                <pic:pic xmlns:pic="http://schemas.openxmlformats.org/drawingml/2006/picture">
+                  <pic:nvPicPr>
+                    <pic:cNvPr id="0" name="Picture 5"/>
+                    <pic:cNvPicPr>
+                      <a:picLocks noChangeAspect="1" noChangeArrowheads="1"/>
+                    </pic:cNvPicPr>
+                  </pic:nvPicPr>
+                  <pic:blipFill>
+                    <a:blip r:embed="rId10" cstate="print">
+                      <a:extLst>
+                        <a:ext uri="{28A0092B-C50C-407E-A947-70E740481C1C}">
+                          <a14:useLocalDpi xmlns:a14="http://schemas.microsoft.com/office/drawing/2010/main" val="0"/>
+                        </a:ext>
+                      </a:extLst>
+                    </a:blip>
+                    <a:srcRect/>
+                    <a:stretch>
+                      <a:fillRect/>
+                    </a:stretch>
+                  </pic:blipFill>
+                  <pic:spPr bwMode="auto">
+                    <a:xfrm>
+                      <a:off x="0" y="0"/>
+                      <a:ext cx="1383030" cy="1383030"/>
+                    </a:xfrm>
+                    <a:prstGeom prst="rect">
+                      <a:avLst/>
+                    </a:prstGeom>
+                    <a:noFill/>
+                    <a:ln>
+                      <a:noFill/>
+                    </a:ln>
+                  </pic:spPr>
+                </pic:pic>
+              </a:graphicData>
+            </a:graphic>
+            <wp14:sizeRelH relativeFrom="page">
+              <wp14:pctWidth>0</wp14:pctWidth>
+            </wp14:sizeRelH>
+            <wp14:sizeRelV relativeFrom="page">
+              <wp14:pctHeight>0</wp14:pctHeight>
+            </wp14:sizeRelV>
+          </wp:anchor>
+        </w:drawing>
+      </w:r>
+    </w:p>
+    <w:p>
+      <w:pPr>
+        <w:rPr>
+          <w:rFonts w:cs="Consolas"/>
+          <w:color w:val="000000"/>
+          <w:sz w:val="24"/>
+          <w:szCs w:val="24"/>
+          <w:shd w:val="clear" w:color="auto" w:fill="FFFFFF"/>
+        </w:rPr>
+      </w:pPr>
+    </w:p>
+    <w:p>
+      <w:pPr>
+        <w:rPr>
+          <w:rFonts w:cs="Consolas"/>
+          <w:color w:val="000000"/>
+          <w:sz w:val="24"/>
+          <w:szCs w:val="24"/>
+          <w:shd w:val="clear" w:color="auto" w:fill="FFFFFF"/>
+        </w:rPr>
+      </w:pPr>
+      <w:r>
+        <w:rPr>
+          <w:rFonts w:cs="Consolas"/>
+          <w:color w:val="000000"/>
+          <w:sz w:val="24"/>
+          <w:szCs w:val="24"/>
+          <w:shd w:val="clear" w:color="auto" w:fill="FFFFFF"/>
+        </w:rPr>
+        <w:br w:type="page"/>
+      </w:r>
+      <w:r>
+        <w:rPr>
+          <w:rFonts w:cs="Consolas"/>
+          <w:noProof/>
+          <w:color w:val="000000"/>
+          <w:sz w:val="24"/>
+          <w:szCs w:val="24"/>
+          <w:shd w:val="clear" w:color="auto" w:fill="FFFFFF"/>
+          <w:lang w:val="es-CR" w:eastAsia="es-CR"/>
+        </w:rPr>
+        <w:drawing>
+          <wp:anchor distT="0" distB="0" distL="114300" distR="114300" simplePos="0" relativeHeight="251749888" behindDoc="1" locked="0" layoutInCell="1" allowOverlap="1" wp14:anchorId="2A86E299" wp14:editId="13AFDC54">
+            <wp:simplePos x="0" y="0"/>
+            <wp:positionH relativeFrom="column">
+              <wp:posOffset>5241925</wp:posOffset>
+            </wp:positionH>
+            <wp:positionV relativeFrom="paragraph">
+              <wp:posOffset>8213090</wp:posOffset>
+            </wp:positionV>
+            <wp:extent cx="1383030" cy="1383030"/>
+            <wp:effectExtent l="0" t="0" r="7620" b="7620"/>
+            <wp:wrapThrough wrapText="bothSides">
+              <wp:wrapPolygon edited="0">
+                <wp:start x="0" y="0"/>
+                <wp:lineTo x="0" y="21421"/>
+                <wp:lineTo x="21421" y="21421"/>
+                <wp:lineTo x="21421" y="0"/>
+                <wp:lineTo x="0" y="0"/>
+              </wp:wrapPolygon>
+            </wp:wrapThrough>
+            <wp:docPr id="585" name="Imagen 585"/>
+            <wp:cNvGraphicFramePr>
+              <a:graphicFrameLocks xmlns:a="http://schemas.openxmlformats.org/drawingml/2006/main" noChangeAspect="1"/>
+            </wp:cNvGraphicFramePr>
+            <a:graphic xmlns:a="http://schemas.openxmlformats.org/drawingml/2006/main">
+              <a:graphicData uri="http://schemas.openxmlformats.org/drawingml/2006/picture">
+                <pic:pic xmlns:pic="http://schemas.openxmlformats.org/drawingml/2006/picture">
+                  <pic:nvPicPr>
+                    <pic:cNvPr id="0" name="Picture 5"/>
+                    <pic:cNvPicPr>
+                      <a:picLocks noChangeAspect="1" noChangeArrowheads="1"/>
+                    </pic:cNvPicPr>
+                  </pic:nvPicPr>
+                  <pic:blipFill>
+                    <a:blip r:embed="rId10" cstate="print">
+                      <a:extLst>
+                        <a:ext uri="{28A0092B-C50C-407E-A947-70E740481C1C}">
+                          <a14:useLocalDpi xmlns:a14="http://schemas.microsoft.com/office/drawing/2010/main" val="0"/>
+                        </a:ext>
+                      </a:extLst>
+                    </a:blip>
+                    <a:srcRect/>
+                    <a:stretch>
+                      <a:fillRect/>
+                    </a:stretch>
+                  </pic:blipFill>
+                  <pic:spPr bwMode="auto">
+                    <a:xfrm>
+                      <a:off x="0" y="0"/>
+                      <a:ext cx="1383030" cy="1383030"/>
+                    </a:xfrm>
+                    <a:prstGeom prst="rect">
+                      <a:avLst/>
+                    </a:prstGeom>
+                    <a:noFill/>
+                    <a:ln>
+                      <a:noFill/>
+                    </a:ln>
+                  </pic:spPr>
+                </pic:pic>
+              </a:graphicData>
+            </a:graphic>
+            <wp14:sizeRelH relativeFrom="page">
+              <wp14:pctWidth>0</wp14:pctWidth>
+            </wp14:sizeRelH>
+            <wp14:sizeRelV relativeFrom="page">
+              <wp14:pctHeight>0</wp14:pctHeight>
+            </wp14:sizeRelV>
+          </wp:anchor>
+        </w:drawing>
+      </w:r>
+    </w:p>
+    <w:p>
+      <w:pPr>
+        <w:rPr>
+          <w:rFonts w:cs="Consolas"/>
+          <w:color w:val="000000"/>
+          <w:sz w:val="24"/>
+          <w:szCs w:val="24"/>
+          <w:shd w:val="clear" w:color="auto" w:fill="FFFFFF"/>
+        </w:rPr>
+      </w:pPr>
+    </w:p>
+    <w:p>
+      <w:pPr>
+        <w:rPr>
+          <w:rFonts w:cs="Consolas"/>
+          <w:color w:val="000000"/>
+          <w:sz w:val="24"/>
+          <w:szCs w:val="24"/>
+          <w:shd w:val="clear" w:color="auto" w:fill="FFFFFF"/>
+        </w:rPr>
+      </w:pPr>
+      <w:r>
+        <w:rPr>
+          <w:rFonts w:cs="Consolas"/>
+          <w:color w:val="000000"/>
+          <w:sz w:val="24"/>
+          <w:szCs w:val="24"/>
+          <w:shd w:val="clear" w:color="auto" w:fill="FFFFFF"/>
+        </w:rPr>
+        <w:br w:type="page"/>
+      </w:r>
+      <w:r>
+        <w:rPr>
+          <w:rFonts w:cs="Consolas"/>
+          <w:noProof/>
+          <w:color w:val="000000"/>
+          <w:sz w:val="24"/>
+          <w:szCs w:val="24"/>
+          <w:shd w:val="clear" w:color="auto" w:fill="FFFFFF"/>
+          <w:lang w:val="es-CR" w:eastAsia="es-CR"/>
+        </w:rPr>
+        <w:drawing>
+          <wp:anchor distT="0" distB="0" distL="114300" distR="114300" simplePos="0" relativeHeight="251751936" behindDoc="1" locked="0" layoutInCell="1" allowOverlap="1" wp14:anchorId="2A86E299" wp14:editId="13AFDC54">
+            <wp:simplePos x="0" y="0"/>
+            <wp:positionH relativeFrom="column">
+              <wp:posOffset>5241925</wp:posOffset>
+            </wp:positionH>
+            <wp:positionV relativeFrom="paragraph">
+              <wp:posOffset>8213090</wp:posOffset>
+            </wp:positionV>
+            <wp:extent cx="1383030" cy="1383030"/>
+            <wp:effectExtent l="0" t="0" r="7620" b="7620"/>
+            <wp:wrapThrough wrapText="bothSides">
+              <wp:wrapPolygon edited="0">
+                <wp:start x="0" y="0"/>
+                <wp:lineTo x="0" y="21421"/>
+                <wp:lineTo x="21421" y="21421"/>
+                <wp:lineTo x="21421" y="0"/>
+                <wp:lineTo x="0" y="0"/>
+              </wp:wrapPolygon>
+            </wp:wrapThrough>
+            <wp:docPr id="586" name="Imagen 586"/>
+            <wp:cNvGraphicFramePr>
+              <a:graphicFrameLocks xmlns:a="http://schemas.openxmlformats.org/drawingml/2006/main" noChangeAspect="1"/>
+            </wp:cNvGraphicFramePr>
+            <a:graphic xmlns:a="http://schemas.openxmlformats.org/drawingml/2006/main">
+              <a:graphicData uri="http://schemas.openxmlformats.org/drawingml/2006/picture">
+                <pic:pic xmlns:pic="http://schemas.openxmlformats.org/drawingml/2006/picture">
+                  <pic:nvPicPr>
+                    <pic:cNvPr id="0" name="Picture 5"/>
+                    <pic:cNvPicPr>
+                      <a:picLocks noChangeAspect="1" noChangeArrowheads="1"/>
+                    </pic:cNvPicPr>
+                  </pic:nvPicPr>
+                  <pic:blipFill>
+                    <a:blip r:embed="rId10" cstate="print">
+                      <a:extLst>
+                        <a:ext uri="{28A0092B-C50C-407E-A947-70E740481C1C}">
+                          <a14:useLocalDpi xmlns:a14="http://schemas.microsoft.com/office/drawing/2010/main" val="0"/>
+                        </a:ext>
+                      </a:extLst>
+                    </a:blip>
+                    <a:srcRect/>
+                    <a:stretch>
+                      <a:fillRect/>
+                    </a:stretch>
+                  </pic:blipFill>
+                  <pic:spPr bwMode="auto">
+                    <a:xfrm>
+                      <a:off x="0" y="0"/>
+                      <a:ext cx="1383030" cy="1383030"/>
+                    </a:xfrm>
+                    <a:prstGeom prst="rect">
+                      <a:avLst/>
+                    </a:prstGeom>
+                    <a:noFill/>
+                    <a:ln>
+                      <a:noFill/>
+                    </a:ln>
+                  </pic:spPr>
+                </pic:pic>
+              </a:graphicData>
+            </a:graphic>
+            <wp14:sizeRelH relativeFrom="page">
+              <wp14:pctWidth>0</wp14:pctWidth>
+            </wp14:sizeRelH>
+            <wp14:sizeRelV relativeFrom="page">
+              <wp14:pctHeight>0</wp14:pctHeight>
+            </wp14:sizeRelV>
+          </wp:anchor>
+        </w:drawing>
+      </w:r>
+    </w:p>
+    <w:p>
+      <w:pPr>
+        <w:rPr>
+          <w:rFonts w:cs="Consolas"/>
+          <w:color w:val="000000"/>
+          <w:sz w:val="24"/>
+          <w:szCs w:val="24"/>
+          <w:shd w:val="clear" w:color="auto" w:fill="FFFFFF"/>
+        </w:rPr>
+      </w:pPr>
+    </w:p>
+    <w:p>
+      <w:pPr>
+        <w:rPr>
+          <w:rFonts w:cs="Consolas"/>
+          <w:color w:val="000000"/>
+          <w:sz w:val="24"/>
+          <w:szCs w:val="24"/>
+          <w:shd w:val="clear" w:color="auto" w:fill="FFFFFF"/>
+        </w:rPr>
+      </w:pPr>
+      <w:r>
+        <w:rPr>
+          <w:rFonts w:cs="Consolas"/>
+          <w:color w:val="000000"/>
+          <w:sz w:val="24"/>
+          <w:szCs w:val="24"/>
+          <w:shd w:val="clear" w:color="auto" w:fill="FFFFFF"/>
+        </w:rPr>
+        <w:br w:type="page"/>
+      </w:r>
+      <w:r>
+        <w:rPr>
+          <w:rFonts w:cs="Consolas"/>
+          <w:noProof/>
+          <w:color w:val="000000"/>
+          <w:sz w:val="24"/>
+          <w:szCs w:val="24"/>
+          <w:shd w:val="clear" w:color="auto" w:fill="FFFFFF"/>
+          <w:lang w:val="es-CR" w:eastAsia="es-CR"/>
+        </w:rPr>
+        <w:drawing>
+          <wp:anchor distT="0" distB="0" distL="114300" distR="114300" simplePos="0" relativeHeight="251753984" behindDoc="1" locked="0" layoutInCell="1" allowOverlap="1" wp14:anchorId="2A86E299" wp14:editId="13AFDC54">
+            <wp:simplePos x="0" y="0"/>
+            <wp:positionH relativeFrom="column">
+              <wp:posOffset>5241925</wp:posOffset>
+            </wp:positionH>
+            <wp:positionV relativeFrom="paragraph">
+              <wp:posOffset>8213090</wp:posOffset>
+            </wp:positionV>
+            <wp:extent cx="1383030" cy="1383030"/>
+            <wp:effectExtent l="0" t="0" r="7620" b="7620"/>
+            <wp:wrapThrough wrapText="bothSides">
+              <wp:wrapPolygon edited="0">
+                <wp:start x="0" y="0"/>
+                <wp:lineTo x="0" y="21421"/>
+                <wp:lineTo x="21421" y="21421"/>
+                <wp:lineTo x="21421" y="0"/>
+                <wp:lineTo x="0" y="0"/>
+              </wp:wrapPolygon>
+            </wp:wrapThrough>
+            <wp:docPr id="587" name="Imagen 587"/>
+            <wp:cNvGraphicFramePr>
+              <a:graphicFrameLocks xmlns:a="http://schemas.openxmlformats.org/drawingml/2006/main" noChangeAspect="1"/>
+            </wp:cNvGraphicFramePr>
+            <a:graphic xmlns:a="http://schemas.openxmlformats.org/drawingml/2006/main">
+              <a:graphicData uri="http://schemas.openxmlformats.org/drawingml/2006/picture">
+                <pic:pic xmlns:pic="http://schemas.openxmlformats.org/drawingml/2006/picture">
+                  <pic:nvPicPr>
+                    <pic:cNvPr id="0" name="Picture 5"/>
+                    <pic:cNvPicPr>
+                      <a:picLocks noChangeAspect="1" noChangeArrowheads="1"/>
+                    </pic:cNvPicPr>
+                  </pic:nvPicPr>
+                  <pic:blipFill>
+                    <a:blip r:embed="rId10" cstate="print">
+                      <a:extLst>
+                        <a:ext uri="{28A0092B-C50C-407E-A947-70E740481C1C}">
+                          <a14:useLocalDpi xmlns:a14="http://schemas.microsoft.com/office/drawing/2010/main" val="0"/>
+                        </a:ext>
+                      </a:extLst>
+                    </a:blip>
+                    <a:srcRect/>
+                    <a:stretch>
+                      <a:fillRect/>
+                    </a:stretch>
+                  </pic:blipFill>
+                  <pic:spPr bwMode="auto">
+                    <a:xfrm>
+                      <a:off x="0" y="0"/>
+                      <a:ext cx="1383030" cy="1383030"/>
+                    </a:xfrm>
+                    <a:prstGeom prst="rect">
+                      <a:avLst/>
+                    </a:prstGeom>
+                    <a:noFill/>
+                    <a:ln>
+                      <a:noFill/>
+                    </a:ln>
+                  </pic:spPr>
+                </pic:pic>
+              </a:graphicData>
+            </a:graphic>
+            <wp14:sizeRelH relativeFrom="page">
+              <wp14:pctWidth>0</wp14:pctWidth>
+            </wp14:sizeRelH>
+            <wp14:sizeRelV relativeFrom="page">
+              <wp14:pctHeight>0</wp14:pctHeight>
+            </wp14:sizeRelV>
+          </wp:anchor>
+        </w:drawing>
+      </w:r>
+    </w:p>
+    <w:p>
+      <w:pPr>
+        <w:rPr>
+          <w:rFonts w:cs="Consolas"/>
+          <w:color w:val="000000"/>
+          <w:sz w:val="24"/>
+          <w:szCs w:val="24"/>
+          <w:shd w:val="clear" w:color="auto" w:fill="FFFFFF"/>
+        </w:rPr>
+      </w:pPr>
+    </w:p>
+    <w:p>
+      <w:pPr>
+        <w:rPr>
+          <w:rFonts w:cs="Consolas"/>
+          <w:color w:val="000000"/>
+          <w:sz w:val="24"/>
+          <w:szCs w:val="24"/>
+          <w:shd w:val="clear" w:color="auto" w:fill="FFFFFF"/>
+        </w:rPr>
+      </w:pPr>
+      <w:r>
+        <w:rPr>
+          <w:rFonts w:cs="Consolas"/>
+          <w:color w:val="000000"/>
+          <w:sz w:val="24"/>
+          <w:szCs w:val="24"/>
+          <w:shd w:val="clear" w:color="auto" w:fill="FFFFFF"/>
+        </w:rPr>
+        <w:br w:type="page"/>
+      </w:r>
+      <w:r>
+        <w:rPr>
+          <w:rFonts w:cs="Consolas"/>
+          <w:noProof/>
+          <w:color w:val="000000"/>
+          <w:sz w:val="24"/>
+          <w:szCs w:val="24"/>
+          <w:shd w:val="clear" w:color="auto" w:fill="FFFFFF"/>
+          <w:lang w:val="es-CR" w:eastAsia="es-CR"/>
+        </w:rPr>
+        <w:drawing>
+          <wp:anchor distT="0" distB="0" distL="114300" distR="114300" simplePos="0" relativeHeight="251756032" behindDoc="1" locked="0" layoutInCell="1" allowOverlap="1" wp14:anchorId="2A86E299" wp14:editId="13AFDC54">
+            <wp:simplePos x="0" y="0"/>
+            <wp:positionH relativeFrom="column">
+              <wp:posOffset>5241925</wp:posOffset>
+            </wp:positionH>
+            <wp:positionV relativeFrom="paragraph">
+              <wp:posOffset>8213090</wp:posOffset>
+            </wp:positionV>
+            <wp:extent cx="1383030" cy="1383030"/>
+            <wp:effectExtent l="0" t="0" r="7620" b="7620"/>
+            <wp:wrapThrough wrapText="bothSides">
+              <wp:wrapPolygon edited="0">
+                <wp:start x="0" y="0"/>
+                <wp:lineTo x="0" y="21421"/>
+                <wp:lineTo x="21421" y="21421"/>
+                <wp:lineTo x="21421" y="0"/>
+                <wp:lineTo x="0" y="0"/>
+              </wp:wrapPolygon>
+            </wp:wrapThrough>
+            <wp:docPr id="588" name="Imagen 588"/>
+            <wp:cNvGraphicFramePr>
+              <a:graphicFrameLocks xmlns:a="http://schemas.openxmlformats.org/drawingml/2006/main" noChangeAspect="1"/>
+            </wp:cNvGraphicFramePr>
+            <a:graphic xmlns:a="http://schemas.openxmlformats.org/drawingml/2006/main">
+              <a:graphicData uri="http://schemas.openxmlformats.org/drawingml/2006/picture">
+                <pic:pic xmlns:pic="http://schemas.openxmlformats.org/drawingml/2006/picture">
+                  <pic:nvPicPr>
+                    <pic:cNvPr id="0" name="Picture 5"/>
+                    <pic:cNvPicPr>
+                      <a:picLocks noChangeAspect="1" noChangeArrowheads="1"/>
+                    </pic:cNvPicPr>
+                  </pic:nvPicPr>
+                  <pic:blipFill>
+                    <a:blip r:embed="rId10" cstate="print">
+                      <a:extLst>
+                        <a:ext uri="{28A0092B-C50C-407E-A947-70E740481C1C}">
+                          <a14:useLocalDpi xmlns:a14="http://schemas.microsoft.com/office/drawing/2010/main" val="0"/>
+                        </a:ext>
+                      </a:extLst>
+                    </a:blip>
+                    <a:srcRect/>
+                    <a:stretch>
+                      <a:fillRect/>
+                    </a:stretch>
+                  </pic:blipFill>
+                  <pic:spPr bwMode="auto">
+                    <a:xfrm>
+                      <a:off x="0" y="0"/>
+                      <a:ext cx="1383030" cy="1383030"/>
+                    </a:xfrm>
+                    <a:prstGeom prst="rect">
+                      <a:avLst/>
+                    </a:prstGeom>
+                    <a:noFill/>
+                    <a:ln>
+                      <a:noFill/>
+                    </a:ln>
+                  </pic:spPr>
+                </pic:pic>
+              </a:graphicData>
+            </a:graphic>
+            <wp14:sizeRelH relativeFrom="page">
+              <wp14:pctWidth>0</wp14:pctWidth>
+            </wp14:sizeRelH>
+            <wp14:sizeRelV relativeFrom="page">
+              <wp14:pctHeight>0</wp14:pctHeight>
+            </wp14:sizeRelV>
+          </wp:anchor>
+        </w:drawing>
+      </w:r>
+    </w:p>
+    <w:p>
+      <w:pPr>
+        <w:rPr>
+          <w:rFonts w:cs="Consolas"/>
+          <w:color w:val="000000"/>
+          <w:sz w:val="24"/>
+          <w:szCs w:val="24"/>
+          <w:shd w:val="clear" w:color="auto" w:fill="FFFFFF"/>
+        </w:rPr>
+      </w:pPr>
+    </w:p>
+    <w:p>
+      <w:pPr>
+        <w:rPr>
+          <w:rFonts w:cs="Consolas"/>
+          <w:color w:val="000000"/>
+          <w:sz w:val="24"/>
+          <w:szCs w:val="24"/>
+          <w:shd w:val="clear" w:color="auto" w:fill="FFFFFF"/>
+        </w:rPr>
+      </w:pPr>
+      <w:r>
+        <w:rPr>
+          <w:rFonts w:cs="Consolas"/>
+          <w:color w:val="000000"/>
+          <w:sz w:val="24"/>
+          <w:szCs w:val="24"/>
+          <w:shd w:val="clear" w:color="auto" w:fill="FFFFFF"/>
+        </w:rPr>
+        <w:br w:type="page"/>
+      </w:r>
+      <w:r>
+        <w:rPr>
+          <w:rFonts w:cs="Consolas"/>
+          <w:noProof/>
+          <w:color w:val="000000"/>
+          <w:sz w:val="24"/>
+          <w:szCs w:val="24"/>
+          <w:shd w:val="clear" w:color="auto" w:fill="FFFFFF"/>
+          <w:lang w:val="es-CR" w:eastAsia="es-CR"/>
+        </w:rPr>
+        <w:drawing>
+          <wp:anchor distT="0" distB="0" distL="114300" distR="114300" simplePos="0" relativeHeight="251758080" behindDoc="1" locked="0" layoutInCell="1" allowOverlap="1" wp14:anchorId="2A86E299" wp14:editId="13AFDC54">
+            <wp:simplePos x="0" y="0"/>
+            <wp:positionH relativeFrom="column">
+              <wp:posOffset>5241925</wp:posOffset>
+            </wp:positionH>
+            <wp:positionV relativeFrom="paragraph">
+              <wp:posOffset>8213090</wp:posOffset>
+            </wp:positionV>
+            <wp:extent cx="1383030" cy="1383030"/>
+            <wp:effectExtent l="0" t="0" r="7620" b="7620"/>
+            <wp:wrapThrough wrapText="bothSides">
+              <wp:wrapPolygon edited="0">
+                <wp:start x="0" y="0"/>
+                <wp:lineTo x="0" y="21421"/>
+                <wp:lineTo x="21421" y="21421"/>
+                <wp:lineTo x="21421" y="0"/>
+                <wp:lineTo x="0" y="0"/>
+              </wp:wrapPolygon>
+            </wp:wrapThrough>
+            <wp:docPr id="589" name="Imagen 589"/>
+            <wp:cNvGraphicFramePr>
+              <a:graphicFrameLocks xmlns:a="http://schemas.openxmlformats.org/drawingml/2006/main" noChangeAspect="1"/>
+            </wp:cNvGraphicFramePr>
+            <a:graphic xmlns:a="http://schemas.openxmlformats.org/drawingml/2006/main">
+              <a:graphicData uri="http://schemas.openxmlformats.org/drawingml/2006/picture">
+                <pic:pic xmlns:pic="http://schemas.openxmlformats.org/drawingml/2006/picture">
+                  <pic:nvPicPr>
+                    <pic:cNvPr id="0" name="Picture 5"/>
+                    <pic:cNvPicPr>
+                      <a:picLocks noChangeAspect="1" noChangeArrowheads="1"/>
+                    </pic:cNvPicPr>
+                  </pic:nvPicPr>
+                  <pic:blipFill>
+                    <a:blip r:embed="rId10" cstate="print">
+                      <a:extLst>
+                        <a:ext uri="{28A0092B-C50C-407E-A947-70E740481C1C}">
+                          <a14:useLocalDpi xmlns:a14="http://schemas.microsoft.com/office/drawing/2010/main" val="0"/>
+                        </a:ext>
+                      </a:extLst>
+                    </a:blip>
+                    <a:srcRect/>
+                    <a:stretch>
+                      <a:fillRect/>
+                    </a:stretch>
+                  </pic:blipFill>
+                  <pic:spPr bwMode="auto">
+                    <a:xfrm>
+                      <a:off x="0" y="0"/>
+                      <a:ext cx="1383030" cy="1383030"/>
+                    </a:xfrm>
+                    <a:prstGeom prst="rect">
+                      <a:avLst/>
+                    </a:prstGeom>
+                    <a:noFill/>
+                    <a:ln>
+                      <a:noFill/>
+                    </a:ln>
+                  </pic:spPr>
+                </pic:pic>
+              </a:graphicData>
+            </a:graphic>
+            <wp14:sizeRelH relativeFrom="page">
+              <wp14:pctWidth>0</wp14:pctWidth>
+            </wp14:sizeRelH>
+            <wp14:sizeRelV relativeFrom="page">
+              <wp14:pctHeight>0</wp14:pctHeight>
+            </wp14:sizeRelV>
+          </wp:anchor>
+        </w:drawing>
+      </w:r>
+    </w:p>
+    <w:p>
+      <w:pPr>
+        <w:rPr>
+          <w:rFonts w:cs="Consolas"/>
+          <w:color w:val="000000"/>
+          <w:sz w:val="24"/>
+          <w:szCs w:val="24"/>
+          <w:shd w:val="clear" w:color="auto" w:fill="FFFFFF"/>
+        </w:rPr>
+      </w:pPr>
+    </w:p>
+    <w:p>
+      <w:pPr>
+        <w:rPr>
+          <w:rFonts w:cs="Consolas"/>
+          <w:color w:val="000000"/>
+          <w:sz w:val="24"/>
+          <w:szCs w:val="24"/>
+          <w:shd w:val="clear" w:color="auto" w:fill="FFFFFF"/>
+        </w:rPr>
+      </w:pPr>
+      <w:r>
+        <w:rPr>
+          <w:rFonts w:cs="Consolas"/>
+          <w:color w:val="000000"/>
+          <w:sz w:val="24"/>
+          <w:szCs w:val="24"/>
+          <w:shd w:val="clear" w:color="auto" w:fill="FFFFFF"/>
+        </w:rPr>
+        <w:br w:type="page"/>
+      </w:r>
+      <w:r>
+        <w:rPr>
+          <w:rFonts w:cs="Consolas"/>
+          <w:noProof/>
+          <w:color w:val="000000"/>
+          <w:sz w:val="24"/>
+          <w:szCs w:val="24"/>
+          <w:shd w:val="clear" w:color="auto" w:fill="FFFFFF"/>
+          <w:lang w:val="es-CR" w:eastAsia="es-CR"/>
+        </w:rPr>
+        <w:drawing>
+          <wp:anchor distT="0" distB="0" distL="114300" distR="114300" simplePos="0" relativeHeight="251760128" behindDoc="1" locked="0" layoutInCell="1" allowOverlap="1" wp14:anchorId="2A86E299" wp14:editId="13AFDC54">
+            <wp:simplePos x="0" y="0"/>
+            <wp:positionH relativeFrom="column">
+              <wp:posOffset>5241925</wp:posOffset>
+            </wp:positionH>
+            <wp:positionV relativeFrom="paragraph">
+              <wp:posOffset>8213090</wp:posOffset>
+            </wp:positionV>
+            <wp:extent cx="1383030" cy="1383030"/>
+            <wp:effectExtent l="0" t="0" r="7620" b="7620"/>
+            <wp:wrapThrough wrapText="bothSides">
+              <wp:wrapPolygon edited="0">
+                <wp:start x="0" y="0"/>
+                <wp:lineTo x="0" y="21421"/>
+                <wp:lineTo x="21421" y="21421"/>
+                <wp:lineTo x="21421" y="0"/>
+                <wp:lineTo x="0" y="0"/>
+              </wp:wrapPolygon>
+            </wp:wrapThrough>
+            <wp:docPr id="590" name="Imagen 590"/>
+            <wp:cNvGraphicFramePr>
+              <a:graphicFrameLocks xmlns:a="http://schemas.openxmlformats.org/drawingml/2006/main" noChangeAspect="1"/>
+            </wp:cNvGraphicFramePr>
+            <a:graphic xmlns:a="http://schemas.openxmlformats.org/drawingml/2006/main">
+              <a:graphicData uri="http://schemas.openxmlformats.org/drawingml/2006/picture">
+                <pic:pic xmlns:pic="http://schemas.openxmlformats.org/drawingml/2006/picture">
+                  <pic:nvPicPr>
+                    <pic:cNvPr id="0" name="Picture 5"/>
+                    <pic:cNvPicPr>
+                      <a:picLocks noChangeAspect="1" noChangeArrowheads="1"/>
+                    </pic:cNvPicPr>
+                  </pic:nvPicPr>
+                  <pic:blipFill>
+                    <a:blip r:embed="rId10" cstate="print">
+                      <a:extLst>
+                        <a:ext uri="{28A0092B-C50C-407E-A947-70E740481C1C}">
+                          <a14:useLocalDpi xmlns:a14="http://schemas.microsoft.com/office/drawing/2010/main" val="0"/>
+                        </a:ext>
+                      </a:extLst>
+                    </a:blip>
+                    <a:srcRect/>
+                    <a:stretch>
+                      <a:fillRect/>
+                    </a:stretch>
+                  </pic:blipFill>
+                  <pic:spPr bwMode="auto">
+                    <a:xfrm>
+                      <a:off x="0" y="0"/>
+                      <a:ext cx="1383030" cy="1383030"/>
+                    </a:xfrm>
+                    <a:prstGeom prst="rect">
+                      <a:avLst/>
+                    </a:prstGeom>
+                    <a:noFill/>
+                    <a:ln>
+                      <a:noFill/>
+                    </a:ln>
+                  </pic:spPr>
+                </pic:pic>
+              </a:graphicData>
+            </a:graphic>
+            <wp14:sizeRelH relativeFrom="page">
+              <wp14:pctWidth>0</wp14:pctWidth>
+            </wp14:sizeRelH>
+            <wp14:sizeRelV relativeFrom="page">
+              <wp14:pctHeight>0</wp14:pctHeight>
+            </wp14:sizeRelV>
+          </wp:anchor>
+        </w:drawing>
+      </w:r>
+    </w:p>
+    <w:p>
+      <w:pPr>
+        <w:rPr>
+          <w:rFonts w:cs="Consolas"/>
+          <w:color w:val="000000"/>
+          <w:sz w:val="24"/>
+          <w:szCs w:val="24"/>
+          <w:shd w:val="clear" w:color="auto" w:fill="FFFFFF"/>
+        </w:rPr>
+      </w:pPr>
+    </w:p>
+    <w:p>
+      <w:pPr>
+        <w:rPr>
+          <w:rFonts w:cs="Consolas"/>
+          <w:color w:val="000000"/>
+          <w:sz w:val="24"/>
+          <w:szCs w:val="24"/>
+          <w:shd w:val="clear" w:color="auto" w:fill="FFFFFF"/>
+        </w:rPr>
+      </w:pPr>
+      <w:r>
+        <w:rPr>
+          <w:rFonts w:cs="Consolas"/>
+          <w:color w:val="000000"/>
+          <w:sz w:val="24"/>
+          <w:szCs w:val="24"/>
+          <w:shd w:val="clear" w:color="auto" w:fill="FFFFFF"/>
+        </w:rPr>
+        <w:br w:type="page"/>
+      </w:r>
+      <w:r>
+        <w:rPr>
+          <w:rFonts w:cs="Consolas"/>
+          <w:noProof/>
+          <w:color w:val="000000"/>
+          <w:sz w:val="24"/>
+          <w:szCs w:val="24"/>
+          <w:shd w:val="clear" w:color="auto" w:fill="FFFFFF"/>
+          <w:lang w:val="es-CR" w:eastAsia="es-CR"/>
+        </w:rPr>
+        <w:drawing>
+          <wp:anchor distT="0" distB="0" distL="114300" distR="114300" simplePos="0" relativeHeight="251762176" behindDoc="1" locked="0" layoutInCell="1" allowOverlap="1" wp14:anchorId="2A86E299" wp14:editId="13AFDC54">
+            <wp:simplePos x="0" y="0"/>
+            <wp:positionH relativeFrom="column">
+              <wp:posOffset>5241925</wp:posOffset>
+            </wp:positionH>
+            <wp:positionV relativeFrom="paragraph">
+              <wp:posOffset>8213090</wp:posOffset>
+            </wp:positionV>
+            <wp:extent cx="1383030" cy="1383030"/>
+            <wp:effectExtent l="0" t="0" r="7620" b="7620"/>
+            <wp:wrapThrough wrapText="bothSides">
+              <wp:wrapPolygon edited="0">
+                <wp:start x="0" y="0"/>
+                <wp:lineTo x="0" y="21421"/>
+                <wp:lineTo x="21421" y="21421"/>
+                <wp:lineTo x="21421" y="0"/>
+                <wp:lineTo x="0" y="0"/>
+              </wp:wrapPolygon>
+            </wp:wrapThrough>
+            <wp:docPr id="591" name="Imagen 591"/>
+            <wp:cNvGraphicFramePr>
+              <a:graphicFrameLocks xmlns:a="http://schemas.openxmlformats.org/drawingml/2006/main" noChangeAspect="1"/>
+            </wp:cNvGraphicFramePr>
+            <a:graphic xmlns:a="http://schemas.openxmlformats.org/drawingml/2006/main">
+              <a:graphicData uri="http://schemas.openxmlformats.org/drawingml/2006/picture">
+                <pic:pic xmlns:pic="http://schemas.openxmlformats.org/drawingml/2006/picture">
+                  <pic:nvPicPr>
+                    <pic:cNvPr id="0" name="Picture 5"/>
+                    <pic:cNvPicPr>
+                      <a:picLocks noChangeAspect="1" noChangeArrowheads="1"/>
+                    </pic:cNvPicPr>
+                  </pic:nvPicPr>
+                  <pic:blipFill>
+                    <a:blip r:embed="rId10" cstate="print">
+                      <a:extLst>
+                        <a:ext uri="{28A0092B-C50C-407E-A947-70E740481C1C}">
+                          <a14:useLocalDpi xmlns:a14="http://schemas.microsoft.com/office/drawing/2010/main" val="0"/>
+                        </a:ext>
+                      </a:extLst>
+                    </a:blip>
+                    <a:srcRect/>
+                    <a:stretch>
+                      <a:fillRect/>
+                    </a:stretch>
+                  </pic:blipFill>
+                  <pic:spPr bwMode="auto">
+                    <a:xfrm>
+                      <a:off x="0" y="0"/>
+                      <a:ext cx="1383030" cy="1383030"/>
+                    </a:xfrm>
+                    <a:prstGeom prst="rect">
+                      <a:avLst/>
+                    </a:prstGeom>
+                    <a:noFill/>
+                    <a:ln>
+                      <a:noFill/>
+                    </a:ln>
+                  </pic:spPr>
+                </pic:pic>
+              </a:graphicData>
+            </a:graphic>
+            <wp14:sizeRelH relativeFrom="page">
+              <wp14:pctWidth>0</wp14:pctWidth>
+            </wp14:sizeRelH>
+            <wp14:sizeRelV relativeFrom="page">
+              <wp14:pctHeight>0</wp14:pctHeight>
+            </wp14:sizeRelV>
+          </wp:anchor>
+        </w:drawing>
+      </w:r>
+    </w:p>
+    <w:p>
+      <w:pPr>
+        <w:rPr>
+          <w:rFonts w:cs="Consolas"/>
+          <w:color w:val="000000"/>
+          <w:sz w:val="24"/>
+          <w:szCs w:val="24"/>
+          <w:shd w:val="clear" w:color="auto" w:fill="FFFFFF"/>
+        </w:rPr>
+      </w:pPr>
+    </w:p>
+    <w:p>
+      <w:pPr>
+        <w:rPr>
+          <w:rFonts w:cs="Consolas"/>
+          <w:color w:val="000000"/>
+          <w:sz w:val="24"/>
+          <w:szCs w:val="24"/>
+          <w:shd w:val="clear" w:color="auto" w:fill="FFFFFF"/>
+        </w:rPr>
+      </w:pPr>
+      <w:r>
+        <w:rPr>
+          <w:rFonts w:cs="Consolas"/>
+          <w:color w:val="000000"/>
+          <w:sz w:val="24"/>
+          <w:szCs w:val="24"/>
+          <w:shd w:val="clear" w:color="auto" w:fill="FFFFFF"/>
+        </w:rPr>
+        <w:br w:type="page"/>
+      </w:r>
+      <w:r>
+        <w:rPr>
+          <w:rFonts w:cs="Consolas"/>
+          <w:noProof/>
+          <w:color w:val="000000"/>
+          <w:sz w:val="24"/>
+          <w:szCs w:val="24"/>
+          <w:shd w:val="clear" w:color="auto" w:fill="FFFFFF"/>
+          <w:lang w:val="es-CR" w:eastAsia="es-CR"/>
+        </w:rPr>
+        <w:drawing>
+          <wp:anchor distT="0" distB="0" distL="114300" distR="114300" simplePos="0" relativeHeight="251764224" behindDoc="1" locked="0" layoutInCell="1" allowOverlap="1" wp14:anchorId="2A86E299" wp14:editId="13AFDC54">
+            <wp:simplePos x="0" y="0"/>
+            <wp:positionH relativeFrom="column">
+              <wp:posOffset>5241925</wp:posOffset>
+            </wp:positionH>
+            <wp:positionV relativeFrom="paragraph">
+              <wp:posOffset>8213090</wp:posOffset>
+            </wp:positionV>
+            <wp:extent cx="1383030" cy="1383030"/>
+            <wp:effectExtent l="0" t="0" r="7620" b="7620"/>
+            <wp:wrapThrough wrapText="bothSides">
+              <wp:wrapPolygon edited="0">
+                <wp:start x="0" y="0"/>
+                <wp:lineTo x="0" y="21421"/>
+                <wp:lineTo x="21421" y="21421"/>
+                <wp:lineTo x="21421" y="0"/>
+                <wp:lineTo x="0" y="0"/>
+              </wp:wrapPolygon>
+            </wp:wrapThrough>
+            <wp:docPr id="592" name="Imagen 592"/>
+            <wp:cNvGraphicFramePr>
+              <a:graphicFrameLocks xmlns:a="http://schemas.openxmlformats.org/drawingml/2006/main" noChangeAspect="1"/>
+            </wp:cNvGraphicFramePr>
+            <a:graphic xmlns:a="http://schemas.openxmlformats.org/drawingml/2006/main">
+              <a:graphicData uri="http://schemas.openxmlformats.org/drawingml/2006/picture">
+                <pic:pic xmlns:pic="http://schemas.openxmlformats.org/drawingml/2006/picture">
+                  <pic:nvPicPr>
+                    <pic:cNvPr id="0" name="Picture 5"/>
+                    <pic:cNvPicPr>
+                      <a:picLocks noChangeAspect="1" noChangeArrowheads="1"/>
+                    </pic:cNvPicPr>
+                  </pic:nvPicPr>
+                  <pic:blipFill>
+                    <a:blip r:embed="rId10" cstate="print">
+                      <a:extLst>
+                        <a:ext uri="{28A0092B-C50C-407E-A947-70E740481C1C}">
+                          <a14:useLocalDpi xmlns:a14="http://schemas.microsoft.com/office/drawing/2010/main" val="0"/>
+                        </a:ext>
+                      </a:extLst>
+                    </a:blip>
+                    <a:srcRect/>
+                    <a:stretch>
+                      <a:fillRect/>
+                    </a:stretch>
+                  </pic:blipFill>
+                  <pic:spPr bwMode="auto">
+                    <a:xfrm>
+                      <a:off x="0" y="0"/>
+                      <a:ext cx="1383030" cy="1383030"/>
+                    </a:xfrm>
+                    <a:prstGeom prst="rect">
+                      <a:avLst/>
+                    </a:prstGeom>
+                    <a:noFill/>
+                    <a:ln>
+                      <a:noFill/>
+                    </a:ln>
+                  </pic:spPr>
+                </pic:pic>
+              </a:graphicData>
+            </a:graphic>
+            <wp14:sizeRelH relativeFrom="page">
+              <wp14:pctWidth>0</wp14:pctWidth>
+            </wp14:sizeRelH>
+            <wp14:sizeRelV relativeFrom="page">
+              <wp14:pctHeight>0</wp14:pctHeight>
+            </wp14:sizeRelV>
+          </wp:anchor>
+        </w:drawing>
+      </w:r>
+    </w:p>
+    <w:p>
+      <w:pPr>
+        <w:rPr>
+          <w:rFonts w:cs="Consolas"/>
+          <w:color w:val="000000"/>
+          <w:sz w:val="24"/>
+          <w:szCs w:val="24"/>
+          <w:shd w:val="clear" w:color="auto" w:fill="FFFFFF"/>
+        </w:rPr>
+      </w:pPr>
+    </w:p>
+    <w:p>
+      <w:pPr>
+        <w:rPr>
+          <w:rFonts w:cs="Consolas"/>
+          <w:color w:val="000000"/>
+          <w:sz w:val="24"/>
+          <w:szCs w:val="24"/>
+          <w:shd w:val="clear" w:color="auto" w:fill="FFFFFF"/>
+        </w:rPr>
+      </w:pPr>
+      <w:r>
+        <w:rPr>
+          <w:rFonts w:cs="Consolas"/>
+          <w:color w:val="000000"/>
+          <w:sz w:val="24"/>
+          <w:szCs w:val="24"/>
+          <w:shd w:val="clear" w:color="auto" w:fill="FFFFFF"/>
+        </w:rPr>
+        <w:br w:type="page"/>
+      </w:r>
+      <w:r>
+        <w:rPr>
+          <w:rFonts w:cs="Consolas"/>
+          <w:noProof/>
+          <w:color w:val="000000"/>
+          <w:sz w:val="24"/>
+          <w:szCs w:val="24"/>
+          <w:shd w:val="clear" w:color="auto" w:fill="FFFFFF"/>
+          <w:lang w:val="es-CR" w:eastAsia="es-CR"/>
+        </w:rPr>
+        <w:drawing>
+          <wp:anchor distT="0" distB="0" distL="114300" distR="114300" simplePos="0" relativeHeight="251766272" behindDoc="1" locked="0" layoutInCell="1" allowOverlap="1" wp14:anchorId="2A86E299" wp14:editId="13AFDC54">
+            <wp:simplePos x="0" y="0"/>
+            <wp:positionH relativeFrom="column">
+              <wp:posOffset>5241925</wp:posOffset>
+            </wp:positionH>
+            <wp:positionV relativeFrom="paragraph">
+              <wp:posOffset>8213090</wp:posOffset>
+            </wp:positionV>
+            <wp:extent cx="1383030" cy="1383030"/>
+            <wp:effectExtent l="0" t="0" r="7620" b="7620"/>
+            <wp:wrapThrough wrapText="bothSides">
+              <wp:wrapPolygon edited="0">
+                <wp:start x="0" y="0"/>
+                <wp:lineTo x="0" y="21421"/>
+                <wp:lineTo x="21421" y="21421"/>
+                <wp:lineTo x="21421" y="0"/>
+                <wp:lineTo x="0" y="0"/>
+              </wp:wrapPolygon>
+            </wp:wrapThrough>
+            <wp:docPr id="593" name="Imagen 593"/>
+            <wp:cNvGraphicFramePr>
+              <a:graphicFrameLocks xmlns:a="http://schemas.openxmlformats.org/drawingml/2006/main" noChangeAspect="1"/>
+            </wp:cNvGraphicFramePr>
+            <a:graphic xmlns:a="http://schemas.openxmlformats.org/drawingml/2006/main">
+              <a:graphicData uri="http://schemas.openxmlformats.org/drawingml/2006/picture">
+                <pic:pic xmlns:pic="http://schemas.openxmlformats.org/drawingml/2006/picture">
+                  <pic:nvPicPr>
+                    <pic:cNvPr id="0" name="Picture 5"/>
+                    <pic:cNvPicPr>
+                      <a:picLocks noChangeAspect="1" noChangeArrowheads="1"/>
+                    </pic:cNvPicPr>
+                  </pic:nvPicPr>
+                  <pic:blipFill>
+                    <a:blip r:embed="rId10" cstate="print">
+                      <a:extLst>
+                        <a:ext uri="{28A0092B-C50C-407E-A947-70E740481C1C}">
+                          <a14:useLocalDpi xmlns:a14="http://schemas.microsoft.com/office/drawing/2010/main" val="0"/>
+                        </a:ext>
+                      </a:extLst>
+                    </a:blip>
+                    <a:srcRect/>
+                    <a:stretch>
+                      <a:fillRect/>
+                    </a:stretch>
+                  </pic:blipFill>
+                  <pic:spPr bwMode="auto">
+                    <a:xfrm>
+                      <a:off x="0" y="0"/>
+                      <a:ext cx="1383030" cy="1383030"/>
+                    </a:xfrm>
+                    <a:prstGeom prst="rect">
+                      <a:avLst/>
+                    </a:prstGeom>
+                    <a:noFill/>
+                    <a:ln>
+                      <a:noFill/>
+                    </a:ln>
+                  </pic:spPr>
+                </pic:pic>
+              </a:graphicData>
+            </a:graphic>
+            <wp14:sizeRelH relativeFrom="page">
+              <wp14:pctWidth>0</wp14:pctWidth>
+            </wp14:sizeRelH>
+            <wp14:sizeRelV relativeFrom="page">
+              <wp14:pctHeight>0</wp14:pctHeight>
+            </wp14:sizeRelV>
+          </wp:anchor>
+        </w:drawing>
+      </w:r>
+    </w:p>
+    <w:p>
+      <w:pPr>
+        <w:rPr>
+          <w:rFonts w:cs="Consolas"/>
+          <w:color w:val="000000"/>
+          <w:sz w:val="24"/>
+          <w:szCs w:val="24"/>
+          <w:shd w:val="clear" w:color="auto" w:fill="FFFFFF"/>
+        </w:rPr>
+      </w:pPr>
+    </w:p>
+    <w:p>
+      <w:pPr>
+        <w:rPr>
+          <w:rFonts w:cs="Consolas"/>
+          <w:color w:val="000000"/>
+          <w:sz w:val="24"/>
+          <w:szCs w:val="24"/>
+          <w:shd w:val="clear" w:color="auto" w:fill="FFFFFF"/>
+        </w:rPr>
+      </w:pPr>
+      <w:r>
+        <w:rPr>
+          <w:rFonts w:cs="Consolas"/>
+          <w:color w:val="000000"/>
+          <w:sz w:val="24"/>
+          <w:szCs w:val="24"/>
+          <w:shd w:val="clear" w:color="auto" w:fill="FFFFFF"/>
+        </w:rPr>
+        <w:br w:type="page"/>
+      </w:r>
+      <w:r>
+        <w:rPr>
+          <w:rFonts w:cs="Consolas"/>
+          <w:noProof/>
+          <w:color w:val="000000"/>
+          <w:sz w:val="24"/>
+          <w:szCs w:val="24"/>
+          <w:shd w:val="clear" w:color="auto" w:fill="FFFFFF"/>
+          <w:lang w:val="es-CR" w:eastAsia="es-CR"/>
+        </w:rPr>
+        <w:drawing>
+          <wp:anchor distT="0" distB="0" distL="114300" distR="114300" simplePos="0" relativeHeight="251768320" behindDoc="1" locked="0" layoutInCell="1" allowOverlap="1" wp14:anchorId="2A86E299" wp14:editId="13AFDC54">
+            <wp:simplePos x="0" y="0"/>
+            <wp:positionH relativeFrom="column">
+              <wp:posOffset>5241925</wp:posOffset>
+            </wp:positionH>
+            <wp:positionV relativeFrom="paragraph">
+              <wp:posOffset>8213090</wp:posOffset>
+            </wp:positionV>
+            <wp:extent cx="1383030" cy="1383030"/>
+            <wp:effectExtent l="0" t="0" r="7620" b="7620"/>
+            <wp:wrapThrough wrapText="bothSides">
+              <wp:wrapPolygon edited="0">
+                <wp:start x="0" y="0"/>
+                <wp:lineTo x="0" y="21421"/>
+                <wp:lineTo x="21421" y="21421"/>
+                <wp:lineTo x="21421" y="0"/>
+                <wp:lineTo x="0" y="0"/>
+              </wp:wrapPolygon>
+            </wp:wrapThrough>
+            <wp:docPr id="594" name="Imagen 594"/>
+            <wp:cNvGraphicFramePr>
+              <a:graphicFrameLocks xmlns:a="http://schemas.openxmlformats.org/drawingml/2006/main" noChangeAspect="1"/>
+            </wp:cNvGraphicFramePr>
+            <a:graphic xmlns:a="http://schemas.openxmlformats.org/drawingml/2006/main">
+              <a:graphicData uri="http://schemas.openxmlformats.org/drawingml/2006/picture">
+                <pic:pic xmlns:pic="http://schemas.openxmlformats.org/drawingml/2006/picture">
+                  <pic:nvPicPr>
+                    <pic:cNvPr id="0" name="Picture 5"/>
+                    <pic:cNvPicPr>
+                      <a:picLocks noChangeAspect="1" noChangeArrowheads="1"/>
+                    </pic:cNvPicPr>
+                  </pic:nvPicPr>
+                  <pic:blipFill>
+                    <a:blip r:embed="rId10" cstate="print">
+                      <a:extLst>
+                        <a:ext uri="{28A0092B-C50C-407E-A947-70E740481C1C}">
+                          <a14:useLocalDpi xmlns:a14="http://schemas.microsoft.com/office/drawing/2010/main" val="0"/>
+                        </a:ext>
+                      </a:extLst>
+                    </a:blip>
+                    <a:srcRect/>
+                    <a:stretch>
+                      <a:fillRect/>
+                    </a:stretch>
+                  </pic:blipFill>
+                  <pic:spPr bwMode="auto">
+                    <a:xfrm>
+                      <a:off x="0" y="0"/>
+                      <a:ext cx="1383030" cy="1383030"/>
+                    </a:xfrm>
+                    <a:prstGeom prst="rect">
+                      <a:avLst/>
+                    </a:prstGeom>
+                    <a:noFill/>
+                    <a:ln>
+                      <a:noFill/>
+                    </a:ln>
+                  </pic:spPr>
+                </pic:pic>
+              </a:graphicData>
+            </a:graphic>
+            <wp14:sizeRelH relativeFrom="page">
+              <wp14:pctWidth>0</wp14:pctWidth>
+            </wp14:sizeRelH>
+            <wp14:sizeRelV relativeFrom="page">
+              <wp14:pctHeight>0</wp14:pctHeight>
+            </wp14:sizeRelV>
+          </wp:anchor>
+        </w:drawing>
+      </w:r>
+    </w:p>
+    <w:p>
+      <w:pPr>
+        <w:rPr>
+          <w:rFonts w:cs="Consolas"/>
+          <w:color w:val="000000"/>
+          <w:sz w:val="24"/>
+          <w:szCs w:val="24"/>
+          <w:shd w:val="clear" w:color="auto" w:fill="FFFFFF"/>
+        </w:rPr>
+      </w:pPr>
+      <w:r>
+        <w:rPr>
+          <w:rFonts w:cs="Consolas"/>
+          <w:noProof/>
+          <w:color w:val="000000"/>
+          <w:sz w:val="24"/>
+          <w:szCs w:val="24"/>
+          <w:shd w:val="clear" w:color="auto" w:fill="FFFFFF"/>
+          <w:lang w:val="es-CR" w:eastAsia="es-CR"/>
+        </w:rPr>
+        <w:lastRenderedPageBreak/>
+        <w:drawing>
+          <wp:anchor distT="0" distB="0" distL="114300" distR="114300" simplePos="0" relativeHeight="251741696" behindDoc="1" locked="0" layoutInCell="1" allowOverlap="1" wp14:anchorId="2A86E299" wp14:editId="13AFDC54">
+            <wp:simplePos x="0" y="0"/>
+            <wp:positionH relativeFrom="column">
+              <wp:posOffset>5241925</wp:posOffset>
+            </wp:positionH>
+            <wp:positionV relativeFrom="paragraph">
+              <wp:posOffset>8213090</wp:posOffset>
+            </wp:positionV>
+            <wp:extent cx="1383030" cy="1383030"/>
+            <wp:effectExtent l="0" t="0" r="7620" b="7620"/>
+            <wp:wrapThrough wrapText="bothSides">
+              <wp:wrapPolygon edited="0">
+                <wp:start x="0" y="0"/>
+                <wp:lineTo x="0" y="21421"/>
+                <wp:lineTo x="21421" y="21421"/>
+                <wp:lineTo x="21421" y="0"/>
+                <wp:lineTo x="0" y="0"/>
+              </wp:wrapPolygon>
+            </wp:wrapThrough>
+            <wp:docPr id="581" name="Imagen 581"/>
+            <wp:cNvGraphicFramePr>
+              <a:graphicFrameLocks xmlns:a="http://schemas.openxmlformats.org/drawingml/2006/main" noChangeAspect="1"/>
+            </wp:cNvGraphicFramePr>
+            <a:graphic xmlns:a="http://schemas.openxmlformats.org/drawingml/2006/main">
+              <a:graphicData uri="http://schemas.openxmlformats.org/drawingml/2006/picture">
+                <pic:pic xmlns:pic="http://schemas.openxmlformats.org/drawingml/2006/picture">
+                  <pic:nvPicPr>
+                    <pic:cNvPr id="0" name="Picture 5"/>
+                    <pic:cNvPicPr>
+                      <a:picLocks noChangeAspect="1" noChangeArrowheads="1"/>
+                    </pic:cNvPicPr>
+                  </pic:nvPicPr>
+                  <pic:blipFill>
+                    <a:blip r:embed="rId10" cstate="print">
+                      <a:extLst>
+                        <a:ext uri="{28A0092B-C50C-407E-A947-70E740481C1C}">
+                          <a14:useLocalDpi xmlns:a14="http://schemas.microsoft.com/office/drawing/2010/main" val="0"/>
+                        </a:ext>
+                      </a:extLst>
+                    </a:blip>
+                    <a:srcRect/>
+                    <a:stretch>
+                      <a:fillRect/>
+                    </a:stretch>
+                  </pic:blipFill>
+                  <pic:spPr bwMode="auto">
+                    <a:xfrm>
+                      <a:off x="0" y="0"/>
+                      <a:ext cx="1383030" cy="1383030"/>
+                    </a:xfrm>
+                    <a:prstGeom prst="rect">
+                      <a:avLst/>
+                    </a:prstGeom>
+                    <a:noFill/>
+                    <a:ln>
+                      <a:noFill/>
+                    </a:ln>
+                  </pic:spPr>
+                </pic:pic>
+              </a:graphicData>
+            </a:graphic>
+            <wp14:sizeRelH relativeFrom="page">
+              <wp14:pctWidth>0</wp14:pctWidth>
+            </wp14:sizeRelH>
+            <wp14:sizeRelV relativeFrom="page">
+              <wp14:pctHeight>0</wp14:pctHeight>
+            </wp14:sizeRelV>
+          </wp:anchor>
+        </w:drawing>
+      </w:r>
+    </w:p>
+    <w:p>
+      <w:pPr>
+        <w:rPr>
+          <w:rFonts w:cs="Consolas"/>
+          <w:color w:val="000000"/>
+          <w:sz w:val="24"/>
+          <w:szCs w:val="24"/>
+          <w:shd w:val="clear" w:color="auto" w:fill="FFFFFF"/>
+        </w:rPr>
+      </w:pPr>
+    </w:p>
+    <w:p>
+      <w:pPr>
+        <w:spacing w:line="240" w:lineRule="auto"/>
+        <w:rPr>
+          <w:rFonts w:cs="Consolas"/>
+          <w:color w:val="000000"/>
+          <w:sz w:val="24"/>
+          <w:szCs w:val="24"/>
+          <w:shd w:val="clear" w:color="auto" w:fill="FFFFFF"/>
+        </w:rPr>
+      </w:pPr>
+      <w:r>
+        <w:rPr>
+          <w:rFonts w:cs="Consolas"/>
+          <w:noProof/>
+          <w:color w:val="000000"/>
+          <w:sz w:val="24"/>
+          <w:szCs w:val="24"/>
+          <w:shd w:val="clear" w:color="auto" w:fill="FFFFFF"/>
+          <w:lang w:val="es-CR" w:eastAsia="es-CR"/>
+        </w:rPr>
         <w:drawing>
           <wp:anchor distT="0" distB="0" distL="114300" distR="114300" simplePos="0" relativeHeight="251707904" behindDoc="1" locked="0" layoutInCell="1" allowOverlap="1" wp14:anchorId="5ACE173F" wp14:editId="2F5EB89C">
             <wp:simplePos x="0" y="0"/>
@@ -19231,11 +23187,10 @@
           <w:color w:val="000000"/>
           <w:sz w:val="24"/>
           <w:szCs w:val="24"/>
-          <w:u w:val="single"/>
-          <w:shd w:val="clear" w:color="auto" w:fill="FFFFFF"/>
-        </w:rPr>
-      </w:pPr>
-      <w:hyperlink r:id="rId82" w:history="1">
+          <w:shd w:val="clear" w:color="auto" w:fill="FFFFFF"/>
+        </w:rPr>
+      </w:pPr>
+      <w:hyperlink r:id="rId87" w:history="1">
         <w:r>
           <w:rPr>
             <w:rStyle w:val="Hipervnculo"/>
@@ -19244,7 +23199,7 @@
             <w:szCs w:val="24"/>
             <w:shd w:val="clear" w:color="auto" w:fill="FFFFFF"/>
           </w:rPr>
-          <w:t>http://www.etnassoft.com/2011/01/30/excepciones-en-javascript/</w:t>
+          <w:t>http://www.etnassoft.com</w:t>
         </w:r>
       </w:hyperlink>
     </w:p>
@@ -19260,9 +23215,93 @@
           <w:shd w:val="clear" w:color="auto" w:fill="FFFFFF"/>
         </w:rPr>
       </w:pPr>
+      <w:hyperlink r:id="rId88" w:history="1">
+        <w:r>
+          <w:rPr>
+            <w:rStyle w:val="Hipervnculo"/>
+            <w:rFonts w:cs="Consolas"/>
+            <w:sz w:val="24"/>
+            <w:szCs w:val="24"/>
+            <w:shd w:val="clear" w:color="auto" w:fill="FFFFFF"/>
+          </w:rPr>
+          <w:t>http://www.w3schools.com</w:t>
+        </w:r>
+      </w:hyperlink>
+    </w:p>
+    <w:p>
+      <w:pPr>
+        <w:spacing w:line="240" w:lineRule="auto"/>
+        <w:rPr>
+          <w:rFonts w:cs="Consolas"/>
+          <w:color w:val="000000"/>
+          <w:sz w:val="24"/>
+          <w:szCs w:val="24"/>
+          <w:shd w:val="clear" w:color="auto" w:fill="FFFFFF"/>
+        </w:rPr>
+      </w:pPr>
+      <w:hyperlink r:id="rId89" w:history="1">
+        <w:r>
+          <w:rPr>
+            <w:rStyle w:val="Hipervnculo"/>
+            <w:rFonts w:cs="Consolas"/>
+            <w:sz w:val="24"/>
+            <w:szCs w:val="24"/>
+            <w:shd w:val="clear" w:color="auto" w:fill="FFFFFF"/>
+          </w:rPr>
+          <w:t>http://json.org/json-es.html</w:t>
+        </w:r>
+      </w:hyperlink>
+    </w:p>
+    <w:p>
+      <w:pPr>
+        <w:spacing w:line="240" w:lineRule="auto"/>
+        <w:rPr>
+          <w:rFonts w:cs="Consolas"/>
+          <w:color w:val="000000"/>
+          <w:sz w:val="24"/>
+          <w:szCs w:val="24"/>
+          <w:shd w:val="clear" w:color="auto" w:fill="FFFFFF"/>
+        </w:rPr>
+      </w:pPr>
+      <w:hyperlink r:id="rId90" w:history="1">
+        <w:r>
+          <w:rPr>
+            <w:rStyle w:val="Hipervnculo"/>
+            <w:rFonts w:cs="Consolas"/>
+            <w:sz w:val="24"/>
+            <w:szCs w:val="24"/>
+            <w:shd w:val="clear" w:color="auto" w:fill="FFFFFF"/>
+          </w:rPr>
+          <w:t>https://msdn.microsoft.com</w:t>
+        </w:r>
+      </w:hyperlink>
+    </w:p>
+    <w:p>
+      <w:pPr>
+        <w:spacing w:line="240" w:lineRule="auto"/>
+        <w:rPr>
+          <w:rFonts w:cs="Consolas"/>
+          <w:color w:val="000000"/>
+          <w:sz w:val="24"/>
+          <w:szCs w:val="24"/>
+          <w:shd w:val="clear" w:color="auto" w:fill="FFFFFF"/>
+        </w:rPr>
+      </w:pPr>
+    </w:p>
+    <w:p>
+      <w:pPr>
+        <w:spacing w:line="240" w:lineRule="auto"/>
+        <w:rPr>
+          <w:rFonts w:cs="Consolas"/>
+          <w:color w:val="000000"/>
+          <w:sz w:val="24"/>
+          <w:szCs w:val="24"/>
+          <w:shd w:val="clear" w:color="auto" w:fill="FFFFFF"/>
+        </w:rPr>
+      </w:pPr>
     </w:p>
     <w:sectPr>
-      <w:footerReference w:type="default" r:id="rId83"/>
+      <w:footerReference w:type="default" r:id="rId91"/>
       <w:pgSz w:w="11906" w:h="16838"/>
       <w:pgMar w:top="1417" w:right="1701" w:bottom="1417" w:left="1701" w:header="708" w:footer="708" w:gutter="0"/>
       <w:cols w:space="708"/>
@@ -19444,7 +23483,7 @@
                                     <w:sz w:val="16"/>
                                     <w:szCs w:val="16"/>
                                   </w:rPr>
-                                  <w:t>26</w:t>
+                                  <w:t>30</w:t>
                                 </w:r>
                                 <w:r>
                                   <w:rPr>
@@ -19513,7 +23552,7 @@
                               <w:sz w:val="16"/>
                               <w:szCs w:val="16"/>
                             </w:rPr>
-                            <w:t>26</w:t>
+                            <w:t>30</w:t>
                           </w:r>
                           <w:r>
                             <w:rPr>
@@ -20676,7 +24715,6 @@
   <w:style w:type="character" w:default="1" w:styleId="Fuentedeprrafopredeter">
     <w:name w:val="Default Paragraph Font"/>
     <w:uiPriority w:val="1"/>
-    <w:semiHidden/>
     <w:unhideWhenUsed/>
   </w:style>
   <w:style w:type="table" w:default="1" w:styleId="Tablanormal">
@@ -21356,7 +25394,6 @@
   <w:style w:type="character" w:default="1" w:styleId="Fuentedeprrafopredeter">
     <w:name w:val="Default Paragraph Font"/>
     <w:uiPriority w:val="1"/>
-    <w:semiHidden/>
     <w:unhideWhenUsed/>
   </w:style>
   <w:style w:type="table" w:default="1" w:styleId="Tablanormal">
@@ -22143,7 +26180,7 @@
 </file>
 
 <file path=customXml/itemProps1.xml><?xml version="1.0" encoding="utf-8"?>
-<ds:datastoreItem xmlns:ds="http://schemas.openxmlformats.org/officeDocument/2006/customXml" ds:itemID="{2D1FB9CE-EF86-4CF5-B140-B045E595222F}">
+<ds:datastoreItem xmlns:ds="http://schemas.openxmlformats.org/officeDocument/2006/customXml" ds:itemID="{E4753C0E-563E-4B4C-9DEC-D83DA9563E53}">
   <ds:schemaRefs>
     <ds:schemaRef ds:uri="http://schemas.openxmlformats.org/officeDocument/2006/bibliography"/>
   </ds:schemaRefs>

</xml_diff>